<commit_message>
High Level Struktur angelegt
</commit_message>
<xml_diff>
--- a/de/lernOS-Leitfaden-schreiben-Guide-de.docx
+++ b/de/lernOS-Leitfaden-schreiben-Guide-de.docx
@@ -7,25 +7,37 @@
         <w:pStyle w:val="Title"/>
       </w:pPr>
       <w:r>
+        <w:t xml:space="preserve">Wie</w:t>
+      </w:r>
+      <w:r>
+        <w:t xml:space="preserve"> </w:t>
+      </w:r>
+      <w:r>
+        <w:t xml:space="preserve">schreibt</w:t>
+      </w:r>
+      <w:r>
+        <w:t xml:space="preserve"> </w:t>
+      </w:r>
+      <w:r>
+        <w:t xml:space="preserve">man</w:t>
+      </w:r>
+      <w:r>
+        <w:t xml:space="preserve"> </w:t>
+      </w:r>
+      <w:r>
+        <w:t xml:space="preserve">einen</w:t>
+      </w:r>
+      <w:r>
+        <w:t xml:space="preserve"> </w:t>
+      </w:r>
+      <w:r>
         <w:t xml:space="preserve">lernOS</w:t>
       </w:r>
       <w:r>
         <w:t xml:space="preserve"> </w:t>
       </w:r>
       <w:r>
-        <w:t xml:space="preserve">Leitfaden</w:t>
-      </w:r>
-      <w:r>
-        <w:t xml:space="preserve"> </w:t>
-      </w:r>
-      <w:r>
-        <w:t xml:space="preserve">schreiben</w:t>
-      </w:r>
-      <w:r>
-        <w:t xml:space="preserve"> </w:t>
-      </w:r>
-      <w:r>
-        <w:t xml:space="preserve">Leitfaden</w:t>
+        <w:t xml:space="preserve">Leitfaden?</w:t>
       </w:r>
     </w:p>
     <w:p>
@@ -374,11 +386,165 @@
       <w:pPr>
         <w:pStyle w:val="Heading2"/>
       </w:pPr>
-      <w:bookmarkStart w:id="24" w:name="Xeeacc2857f1e09cff7e9405f7fb3fae50dc1d69"/>
+      <w:bookmarkStart w:id="24" w:name="die-grundidee-der-lernos-leitfäden"/>
+      <w:r>
+        <w:t xml:space="preserve">Die Grundidee der lernOS Leitfäden</w:t>
+      </w:r>
+      <w:bookmarkEnd w:id="24"/>
+    </w:p>
+    <w:p>
+      <w:pPr>
+        <w:pStyle w:val="FirstParagraph"/>
+      </w:pPr>
+      <w:r>
+        <w:t xml:space="preserve">Ein lernOS Leitfaden hilft selbstgesteuerten, lebenslang Lernenden ein Thema oder eine Fähigkeit im Rahmen eines Learning Sprints (3 Monate) zu erlernen. Die Lernenden lernen dabei allein, im Lerntandem oder in einem Learning Circle (4-5 Personen). Der zeitliche Aufwand über den Sprint sollte maximal zwei Stunden pro Woche betragen. Die Woche 0 und 12 im Sprint sind immer für Planung und Retrospektive vorgesehen, in Woche 4 und 8 findet ein sog. Boxenstopp (Pitstop) zur Zwischenreflexion des Lernprozesses statt. Die Wochen 1-11 können mit Übungen (mindestens 11),</w:t>
+      </w:r>
+      <w:r>
+        <w:t xml:space="preserve"> </w:t>
+      </w:r>
+      <w:hyperlink r:id="rId25">
+        <w:r>
+          <w:rPr>
+            <w:rStyle w:val="Hyperlink"/>
+          </w:rPr>
+          <w:t xml:space="preserve">Katas</w:t>
+        </w:r>
+      </w:hyperlink>
+      <w:r>
+        <w:t xml:space="preserve"> </w:t>
+      </w:r>
+      <w:r>
+        <w:t xml:space="preserve">genannt, gefüllt werden.</w:t>
+      </w:r>
+    </w:p>
+    <w:p>
+      <w:pPr>
+        <w:pStyle w:val="BodyText"/>
+      </w:pPr>
+      <w:r>
+        <w:t xml:space="preserve">Die Grundstruktur der lernOS Leitfäden ist immer gleich: das Kapitel</w:t>
+      </w:r>
+      <w:r>
+        <w:t xml:space="preserve"> </w:t>
+      </w:r>
+      <w:r>
+        <w:t xml:space="preserve">“</w:t>
+      </w:r>
+      <w:r>
+        <w:t xml:space="preserve">Über lernOS</w:t>
+      </w:r>
+      <w:r>
+        <w:t xml:space="preserve">”</w:t>
+      </w:r>
+      <w:r>
+        <w:t xml:space="preserve"> </w:t>
+      </w:r>
+      <w:r>
+        <w:t xml:space="preserve">erklärt die Grundlagen von lernOS (in allen Leitfäden gleich). Das Kapitel</w:t>
+      </w:r>
+      <w:r>
+        <w:t xml:space="preserve"> </w:t>
+      </w:r>
+      <w:r>
+        <w:t xml:space="preserve">“</w:t>
+      </w:r>
+      <w:r>
+        <w:t xml:space="preserve">Grundlagen</w:t>
+      </w:r>
+      <w:r>
+        <w:t xml:space="preserve">”</w:t>
+      </w:r>
+      <w:r>
+        <w:t xml:space="preserve"> </w:t>
+      </w:r>
+      <w:r>
+        <w:t xml:space="preserve">enthält theoretische Hintergründe und Informationen, die für das Verständnis des Leitfaden-Themas relevant sind. In diesem Kapitel wird viel auf andere verfügbare Quellen und Literatur verwiesen (Hub- oder Kurationsfunktion). Das Kapitel</w:t>
+      </w:r>
+      <w:r>
+        <w:t xml:space="preserve"> </w:t>
+      </w:r>
+      <w:r>
+        <w:t xml:space="preserve">“</w:t>
+      </w:r>
+      <w:r>
+        <w:t xml:space="preserve">Lernpfad</w:t>
+      </w:r>
+      <w:r>
+        <w:t xml:space="preserve">”</w:t>
+      </w:r>
+      <w:r>
+        <w:t xml:space="preserve"> </w:t>
+      </w:r>
+      <w:r>
+        <w:t xml:space="preserve">enthält die Katas (Übungen) des Leitfadens. Jede Kata wird in einem eigenen Kapitel beschrieben, das maximal zwei Druckseiten lang sein sollte (Sushi-Card-Prinzip). Ein Leitfaden kann mehr als einen Lernpfad enthalten. Das Kapitel Anhang enthält mindestens die</w:t>
+      </w:r>
+      <w:r>
+        <w:t xml:space="preserve"> </w:t>
+      </w:r>
+      <w:r>
+        <w:t xml:space="preserve">“</w:t>
+      </w:r>
+      <w:r>
+        <w:t xml:space="preserve">Änderungshistorie</w:t>
+      </w:r>
+      <w:r>
+        <w:t xml:space="preserve">”</w:t>
+      </w:r>
+      <w:r>
+        <w:t xml:space="preserve">, oft auch ein Kapitel mit Danksagungen (z.B. um Beitragende zu nennen)</w:t>
+      </w:r>
+    </w:p>
+    <w:p>
+      <w:pPr>
+        <w:pStyle w:val="BodyText"/>
+      </w:pPr>
+      <w:r>
+        <w:t xml:space="preserve">Ein lernOS Leitfaden steht immer unter der</w:t>
+      </w:r>
+      <w:r>
+        <w:t xml:space="preserve"> </w:t>
+      </w:r>
+      <w:hyperlink r:id="rId21">
+        <w:r>
+          <w:rPr>
+            <w:rStyle w:val="Hyperlink"/>
+          </w:rPr>
+          <w:t xml:space="preserve">Creative Commons Namensnennung 4.0 International Lizenz</w:t>
+        </w:r>
+      </w:hyperlink>
+      <w:r>
+        <w:t xml:space="preserve"> </w:t>
+      </w:r>
+      <w:r>
+        <w:t xml:space="preserve">(CC BY). Die Lizenz gilt auch für im Leitfaden verwendete Bilder. Alle Inhalte müssen auch in bearbeitbaren Quellformaten vorliegen (bei Bildern z.B. PNG und SVG). Die Inhalte eines lernOS Leitfaden werden als</w:t>
+      </w:r>
+      <w:r>
+        <w:t xml:space="preserve"> </w:t>
+      </w:r>
+      <w:hyperlink r:id="rId26">
+        <w:r>
+          <w:rPr>
+            <w:rStyle w:val="Hyperlink"/>
+          </w:rPr>
+          <w:t xml:space="preserve">Repository auf GitHub</w:t>
+        </w:r>
+      </w:hyperlink>
+      <w:r>
+        <w:t xml:space="preserve"> </w:t>
+      </w:r>
+      <w:r>
+        <w:t xml:space="preserve">verwaltet, um offenen Zugang und einfach Wiederverwendung zu gewähleisten.</w:t>
+      </w:r>
+    </w:p>
+    <w:p>
+      <w:pPr>
+        <w:pStyle w:val="Heading2"/>
+      </w:pPr>
+      <w:bookmarkStart w:id="27" w:name="Xeeacc2857f1e09cff7e9405f7fb3fae50dc1d69"/>
       <w:r>
         <w:t xml:space="preserve">Inhaltlicher Aufbau eines lernOS Leitfadens</w:t>
       </w:r>
-      <w:bookmarkEnd w:id="24"/>
+      <w:bookmarkEnd w:id="27"/>
     </w:p>
     <w:p>
       <w:pPr>
@@ -387,7 +553,7 @@
       <w:r>
         <w:t xml:space="preserve">High Level Struktur (</w:t>
       </w:r>
-      <w:hyperlink r:id="rId25">
+      <w:hyperlink r:id="rId28">
         <w:r>
           <w:rPr>
             <w:rStyle w:val="Hyperlink"/>
@@ -457,7 +623,7 @@
       <w:r>
         <w:t xml:space="preserve"> </w:t>
       </w:r>
-      <w:hyperlink r:id="rId26">
+      <w:hyperlink r:id="rId29">
         <w:r>
           <w:rPr>
             <w:rStyle w:val="Hyperlink"/>
@@ -473,28 +639,36 @@
       <w:pPr>
         <w:pStyle w:val="Heading2"/>
       </w:pPr>
-      <w:bookmarkStart w:id="27" w:name="lernos-leitfaden-vs.-lernos-lernpfad"/>
-      <w:r>
-        <w:t xml:space="preserve">lernOS Leitfaden vs. lernOS Lernpfad</w:t>
-      </w:r>
-      <w:bookmarkEnd w:id="27"/>
+      <w:bookmarkStart w:id="30" w:name="schreibstil-in-lernos-leitfäden"/>
+      <w:r>
+        <w:t xml:space="preserve">Schreibstil in lernOS Leitfäden</w:t>
+      </w:r>
+      <w:bookmarkEnd w:id="30"/>
     </w:p>
     <w:p>
       <w:pPr>
         <w:pStyle w:val="FirstParagraph"/>
       </w:pPr>
       <w:r>
+        <w:t xml:space="preserve">Direkte Ansprache (Du, da auch Solo-Lernende).</w:t>
+      </w:r>
+    </w:p>
+    <w:p>
+      <w:pPr>
+        <w:pStyle w:val="BodyText"/>
+      </w:pPr>
+      <w:r>
         <w:t xml:space="preserve">Siehe</w:t>
       </w:r>
       <w:r>
         <w:t xml:space="preserve"> </w:t>
       </w:r>
-      <w:hyperlink r:id="rId28">
-        <w:r>
-          <w:rPr>
-            <w:rStyle w:val="Hyperlink"/>
-          </w:rPr>
-          <w:t xml:space="preserve">Beitrag auf CONNECT</w:t>
+      <w:hyperlink r:id="rId31">
+        <w:r>
+          <w:rPr>
+            <w:rStyle w:val="Hyperlink"/>
+          </w:rPr>
+          <w:t xml:space="preserve">lernOS Glossar</w:t>
         </w:r>
       </w:hyperlink>
       <w:r>
@@ -505,55 +679,57 @@
       <w:pPr>
         <w:pStyle w:val="Heading2"/>
       </w:pPr>
-      <w:bookmarkStart w:id="29" w:name="X595a0cd6a9770bb2562e6ef6e42403210477526"/>
-      <w:r>
-        <w:t xml:space="preserve">lernOS Leitfäden für den eigenen Bedarf anpassen</w:t>
-      </w:r>
-      <w:bookmarkEnd w:id="29"/>
+      <w:bookmarkStart w:id="32" w:name="X88796ae2fae7c96ae7babf2e5ae5ce1b92cf081"/>
+      <w:r>
+        <w:t xml:space="preserve">Technische Infrastruktur für lernOS Leitfäden</w:t>
+      </w:r>
+      <w:bookmarkEnd w:id="32"/>
     </w:p>
     <w:p>
       <w:pPr>
         <w:pStyle w:val="FirstParagraph"/>
       </w:pPr>
       <w:r>
-        <w:t xml:space="preserve">Wiki-Seite</w:t>
-      </w:r>
-      <w:r>
-        <w:t xml:space="preserve"> </w:t>
-      </w:r>
-      <w:hyperlink r:id="rId30">
-        <w:r>
-          <w:rPr>
-            <w:rStyle w:val="Hyperlink"/>
-          </w:rPr>
-          <w:t xml:space="preserve">How to fork a lernOS Guide</w:t>
-        </w:r>
-      </w:hyperlink>
-      <w:r>
-        <w:t xml:space="preserve">.</w:t>
-      </w:r>
-    </w:p>
-    <w:p>
-      <w:pPr>
-        <w:pStyle w:val="Heading2"/>
-      </w:pPr>
-      <w:bookmarkStart w:id="31" w:name="X08661672fcdce2707fb5f973dd72b418c87c712"/>
-      <w:r>
-        <w:t xml:space="preserve">Notendige Software zum Schreiben von lernOS Guides</w:t>
-      </w:r>
-      <w:bookmarkEnd w:id="31"/>
-    </w:p>
-    <w:p>
-      <w:pPr>
-        <w:pStyle w:val="FirstParagraph"/>
-      </w:pPr>
-      <w:r>
-        <w:t xml:space="preserve">Um lernOS Inhalte zu erstellen und zu pflegen ist einiges an Software notwendig. Wir versuchen,</w:t>
-      </w:r>
-      <w:r>
-        <w:t xml:space="preserve"> </w:t>
-      </w:r>
-      <w:hyperlink r:id="rId32">
+        <w:t xml:space="preserve">lernOS Leitfäden werden in der Auszeichnungssprache</w:t>
+      </w:r>
+      <w:r>
+        <w:t xml:space="preserve"> </w:t>
+      </w:r>
+      <w:hyperlink r:id="rId33">
+        <w:r>
+          <w:rPr>
+            <w:rStyle w:val="Hyperlink"/>
+          </w:rPr>
+          <w:t xml:space="preserve">Markdown</w:t>
+        </w:r>
+      </w:hyperlink>
+      <w:r>
+        <w:t xml:space="preserve"> </w:t>
+      </w:r>
+      <w:r>
+        <w:t xml:space="preserve">erstellt und auf</w:t>
+      </w:r>
+      <w:r>
+        <w:t xml:space="preserve"> </w:t>
+      </w:r>
+      <w:hyperlink r:id="rId34">
+        <w:r>
+          <w:rPr>
+            <w:rStyle w:val="Hyperlink"/>
+          </w:rPr>
+          <w:t xml:space="preserve">GitHub</w:t>
+        </w:r>
+      </w:hyperlink>
+      <w:r>
+        <w:t xml:space="preserve"> </w:t>
+      </w:r>
+      <w:r>
+        <w:t xml:space="preserve">verwaltet. Aus den Markdown-Quellen werden über die lernOS Produktionskette weitere Zielformate wie PDF, Word, E-Book etc. generiert. Diese Generierung kann zentral auf GitHub (noch nicht verfügbar) oder auf dem eigenen Rechner erfolgen. Generiert man die Zieformate auf dem eigenen Rechner, ist ein Toolset notwendig, das im folgenden beschrieben wird. Wir versuchen,</w:t>
+      </w:r>
+      <w:r>
+        <w:t xml:space="preserve"> </w:t>
+      </w:r>
+      <w:hyperlink r:id="rId35">
         <w:r>
           <w:rPr>
             <w:rStyle w:val="Hyperlink"/>
@@ -565,8 +741,18 @@
         <w:t xml:space="preserve"> </w:t>
       </w:r>
       <w:r>
-        <w:t xml:space="preserve">zu verwenden, wo möglich:</w:t>
-      </w:r>
+        <w:t xml:space="preserve">zu verwenden, wo möglich.</w:t>
+      </w:r>
+    </w:p>
+    <w:p>
+      <w:pPr>
+        <w:pStyle w:val="Heading3"/>
+      </w:pPr>
+      <w:bookmarkStart w:id="36" w:name="lernos-leitfaden-toolset-für-windows-10"/>
+      <w:r>
+        <w:t xml:space="preserve">lernOS Leitfaden Toolset für Windows 10</w:t>
+      </w:r>
+      <w:bookmarkEnd w:id="36"/>
     </w:p>
     <w:p>
       <w:pPr>
@@ -576,7 +762,7 @@
         </w:numPr>
         <w:pStyle w:val="Compact"/>
       </w:pPr>
-      <w:hyperlink r:id="rId33">
+      <w:hyperlink r:id="rId37">
         <w:r>
           <w:rPr>
             <w:rStyle w:val="Hyperlink"/>
@@ -593,7 +779,7 @@
       <w:r>
         <w:t xml:space="preserve"> </w:t>
       </w:r>
-      <w:hyperlink r:id="rId34">
+      <w:hyperlink r:id="rId38">
         <w:r>
           <w:rPr>
             <w:rStyle w:val="Hyperlink"/>
@@ -613,7 +799,7 @@
         </w:numPr>
         <w:pStyle w:val="Compact"/>
       </w:pPr>
-      <w:hyperlink r:id="rId35">
+      <w:hyperlink r:id="rId39">
         <w:r>
           <w:rPr>
             <w:rStyle w:val="Hyperlink"/>
@@ -636,7 +822,7 @@
         </w:numPr>
         <w:pStyle w:val="Compact"/>
       </w:pPr>
-      <w:hyperlink r:id="rId36">
+      <w:hyperlink r:id="rId40">
         <w:r>
           <w:rPr>
             <w:rStyle w:val="Hyperlink"/>
@@ -653,7 +839,7 @@
       <w:r>
         <w:t xml:space="preserve"> </w:t>
       </w:r>
-      <w:hyperlink r:id="rId37">
+      <w:hyperlink r:id="rId41">
         <w:r>
           <w:rPr>
             <w:rStyle w:val="Hyperlink"/>
@@ -676,7 +862,7 @@
         </w:numPr>
         <w:pStyle w:val="Compact"/>
       </w:pPr>
-      <w:hyperlink r:id="rId38">
+      <w:hyperlink r:id="rId42">
         <w:r>
           <w:rPr>
             <w:rStyle w:val="Hyperlink"/>
@@ -699,7 +885,7 @@
         </w:numPr>
         <w:pStyle w:val="Compact"/>
       </w:pPr>
-      <w:hyperlink r:id="rId39">
+      <w:hyperlink r:id="rId43">
         <w:r>
           <w:rPr>
             <w:rStyle w:val="Hyperlink"/>
@@ -722,7 +908,7 @@
         </w:numPr>
         <w:pStyle w:val="Compact"/>
       </w:pPr>
-      <w:hyperlink r:id="rId40">
+      <w:hyperlink r:id="rId44">
         <w:r>
           <w:rPr>
             <w:rStyle w:val="Hyperlink"/>
@@ -739,7 +925,7 @@
       <w:r>
         <w:t xml:space="preserve"> </w:t>
       </w:r>
-      <w:hyperlink r:id="rId41">
+      <w:hyperlink r:id="rId45">
         <w:r>
           <w:rPr>
             <w:rStyle w:val="Hyperlink"/>
@@ -762,7 +948,7 @@
         </w:numPr>
         <w:pStyle w:val="Compact"/>
       </w:pPr>
-      <w:hyperlink r:id="rId42">
+      <w:hyperlink r:id="rId46">
         <w:r>
           <w:rPr>
             <w:rStyle w:val="Hyperlink"/>
@@ -785,7 +971,7 @@
         </w:numPr>
         <w:pStyle w:val="Compact"/>
       </w:pPr>
-      <w:hyperlink r:id="rId43">
+      <w:hyperlink r:id="rId47">
         <w:r>
           <w:rPr>
             <w:rStyle w:val="Hyperlink"/>
@@ -808,7 +994,7 @@
         </w:numPr>
         <w:pStyle w:val="Compact"/>
       </w:pPr>
-      <w:hyperlink r:id="rId44">
+      <w:hyperlink r:id="rId48">
         <w:r>
           <w:rPr>
             <w:rStyle w:val="Hyperlink"/>
@@ -831,7 +1017,7 @@
         </w:numPr>
         <w:pStyle w:val="Compact"/>
       </w:pPr>
-      <w:hyperlink r:id="rId45">
+      <w:hyperlink r:id="rId49">
         <w:r>
           <w:rPr>
             <w:rStyle w:val="Hyperlink"/>
@@ -848,7 +1034,7 @@
       <w:r>
         <w:t xml:space="preserve"> </w:t>
       </w:r>
-      <w:hyperlink r:id="rId34">
+      <w:hyperlink r:id="rId38">
         <w:r>
           <w:rPr>
             <w:rStyle w:val="Hyperlink"/>
@@ -865,13 +1051,48 @@
     </w:p>
     <w:p>
       <w:pPr>
+        <w:pStyle w:val="Heading3"/>
+      </w:pPr>
+      <w:bookmarkStart w:id="50" w:name="makefile-auf-windows-10"/>
+      <w:r>
+        <w:t xml:space="preserve">Makefile auf Windows 10</w:t>
+      </w:r>
+      <w:bookmarkEnd w:id="50"/>
+    </w:p>
+    <w:p>
+      <w:pPr>
+        <w:pStyle w:val="FirstParagraph"/>
+      </w:pPr>
+      <w:r>
+        <w:t xml:space="preserve">Für die Erstellung der Zielformate aus den Markdown-Quellen wird ein sog.</w:t>
+      </w:r>
+      <w:r>
+        <w:t xml:space="preserve"> </w:t>
+      </w:r>
+      <w:hyperlink r:id="rId51">
+        <w:r>
+          <w:rPr>
+            <w:rStyle w:val="Hyperlink"/>
+          </w:rPr>
+          <w:t xml:space="preserve">Makefile</w:t>
+        </w:r>
+      </w:hyperlink>
+      <w:r>
+        <w:t xml:space="preserve"> </w:t>
+      </w:r>
+      <w:r>
+        <w:t xml:space="preserve">verwendet. Ist die Produktionskette auf dem eigenen Rechner richtig eingerichtet, führt ein Doppelklick auf dem Makefile (make.bat) dazu, dass alle Zielformate automatisch generiert werden. Je nach Umfang und Geschwindigkeit des eigenen Rechners kann das bis zu einigen Minuten dauern.</w:t>
+      </w:r>
+    </w:p>
+    <w:p>
+      <w:pPr>
         <w:pStyle w:val="Heading2"/>
       </w:pPr>
-      <w:bookmarkStart w:id="46" w:name="lernos-leitfäden-versionieren"/>
-      <w:r>
-        <w:t xml:space="preserve">lernOS Leitfäden versionieren</w:t>
-      </w:r>
-      <w:bookmarkEnd w:id="46"/>
+      <w:bookmarkStart w:id="52" w:name="lernos-leitfaden-lebenszyklus"/>
+      <w:r>
+        <w:t xml:space="preserve">lernOS Leitfaden Lebenszyklus</w:t>
+      </w:r>
+      <w:bookmarkEnd w:id="52"/>
     </w:p>
     <w:p>
       <w:pPr>
@@ -883,7 +1104,7 @@
       <w:r>
         <w:t xml:space="preserve"> </w:t>
       </w:r>
-      <w:hyperlink r:id="rId47">
+      <w:hyperlink r:id="rId53">
         <w:r>
           <w:rPr>
             <w:rStyle w:val="Hyperlink"/>
@@ -897,91 +1118,81 @@
     </w:p>
     <w:p>
       <w:pPr>
+        <w:pStyle w:val="BodyText"/>
+      </w:pPr>
+      <w:r>
+        <w:t xml:space="preserve">Wiki-Seite</w:t>
+      </w:r>
+      <w:r>
+        <w:t xml:space="preserve"> </w:t>
+      </w:r>
+      <w:hyperlink r:id="rId54">
+        <w:r>
+          <w:rPr>
+            <w:rStyle w:val="Hyperlink"/>
+          </w:rPr>
+          <w:t xml:space="preserve">How to fork a lernOS Guide</w:t>
+        </w:r>
+      </w:hyperlink>
+      <w:r>
+        <w:t xml:space="preserve">.</w:t>
+      </w:r>
+    </w:p>
+    <w:p>
+      <w:pPr>
+        <w:pStyle w:val="Heading1"/>
+      </w:pPr>
+      <w:bookmarkStart w:id="55" w:name="lernpfad"/>
+      <w:r>
+        <w:t xml:space="preserve">Lernpfad</w:t>
+      </w:r>
+      <w:bookmarkEnd w:id="55"/>
+    </w:p>
+    <w:p>
+      <w:pPr>
+        <w:pStyle w:val="FirstParagraph"/>
+      </w:pPr>
+      <w:r>
+        <w:t xml:space="preserve">…</w:t>
+      </w:r>
+    </w:p>
+    <w:p>
+      <w:pPr>
+        <w:pStyle w:val="Heading1"/>
+      </w:pPr>
+      <w:bookmarkStart w:id="56" w:name="anhang"/>
+      <w:r>
+        <w:t xml:space="preserve">Anhang</w:t>
+      </w:r>
+      <w:bookmarkEnd w:id="56"/>
+    </w:p>
+    <w:p>
+      <w:pPr>
         <w:pStyle w:val="Heading2"/>
       </w:pPr>
-      <w:bookmarkStart w:id="48" w:name="X967f8b7acd46a1a1891a37e3235383bc3685f2b"/>
-      <w:r>
-        <w:t xml:space="preserve">Einheitliche Begriffsverwendung in lernOS Guides</w:t>
-      </w:r>
-      <w:bookmarkEnd w:id="48"/>
+      <w:bookmarkStart w:id="57" w:name="danksagungen"/>
+      <w:r>
+        <w:t xml:space="preserve">Danksagungen</w:t>
+      </w:r>
+      <w:bookmarkEnd w:id="57"/>
     </w:p>
     <w:p>
       <w:pPr>
         <w:pStyle w:val="FirstParagraph"/>
       </w:pPr>
       <w:r>
-        <w:t xml:space="preserve">Siehe</w:t>
-      </w:r>
-      <w:r>
-        <w:t xml:space="preserve"> </w:t>
-      </w:r>
-      <w:hyperlink r:id="rId49">
-        <w:r>
-          <w:rPr>
-            <w:rStyle w:val="Hyperlink"/>
-          </w:rPr>
-          <w:t xml:space="preserve">lernOS Glossar</w:t>
-        </w:r>
-      </w:hyperlink>
-      <w:r>
-        <w:t xml:space="preserve">.</w:t>
-      </w:r>
-    </w:p>
-    <w:p>
-      <w:pPr>
-        <w:pStyle w:val="Heading1"/>
-      </w:pPr>
-      <w:bookmarkStart w:id="50" w:name="lernpfad"/>
-      <w:r>
-        <w:t xml:space="preserve">Lernpfad</w:t>
-      </w:r>
-      <w:bookmarkEnd w:id="50"/>
-    </w:p>
-    <w:p>
-      <w:pPr>
-        <w:pStyle w:val="FirstParagraph"/>
-      </w:pPr>
-      <w:r>
         <w:t xml:space="preserve">…</w:t>
       </w:r>
     </w:p>
     <w:p>
       <w:pPr>
-        <w:pStyle w:val="Heading1"/>
-      </w:pPr>
-      <w:bookmarkStart w:id="51" w:name="anhang"/>
-      <w:r>
-        <w:t xml:space="preserve">Anhang</w:t>
-      </w:r>
-      <w:bookmarkEnd w:id="51"/>
-    </w:p>
-    <w:p>
-      <w:pPr>
         <w:pStyle w:val="Heading2"/>
       </w:pPr>
-      <w:bookmarkStart w:id="52" w:name="danksagungen"/>
-      <w:r>
-        <w:t xml:space="preserve">Danksagungen</w:t>
-      </w:r>
-      <w:bookmarkEnd w:id="52"/>
-    </w:p>
-    <w:p>
-      <w:pPr>
-        <w:pStyle w:val="FirstParagraph"/>
-      </w:pPr>
-      <w:r>
-        <w:t xml:space="preserve">…</w:t>
-      </w:r>
-    </w:p>
-    <w:p>
-      <w:pPr>
-        <w:pStyle w:val="Heading2"/>
-      </w:pPr>
-      <w:bookmarkStart w:id="53" w:name="änderungshistorie"/>
+      <w:bookmarkStart w:id="58" w:name="änderungshistorie"/>
       <w:r>
         <w:t xml:space="preserve">Änderungshistorie</w:t>
       </w:r>
-      <w:bookmarkEnd w:id="53"/>
+      <w:bookmarkEnd w:id="58"/>
     </w:p>
     <w:tbl>
       <w:tblPr>

</xml_diff>

<commit_message>
Erste Inhalte für Grundlage und Lernpfad skizziert
</commit_message>
<xml_diff>
--- a/de/lernOS-Leitfaden-schreiben-Guide-de.docx
+++ b/de/lernOS-Leitfaden-schreiben-Guide-de.docx
@@ -397,7 +397,78 @@
         <w:pStyle w:val="FirstParagraph"/>
       </w:pPr>
       <w:r>
-        <w:t xml:space="preserve">Ein lernOS Leitfaden hilft selbstgesteuerten, lebenslang Lernenden ein Thema oder eine Fähigkeit im Rahmen eines Learning Sprints (3 Monate) zu erlernen. Die Lernenden lernen dabei allein, im Lerntandem oder in einem Learning Circle (4-5 Personen). Der zeitliche Aufwand über den Sprint sollte maximal zwei Stunden pro Woche betragen. Die Woche 0 und 12 im Sprint sind immer für Planung und Retrospektive vorgesehen, in Woche 4 und 8 findet ein sog. Boxenstopp (Pitstop) zur Zwischenreflexion des Lernprozesses statt. Die Wochen 1-11 können mit Übungen (mindestens 11),</w:t>
+        <w:t xml:space="preserve">Ein lernOS Leitfaden hilft Lernenden durch einen vorgegebenen Lernpfad ihr eigenes Lernziel im Rahmen eines Learning Sprints (3 Monate) zu erlernen zu erreichen. Die Lernenden lernen dabei allein, im Lerntandem oder in einem Learning Circle (4-5 Personen). Der zeitliche Aufwand über den Sprint sollte maximal zwei Stunden pro Woche betragen. Das Lernziel kann dabei aus einem oder einer Kombination dieser Bereiche kommen:</w:t>
+      </w:r>
+    </w:p>
+    <w:p>
+      <w:pPr>
+        <w:numPr>
+          <w:ilvl w:val="0"/>
+          <w:numId w:val="1003"/>
+        </w:numPr>
+        <w:pStyle w:val="Compact"/>
+      </w:pPr>
+      <w:r>
+        <w:rPr>
+          <w:b/>
+        </w:rPr>
+        <w:t xml:space="preserve">MINDSET</w:t>
+      </w:r>
+      <w:r>
+        <w:t xml:space="preserve"> </w:t>
+      </w:r>
+      <w:r>
+        <w:t xml:space="preserve">- eine bestimmte Haltung fördern</w:t>
+      </w:r>
+    </w:p>
+    <w:p>
+      <w:pPr>
+        <w:numPr>
+          <w:ilvl w:val="0"/>
+          <w:numId w:val="1003"/>
+        </w:numPr>
+        <w:pStyle w:val="Compact"/>
+      </w:pPr>
+      <w:r>
+        <w:rPr>
+          <w:b/>
+        </w:rPr>
+        <w:t xml:space="preserve">SKILLSET</w:t>
+      </w:r>
+      <w:r>
+        <w:t xml:space="preserve"> </w:t>
+      </w:r>
+      <w:r>
+        <w:t xml:space="preserve">- eine Fähigkeit erlernen</w:t>
+      </w:r>
+    </w:p>
+    <w:p>
+      <w:pPr>
+        <w:numPr>
+          <w:ilvl w:val="0"/>
+          <w:numId w:val="1003"/>
+        </w:numPr>
+        <w:pStyle w:val="Compact"/>
+      </w:pPr>
+      <w:r>
+        <w:rPr>
+          <w:b/>
+        </w:rPr>
+        <w:t xml:space="preserve">TOOLSET</w:t>
+      </w:r>
+      <w:r>
+        <w:t xml:space="preserve"> </w:t>
+      </w:r>
+      <w:r>
+        <w:t xml:space="preserve">- ein Tool oder eine Methode beherrschen</w:t>
+      </w:r>
+    </w:p>
+    <w:p>
+      <w:pPr>
+        <w:pStyle w:val="FirstParagraph"/>
+      </w:pPr>
+      <w:r>
+        <w:t xml:space="preserve">Die Woche 0 und 12 im Learning Sprint sind immer für Planung und Retrospektive vorgesehen, in Woche 4 und 8 findet ein sog. Boxenstopp zur Zwischenreflexion des Lernfortschritts statt. Die Wochen 1-11 können mit Übungen (mindestens 11),</w:t>
       </w:r>
       <w:r>
         <w:t xml:space="preserve"> </w:t>
@@ -422,83 +493,6 @@
         <w:pStyle w:val="BodyText"/>
       </w:pPr>
       <w:r>
-        <w:t xml:space="preserve">Die Grundstruktur der lernOS Leitfäden ist immer gleich: das Kapitel</w:t>
-      </w:r>
-      <w:r>
-        <w:t xml:space="preserve"> </w:t>
-      </w:r>
-      <w:r>
-        <w:t xml:space="preserve">“</w:t>
-      </w:r>
-      <w:r>
-        <w:t xml:space="preserve">Über lernOS</w:t>
-      </w:r>
-      <w:r>
-        <w:t xml:space="preserve">”</w:t>
-      </w:r>
-      <w:r>
-        <w:t xml:space="preserve"> </w:t>
-      </w:r>
-      <w:r>
-        <w:t xml:space="preserve">erklärt die Grundlagen von lernOS (in allen Leitfäden gleich). Das Kapitel</w:t>
-      </w:r>
-      <w:r>
-        <w:t xml:space="preserve"> </w:t>
-      </w:r>
-      <w:r>
-        <w:t xml:space="preserve">“</w:t>
-      </w:r>
-      <w:r>
-        <w:t xml:space="preserve">Grundlagen</w:t>
-      </w:r>
-      <w:r>
-        <w:t xml:space="preserve">”</w:t>
-      </w:r>
-      <w:r>
-        <w:t xml:space="preserve"> </w:t>
-      </w:r>
-      <w:r>
-        <w:t xml:space="preserve">enthält theoretische Hintergründe und Informationen, die für das Verständnis des Leitfaden-Themas relevant sind. In diesem Kapitel wird viel auf andere verfügbare Quellen und Literatur verwiesen (Hub- oder Kurationsfunktion). Das Kapitel</w:t>
-      </w:r>
-      <w:r>
-        <w:t xml:space="preserve"> </w:t>
-      </w:r>
-      <w:r>
-        <w:t xml:space="preserve">“</w:t>
-      </w:r>
-      <w:r>
-        <w:t xml:space="preserve">Lernpfad</w:t>
-      </w:r>
-      <w:r>
-        <w:t xml:space="preserve">”</w:t>
-      </w:r>
-      <w:r>
-        <w:t xml:space="preserve"> </w:t>
-      </w:r>
-      <w:r>
-        <w:t xml:space="preserve">enthält die Katas (Übungen) des Leitfadens. Jede Kata wird in einem eigenen Kapitel beschrieben, das maximal zwei Druckseiten lang sein sollte (Sushi-Card-Prinzip). Ein Leitfaden kann mehr als einen Lernpfad enthalten. Das Kapitel Anhang enthält mindestens die</w:t>
-      </w:r>
-      <w:r>
-        <w:t xml:space="preserve"> </w:t>
-      </w:r>
-      <w:r>
-        <w:t xml:space="preserve">“</w:t>
-      </w:r>
-      <w:r>
-        <w:t xml:space="preserve">Änderungshistorie</w:t>
-      </w:r>
-      <w:r>
-        <w:t xml:space="preserve">”</w:t>
-      </w:r>
-      <w:r>
-        <w:t xml:space="preserve">, oft auch ein Kapitel mit Danksagungen (z.B. um Beitragende zu nennen)</w:t>
-      </w:r>
-    </w:p>
-    <w:p>
-      <w:pPr>
-        <w:pStyle w:val="BodyText"/>
-      </w:pPr>
-      <w:r>
         <w:t xml:space="preserve">Ein lernOS Leitfaden steht immer unter der</w:t>
       </w:r>
       <w:r>
@@ -540,9 +534,9 @@
       <w:pPr>
         <w:pStyle w:val="Heading2"/>
       </w:pPr>
-      <w:bookmarkStart w:id="27" w:name="Xeeacc2857f1e09cff7e9405f7fb3fae50dc1d69"/>
-      <w:r>
-        <w:t xml:space="preserve">Inhaltlicher Aufbau eines lernOS Leitfadens</w:t>
+      <w:bookmarkStart w:id="27" w:name="lernos-leitfaden-struktur"/>
+      <w:r>
+        <w:t xml:space="preserve">lernOS Leitfaden Struktur</w:t>
       </w:r>
       <w:bookmarkEnd w:id="27"/>
     </w:p>
@@ -551,7 +545,7 @@
         <w:pStyle w:val="FirstParagraph"/>
       </w:pPr>
       <w:r>
-        <w:t xml:space="preserve">High Level Struktur (</w:t>
+        <w:t xml:space="preserve">Zur einfachen Orientierung für die Lernenden haben alle lernOS Leitfäden die gleiche Grundstruktur (</w:t>
       </w:r>
       <w:hyperlink r:id="rId28">
         <w:r>
@@ -562,68 +556,164 @@
         </w:r>
       </w:hyperlink>
       <w:r>
-        <w:t xml:space="preserve">, Beschreibung der High Level Struktur dort veraltet):</w:t>
-      </w:r>
-    </w:p>
-    <w:p>
-      <w:pPr>
-        <w:numPr>
-          <w:ilvl w:val="0"/>
-          <w:numId w:val="1003"/>
-        </w:numPr>
-        <w:pStyle w:val="Compact"/>
-      </w:pPr>
+        <w:t xml:space="preserve">). Diese besteht aus den vier Kapiteln Über lernOS, Grundlagen, Lernpfad und Anhang, die im Folgenden beschrieben werden.</w:t>
+      </w:r>
+    </w:p>
+    <w:p>
+      <w:pPr>
+        <w:pStyle w:val="Heading3"/>
+      </w:pPr>
+      <w:bookmarkStart w:id="29" w:name="kapitel-über-lernos"/>
+      <w:r>
+        <w:t xml:space="preserve">Kapitel</w:t>
+      </w:r>
+      <w:r>
+        <w:t xml:space="preserve"> </w:t>
+      </w:r>
+      <w:r>
+        <w:t xml:space="preserve">“</w:t>
+      </w:r>
       <w:r>
         <w:t xml:space="preserve">Über lernOS</w:t>
       </w:r>
-    </w:p>
-    <w:p>
-      <w:pPr>
-        <w:numPr>
-          <w:ilvl w:val="0"/>
-          <w:numId w:val="1003"/>
-        </w:numPr>
-        <w:pStyle w:val="Compact"/>
-      </w:pPr>
+      <w:r>
+        <w:t xml:space="preserve">”</w:t>
+      </w:r>
+      <w:bookmarkEnd w:id="29"/>
+    </w:p>
+    <w:p>
+      <w:pPr>
+        <w:pStyle w:val="FirstParagraph"/>
+      </w:pPr>
+      <w:r>
+        <w:t xml:space="preserve">Das Kapitel</w:t>
+      </w:r>
+      <w:r>
+        <w:t xml:space="preserve"> </w:t>
+      </w:r>
+      <w:r>
+        <w:t xml:space="preserve">“</w:t>
+      </w:r>
+      <w:r>
+        <w:t xml:space="preserve">Über lernOS</w:t>
+      </w:r>
+      <w:r>
+        <w:t xml:space="preserve">”</w:t>
+      </w:r>
+      <w:r>
+        <w:t xml:space="preserve"> </w:t>
+      </w:r>
+      <w:r>
+        <w:t xml:space="preserve">erklärt die Grundlagen von lernOS (in allen Leitfäden gleich).</w:t>
+      </w:r>
+    </w:p>
+    <w:p>
+      <w:pPr>
+        <w:pStyle w:val="Heading3"/>
+      </w:pPr>
+      <w:bookmarkStart w:id="30" w:name="kapitel-grundlagen"/>
+      <w:r>
+        <w:t xml:space="preserve">Kapitel</w:t>
+      </w:r>
+      <w:r>
+        <w:t xml:space="preserve"> </w:t>
+      </w:r>
+      <w:r>
+        <w:t xml:space="preserve">“</w:t>
+      </w:r>
       <w:r>
         <w:t xml:space="preserve">Grundlagen</w:t>
       </w:r>
-    </w:p>
-    <w:p>
-      <w:pPr>
-        <w:numPr>
-          <w:ilvl w:val="0"/>
-          <w:numId w:val="1003"/>
-        </w:numPr>
-        <w:pStyle w:val="Compact"/>
-      </w:pPr>
+      <w:r>
+        <w:t xml:space="preserve">”</w:t>
+      </w:r>
+      <w:bookmarkEnd w:id="30"/>
+    </w:p>
+    <w:p>
+      <w:pPr>
+        <w:pStyle w:val="FirstParagraph"/>
+      </w:pPr>
+      <w:r>
+        <w:t xml:space="preserve">Das Kapitel</w:t>
+      </w:r>
+      <w:r>
+        <w:t xml:space="preserve"> </w:t>
+      </w:r>
+      <w:r>
+        <w:t xml:space="preserve">“</w:t>
+      </w:r>
+      <w:r>
+        <w:t xml:space="preserve">Grundlagen</w:t>
+      </w:r>
+      <w:r>
+        <w:t xml:space="preserve">”</w:t>
+      </w:r>
+      <w:r>
+        <w:t xml:space="preserve"> </w:t>
+      </w:r>
+      <w:r>
+        <w:t xml:space="preserve">enthält theoretische Hintergründe und Informationen, die für das Verständnis des Leitfaden-Themas relevant sind. In diesem Kapitel wird viel auf andere verfügbare Quellen und Literatur verwiesen (Hub- oder Kurationsfunktion).</w:t>
+      </w:r>
+    </w:p>
+    <w:p>
+      <w:pPr>
+        <w:pStyle w:val="Heading3"/>
+      </w:pPr>
+      <w:bookmarkStart w:id="31" w:name="kapitel-lernpfad"/>
+      <w:r>
+        <w:t xml:space="preserve">Kapitel</w:t>
+      </w:r>
+      <w:r>
+        <w:t xml:space="preserve"> </w:t>
+      </w:r>
+      <w:r>
+        <w:t xml:space="preserve">“</w:t>
+      </w:r>
       <w:r>
         <w:t xml:space="preserve">Lernpfad</w:t>
       </w:r>
-    </w:p>
-    <w:p>
-      <w:pPr>
-        <w:numPr>
-          <w:ilvl w:val="0"/>
-          <w:numId w:val="1003"/>
-        </w:numPr>
-        <w:pStyle w:val="Compact"/>
-      </w:pPr>
-      <w:r>
-        <w:t xml:space="preserve">Anhang</w:t>
-      </w:r>
+      <w:r>
+        <w:t xml:space="preserve">”</w:t>
+      </w:r>
+      <w:bookmarkEnd w:id="31"/>
     </w:p>
     <w:p>
       <w:pPr>
         <w:pStyle w:val="FirstParagraph"/>
       </w:pPr>
       <w:r>
-        <w:t xml:space="preserve">WIki-Seite zur</w:t>
-      </w:r>
-      <w:r>
-        <w:t xml:space="preserve"> </w:t>
-      </w:r>
-      <w:hyperlink r:id="rId29">
+        <w:t xml:space="preserve">Das Kapitel</w:t>
+      </w:r>
+      <w:r>
+        <w:t xml:space="preserve"> </w:t>
+      </w:r>
+      <w:r>
+        <w:t xml:space="preserve">“</w:t>
+      </w:r>
+      <w:r>
+        <w:t xml:space="preserve">Lernpfad</w:t>
+      </w:r>
+      <w:r>
+        <w:t xml:space="preserve">”</w:t>
+      </w:r>
+      <w:r>
+        <w:t xml:space="preserve"> </w:t>
+      </w:r>
+      <w:r>
+        <w:t xml:space="preserve">enthält die Katas (Übungen) des Leitfadens. Jede Kata wird in einem eigenen Kapitel beschrieben, das maximal zwei Druckseiten lang sein sollte (Sushi-Card-Prinzip). Ein Leitfaden kann mehr als einen Lernpfad enthalten.</w:t>
+      </w:r>
+    </w:p>
+    <w:p>
+      <w:pPr>
+        <w:pStyle w:val="BodyText"/>
+      </w:pPr>
+      <w:r>
+        <w:t xml:space="preserve">Wiki-Seite zur</w:t>
+      </w:r>
+      <w:r>
+        <w:t xml:space="preserve"> </w:t>
+      </w:r>
+      <w:hyperlink r:id="rId32">
         <w:r>
           <w:rPr>
             <w:rStyle w:val="Hyperlink"/>
@@ -637,13 +727,68 @@
     </w:p>
     <w:p>
       <w:pPr>
+        <w:pStyle w:val="Heading3"/>
+      </w:pPr>
+      <w:bookmarkStart w:id="33" w:name="kapitel-anhang"/>
+      <w:r>
+        <w:t xml:space="preserve">Kapitel</w:t>
+      </w:r>
+      <w:r>
+        <w:t xml:space="preserve"> </w:t>
+      </w:r>
+      <w:r>
+        <w:t xml:space="preserve">“</w:t>
+      </w:r>
+      <w:r>
+        <w:t xml:space="preserve">Anhang</w:t>
+      </w:r>
+      <w:r>
+        <w:t xml:space="preserve">”</w:t>
+      </w:r>
+      <w:bookmarkEnd w:id="33"/>
+    </w:p>
+    <w:p>
+      <w:pPr>
+        <w:pStyle w:val="FirstParagraph"/>
+      </w:pPr>
+      <w:r>
+        <w:t xml:space="preserve">Das Kapitel Anhang enthält mindestens die</w:t>
+      </w:r>
+      <w:r>
+        <w:t xml:space="preserve"> </w:t>
+      </w:r>
+      <w:r>
+        <w:t xml:space="preserve">“</w:t>
+      </w:r>
+      <w:r>
+        <w:t xml:space="preserve">Änderungshistorie</w:t>
+      </w:r>
+      <w:r>
+        <w:t xml:space="preserve">”</w:t>
+      </w:r>
+      <w:r>
+        <w:t xml:space="preserve">, oft auch ein Kapitel mit Danksagungen (z.B. um Beitragende zu nennen)</w:t>
+      </w:r>
+    </w:p>
+    <w:p>
+      <w:pPr>
         <w:pStyle w:val="Heading2"/>
       </w:pPr>
-      <w:bookmarkStart w:id="30" w:name="schreibstil-in-lernos-leitfäden"/>
-      <w:r>
-        <w:t xml:space="preserve">Schreibstil in lernOS Leitfäden</w:t>
-      </w:r>
-      <w:bookmarkEnd w:id="30"/>
+      <w:bookmarkStart w:id="34" w:name="lernos-leitfaden-inhalte"/>
+      <w:r>
+        <w:t xml:space="preserve">lernOS Leitfaden Inhalte</w:t>
+      </w:r>
+      <w:bookmarkEnd w:id="34"/>
+    </w:p>
+    <w:p>
+      <w:pPr>
+        <w:pStyle w:val="Heading3"/>
+      </w:pPr>
+      <w:bookmarkStart w:id="35" w:name="schreibstil"/>
+      <w:r>
+        <w:t xml:space="preserve">Schreibstil</w:t>
+      </w:r>
+      <w:bookmarkEnd w:id="35"/>
     </w:p>
     <w:p>
       <w:pPr>
@@ -655,7 +800,53 @@
     </w:p>
     <w:p>
       <w:pPr>
-        <w:pStyle w:val="BodyText"/>
+        <w:pStyle w:val="Heading3"/>
+      </w:pPr>
+      <w:bookmarkStart w:id="36" w:name="bilder"/>
+      <w:r>
+        <w:t xml:space="preserve">Bilder</w:t>
+      </w:r>
+      <w:bookmarkEnd w:id="36"/>
+    </w:p>
+    <w:p>
+      <w:pPr>
+        <w:pStyle w:val="FirstParagraph"/>
+      </w:pPr>
+      <w:r>
+        <w:t xml:space="preserve">…</w:t>
+      </w:r>
+    </w:p>
+    <w:p>
+      <w:pPr>
+        <w:pStyle w:val="Heading3"/>
+      </w:pPr>
+      <w:bookmarkStart w:id="37" w:name="audio-und-video"/>
+      <w:r>
+        <w:t xml:space="preserve">Audio und Video</w:t>
+      </w:r>
+      <w:bookmarkEnd w:id="37"/>
+    </w:p>
+    <w:p>
+      <w:pPr>
+        <w:pStyle w:val="FirstParagraph"/>
+      </w:pPr>
+      <w:r>
+        <w:t xml:space="preserve">Da die Produktionskette auch Textdokumente erzeugt, können in lernOS Leitfäden keine Audio- und Video-Inhalte eingebettet werden. Um trotzdem auf Audio- und Videoinhalte zu verweisen, können diese einfach im Text verlinkt werden.</w:t>
+      </w:r>
+    </w:p>
+    <w:p>
+      <w:pPr>
+        <w:pStyle w:val="Heading3"/>
+      </w:pPr>
+      <w:bookmarkStart w:id="38" w:name="terminologie"/>
+      <w:r>
+        <w:t xml:space="preserve">Terminologie</w:t>
+      </w:r>
+      <w:bookmarkEnd w:id="38"/>
+    </w:p>
+    <w:p>
+      <w:pPr>
+        <w:pStyle w:val="FirstParagraph"/>
       </w:pPr>
       <w:r>
         <w:t xml:space="preserve">Siehe</w:t>
@@ -663,7 +854,7 @@
       <w:r>
         <w:t xml:space="preserve"> </w:t>
       </w:r>
-      <w:hyperlink r:id="rId31">
+      <w:hyperlink r:id="rId39">
         <w:r>
           <w:rPr>
             <w:rStyle w:val="Hyperlink"/>
@@ -677,13 +868,83 @@
     </w:p>
     <w:p>
       <w:pPr>
+        <w:pStyle w:val="Heading3"/>
+      </w:pPr>
+      <w:bookmarkStart w:id="40" w:name="lernos-markdown-flavor"/>
+      <w:r>
+        <w:t xml:space="preserve">lernOS Markdown Flavor</w:t>
+      </w:r>
+      <w:bookmarkEnd w:id="40"/>
+    </w:p>
+    <w:p>
+      <w:pPr>
+        <w:pStyle w:val="FirstParagraph"/>
+      </w:pPr>
+      <w:r>
+        <w:t xml:space="preserve">Die Auszeichnungssprache Markdown lässt verschiedene Stile zu, die oft auch</w:t>
+      </w:r>
+      <w:r>
+        <w:t xml:space="preserve"> </w:t>
+      </w:r>
+      <w:hyperlink r:id="rId41">
+        <w:r>
+          <w:rPr>
+            <w:rStyle w:val="Hyperlink"/>
+          </w:rPr>
+          <w:t xml:space="preserve">Markdown Flavors</w:t>
+        </w:r>
+      </w:hyperlink>
+      <w:r>
+        <w:t xml:space="preserve"> </w:t>
+      </w:r>
+      <w:r>
+        <w:t xml:space="preserve">genannt werden (z.B. kann man eine Aufzählung mit einem * oder einem - erzeugen). Für lernOS Leitfäden wird, wenn hier nicht anders beschrieben, die</w:t>
+      </w:r>
+      <w:r>
+        <w:t xml:space="preserve"> </w:t>
+      </w:r>
+      <w:hyperlink r:id="rId42">
+        <w:r>
+          <w:rPr>
+            <w:rStyle w:val="Hyperlink"/>
+          </w:rPr>
+          <w:t xml:space="preserve">Schreib- und Formatiersyntax von GitHub</w:t>
+        </w:r>
+      </w:hyperlink>
+      <w:r>
+        <w:t xml:space="preserve"> </w:t>
+      </w:r>
+      <w:r>
+        <w:t xml:space="preserve">verwendet.</w:t>
+      </w:r>
+    </w:p>
+    <w:p>
+      <w:pPr>
+        <w:pStyle w:val="Heading3"/>
+      </w:pPr>
+      <w:bookmarkStart w:id="43" w:name="mehrsprachigkeit"/>
+      <w:r>
+        <w:t xml:space="preserve">Mehrsprachigkeit</w:t>
+      </w:r>
+      <w:bookmarkEnd w:id="43"/>
+    </w:p>
+    <w:p>
+      <w:pPr>
+        <w:pStyle w:val="FirstParagraph"/>
+      </w:pPr>
+      <w:r>
+        <w:t xml:space="preserve">…</w:t>
+      </w:r>
+    </w:p>
+    <w:p>
+      <w:pPr>
         <w:pStyle w:val="Heading2"/>
       </w:pPr>
-      <w:bookmarkStart w:id="32" w:name="X88796ae2fae7c96ae7babf2e5ae5ce1b92cf081"/>
-      <w:r>
-        <w:t xml:space="preserve">Technische Infrastruktur für lernOS Leitfäden</w:t>
-      </w:r>
-      <w:bookmarkEnd w:id="32"/>
+      <w:bookmarkStart w:id="44" w:name="lernos-leitfaden-produktionskette"/>
+      <w:r>
+        <w:t xml:space="preserve">lernOS Leitfaden Produktionskette</w:t>
+      </w:r>
+      <w:bookmarkEnd w:id="44"/>
     </w:p>
     <w:p>
       <w:pPr>
@@ -695,7 +956,7 @@
       <w:r>
         <w:t xml:space="preserve"> </w:t>
       </w:r>
-      <w:hyperlink r:id="rId33">
+      <w:hyperlink r:id="rId45">
         <w:r>
           <w:rPr>
             <w:rStyle w:val="Hyperlink"/>
@@ -707,12 +968,12 @@
         <w:t xml:space="preserve"> </w:t>
       </w:r>
       <w:r>
-        <w:t xml:space="preserve">erstellt und auf</w:t>
-      </w:r>
-      <w:r>
-        <w:t xml:space="preserve"> </w:t>
-      </w:r>
-      <w:hyperlink r:id="rId34">
+        <w:t xml:space="preserve">erstellt und i.d.R. auf</w:t>
+      </w:r>
+      <w:r>
+        <w:t xml:space="preserve"> </w:t>
+      </w:r>
+      <w:hyperlink r:id="rId46">
         <w:r>
           <w:rPr>
             <w:rStyle w:val="Hyperlink"/>
@@ -724,12 +985,12 @@
         <w:t xml:space="preserve"> </w:t>
       </w:r>
       <w:r>
-        <w:t xml:space="preserve">verwaltet. Aus den Markdown-Quellen werden über die lernOS Produktionskette weitere Zielformate wie PDF, Word, E-Book etc. generiert. Diese Generierung kann zentral auf GitHub (noch nicht verfügbar) oder auf dem eigenen Rechner erfolgen. Generiert man die Zieformate auf dem eigenen Rechner, ist ein Toolset notwendig, das im folgenden beschrieben wird. Wir versuchen,</w:t>
-      </w:r>
-      <w:r>
-        <w:t xml:space="preserve"> </w:t>
-      </w:r>
-      <w:hyperlink r:id="rId35">
+        <w:t xml:space="preserve">verwaltet. Aus den Markdown-Quellen werden über die lernOS Produktionskette weitere Zielformate wie PDF, Word, E-Book etc. generiert. Diese Generierung kann zentral auf GitHub (noch nicht verfügbar) oder auf dem eigenen Rechner erfolgen. Generiert man die Zieformate auf dem eigenen Rechner, ist ein Toolset notwendig, das im folgenden beschrieben wird. Wir versuchen wo möglich</w:t>
+      </w:r>
+      <w:r>
+        <w:t xml:space="preserve"> </w:t>
+      </w:r>
+      <w:hyperlink r:id="rId47">
         <w:r>
           <w:rPr>
             <w:rStyle w:val="Hyperlink"/>
@@ -741,18 +1002,26 @@
         <w:t xml:space="preserve"> </w:t>
       </w:r>
       <w:r>
-        <w:t xml:space="preserve">zu verwenden, wo möglich.</w:t>
+        <w:t xml:space="preserve">zu verwenden.</w:t>
       </w:r>
     </w:p>
     <w:p>
       <w:pPr>
         <w:pStyle w:val="Heading3"/>
       </w:pPr>
-      <w:bookmarkStart w:id="36" w:name="lernos-leitfaden-toolset-für-windows-10"/>
-      <w:r>
-        <w:t xml:space="preserve">lernOS Leitfaden Toolset für Windows 10</w:t>
-      </w:r>
-      <w:bookmarkEnd w:id="36"/>
+      <w:bookmarkStart w:id="48" w:name="lernos-leitfaden-verzeichnisstruktur"/>
+      <w:r>
+        <w:t xml:space="preserve">lernOS Leitfaden Verzeichnisstruktur</w:t>
+      </w:r>
+      <w:bookmarkEnd w:id="48"/>
+    </w:p>
+    <w:p>
+      <w:pPr>
+        <w:pStyle w:val="FirstParagraph"/>
+      </w:pPr>
+      <w:r>
+        <w:t xml:space="preserve">Damit die lernOS Produktionskette funktioniert, müssen die Inhalte des Leitfadens in einem Dateiordner mit folgender Verzeichnisstruktur abgelegt werden (Beispiel für ein Leitfaden mit deutscher und englischer Version, fett sind Ordner- und Dateinamen, dahinter eine kurze Beschreibung):</w:t>
+      </w:r>
     </w:p>
     <w:p>
       <w:pPr>
@@ -760,46 +1029,464 @@
           <w:ilvl w:val="0"/>
           <w:numId w:val="1004"/>
         </w:numPr>
-        <w:pStyle w:val="Compact"/>
-      </w:pPr>
-      <w:hyperlink r:id="rId37">
+      </w:pPr>
+      <w:r>
+        <w:rPr>
+          <w:b/>
+        </w:rPr>
+        <w:t xml:space="preserve">de</w:t>
+      </w:r>
+      <w:r>
+        <w:t xml:space="preserve"> </w:t>
+      </w:r>
+      <w:r>
+        <w:t xml:space="preserve">- Inhalte der deutschen Version des Leitfadens</w:t>
+      </w:r>
+    </w:p>
+    <w:p>
+      <w:pPr>
+        <w:numPr>
+          <w:ilvl w:val="1"/>
+          <w:numId w:val="1005"/>
+        </w:numPr>
+        <w:pStyle w:val="Compact"/>
+      </w:pPr>
+      <w:r>
+        <w:rPr>
+          <w:b/>
+        </w:rPr>
+        <w:t xml:space="preserve">src</w:t>
+      </w:r>
+      <w:r>
+        <w:t xml:space="preserve"> </w:t>
+      </w:r>
+      <w:r>
+        <w:t xml:space="preserve">- die Markdown-Quellen des Leitfaden</w:t>
+      </w:r>
+    </w:p>
+    <w:p>
+      <w:pPr>
+        <w:numPr>
+          <w:ilvl w:val="2"/>
+          <w:numId w:val="1006"/>
+        </w:numPr>
+        <w:pStyle w:val="Compact"/>
+      </w:pPr>
+      <w:r>
+        <w:rPr>
+          <w:b/>
+        </w:rPr>
+        <w:t xml:space="preserve">css</w:t>
+      </w:r>
+      <w:r>
+        <w:t xml:space="preserve"> </w:t>
+      </w:r>
+      <w:r>
+        <w:t xml:space="preserve">- Anpassung von Farben für die Web-Version</w:t>
+      </w:r>
+    </w:p>
+    <w:p>
+      <w:pPr>
+        <w:numPr>
+          <w:ilvl w:val="2"/>
+          <w:numId w:val="1006"/>
+        </w:numPr>
+        <w:pStyle w:val="Compact"/>
+      </w:pPr>
+      <w:r>
+        <w:rPr>
+          <w:b/>
+        </w:rPr>
+        <w:t xml:space="preserve">images</w:t>
+      </w:r>
+      <w:r>
+        <w:t xml:space="preserve"> </w:t>
+      </w:r>
+      <w:r>
+        <w:t xml:space="preserve">- Bilder des Leitfadens in den Formaten SVG und PNG</w:t>
+      </w:r>
+    </w:p>
+    <w:p>
+      <w:pPr>
+        <w:numPr>
+          <w:ilvl w:val="2"/>
+          <w:numId w:val="1006"/>
+        </w:numPr>
+        <w:pStyle w:val="Compact"/>
+      </w:pPr>
+      <w:r>
+        <w:rPr>
+          <w:b/>
+        </w:rPr>
+        <w:t xml:space="preserve">1-Grundlagen.md</w:t>
+      </w:r>
+      <w:r>
+        <w:t xml:space="preserve"> </w:t>
+      </w:r>
+      <w:r>
+        <w:t xml:space="preserve">- das Kapitel</w:t>
+      </w:r>
+      <w:r>
+        <w:t xml:space="preserve"> </w:t>
+      </w:r>
+      <w:r>
+        <w:t xml:space="preserve">“</w:t>
+      </w:r>
+      <w:r>
+        <w:t xml:space="preserve">Grundlagen</w:t>
+      </w:r>
+      <w:r>
+        <w:t xml:space="preserve">”</w:t>
+      </w:r>
+    </w:p>
+    <w:p>
+      <w:pPr>
+        <w:numPr>
+          <w:ilvl w:val="2"/>
+          <w:numId w:val="1006"/>
+        </w:numPr>
+        <w:pStyle w:val="Compact"/>
+      </w:pPr>
+      <w:r>
+        <w:rPr>
+          <w:b/>
+        </w:rPr>
+        <w:t xml:space="preserve">2-Lernpfad.md</w:t>
+      </w:r>
+      <w:r>
+        <w:t xml:space="preserve"> </w:t>
+      </w:r>
+      <w:r>
+        <w:t xml:space="preserve">- das Kapitel</w:t>
+      </w:r>
+      <w:r>
+        <w:t xml:space="preserve"> </w:t>
+      </w:r>
+      <w:r>
+        <w:t xml:space="preserve">“</w:t>
+      </w:r>
+      <w:r>
+        <w:t xml:space="preserve">Lernpfad</w:t>
+      </w:r>
+      <w:r>
+        <w:t xml:space="preserve">”</w:t>
+      </w:r>
+    </w:p>
+    <w:p>
+      <w:pPr>
+        <w:numPr>
+          <w:ilvl w:val="2"/>
+          <w:numId w:val="1006"/>
+        </w:numPr>
+        <w:pStyle w:val="Compact"/>
+      </w:pPr>
+      <w:r>
+        <w:rPr>
+          <w:b/>
+        </w:rPr>
+        <w:t xml:space="preserve">3-Anhang.md</w:t>
+      </w:r>
+      <w:r>
+        <w:t xml:space="preserve"> </w:t>
+      </w:r>
+      <w:r>
+        <w:t xml:space="preserve">- das Kapitel</w:t>
+      </w:r>
+      <w:r>
+        <w:t xml:space="preserve"> </w:t>
+      </w:r>
+      <w:r>
+        <w:t xml:space="preserve">“</w:t>
+      </w:r>
+      <w:r>
+        <w:t xml:space="preserve">Anhang</w:t>
+      </w:r>
+      <w:r>
+        <w:t xml:space="preserve">”</w:t>
+      </w:r>
+    </w:p>
+    <w:p>
+      <w:pPr>
+        <w:numPr>
+          <w:ilvl w:val="2"/>
+          <w:numId w:val="1006"/>
+        </w:numPr>
+        <w:pStyle w:val="Compact"/>
+      </w:pPr>
+      <w:r>
+        <w:rPr>
+          <w:b/>
+        </w:rPr>
+        <w:t xml:space="preserve">index.md</w:t>
+      </w:r>
+      <w:r>
+        <w:t xml:space="preserve"> </w:t>
+      </w:r>
+      <w:r>
+        <w:t xml:space="preserve">- das Kapitel</w:t>
+      </w:r>
+      <w:r>
+        <w:t xml:space="preserve"> </w:t>
+      </w:r>
+      <w:r>
+        <w:t xml:space="preserve">“</w:t>
+      </w:r>
+      <w:r>
+        <w:t xml:space="preserve">Über lernOS</w:t>
+      </w:r>
+      <w:r>
+        <w:t xml:space="preserve">”</w:t>
+      </w:r>
+      <w:r>
+        <w:t xml:space="preserve">, muss wegen Web-Version index.md heißen</w:t>
+      </w:r>
+    </w:p>
+    <w:p>
+      <w:pPr>
+        <w:numPr>
+          <w:ilvl w:val="1"/>
+          <w:numId w:val="1005"/>
+        </w:numPr>
+        <w:pStyle w:val="Compact"/>
+      </w:pPr>
+      <w:r>
+        <w:rPr>
+          <w:b/>
+        </w:rPr>
+        <w:t xml:space="preserve">make.bat</w:t>
+      </w:r>
+      <w:r>
+        <w:t xml:space="preserve"> </w:t>
+      </w:r>
+      <w:r>
+        <w:t xml:space="preserve">- das Herzstück der Produktionskette, Batch-Datei (Windows), die alle Ergebnisdokumente produziert, im Datei-Explorer per Doppelklick ausführen</w:t>
+      </w:r>
+    </w:p>
+    <w:p>
+      <w:pPr>
+        <w:numPr>
+          <w:ilvl w:val="1"/>
+          <w:numId w:val="1005"/>
+        </w:numPr>
+        <w:pStyle w:val="Compact"/>
+      </w:pPr>
+      <w:r>
+        <w:rPr>
+          <w:b/>
+        </w:rPr>
+        <w:t xml:space="preserve">metadata.yaml</w:t>
+      </w:r>
+      <w:r>
+        <w:t xml:space="preserve"> </w:t>
+      </w:r>
+      <w:r>
+        <w:t xml:space="preserve">- Metadaten für Pandoc (z.B. Titel, Untertitel, Autor(en), Version etc.)</w:t>
+      </w:r>
+    </w:p>
+    <w:p>
+      <w:pPr>
+        <w:numPr>
+          <w:ilvl w:val="1"/>
+          <w:numId w:val="1005"/>
+        </w:numPr>
+        <w:pStyle w:val="Compact"/>
+      </w:pPr>
+      <w:r>
+        <w:rPr>
+          <w:b/>
+        </w:rPr>
+        <w:t xml:space="preserve">mkdocs.yaml</w:t>
+      </w:r>
+      <w:r>
+        <w:t xml:space="preserve"> </w:t>
+      </w:r>
+      <w:r>
+        <w:t xml:space="preserve">- Einstellungen für die Generierung der Web-Version mit mkdocs</w:t>
+      </w:r>
+    </w:p>
+    <w:p>
+      <w:pPr>
+        <w:numPr>
+          <w:ilvl w:val="0"/>
+          <w:numId w:val="1004"/>
+        </w:numPr>
+      </w:pPr>
+      <w:r>
+        <w:rPr>
+          <w:b/>
+        </w:rPr>
+        <w:t xml:space="preserve">docs</w:t>
+      </w:r>
+    </w:p>
+    <w:p>
+      <w:pPr>
+        <w:numPr>
+          <w:ilvl w:val="1"/>
+          <w:numId w:val="1007"/>
+        </w:numPr>
+        <w:pStyle w:val="Compact"/>
+      </w:pPr>
+      <w:r>
+        <w:rPr>
+          <w:b/>
+        </w:rPr>
+        <w:t xml:space="preserve">de</w:t>
+      </w:r>
+      <w:r>
+        <w:t xml:space="preserve"> </w:t>
+      </w:r>
+      <w:r>
+        <w:t xml:space="preserve">- deutsche Web-Version des Leitfadens</w:t>
+      </w:r>
+    </w:p>
+    <w:p>
+      <w:pPr>
+        <w:numPr>
+          <w:ilvl w:val="1"/>
+          <w:numId w:val="1007"/>
+        </w:numPr>
+        <w:pStyle w:val="Compact"/>
+      </w:pPr>
+      <w:r>
+        <w:rPr>
+          <w:b/>
+        </w:rPr>
+        <w:t xml:space="preserve">en</w:t>
+      </w:r>
+      <w:r>
+        <w:t xml:space="preserve"> </w:t>
+      </w:r>
+      <w:r>
+        <w:t xml:space="preserve">- englische Web-Version des Leitfadens</w:t>
+      </w:r>
+    </w:p>
+    <w:p>
+      <w:pPr>
+        <w:numPr>
+          <w:ilvl w:val="0"/>
+          <w:numId w:val="1004"/>
+        </w:numPr>
+      </w:pPr>
+      <w:r>
+        <w:rPr>
+          <w:b/>
+        </w:rPr>
+        <w:t xml:space="preserve">en</w:t>
+      </w:r>
+      <w:r>
+        <w:t xml:space="preserve"> </w:t>
+      </w:r>
+      <w:r>
+        <w:t xml:space="preserve">- Inhalte der deutschen Version des Leitfadens</w:t>
+      </w:r>
+    </w:p>
+    <w:p>
+      <w:pPr>
+        <w:numPr>
+          <w:ilvl w:val="1"/>
+          <w:numId w:val="1008"/>
+        </w:numPr>
+        <w:pStyle w:val="Compact"/>
+      </w:pPr>
+      <w:r>
+        <w:t xml:space="preserve">Struktur identisch mit der deutschen Sprachversion</w:t>
+      </w:r>
+    </w:p>
+    <w:p>
+      <w:pPr>
+        <w:pStyle w:val="FirstParagraph"/>
+      </w:pPr>
+      <w:r>
+        <w:rPr>
+          <w:b/>
+        </w:rPr>
+        <w:t xml:space="preserve">Hinweis:</w:t>
+      </w:r>
+      <w:r>
+        <w:t xml:space="preserve"> </w:t>
+      </w:r>
+      <w:r>
+        <w:t xml:space="preserve">im Verzeichnis einer Sprachversion liegen zusätzlich alle produzierten Dokumente (z.B. docx, epub, html, mobi, pdf).</w:t>
+      </w:r>
+    </w:p>
+    <w:p>
+      <w:pPr>
+        <w:pStyle w:val="BodyText"/>
+      </w:pPr>
+      <w:r>
+        <w:rPr>
+          <w:b/>
+        </w:rPr>
+        <w:t xml:space="preserve">Hinweis:</w:t>
+      </w:r>
+      <w:r>
+        <w:t xml:space="preserve"> </w:t>
+      </w:r>
+      <w:r>
+        <w:t xml:space="preserve">Für die Benennung der Verzeichnisse für weitere Sprachversionen werden die Kürzel nach</w:t>
+      </w:r>
+      <w:r>
+        <w:t xml:space="preserve"> </w:t>
+      </w:r>
+      <w:hyperlink r:id="rId49">
         <w:r>
           <w:rPr>
             <w:rStyle w:val="Hyperlink"/>
           </w:rPr>
-          <w:t xml:space="preserve">Atom</w:t>
+          <w:t xml:space="preserve">ISO 639-1</w:t>
         </w:r>
       </w:hyperlink>
       <w:r>
         <w:t xml:space="preserve"> </w:t>
       </w:r>
       <w:r>
-        <w:t xml:space="preserve">-</w:t>
-      </w:r>
-      <w:r>
-        <w:t xml:space="preserve"> </w:t>
-      </w:r>
-      <w:hyperlink r:id="rId38">
-        <w:r>
-          <w:rPr>
-            <w:rStyle w:val="Hyperlink"/>
-          </w:rPr>
-          <w:t xml:space="preserve">Markdown-</w:t>
-        </w:r>
-      </w:hyperlink>
-      <w:r>
-        <w:t xml:space="preserve">Editor zum Schreiben des eigentlichen Inhalts.</w:t>
+        <w:t xml:space="preserve">verwendet.</w:t>
+      </w:r>
+    </w:p>
+    <w:p>
+      <w:pPr>
+        <w:pStyle w:val="BodyText"/>
+      </w:pPr>
+      <w:r>
+        <w:rPr>
+          <w:b/>
+        </w:rPr>
+        <w:t xml:space="preserve">Hinweis:</w:t>
+      </w:r>
+      <w:r>
+        <w:t xml:space="preserve"> </w:t>
+      </w:r>
+      <w:r>
+        <w:t xml:space="preserve">Im src-Verzeichnis kann der Leitfaden auch auf Unterkapitelebene in einzelne Markdown-Dateien geteilt werden. Das ist z.B. sinnvoll, wenn mehrere Personen gleichzeitig an den Inhalten arbeiten oder die Inhalte in der Webversion auf Kapitelebene kommentierbar sein sollen.</w:t>
+      </w:r>
+    </w:p>
+    <w:p>
+      <w:pPr>
+        <w:pStyle w:val="Heading3"/>
+      </w:pPr>
+      <w:bookmarkStart w:id="50" w:name="toolset-für-die-lernos-produktionskette"/>
+      <w:r>
+        <w:t xml:space="preserve">Toolset für die lernOS Produktionskette</w:t>
+      </w:r>
+      <w:bookmarkEnd w:id="50"/>
+    </w:p>
+    <w:p>
+      <w:pPr>
+        <w:pStyle w:val="FirstParagraph"/>
+      </w:pPr>
+      <w:r>
+        <w:t xml:space="preserve">Für die lernOS Produktionskette sind einige Tools auf dem eigenen Rechner oder in der Cloud erforderlich. Im folgenden eine kurze Beschreibung der Tools in alphabetischer Reihenfolge:</w:t>
       </w:r>
     </w:p>
     <w:p>
       <w:pPr>
         <w:numPr>
           <w:ilvl w:val="0"/>
-          <w:numId w:val="1004"/>
-        </w:numPr>
-        <w:pStyle w:val="Compact"/>
-      </w:pPr>
-      <w:hyperlink r:id="rId39">
+          <w:numId w:val="1009"/>
+        </w:numPr>
+        <w:pStyle w:val="Compact"/>
+      </w:pPr>
+      <w:hyperlink r:id="rId51">
         <w:r>
           <w:rPr>
             <w:rStyle w:val="Hyperlink"/>
@@ -811,18 +1498,52 @@
         <w:t xml:space="preserve"> </w:t>
       </w:r>
       <w:r>
-        <w:t xml:space="preserve">- E-Book-Management-Software, um das Cover hinzuzufügen und aus dem epub-Format auch das mobi-Format (für Kindle) zu erzeugen.</w:t>
+        <w:t xml:space="preserve">- E-Book-Management-Software, um die E-Book-Versionen</w:t>
+      </w:r>
+      <w:r>
+        <w:t xml:space="preserve"> </w:t>
+      </w:r>
+      <w:hyperlink r:id="rId52">
+        <w:r>
+          <w:rPr>
+            <w:rStyle w:val="Hyperlink"/>
+          </w:rPr>
+          <w:t xml:space="preserve">EPUB</w:t>
+        </w:r>
+      </w:hyperlink>
+      <w:r>
+        <w:t xml:space="preserve"> </w:t>
+      </w:r>
+      <w:r>
+        <w:t xml:space="preserve">und</w:t>
+      </w:r>
+      <w:r>
+        <w:t xml:space="preserve"> </w:t>
+      </w:r>
+      <w:hyperlink r:id="rId53">
+        <w:r>
+          <w:rPr>
+            <w:rStyle w:val="Hyperlink"/>
+          </w:rPr>
+          <w:t xml:space="preserve">Mobipocket</w:t>
+        </w:r>
+      </w:hyperlink>
+      <w:r>
+        <w:t xml:space="preserve"> </w:t>
+      </w:r>
+      <w:r>
+        <w:t xml:space="preserve">(mobi) zu erzeugen.</w:t>
       </w:r>
     </w:p>
     <w:p>
       <w:pPr>
         <w:numPr>
           <w:ilvl w:val="0"/>
-          <w:numId w:val="1004"/>
-        </w:numPr>
-        <w:pStyle w:val="Compact"/>
-      </w:pPr>
-      <w:hyperlink r:id="rId40">
+          <w:numId w:val="1009"/>
+        </w:numPr>
+        <w:pStyle w:val="Compact"/>
+      </w:pPr>
+      <w:hyperlink r:id="rId54">
         <w:r>
           <w:rPr>
             <w:rStyle w:val="Hyperlink"/>
@@ -834,35 +1555,35 @@
         <w:t xml:space="preserve"> </w:t>
       </w:r>
       <w:r>
-        <w:t xml:space="preserve">- Client um die Quellen von</w:t>
-      </w:r>
-      <w:r>
-        <w:t xml:space="preserve"> </w:t>
-      </w:r>
-      <w:hyperlink r:id="rId41">
+        <w:t xml:space="preserve">- Client um</w:t>
+      </w:r>
+      <w:r>
+        <w:t xml:space="preserve"> </w:t>
+      </w:r>
+      <w:hyperlink r:id="rId46">
         <w:r>
           <w:rPr>
             <w:rStyle w:val="Hyperlink"/>
           </w:rPr>
-          <w:t xml:space="preserve">lernOS Repositories</w:t>
+          <w:t xml:space="preserve">GitHub</w:t>
         </w:r>
       </w:hyperlink>
       <w:r>
         <w:t xml:space="preserve"> </w:t>
       </w:r>
       <w:r>
-        <w:t xml:space="preserve">auf GitHub mit dem lokalen Rechner zu synchronisieren.</w:t>
+        <w:t xml:space="preserve">Repositories mit dem lokalen Rechner zu synchronisieren.</w:t>
       </w:r>
     </w:p>
     <w:p>
       <w:pPr>
         <w:numPr>
           <w:ilvl w:val="0"/>
-          <w:numId w:val="1004"/>
-        </w:numPr>
-        <w:pStyle w:val="Compact"/>
-      </w:pPr>
-      <w:hyperlink r:id="rId42">
+          <w:numId w:val="1009"/>
+        </w:numPr>
+        <w:pStyle w:val="Compact"/>
+      </w:pPr>
+      <w:hyperlink r:id="rId55">
         <w:r>
           <w:rPr>
             <w:rStyle w:val="Hyperlink"/>
@@ -881,11 +1602,11 @@
       <w:pPr>
         <w:numPr>
           <w:ilvl w:val="0"/>
-          <w:numId w:val="1004"/>
-        </w:numPr>
-        <w:pStyle w:val="Compact"/>
-      </w:pPr>
-      <w:hyperlink r:id="rId43">
+          <w:numId w:val="1009"/>
+        </w:numPr>
+        <w:pStyle w:val="Compact"/>
+      </w:pPr>
+      <w:hyperlink r:id="rId56">
         <w:r>
           <w:rPr>
             <w:rStyle w:val="Hyperlink"/>
@@ -897,18 +1618,18 @@
         <w:t xml:space="preserve"> </w:t>
       </w:r>
       <w:r>
-        <w:t xml:space="preserve">- Generierung von PDFs, benötigt von ImageMagic.</w:t>
+        <w:t xml:space="preserve">- Generierung von PDFs, auch benötigt von ImageMagic.</w:t>
       </w:r>
     </w:p>
     <w:p>
       <w:pPr>
         <w:numPr>
           <w:ilvl w:val="0"/>
-          <w:numId w:val="1004"/>
-        </w:numPr>
-        <w:pStyle w:val="Compact"/>
-      </w:pPr>
-      <w:hyperlink r:id="rId44">
+          <w:numId w:val="1009"/>
+        </w:numPr>
+        <w:pStyle w:val="Compact"/>
+      </w:pPr>
+      <w:hyperlink r:id="rId57">
         <w:r>
           <w:rPr>
             <w:rStyle w:val="Hyperlink"/>
@@ -920,12 +1641,12 @@
         <w:t xml:space="preserve"> </w:t>
       </w:r>
       <w:r>
-        <w:t xml:space="preserve">- Erstellung von Vektor-Grafiken, die im</w:t>
-      </w:r>
-      <w:r>
-        <w:t xml:space="preserve"> </w:t>
-      </w:r>
-      <w:hyperlink r:id="rId45">
+        <w:t xml:space="preserve">- Erstellung von Vektor-Grafiken im</w:t>
+      </w:r>
+      <w:r>
+        <w:t xml:space="preserve"> </w:t>
+      </w:r>
+      <w:hyperlink r:id="rId58">
         <w:r>
           <w:rPr>
             <w:rStyle w:val="Hyperlink"/>
@@ -937,41 +1658,18 @@
         <w:t xml:space="preserve"> </w:t>
       </w:r>
       <w:r>
-        <w:t xml:space="preserve">Format (SVG) und PNG (96 and 300 dpi) bereitgestellt werden.</w:t>
+        <w:t xml:space="preserve">Format (SVG) und Export von PNGs (96 and 300 dpi).</w:t>
       </w:r>
     </w:p>
     <w:p>
       <w:pPr>
         <w:numPr>
           <w:ilvl w:val="0"/>
-          <w:numId w:val="1004"/>
-        </w:numPr>
-        <w:pStyle w:val="Compact"/>
-      </w:pPr>
-      <w:hyperlink r:id="rId46">
-        <w:r>
-          <w:rPr>
-            <w:rStyle w:val="Hyperlink"/>
-          </w:rPr>
-          <w:t xml:space="preserve">Microsoft OneNote</w:t>
-        </w:r>
-      </w:hyperlink>
-      <w:r>
-        <w:t xml:space="preserve"> </w:t>
-      </w:r>
-      <w:r>
-        <w:t xml:space="preserve">- Digitales Notizbuch für Circle Templates und den lernOS Memex.</w:t>
-      </w:r>
-    </w:p>
-    <w:p>
-      <w:pPr>
-        <w:numPr>
-          <w:ilvl w:val="0"/>
-          <w:numId w:val="1004"/>
-        </w:numPr>
-        <w:pStyle w:val="Compact"/>
-      </w:pPr>
-      <w:hyperlink r:id="rId47">
+          <w:numId w:val="1009"/>
+        </w:numPr>
+        <w:pStyle w:val="Compact"/>
+      </w:pPr>
+      <w:hyperlink r:id="rId59">
         <w:r>
           <w:rPr>
             <w:rStyle w:val="Hyperlink"/>
@@ -990,11 +1688,45 @@
       <w:pPr>
         <w:numPr>
           <w:ilvl w:val="0"/>
-          <w:numId w:val="1004"/>
-        </w:numPr>
-        <w:pStyle w:val="Compact"/>
-      </w:pPr>
-      <w:hyperlink r:id="rId48">
+          <w:numId w:val="1009"/>
+        </w:numPr>
+        <w:pStyle w:val="Compact"/>
+      </w:pPr>
+      <w:hyperlink r:id="rId60">
+        <w:r>
+          <w:rPr>
+            <w:rStyle w:val="Hyperlink"/>
+          </w:rPr>
+          <w:t xml:space="preserve">mkdocs</w:t>
+        </w:r>
+      </w:hyperlink>
+      <w:r>
+        <w:t xml:space="preserve"> </w:t>
+      </w:r>
+      <w:r>
+        <w:t xml:space="preserve">- statischer Webseiten Generator, der die responsive Webversion mit Navigation, Suche, Social Links und Kommentarfunktion (</w:t>
+      </w:r>
+      <w:hyperlink r:id="rId61">
+        <w:r>
+          <w:rPr>
+            <w:rStyle w:val="Hyperlink"/>
+          </w:rPr>
+          <w:t xml:space="preserve">Disqus</w:t>
+        </w:r>
+      </w:hyperlink>
+      <w:r>
+        <w:t xml:space="preserve">) erzeugt.</w:t>
+      </w:r>
+    </w:p>
+    <w:p>
+      <w:pPr>
+        <w:numPr>
+          <w:ilvl w:val="0"/>
+          <w:numId w:val="1009"/>
+        </w:numPr>
+        <w:pStyle w:val="Compact"/>
+      </w:pPr>
+      <w:hyperlink r:id="rId62">
         <w:r>
           <w:rPr>
             <w:rStyle w:val="Hyperlink"/>
@@ -1006,18 +1738,18 @@
         <w:t xml:space="preserve"> </w:t>
       </w:r>
       <w:r>
-        <w:t xml:space="preserve">- Konverter, der Markdown in andere Formate konvertieren kann (z.B. docx, pdf, epub, html).</w:t>
+        <w:t xml:space="preserve">- Text-Konverter, der Markdown in andere Formate konvertieren kann (z.B. docx, pdf, epub, html).</w:t>
       </w:r>
     </w:p>
     <w:p>
       <w:pPr>
         <w:numPr>
           <w:ilvl w:val="0"/>
-          <w:numId w:val="1004"/>
-        </w:numPr>
-        <w:pStyle w:val="Compact"/>
-      </w:pPr>
-      <w:hyperlink r:id="rId49">
+          <w:numId w:val="1009"/>
+        </w:numPr>
+        <w:pStyle w:val="Compact"/>
+      </w:pPr>
+      <w:hyperlink r:id="rId63">
         <w:r>
           <w:rPr>
             <w:rStyle w:val="Hyperlink"/>
@@ -1034,7 +1766,7 @@
       <w:r>
         <w:t xml:space="preserve"> </w:t>
       </w:r>
-      <w:hyperlink r:id="rId38">
+      <w:hyperlink r:id="rId64">
         <w:r>
           <w:rPr>
             <w:rStyle w:val="Hyperlink"/>
@@ -1046,18 +1778,18 @@
         <w:t xml:space="preserve"> </w:t>
       </w:r>
       <w:r>
-        <w:t xml:space="preserve">Editor zum Schreiben der lernOS Inhalte.</w:t>
+        <w:t xml:space="preserve">- Editor zum Schreiben der lernOS Inhalte.</w:t>
       </w:r>
     </w:p>
     <w:p>
       <w:pPr>
         <w:pStyle w:val="Heading3"/>
       </w:pPr>
-      <w:bookmarkStart w:id="50" w:name="makefile-auf-windows-10"/>
-      <w:r>
-        <w:t xml:space="preserve">Makefile auf Windows 10</w:t>
-      </w:r>
-      <w:bookmarkEnd w:id="50"/>
+      <w:bookmarkStart w:id="65" w:name="lernos-produktionskette-auf-windows-10"/>
+      <w:r>
+        <w:t xml:space="preserve">lernOS Produktionskette auf Windows 10</w:t>
+      </w:r>
+      <w:bookmarkEnd w:id="65"/>
     </w:p>
     <w:p>
       <w:pPr>
@@ -1069,7 +1801,7 @@
       <w:r>
         <w:t xml:space="preserve"> </w:t>
       </w:r>
-      <w:hyperlink r:id="rId51">
+      <w:hyperlink r:id="rId66">
         <w:r>
           <w:rPr>
             <w:rStyle w:val="Hyperlink"/>
@@ -1081,18 +1813,175 @@
         <w:t xml:space="preserve"> </w:t>
       </w:r>
       <w:r>
-        <w:t xml:space="preserve">verwendet. Ist die Produktionskette auf dem eigenen Rechner richtig eingerichtet, führt ein Doppelklick auf dem Makefile (make.bat) dazu, dass alle Zielformate automatisch generiert werden. Je nach Umfang und Geschwindigkeit des eigenen Rechners kann das bis zu einigen Minuten dauern.</w:t>
+        <w:t xml:space="preserve">verwendet (make.bat). Ist die Produktionskette auf dem eigenen Rechner richtig eingerichtet, führt ein Doppelklick auf dem Makefile (make.bat) dazu, dass alle Zielformate automatisch generiert werden. Je nach Umfang und Geschwindigkeit des eigenen Rechners kann das bis zu einigen Minuten dauern. Folgende Schritte werden in der Produktionskette ausgeführt:</w:t>
+      </w:r>
+    </w:p>
+    <w:p>
+      <w:pPr>
+        <w:numPr>
+          <w:ilvl w:val="0"/>
+          <w:numId w:val="1010"/>
+        </w:numPr>
+        <w:pStyle w:val="Compact"/>
+      </w:pPr>
+      <w:r>
+        <w:t xml:space="preserve">Alte Versionen der produzierten Dokumente löschen.</w:t>
+      </w:r>
+    </w:p>
+    <w:p>
+      <w:pPr>
+        <w:numPr>
+          <w:ilvl w:val="0"/>
+          <w:numId w:val="1010"/>
+        </w:numPr>
+        <w:pStyle w:val="Compact"/>
+      </w:pPr>
+      <w:r>
+        <w:t xml:space="preserve">Word-Version (.docx) produzieren</w:t>
+      </w:r>
+    </w:p>
+    <w:p>
+      <w:pPr>
+        <w:numPr>
+          <w:ilvl w:val="0"/>
+          <w:numId w:val="1010"/>
+        </w:numPr>
+        <w:pStyle w:val="Compact"/>
+      </w:pPr>
+      <w:r>
+        <w:t xml:space="preserve">HTML-Version (.html) produzieren (rohes HTML, z.B. für Copy&amp;Paste in CMS oder ESN)</w:t>
+      </w:r>
+    </w:p>
+    <w:p>
+      <w:pPr>
+        <w:numPr>
+          <w:ilvl w:val="0"/>
+          <w:numId w:val="1010"/>
+        </w:numPr>
+        <w:pStyle w:val="Compact"/>
+      </w:pPr>
+      <w:r>
+        <w:t xml:space="preserve">Web-Version produzieren (mkdocs mit Theme</w:t>
+      </w:r>
+      <w:r>
+        <w:t xml:space="preserve"> </w:t>
+      </w:r>
+      <w:hyperlink r:id="rId67">
+        <w:r>
+          <w:rPr>
+            <w:rStyle w:val="Hyperlink"/>
+          </w:rPr>
+          <w:t xml:space="preserve">material</w:t>
+        </w:r>
+      </w:hyperlink>
+      <w:r>
+        <w:t xml:space="preserve">, Ergebnis im Ordner docs)</w:t>
+      </w:r>
+    </w:p>
+    <w:p>
+      <w:pPr>
+        <w:numPr>
+          <w:ilvl w:val="0"/>
+          <w:numId w:val="1010"/>
+        </w:numPr>
+        <w:pStyle w:val="Compact"/>
+      </w:pPr>
+      <w:r>
+        <w:t xml:space="preserve">PDF-Version produzieren (.pdf)</w:t>
+      </w:r>
+    </w:p>
+    <w:p>
+      <w:pPr>
+        <w:numPr>
+          <w:ilvl w:val="0"/>
+          <w:numId w:val="1010"/>
+        </w:numPr>
+        <w:pStyle w:val="Compact"/>
+      </w:pPr>
+      <w:r>
+        <w:t xml:space="preserve">Titelseite als Grafik aus PDF exportieren (src/images/ebook-cover.jpg)</w:t>
+      </w:r>
+    </w:p>
+    <w:p>
+      <w:pPr>
+        <w:numPr>
+          <w:ilvl w:val="0"/>
+          <w:numId w:val="1010"/>
+        </w:numPr>
+        <w:pStyle w:val="Compact"/>
+      </w:pPr>
+      <w:r>
+        <w:t xml:space="preserve">E-Book-Version EPUB (.epub) produzieren</w:t>
+      </w:r>
+    </w:p>
+    <w:p>
+      <w:pPr>
+        <w:numPr>
+          <w:ilvl w:val="0"/>
+          <w:numId w:val="1010"/>
+        </w:numPr>
+        <w:pStyle w:val="Compact"/>
+      </w:pPr>
+      <w:r>
+        <w:t xml:space="preserve">E-Book-Version EPUB (.epub) on Mobipocket (.mobi) konvertieren</w:t>
+      </w:r>
+    </w:p>
+    <w:p>
+      <w:pPr>
+        <w:numPr>
+          <w:ilvl w:val="0"/>
+          <w:numId w:val="1010"/>
+        </w:numPr>
+        <w:pStyle w:val="Compact"/>
+      </w:pPr>
+      <w:r>
+        <w:t xml:space="preserve">Fertig :-)</w:t>
+      </w:r>
+    </w:p>
+    <w:p>
+      <w:pPr>
+        <w:pStyle w:val="Heading3"/>
+      </w:pPr>
+      <w:bookmarkStart w:id="68" w:name="lernos-produktionskette-auf-github"/>
+      <w:r>
+        <w:t xml:space="preserve">lernOS Produktionskette auf GitHub</w:t>
+      </w:r>
+      <w:bookmarkEnd w:id="68"/>
+    </w:p>
+    <w:p>
+      <w:pPr>
+        <w:pStyle w:val="FirstParagraph"/>
+      </w:pPr>
+      <w:r>
+        <w:t xml:space="preserve">Aktuell ist eine automatisierte Produktionskette mit</w:t>
+      </w:r>
+      <w:r>
+        <w:t xml:space="preserve"> </w:t>
+      </w:r>
+      <w:hyperlink r:id="rId69">
+        <w:r>
+          <w:rPr>
+            <w:rStyle w:val="Hyperlink"/>
+          </w:rPr>
+          <w:t xml:space="preserve">GitHub Actions</w:t>
+        </w:r>
+      </w:hyperlink>
+      <w:r>
+        <w:t xml:space="preserve"> </w:t>
+      </w:r>
+      <w:r>
+        <w:t xml:space="preserve">in Vorbereitung.</w:t>
       </w:r>
     </w:p>
     <w:p>
       <w:pPr>
         <w:pStyle w:val="Heading2"/>
       </w:pPr>
-      <w:bookmarkStart w:id="52" w:name="lernos-leitfaden-lebenszyklus"/>
+      <w:bookmarkStart w:id="70" w:name="lernos-leitfaden-lebenszyklus"/>
       <w:r>
         <w:t xml:space="preserve">lernOS Leitfaden Lebenszyklus</w:t>
       </w:r>
-      <w:bookmarkEnd w:id="52"/>
+      <w:bookmarkEnd w:id="70"/>
     </w:p>
     <w:p>
       <w:pPr>
@@ -1104,7 +1993,7 @@
       <w:r>
         <w:t xml:space="preserve"> </w:t>
       </w:r>
-      <w:hyperlink r:id="rId53">
+      <w:hyperlink r:id="rId71">
         <w:r>
           <w:rPr>
             <w:rStyle w:val="Hyperlink"/>
@@ -1126,7 +2015,7 @@
       <w:r>
         <w:t xml:space="preserve"> </w:t>
       </w:r>
-      <w:hyperlink r:id="rId54">
+      <w:hyperlink r:id="rId72">
         <w:r>
           <w:rPr>
             <w:rStyle w:val="Hyperlink"/>
@@ -1140,59 +2029,517 @@
     </w:p>
     <w:p>
       <w:pPr>
+        <w:pStyle w:val="BodyText"/>
+      </w:pPr>
+      <w:r>
+        <w:t xml:space="preserve">Sechs Stufen: Goal Setting, Creation, Publishing, Promotion, Maintaining, Retirement</w:t>
+      </w:r>
+    </w:p>
+    <w:p>
+      <w:pPr>
+        <w:pStyle w:val="Heading2"/>
+      </w:pPr>
+      <w:bookmarkStart w:id="73" w:name="rechtliche-aspekte"/>
+      <w:r>
+        <w:t xml:space="preserve">Rechtliche Aspekte</w:t>
+      </w:r>
+      <w:bookmarkEnd w:id="73"/>
+    </w:p>
+    <w:p>
+      <w:pPr>
+        <w:pStyle w:val="FirstParagraph"/>
+      </w:pPr>
+      <w:r>
+        <w:t xml:space="preserve">Lizenz CC BY. Richtige Zitation.</w:t>
+      </w:r>
+    </w:p>
+    <w:p>
+      <w:pPr>
+        <w:pStyle w:val="BodyText"/>
+      </w:pPr>
+      <w:r>
+        <w:t xml:space="preserve">Marke, keine kommerziellen Produkte mit lernOS im Namen (Beispiele</w:t>
+      </w:r>
+      <w:r>
+        <w:t xml:space="preserve"> </w:t>
+      </w:r>
+      <w:hyperlink r:id="rId74">
+        <w:r>
+          <w:rPr>
+            <w:rStyle w:val="Hyperlink"/>
+          </w:rPr>
+          <w:t xml:space="preserve">Chromium</w:t>
+        </w:r>
+      </w:hyperlink>
+      <w:r>
+        <w:t xml:space="preserve"> </w:t>
+      </w:r>
+      <w:r>
+        <w:t xml:space="preserve">-&gt; Chrome, Edge, Opera, Brave).</w:t>
+      </w:r>
+    </w:p>
+    <w:p>
+      <w:pPr>
+        <w:pStyle w:val="Heading2"/>
+      </w:pPr>
+      <w:bookmarkStart w:id="75" w:name="faq"/>
+      <w:r>
+        <w:t xml:space="preserve">FAQ</w:t>
+      </w:r>
+      <w:bookmarkEnd w:id="75"/>
+    </w:p>
+    <w:p>
+      <w:pPr>
+        <w:pStyle w:val="FirstParagraph"/>
+      </w:pPr>
+      <w:r>
+        <w:rPr>
+          <w:b/>
+        </w:rPr>
+        <w:t xml:space="preserve">Warum werden die lernOS Inhalte so kompliziert verwaltet, warum nicht einfach ein Word- oder Google Dokument?</w:t>
+      </w:r>
+    </w:p>
+    <w:p>
+      <w:pPr>
+        <w:pStyle w:val="BodyText"/>
+      </w:pPr>
+      <w:r>
+        <w:t xml:space="preserve">1.) für die verteilte Arbeit an Inhalten und die Produktion verschiedener Zielformate ist dieser Ansatz notwendig. 2.) Wir wollen im Rahmen der digitalen Transformation möglichst viele Menschen mit echten digitalen und agilen Arbeitsprozessen in Berührung bringen und sie in den</w:t>
+      </w:r>
+      <w:r>
+        <w:t xml:space="preserve"> </w:t>
+      </w:r>
+      <w:r>
+        <w:t xml:space="preserve">“</w:t>
+      </w:r>
+      <w:r>
+        <w:t xml:space="preserve">digital-agilen Zaubertrank</w:t>
+      </w:r>
+      <w:r>
+        <w:t xml:space="preserve">”</w:t>
+      </w:r>
+      <w:r>
+        <w:t xml:space="preserve"> </w:t>
+      </w:r>
+      <w:r>
+        <w:t xml:space="preserve">fallen lassen.</w:t>
+      </w:r>
+    </w:p>
+    <w:p>
+      <w:pPr>
+        <w:pStyle w:val="BodyText"/>
+      </w:pPr>
+      <w:r>
+        <w:rPr>
+          <w:b/>
+        </w:rPr>
+        <w:t xml:space="preserve">Ich habe lernOS Leitfäden gesehen, die nicht der beschriebenen Ordner- oder Kapitelstruktur folgen. Wie kann das sein?</w:t>
+      </w:r>
+    </w:p>
+    <w:p>
+      <w:pPr>
+        <w:pStyle w:val="BodyText"/>
+      </w:pPr>
+      <w:r>
+        <w:t xml:space="preserve">lernOS ist als Projekt noch im wachsen, daher gibt es auch gewachsene Strukturen.</w:t>
+      </w:r>
+    </w:p>
+    <w:p>
+      <w:pPr>
         <w:pStyle w:val="Heading1"/>
       </w:pPr>
-      <w:bookmarkStart w:id="55" w:name="lernpfad"/>
+      <w:bookmarkStart w:id="76" w:name="lernpfad"/>
       <w:r>
         <w:t xml:space="preserve">Lernpfad</w:t>
       </w:r>
-      <w:bookmarkEnd w:id="55"/>
+      <w:bookmarkEnd w:id="76"/>
     </w:p>
     <w:p>
       <w:pPr>
         <w:pStyle w:val="FirstParagraph"/>
       </w:pPr>
       <w:r>
+        <w:t xml:space="preserve">Erste Skizze für die 11 Katas im Lernpfad:</w:t>
+      </w:r>
+    </w:p>
+    <w:p>
+      <w:pPr>
+        <w:numPr>
+          <w:ilvl w:val="0"/>
+          <w:numId w:val="1011"/>
+        </w:numPr>
+        <w:pStyle w:val="Compact"/>
+      </w:pPr>
+      <w:r>
+        <w:rPr>
+          <w:b/>
+        </w:rPr>
+        <w:t xml:space="preserve">Bis Boxenstopp 1 - Technische Infrastruktur:</w:t>
+      </w:r>
+    </w:p>
+    <w:p>
+      <w:pPr>
+        <w:numPr>
+          <w:ilvl w:val="1"/>
+          <w:numId w:val="1012"/>
+        </w:numPr>
+        <w:pStyle w:val="Compact"/>
+      </w:pPr>
+      <w:r>
+        <w:rPr>
+          <w:b/>
+        </w:rPr>
+        <w:t xml:space="preserve">Markdown kennenlernen:</w:t>
+      </w:r>
+      <w:r>
+        <w:t xml:space="preserve"> </w:t>
+      </w:r>
+      <w:r>
+        <w:t xml:space="preserve">Markdown-Editor (Empfehlung Typora) herunterladen und erste Schritte mit der Markdown-Syntax sammeln. Vorteil Typora: damit kann man schon PDF, Word, HTML etc. exportieren, ohne die ganze Produktionskette zu benötigen (Frühes Erfolgserlebnis).</w:t>
+      </w:r>
+    </w:p>
+    <w:p>
+      <w:pPr>
+        <w:numPr>
+          <w:ilvl w:val="1"/>
+          <w:numId w:val="1012"/>
+        </w:numPr>
+        <w:pStyle w:val="Compact"/>
+      </w:pPr>
+      <w:r>
+        <w:rPr>
+          <w:b/>
+        </w:rPr>
+        <w:t xml:space="preserve">Vorlage von GitHub herunterladen:</w:t>
+      </w:r>
+      <w:r>
+        <w:t xml:space="preserve"> </w:t>
+      </w:r>
+      <w:r>
+        <w:t xml:space="preserve">aus dem</w:t>
+      </w:r>
+      <w:r>
+        <w:t xml:space="preserve"> </w:t>
+      </w:r>
+      <w:hyperlink r:id="rId77">
+        <w:r>
+          <w:rPr>
+            <w:rStyle w:val="Hyperlink"/>
+          </w:rPr>
+          <w:t xml:space="preserve">lernos-template Repository</w:t>
+        </w:r>
+      </w:hyperlink>
+      <w:r>
+        <w:t xml:space="preserve"> </w:t>
+      </w:r>
+      <w:r>
+        <w:t xml:space="preserve">die Leitfaden-Vorlage als ZIP-Datei herunterladen (oben rechts: Code -&gt; Download ZIP) und lokal entpacken. Mit der Verzeichnis- und Datei-Struktur vertraut machen.</w:t>
+      </w:r>
+    </w:p>
+    <w:p>
+      <w:pPr>
+        <w:numPr>
+          <w:ilvl w:val="1"/>
+          <w:numId w:val="1012"/>
+        </w:numPr>
+        <w:pStyle w:val="Compact"/>
+      </w:pPr>
+      <w:r>
+        <w:rPr>
+          <w:b/>
+        </w:rPr>
+        <w:t xml:space="preserve">Produktionskette installieren:</w:t>
+      </w:r>
+      <w:r>
+        <w:t xml:space="preserve"> </w:t>
+      </w:r>
+      <w:r>
+        <w:t xml:space="preserve">Toolset für die Produktionskette installieren und Produktionskette zum Laufen bekommen. Einige Änderungen an Metadaten und Inhalten der Vorlage vornehmen und Leitfaden produzieren.</w:t>
+      </w:r>
+    </w:p>
+    <w:p>
+      <w:pPr>
+        <w:numPr>
+          <w:ilvl w:val="1"/>
+          <w:numId w:val="1012"/>
+        </w:numPr>
+        <w:pStyle w:val="Compact"/>
+      </w:pPr>
+      <w:r>
+        <w:rPr>
+          <w:b/>
+        </w:rPr>
+        <w:t xml:space="preserve">GitHub Synchronisation einrichten:</w:t>
+      </w:r>
+      <w:r>
+        <w:t xml:space="preserve"> </w:t>
+      </w:r>
+      <w:r>
+        <w:t xml:space="preserve">GitHub Account anlegen, GitHub Desktop installieren und lokales Vorlagen-Verzeichnis mit einem GitHub Repository synchronisieren. Commits und Unterschied Master/Develop-Branch verstehen (s.a.</w:t>
+      </w:r>
+      <w:r>
+        <w:t xml:space="preserve"> </w:t>
+      </w:r>
+      <w:hyperlink r:id="rId78">
+        <w:r>
+          <w:rPr>
+            <w:rStyle w:val="Hyperlink"/>
+          </w:rPr>
+          <w:t xml:space="preserve">Gitflow</w:t>
+        </w:r>
+      </w:hyperlink>
+      <w:r>
+        <w:t xml:space="preserve">).</w:t>
+      </w:r>
+    </w:p>
+    <w:p>
+      <w:pPr>
+        <w:numPr>
+          <w:ilvl w:val="0"/>
+          <w:numId w:val="1011"/>
+        </w:numPr>
+        <w:pStyle w:val="Compact"/>
+      </w:pPr>
+      <w:r>
+        <w:rPr>
+          <w:b/>
+        </w:rPr>
+        <w:t xml:space="preserve">Bis Boxenstop 2 - Struktur Inhalt und Quellen:</w:t>
+      </w:r>
+    </w:p>
+    <w:p>
+      <w:pPr>
+        <w:numPr>
+          <w:ilvl w:val="1"/>
+          <w:numId w:val="1013"/>
+        </w:numPr>
+        <w:pStyle w:val="Compact"/>
+      </w:pPr>
+      <w:r>
+        <w:rPr>
+          <w:b/>
+        </w:rPr>
+        <w:t xml:space="preserve">Zielfindung:</w:t>
+      </w:r>
+      <w:r>
+        <w:t xml:space="preserve"> </w:t>
+      </w:r>
+      <w:r>
+        <w:t xml:space="preserve">welches Lernziel (Mindset, Skillset, Toolset) soll der Leitfaden für welche Lernende (Zielgruppe) erfüllen? Feedback von Vertretern aus der Zielgruppe einholen.</w:t>
+      </w:r>
+    </w:p>
+    <w:p>
+      <w:pPr>
+        <w:numPr>
+          <w:ilvl w:val="1"/>
+          <w:numId w:val="1013"/>
+        </w:numPr>
+        <w:pStyle w:val="Compact"/>
+      </w:pPr>
+      <w:r>
+        <w:rPr>
+          <w:b/>
+        </w:rPr>
+        <w:t xml:space="preserve">Ideenfindung Inhaltsverzeichnis:</w:t>
+      </w:r>
+      <w:r>
+        <w:t xml:space="preserve"> </w:t>
+      </w:r>
+      <w:r>
+        <w:t xml:space="preserve">Ideenfindung, wie das Inhaltsverzeichnis entlang der vier Standard-Kapitel (Über lernOS, Grundlagen, Lernpfad, Anhang) aufgebaut sein könnte. Das kann z.B. in Form einer MindMap (z.B. XMind) erfolgen, in der man sehr flexibel mit Strukturen arbeiten kann.</w:t>
+      </w:r>
+    </w:p>
+    <w:p>
+      <w:pPr>
+        <w:numPr>
+          <w:ilvl w:val="1"/>
+          <w:numId w:val="1013"/>
+        </w:numPr>
+        <w:pStyle w:val="Compact"/>
+      </w:pPr>
+      <w:r>
+        <w:rPr>
+          <w:b/>
+        </w:rPr>
+        <w:t xml:space="preserve">Inhaltsverzeichnis auf drei Ebenen:</w:t>
+      </w:r>
+      <w:r>
+        <w:t xml:space="preserve"> </w:t>
+      </w:r>
+      <w:r>
+        <w:t xml:space="preserve">Festlegung der Kapitel-Struktur auf drei (maximal vier) Ebenen. Pro Kapitel können hier bereits erste Stickpunkte zu den Inhalten erfasst werden.</w:t>
+      </w:r>
+    </w:p>
+    <w:p>
+      <w:pPr>
+        <w:numPr>
+          <w:ilvl w:val="1"/>
+          <w:numId w:val="1013"/>
+        </w:numPr>
+        <w:pStyle w:val="Compact"/>
+      </w:pPr>
+      <w:r>
+        <w:rPr>
+          <w:b/>
+        </w:rPr>
+        <w:t xml:space="preserve">Kuration von Quellen:</w:t>
+      </w:r>
+      <w:r>
+        <w:t xml:space="preserve"> </w:t>
+      </w:r>
+      <w:r>
+        <w:t xml:space="preserve">Ermittlung von Quellen, die im Grundlagen-Kapitel referenziert werden sollen. Hierbei ist insbesondere auf Absicherung der Quelle in Theorie und/oder Praxis (keine Hypes, Moden etc.), langfristige Verfügbarkeit (z.B. durch institutionellen Träger) und offenen Zugang zu achten.</w:t>
+      </w:r>
+    </w:p>
+    <w:p>
+      <w:pPr>
+        <w:numPr>
+          <w:ilvl w:val="0"/>
+          <w:numId w:val="1011"/>
+        </w:numPr>
+        <w:pStyle w:val="Compact"/>
+      </w:pPr>
+      <w:r>
+        <w:rPr>
+          <w:b/>
+        </w:rPr>
+        <w:t xml:space="preserve">Bis Retrospektive - Inhalt:</w:t>
+      </w:r>
+    </w:p>
+    <w:p>
+      <w:pPr>
+        <w:numPr>
+          <w:ilvl w:val="1"/>
+          <w:numId w:val="1014"/>
+        </w:numPr>
+        <w:pStyle w:val="Compact"/>
+      </w:pPr>
+      <w:r>
+        <w:rPr>
+          <w:b/>
+        </w:rPr>
+        <w:t xml:space="preserve">Book Sprint</w:t>
+      </w:r>
+      <w:r>
+        <w:t xml:space="preserve"> </w:t>
+      </w:r>
+      <w:r>
+        <w:t xml:space="preserve">in einem 1- bis 5-tägigen</w:t>
+      </w:r>
+      <w:r>
+        <w:t xml:space="preserve"> </w:t>
+      </w:r>
+      <w:hyperlink r:id="rId79">
+        <w:r>
+          <w:rPr>
+            <w:rStyle w:val="Hyperlink"/>
+          </w:rPr>
+          <w:t xml:space="preserve">Book Sprint</w:t>
+        </w:r>
+      </w:hyperlink>
+      <w:r>
+        <w:t xml:space="preserve"> </w:t>
+      </w:r>
+      <w:r>
+        <w:t xml:space="preserve">werden die Kerninhalte des Leitfadens erstellt. Ziel ist, dass eine Version 0.1 am Ende des Book Sprints in allen Zielformaten auf</w:t>
+      </w:r>
+      <w:r>
+        <w:t xml:space="preserve"> </w:t>
+      </w:r>
+      <w:hyperlink r:id="rId80">
+        <w:r>
+          <w:rPr>
+            <w:rStyle w:val="Hyperlink"/>
+          </w:rPr>
+          <w:t xml:space="preserve">GitHub als Release</w:t>
+        </w:r>
+      </w:hyperlink>
+      <w:r>
+        <w:t xml:space="preserve"> </w:t>
+      </w:r>
+      <w:r>
+        <w:t xml:space="preserve">zur Verfügung steht und durch die Zielgruppe Feedback gegeben werden kann (z.B. als Issues in GitHub oder durch eine kommentierbare Word-/Google-Doc-Version).</w:t>
+      </w:r>
+    </w:p>
+    <w:p>
+      <w:pPr>
+        <w:numPr>
+          <w:ilvl w:val="1"/>
+          <w:numId w:val="1014"/>
+        </w:numPr>
+        <w:pStyle w:val="Compact"/>
+      </w:pPr>
+      <w:r>
+        <w:rPr>
+          <w:b/>
+        </w:rPr>
+        <w:t xml:space="preserve">Feedback und Lektorat:</w:t>
+      </w:r>
+      <w:r>
+        <w:t xml:space="preserve"> </w:t>
+      </w:r>
+      <w:r>
+        <w:t xml:space="preserve">Das Feedback der Zielgruppe wird in die Inhalte eingearbeitet. Die Texte werden korrekturgelesen und Feinheiten verbessert, so dass eine Version 0.2 entsteht.</w:t>
+      </w:r>
+    </w:p>
+    <w:p>
+      <w:pPr>
+        <w:numPr>
+          <w:ilvl w:val="1"/>
+          <w:numId w:val="1014"/>
+        </w:numPr>
+        <w:pStyle w:val="Compact"/>
+      </w:pPr>
+      <w:r>
+        <w:rPr>
+          <w:b/>
+        </w:rPr>
+        <w:t xml:space="preserve">Go Live!:</w:t>
+      </w:r>
+      <w:r>
+        <w:t xml:space="preserve"> </w:t>
+      </w:r>
+      <w:r>
+        <w:t xml:space="preserve">Die Version 0.2 wird auf GitHub in Form eines weiteren Release veröffentlicht und auf geeigneten Kanälen an die Zielgruppe kommuniziert. Idealerweise probieren einige Learning Circle den Leitfaden im nächsten Sprint aus, geben Feedback auf Basis dessen dann eine Version 1.0 veröffentlicht werden kann.</w:t>
+      </w:r>
+    </w:p>
+    <w:p>
+      <w:pPr>
+        <w:pStyle w:val="Heading1"/>
+      </w:pPr>
+      <w:bookmarkStart w:id="81" w:name="anhang"/>
+      <w:r>
+        <w:t xml:space="preserve">Anhang</w:t>
+      </w:r>
+      <w:bookmarkEnd w:id="81"/>
+    </w:p>
+    <w:p>
+      <w:pPr>
+        <w:pStyle w:val="Heading2"/>
+      </w:pPr>
+      <w:bookmarkStart w:id="82" w:name="danksagungen"/>
+      <w:r>
+        <w:t xml:space="preserve">Danksagungen</w:t>
+      </w:r>
+      <w:bookmarkEnd w:id="82"/>
+    </w:p>
+    <w:p>
+      <w:pPr>
+        <w:pStyle w:val="FirstParagraph"/>
+      </w:pPr>
+      <w:r>
         <w:t xml:space="preserve">…</w:t>
       </w:r>
     </w:p>
     <w:p>
       <w:pPr>
-        <w:pStyle w:val="Heading1"/>
-      </w:pPr>
-      <w:bookmarkStart w:id="56" w:name="anhang"/>
-      <w:r>
-        <w:t xml:space="preserve">Anhang</w:t>
-      </w:r>
-      <w:bookmarkEnd w:id="56"/>
-    </w:p>
-    <w:p>
-      <w:pPr>
         <w:pStyle w:val="Heading2"/>
       </w:pPr>
-      <w:bookmarkStart w:id="57" w:name="danksagungen"/>
-      <w:r>
-        <w:t xml:space="preserve">Danksagungen</w:t>
-      </w:r>
-      <w:bookmarkEnd w:id="57"/>
-    </w:p>
-    <w:p>
-      <w:pPr>
-        <w:pStyle w:val="FirstParagraph"/>
-      </w:pPr>
-      <w:r>
-        <w:t xml:space="preserve">…</w:t>
-      </w:r>
-    </w:p>
-    <w:p>
-      <w:pPr>
-        <w:pStyle w:val="Heading2"/>
-      </w:pPr>
-      <w:bookmarkStart w:id="58" w:name="änderungshistorie"/>
+      <w:bookmarkStart w:id="83" w:name="änderungshistorie"/>
       <w:r>
         <w:t xml:space="preserve">Änderungshistorie</w:t>
       </w:r>
-      <w:bookmarkEnd w:id="58"/>
+      <w:bookmarkEnd w:id="83"/>
     </w:p>
     <w:tbl>
       <w:tblPr>
@@ -1557,6 +2904,118 @@
       </w:pPr>
     </w:lvl>
   </w:abstractNum>
+  <w:abstractNum w:abstractNumId="99411">
+    <w:nsid w:val="71315dca"/>
+    <w:multiLevelType w:val="multilevel"/>
+    <w:lvl w:ilvl="0">
+      <w:start w:val="1"/>
+      <w:numFmt w:val="decimal"/>
+      <w:lvlText w:val="%1."/>
+      <w:lvlJc w:val="left"/>
+      <w:pPr>
+        <w:tabs>
+          <w:tab w:val="num" w:pos="0"/>
+        </w:tabs>
+        <w:ind w:left="480" w:hanging="480"/>
+      </w:pPr>
+    </w:lvl>
+    <w:lvl w:ilvl="1">
+      <w:start w:val="1"/>
+      <w:numFmt w:val="decimal"/>
+      <w:lvlText w:val="%2."/>
+      <w:lvlJc w:val="left"/>
+      <w:pPr>
+        <w:tabs>
+          <w:tab w:val="num" w:pos="720"/>
+        </w:tabs>
+        <w:ind w:left="1200" w:hanging="480"/>
+      </w:pPr>
+    </w:lvl>
+    <w:lvl w:ilvl="2">
+      <w:start w:val="1"/>
+      <w:numFmt w:val="decimal"/>
+      <w:lvlText w:val="%3."/>
+      <w:lvlJc w:val="left"/>
+      <w:pPr>
+        <w:tabs>
+          <w:tab w:val="num" w:pos="1440"/>
+        </w:tabs>
+        <w:ind w:left="1920" w:hanging="480"/>
+      </w:pPr>
+    </w:lvl>
+    <w:lvl w:ilvl="3">
+      <w:start w:val="1"/>
+      <w:numFmt w:val="decimal"/>
+      <w:lvlText w:val="%4."/>
+      <w:lvlJc w:val="left"/>
+      <w:pPr>
+        <w:tabs>
+          <w:tab w:val="num" w:pos="2160"/>
+        </w:tabs>
+        <w:ind w:left="2640" w:hanging="480"/>
+      </w:pPr>
+    </w:lvl>
+    <w:lvl w:ilvl="4">
+      <w:start w:val="1"/>
+      <w:numFmt w:val="decimal"/>
+      <w:lvlText w:val="%5."/>
+      <w:lvlJc w:val="left"/>
+      <w:pPr>
+        <w:tabs>
+          <w:tab w:val="num" w:pos="2880"/>
+        </w:tabs>
+        <w:ind w:left="3360" w:hanging="480"/>
+      </w:pPr>
+    </w:lvl>
+    <w:lvl w:ilvl="5">
+      <w:start w:val="1"/>
+      <w:numFmt w:val="decimal"/>
+      <w:lvlText w:val="%6."/>
+      <w:lvlJc w:val="left"/>
+      <w:pPr>
+        <w:tabs>
+          <w:tab w:val="num" w:pos="3600"/>
+        </w:tabs>
+        <w:ind w:left="4080" w:hanging="480"/>
+      </w:pPr>
+    </w:lvl>
+    <w:lvl w:ilvl="6">
+      <w:start w:val="1"/>
+      <w:numFmt w:val="decimal"/>
+      <w:lvlText w:val="%7."/>
+      <w:lvlJc w:val="left"/>
+      <w:pPr>
+        <w:tabs>
+          <w:tab w:val="num" w:pos="4320"/>
+        </w:tabs>
+        <w:ind w:left="4800" w:hanging="480"/>
+      </w:pPr>
+    </w:lvl>
+    <w:lvl w:ilvl="7">
+      <w:start w:val="1"/>
+      <w:numFmt w:val="decimal"/>
+      <w:lvlText w:val="%8."/>
+      <w:lvlJc w:val="left"/>
+      <w:pPr>
+        <w:tabs>
+          <w:tab w:val="num" w:pos="5040"/>
+        </w:tabs>
+        <w:ind w:left="5520" w:hanging="480"/>
+      </w:pPr>
+    </w:lvl>
+    <w:lvl w:ilvl="8">
+      <w:start w:val="1"/>
+      <w:numFmt w:val="decimal"/>
+      <w:lvlText w:val="%9."/>
+      <w:lvlJc w:val="left"/>
+      <w:pPr>
+        <w:tabs>
+          <w:tab w:val="num" w:pos="5760"/>
+        </w:tabs>
+        <w:ind w:left="6240" w:hanging="480"/>
+      </w:pPr>
+    </w:lvl>
+  </w:abstractNum>
   <w:num w:numId="1000">
     <w:abstractNumId w:val="990"/>
   </w:num>
@@ -1571,6 +3030,171 @@
   </w:num>
   <w:num w:numId="1004">
     <w:abstractNumId w:val="991"/>
+  </w:num>
+  <w:num w:numId="1005">
+    <w:abstractNumId w:val="991"/>
+  </w:num>
+  <w:num w:numId="1006">
+    <w:abstractNumId w:val="991"/>
+  </w:num>
+  <w:num w:numId="1007">
+    <w:abstractNumId w:val="991"/>
+  </w:num>
+  <w:num w:numId="1008">
+    <w:abstractNumId w:val="991"/>
+  </w:num>
+  <w:num w:numId="1009">
+    <w:abstractNumId w:val="991"/>
+  </w:num>
+  <w:num w:numId="1010">
+    <w:abstractNumId w:val="99411"/>
+    <w:lvlOverride w:ilvl="0">
+      <w:startOverride w:val="1"/>
+    </w:lvlOverride>
+    <w:lvlOverride w:ilvl="1">
+      <w:startOverride w:val="1"/>
+    </w:lvlOverride>
+    <w:lvlOverride w:ilvl="2">
+      <w:startOverride w:val="1"/>
+    </w:lvlOverride>
+    <w:lvlOverride w:ilvl="3">
+      <w:startOverride w:val="1"/>
+    </w:lvlOverride>
+    <w:lvlOverride w:ilvl="4">
+      <w:startOverride w:val="1"/>
+    </w:lvlOverride>
+    <w:lvlOverride w:ilvl="5">
+      <w:startOverride w:val="1"/>
+    </w:lvlOverride>
+    <w:lvlOverride w:ilvl="6">
+      <w:startOverride w:val="1"/>
+    </w:lvlOverride>
+    <w:lvlOverride w:ilvl="7">
+      <w:startOverride w:val="1"/>
+    </w:lvlOverride>
+    <w:lvlOverride w:ilvl="8">
+      <w:startOverride w:val="1"/>
+    </w:lvlOverride>
+  </w:num>
+  <w:num w:numId="1011">
+    <w:abstractNumId w:val="99411"/>
+    <w:lvlOverride w:ilvl="0">
+      <w:startOverride w:val="1"/>
+    </w:lvlOverride>
+    <w:lvlOverride w:ilvl="1">
+      <w:startOverride w:val="1"/>
+    </w:lvlOverride>
+    <w:lvlOverride w:ilvl="2">
+      <w:startOverride w:val="1"/>
+    </w:lvlOverride>
+    <w:lvlOverride w:ilvl="3">
+      <w:startOverride w:val="1"/>
+    </w:lvlOverride>
+    <w:lvlOverride w:ilvl="4">
+      <w:startOverride w:val="1"/>
+    </w:lvlOverride>
+    <w:lvlOverride w:ilvl="5">
+      <w:startOverride w:val="1"/>
+    </w:lvlOverride>
+    <w:lvlOverride w:ilvl="6">
+      <w:startOverride w:val="1"/>
+    </w:lvlOverride>
+    <w:lvlOverride w:ilvl="7">
+      <w:startOverride w:val="1"/>
+    </w:lvlOverride>
+    <w:lvlOverride w:ilvl="8">
+      <w:startOverride w:val="1"/>
+    </w:lvlOverride>
+  </w:num>
+  <w:num w:numId="1012">
+    <w:abstractNumId w:val="99411"/>
+    <w:lvlOverride w:ilvl="0">
+      <w:startOverride w:val="1"/>
+    </w:lvlOverride>
+    <w:lvlOverride w:ilvl="1">
+      <w:startOverride w:val="1"/>
+    </w:lvlOverride>
+    <w:lvlOverride w:ilvl="2">
+      <w:startOverride w:val="1"/>
+    </w:lvlOverride>
+    <w:lvlOverride w:ilvl="3">
+      <w:startOverride w:val="1"/>
+    </w:lvlOverride>
+    <w:lvlOverride w:ilvl="4">
+      <w:startOverride w:val="1"/>
+    </w:lvlOverride>
+    <w:lvlOverride w:ilvl="5">
+      <w:startOverride w:val="1"/>
+    </w:lvlOverride>
+    <w:lvlOverride w:ilvl="6">
+      <w:startOverride w:val="1"/>
+    </w:lvlOverride>
+    <w:lvlOverride w:ilvl="7">
+      <w:startOverride w:val="1"/>
+    </w:lvlOverride>
+    <w:lvlOverride w:ilvl="8">
+      <w:startOverride w:val="1"/>
+    </w:lvlOverride>
+  </w:num>
+  <w:num w:numId="1013">
+    <w:abstractNumId w:val="99411"/>
+    <w:lvlOverride w:ilvl="0">
+      <w:startOverride w:val="1"/>
+    </w:lvlOverride>
+    <w:lvlOverride w:ilvl="1">
+      <w:startOverride w:val="1"/>
+    </w:lvlOverride>
+    <w:lvlOverride w:ilvl="2">
+      <w:startOverride w:val="1"/>
+    </w:lvlOverride>
+    <w:lvlOverride w:ilvl="3">
+      <w:startOverride w:val="1"/>
+    </w:lvlOverride>
+    <w:lvlOverride w:ilvl="4">
+      <w:startOverride w:val="1"/>
+    </w:lvlOverride>
+    <w:lvlOverride w:ilvl="5">
+      <w:startOverride w:val="1"/>
+    </w:lvlOverride>
+    <w:lvlOverride w:ilvl="6">
+      <w:startOverride w:val="1"/>
+    </w:lvlOverride>
+    <w:lvlOverride w:ilvl="7">
+      <w:startOverride w:val="1"/>
+    </w:lvlOverride>
+    <w:lvlOverride w:ilvl="8">
+      <w:startOverride w:val="1"/>
+    </w:lvlOverride>
+  </w:num>
+  <w:num w:numId="1014">
+    <w:abstractNumId w:val="99411"/>
+    <w:lvlOverride w:ilvl="0">
+      <w:startOverride w:val="1"/>
+    </w:lvlOverride>
+    <w:lvlOverride w:ilvl="1">
+      <w:startOverride w:val="1"/>
+    </w:lvlOverride>
+    <w:lvlOverride w:ilvl="2">
+      <w:startOverride w:val="1"/>
+    </w:lvlOverride>
+    <w:lvlOverride w:ilvl="3">
+      <w:startOverride w:val="1"/>
+    </w:lvlOverride>
+    <w:lvlOverride w:ilvl="4">
+      <w:startOverride w:val="1"/>
+    </w:lvlOverride>
+    <w:lvlOverride w:ilvl="5">
+      <w:startOverride w:val="1"/>
+    </w:lvlOverride>
+    <w:lvlOverride w:ilvl="6">
+      <w:startOverride w:val="1"/>
+    </w:lvlOverride>
+    <w:lvlOverride w:ilvl="7">
+      <w:startOverride w:val="1"/>
+    </w:lvlOverride>
+    <w:lvlOverride w:ilvl="8">
+      <w:startOverride w:val="1"/>
+    </w:lvlOverride>
   </w:num>
 </w:numbering>
 </file>

</xml_diff>

<commit_message>
Podcasting-Inhalte aus Über lernOS Kapitel entfernt
</commit_message>
<xml_diff>
--- a/de/lernOS-Leitfaden-schreiben-Guide-de.docx
+++ b/de/lernOS-Leitfaden-schreiben-Guide-de.docx
@@ -160,38 +160,6 @@
       </w:pPr>
       <w:r>
         <w:t xml:space="preserve">lernOS ist eine Methode zur Selbstorganisation für Menschen, die im 21. Jahrhundert leben und arbeiten. Um heute erfolgreich zu sein, muss man ständig lernen, sich organisieren und weiterentwickeln. Niemand sonst ist für diesen Prozess verantwortlich. Man muss sich selber darum kümmern (selbstgesteuertes, lebenslanges Lernen).</w:t>
-      </w:r>
-    </w:p>
-    <w:p>
-      <w:pPr>
-        <w:pStyle w:val="BodyText"/>
-      </w:pPr>
-      <w:r>
-        <w:t xml:space="preserve">Der Trend Working Out Loud bedeutet, die eigene Arbeit sichtbar zu machen und über die eigene Arbeit zu erzählen, um Vernetzung zu ermöglichen und Hilfe aus dem Netzwerk zu erhalten. Als Plattform kommen oft interne und externe soziale Netzwerke zum Einsatz. Gerade wenn es um den Transport von Wissen zu komplexen Themen oder Emotionen geht, reichen kurze Texte oft nicht aus. Hier eignen sich Audio- und Video-Formate wie Screencasts, Erklärvideos und Podcasts besser.</w:t>
-      </w:r>
-    </w:p>
-    <w:p>
-      <w:pPr>
-        <w:pStyle w:val="BodyText"/>
-      </w:pPr>
-      <w:r>
-        <w:t xml:space="preserve">Podcasts haben hierbei den Vorteil, dass sie viel einfacher zu produzieren sind, als Videos. Außerdem können Podcasts an Orten konsumiert werden, an denen die Nutzung von Videos schwierig ist (Pendler, im Auto, im Flugzeug, beim Spazieren etc.). Mit diesem lernOS Leitfaden lernt ihr in einem Learning Sprint, selber Podcast zu machen und zu veröffentlichen. Ihr könnt den Podcasting Lernpfad alleine durchlaufen oder in einem Learning Circle mit 4-5 anderen Personen.</w:t>
-      </w:r>
-    </w:p>
-    <w:p>
-      <w:pPr>
-        <w:pStyle w:val="BodyText"/>
-      </w:pPr>
-      <w:r>
-        <w:t xml:space="preserve">@simondueckert</w:t>
-      </w:r>
-    </w:p>
-    <w:p>
-      <w:pPr>
-        <w:pStyle w:val="BodyText"/>
-      </w:pPr>
-      <w:r>
-        <w:t xml:space="preserve">Lizenz</w:t>
       </w:r>
     </w:p>
     <w:p>

</xml_diff>

<commit_message>
Code Highlighting entfernt, Versionen produziert
Code Highlighting hat falschen Character Hex 200B erzeugt, der Fehler bei der PDF Produktion zur Folge hatte.
</commit_message>
<xml_diff>
--- a/de/lernOS-Leitfaden-schreiben-Guide-de.docx
+++ b/de/lernOS-Leitfaden-schreiben-Guide-de.docx
@@ -1669,36 +1669,15 @@
     </w:p>
     <w:p>
       <w:pPr>
-        <w:pStyle w:val="SourceCode"/>
-      </w:pPr>
-      <w:r>
-        <w:rPr>
-          <w:rStyle w:val="VerbatimChar"/>
-        </w:rPr>
-        <w:t xml:space="preserve">​```</w:t>
-      </w:r>
-      <w:r>
-        <w:br/>
-      </w:r>
-      <w:r>
-        <w:rPr>
-          <w:rStyle w:val="VerbatimChar"/>
-        </w:rPr>
-        <w:t xml:space="preserve">...</w:t>
-      </w:r>
-      <w:r>
-        <w:br/>
-      </w:r>
-      <w:r>
-        <w:rPr>
-          <w:rStyle w:val="VerbatimChar"/>
-        </w:rPr>
-        <w:t xml:space="preserve">``</w:t>
-      </w:r>
-    </w:p>
-    <w:p>
-      <w:pPr>
-        <w:pStyle w:val="FirstParagraph"/>
+        <w:pStyle w:val="BodyText"/>
+      </w:pPr>
+      <w:r>
+        <w:t xml:space="preserve">… folgt …</w:t>
+      </w:r>
+    </w:p>
+    <w:p>
+      <w:pPr>
+        <w:pStyle w:val="BodyText"/>
       </w:pPr>
       <w:r>
         <w:rPr>
@@ -2755,398 +2734,476 @@
         <w:pStyle w:val="CaptionedFigure"/>
       </w:pPr>
       <w:r>
+        <w:drawing>
+          <wp:inline>
+            <wp:extent cx="5334000" cy="2658665"/>
+            <wp:effectExtent b="0" l="0" r="0" t="0"/>
+            <wp:docPr descr="Typora Screenshot" title="" id="1" name="Picture"/>
+            <a:graphic>
+              <a:graphicData uri="http://schemas.openxmlformats.org/drawingml/2006/picture">
+                <pic:pic>
+                  <pic:nvPicPr>
+                    <pic:cNvPr descr="./images/typora-screenshot.png" id="0" name="Picture"/>
+                    <pic:cNvPicPr>
+                      <a:picLocks noChangeArrowheads="1" noChangeAspect="1"/>
+                    </pic:cNvPicPr>
+                  </pic:nvPicPr>
+                  <pic:blipFill>
+                    <a:blip r:embed="rId80"/>
+                    <a:stretch>
+                      <a:fillRect/>
+                    </a:stretch>
+                  </pic:blipFill>
+                  <pic:spPr bwMode="auto">
+                    <a:xfrm>
+                      <a:off x="0" y="0"/>
+                      <a:ext cx="5334000" cy="2658665"/>
+                    </a:xfrm>
+                    <a:prstGeom prst="rect">
+                      <a:avLst/>
+                    </a:prstGeom>
+                    <a:noFill/>
+                    <a:ln w="9525">
+                      <a:noFill/>
+                      <a:headEnd/>
+                      <a:tailEnd/>
+                    </a:ln>
+                  </pic:spPr>
+                </pic:pic>
+              </a:graphicData>
+            </a:graphic>
+          </wp:inline>
+        </w:drawing>
+      </w:r>
+    </w:p>
+    <w:p>
+      <w:pPr>
+        <w:pStyle w:val="ImageCaption"/>
+      </w:pPr>
+      <w:r>
         <w:t xml:space="preserve">Typora Screenshot</w:t>
       </w:r>
     </w:p>
     <w:p>
       <w:pPr>
+        <w:pStyle w:val="Heading3"/>
+      </w:pPr>
+      <w:bookmarkStart w:id="81" w:name="pandoc"/>
+      <w:r>
+        <w:t xml:space="preserve">Pandoc</w:t>
+      </w:r>
+      <w:bookmarkEnd w:id="81"/>
+    </w:p>
+    <w:p>
+      <w:pPr>
+        <w:pStyle w:val="FirstParagraph"/>
+      </w:pPr>
+      <w:hyperlink r:id="rId82">
+        <w:r>
+          <w:rPr>
+            <w:rStyle w:val="Hyperlink"/>
+          </w:rPr>
+          <w:t xml:space="preserve">Pandoc</w:t>
+        </w:r>
+      </w:hyperlink>
+      <w:r>
+        <w:t xml:space="preserve"> </w:t>
+      </w:r>
+      <w:r>
+        <w:t xml:space="preserve">ist ein Komandozeilen-basierter Text-Konverter, der Markdown in andere Formate konvertieren kann. Beispiel für die Konvertierung von Markdown in Microsoft Word:</w:t>
+      </w:r>
+    </w:p>
+    <w:p>
+      <w:pPr>
+        <w:pStyle w:val="SourceCode"/>
+      </w:pPr>
+      <w:r>
+        <w:rPr>
+          <w:rStyle w:val="VerbatimChar"/>
+        </w:rPr>
+        <w:t xml:space="preserve">pandoc dokument.md -o dokument.docx</w:t>
+      </w:r>
+    </w:p>
+    <w:p>
+      <w:pPr>
+        <w:pStyle w:val="FirstParagraph"/>
+      </w:pPr>
+      <w:r>
+        <w:t xml:space="preserve">Zu den von Pandoc unterstützten Formaten gehören u.a.:</w:t>
+      </w:r>
+    </w:p>
+    <w:p>
+      <w:pPr>
+        <w:numPr>
+          <w:ilvl w:val="0"/>
+          <w:numId w:val="1014"/>
+        </w:numPr>
+        <w:pStyle w:val="Compact"/>
+      </w:pPr>
+      <w:r>
+        <w:t xml:space="preserve">Asciidoc</w:t>
+      </w:r>
+    </w:p>
+    <w:p>
+      <w:pPr>
+        <w:numPr>
+          <w:ilvl w:val="0"/>
+          <w:numId w:val="1014"/>
+        </w:numPr>
+        <w:pStyle w:val="Compact"/>
+      </w:pPr>
+      <w:r>
+        <w:t xml:space="preserve">DokuWiki</w:t>
+      </w:r>
+    </w:p>
+    <w:p>
+      <w:pPr>
+        <w:numPr>
+          <w:ilvl w:val="0"/>
+          <w:numId w:val="1014"/>
+        </w:numPr>
+        <w:pStyle w:val="Compact"/>
+      </w:pPr>
+      <w:r>
+        <w:t xml:space="preserve">EPUB (E-Book)</w:t>
+      </w:r>
+    </w:p>
+    <w:p>
+      <w:pPr>
+        <w:numPr>
+          <w:ilvl w:val="0"/>
+          <w:numId w:val="1014"/>
+        </w:numPr>
+        <w:pStyle w:val="Compact"/>
+      </w:pPr>
+      <w:r>
+        <w:t xml:space="preserve">HTML</w:t>
+      </w:r>
+    </w:p>
+    <w:p>
+      <w:pPr>
+        <w:numPr>
+          <w:ilvl w:val="0"/>
+          <w:numId w:val="1014"/>
+        </w:numPr>
+        <w:pStyle w:val="Compact"/>
+      </w:pPr>
+      <w:r>
+        <w:t xml:space="preserve">LaTeX</w:t>
+      </w:r>
+    </w:p>
+    <w:p>
+      <w:pPr>
+        <w:numPr>
+          <w:ilvl w:val="0"/>
+          <w:numId w:val="1014"/>
+        </w:numPr>
+        <w:pStyle w:val="Compact"/>
+      </w:pPr>
+      <w:r>
+        <w:t xml:space="preserve">Markdown</w:t>
+      </w:r>
+    </w:p>
+    <w:p>
+      <w:pPr>
+        <w:numPr>
+          <w:ilvl w:val="0"/>
+          <w:numId w:val="1014"/>
+        </w:numPr>
+        <w:pStyle w:val="Compact"/>
+      </w:pPr>
+      <w:r>
+        <w:t xml:space="preserve">MediaWiki</w:t>
+      </w:r>
+    </w:p>
+    <w:p>
+      <w:pPr>
+        <w:numPr>
+          <w:ilvl w:val="0"/>
+          <w:numId w:val="1014"/>
+        </w:numPr>
+        <w:pStyle w:val="Compact"/>
+      </w:pPr>
+      <w:r>
+        <w:t xml:space="preserve">Microsoft PowerPoint</w:t>
+      </w:r>
+    </w:p>
+    <w:p>
+      <w:pPr>
+        <w:numPr>
+          <w:ilvl w:val="0"/>
+          <w:numId w:val="1014"/>
+        </w:numPr>
+        <w:pStyle w:val="Compact"/>
+      </w:pPr>
+      <w:r>
+        <w:t xml:space="preserve">Microsoft Word (docx)</w:t>
+      </w:r>
+    </w:p>
+    <w:p>
+      <w:pPr>
+        <w:numPr>
+          <w:ilvl w:val="0"/>
+          <w:numId w:val="1014"/>
+        </w:numPr>
+        <w:pStyle w:val="Compact"/>
+      </w:pPr>
+      <w:r>
+        <w:t xml:space="preserve">OpenOffice/LibreOffice (odt)</w:t>
+      </w:r>
+    </w:p>
+    <w:p>
+      <w:pPr>
+        <w:numPr>
+          <w:ilvl w:val="0"/>
+          <w:numId w:val="1014"/>
+        </w:numPr>
+        <w:pStyle w:val="Compact"/>
+      </w:pPr>
+      <w:r>
+        <w:t xml:space="preserve">Reveal.js (Online-Präsentationen)</w:t>
+      </w:r>
+    </w:p>
+    <w:p>
+      <w:pPr>
+        <w:numPr>
+          <w:ilvl w:val="0"/>
+          <w:numId w:val="1014"/>
+        </w:numPr>
+        <w:pStyle w:val="Compact"/>
+      </w:pPr>
+      <w:r>
+        <w:t xml:space="preserve">Textile (z.B. für Confluence)</w:t>
+      </w:r>
+    </w:p>
+    <w:p>
+      <w:pPr>
+        <w:numPr>
+          <w:ilvl w:val="0"/>
+          <w:numId w:val="1014"/>
+        </w:numPr>
+        <w:pStyle w:val="Compact"/>
+      </w:pPr>
+      <w:r>
+        <w:t xml:space="preserve">uvm.</w:t>
+      </w:r>
+    </w:p>
+    <w:p>
+      <w:pPr>
+        <w:pStyle w:val="Heading3"/>
+      </w:pPr>
+      <w:bookmarkStart w:id="83" w:name="github-desktop"/>
+      <w:r>
+        <w:t xml:space="preserve">GitHub Desktop</w:t>
+      </w:r>
+      <w:bookmarkEnd w:id="83"/>
+    </w:p>
+    <w:p>
+      <w:pPr>
+        <w:pStyle w:val="FirstParagraph"/>
+      </w:pPr>
+      <w:hyperlink r:id="rId84">
+        <w:r>
+          <w:rPr>
+            <w:rStyle w:val="Hyperlink"/>
+          </w:rPr>
+          <w:t xml:space="preserve">Github Desktop</w:t>
+        </w:r>
+      </w:hyperlink>
+      <w:r>
+        <w:t xml:space="preserve"> </w:t>
+      </w:r>
+      <w:r>
+        <w:t xml:space="preserve">ist ein Client, der</w:t>
+      </w:r>
+      <w:r>
+        <w:t xml:space="preserve"> </w:t>
+      </w:r>
+      <w:hyperlink r:id="rId65">
+        <w:r>
+          <w:rPr>
+            <w:rStyle w:val="Hyperlink"/>
+          </w:rPr>
+          <w:t xml:space="preserve">GitHub</w:t>
+        </w:r>
+      </w:hyperlink>
+      <w:r>
+        <w:t xml:space="preserve"> </w:t>
+      </w:r>
+      <w:r>
+        <w:t xml:space="preserve">Repositories mit dem lokalen Rechner synchronisieren kann. Somit kann z.B. lokal an Markdown-Inhalten gearbeitet und diese bei Bedarf ins Repository synchronisiert werden. Die Funktionsweise kann man sich ähnlich wie die Synchronisation von Dateien mit Dropbox oder OneDrive vorstellen.</w:t>
+      </w:r>
+    </w:p>
+    <w:p>
+      <w:pPr>
+        <w:pStyle w:val="CaptionedFigure"/>
+      </w:pPr>
+      <w:r>
+        <w:drawing>
+          <wp:inline>
+            <wp:extent cx="5334000" cy="3333749"/>
+            <wp:effectExtent b="0" l="0" r="0" t="0"/>
+            <wp:docPr descr="Github Desktop Screenshot" title="" id="1" name="Picture"/>
+            <a:graphic>
+              <a:graphicData uri="http://schemas.openxmlformats.org/drawingml/2006/picture">
+                <pic:pic>
+                  <pic:nvPicPr>
+                    <pic:cNvPr descr="./images/github-desktop-screenshot.png" id="0" name="Picture"/>
+                    <pic:cNvPicPr>
+                      <a:picLocks noChangeArrowheads="1" noChangeAspect="1"/>
+                    </pic:cNvPicPr>
+                  </pic:nvPicPr>
+                  <pic:blipFill>
+                    <a:blip r:embed="rId85"/>
+                    <a:stretch>
+                      <a:fillRect/>
+                    </a:stretch>
+                  </pic:blipFill>
+                  <pic:spPr bwMode="auto">
+                    <a:xfrm>
+                      <a:off x="0" y="0"/>
+                      <a:ext cx="5334000" cy="3333749"/>
+                    </a:xfrm>
+                    <a:prstGeom prst="rect">
+                      <a:avLst/>
+                    </a:prstGeom>
+                    <a:noFill/>
+                    <a:ln w="9525">
+                      <a:noFill/>
+                      <a:headEnd/>
+                      <a:tailEnd/>
+                    </a:ln>
+                  </pic:spPr>
+                </pic:pic>
+              </a:graphicData>
+            </a:graphic>
+          </wp:inline>
+        </w:drawing>
+      </w:r>
+    </w:p>
+    <w:p>
+      <w:pPr>
         <w:pStyle w:val="ImageCaption"/>
       </w:pPr>
       <w:r>
-        <w:t xml:space="preserve">Typora Screenshot</w:t>
+        <w:t xml:space="preserve">Github Desktop Screenshot</w:t>
       </w:r>
     </w:p>
     <w:p>
       <w:pPr>
         <w:pStyle w:val="Heading3"/>
       </w:pPr>
-      <w:bookmarkStart w:id="80" w:name="pandoc"/>
-      <w:r>
-        <w:t xml:space="preserve">Pandoc</w:t>
-      </w:r>
-      <w:bookmarkEnd w:id="80"/>
+      <w:bookmarkStart w:id="86" w:name="latex-co."/>
+      <w:r>
+        <w:t xml:space="preserve">LaTeX &amp; Co.</w:t>
+      </w:r>
+      <w:bookmarkEnd w:id="86"/>
     </w:p>
     <w:p>
       <w:pPr>
         <w:pStyle w:val="FirstParagraph"/>
       </w:pPr>
-      <w:hyperlink r:id="rId81">
-        <w:r>
-          <w:rPr>
-            <w:rStyle w:val="Hyperlink"/>
-          </w:rPr>
-          <w:t xml:space="preserve">Pandoc</w:t>
-        </w:r>
-      </w:hyperlink>
-      <w:r>
-        <w:t xml:space="preserve"> </w:t>
-      </w:r>
-      <w:r>
-        <w:t xml:space="preserve">ist ein Komandozeilen-basierter Text-Konverter, der Markdown in andere Formate konvertieren kann. Beispiel für die Konvertierung von Markdown in Microsoft Word:</w:t>
-      </w:r>
-    </w:p>
-    <w:p>
-      <w:pPr>
-        <w:pStyle w:val="SourceCode"/>
-      </w:pPr>
-      <w:r>
-        <w:rPr>
-          <w:rStyle w:val="VerbatimChar"/>
-        </w:rPr>
-        <w:t xml:space="preserve">pandoc dokument.md -o dokument.docx</w:t>
-      </w:r>
+      <w:hyperlink r:id="rId87">
+        <w:r>
+          <w:rPr>
+            <w:rStyle w:val="Hyperlink"/>
+          </w:rPr>
+          <w:t xml:space="preserve">LaTeX</w:t>
+        </w:r>
+      </w:hyperlink>
+      <w:r>
+        <w:t xml:space="preserve"> </w:t>
+      </w:r>
+      <w:r>
+        <w:t xml:space="preserve">ist ein Programmpaket, um im TeX-Format geschriebene Textdokumente in Formate wie HTML oder PDF zu konvertieren. In der lernOS Produktionskette wird wird eine LaTeX-Distribution (unter Windows</w:t>
+      </w:r>
+      <w:r>
+        <w:t xml:space="preserve"> </w:t>
+      </w:r>
+      <w:hyperlink r:id="rId88">
+        <w:r>
+          <w:rPr>
+            <w:rStyle w:val="Hyperlink"/>
+          </w:rPr>
+          <w:t xml:space="preserve">MiKTeX</w:t>
+        </w:r>
+      </w:hyperlink>
+      <w:r>
+        <w:t xml:space="preserve">) verwendet, um mit pandoc direkt PDF-Dateien generieren zu können. Hierfür ist zusätzlich</w:t>
+      </w:r>
+      <w:r>
+        <w:t xml:space="preserve"> </w:t>
+      </w:r>
+      <w:hyperlink r:id="rId89">
+        <w:r>
+          <w:rPr>
+            <w:rStyle w:val="Hyperlink"/>
+          </w:rPr>
+          <w:t xml:space="preserve">Ghostscript</w:t>
+        </w:r>
+      </w:hyperlink>
+      <w:r>
+        <w:t xml:space="preserve"> </w:t>
+      </w:r>
+      <w:r>
+        <w:t xml:space="preserve">notwendig.</w:t>
+      </w:r>
+    </w:p>
+    <w:p>
+      <w:pPr>
+        <w:pStyle w:val="BodyText"/>
+      </w:pPr>
+      <w:r>
+        <w:t xml:space="preserve">Als Vorlage für die PDF-Erstellung der lernOS Leitfäden wird das pandoc LaTex Template</w:t>
+      </w:r>
+      <w:r>
+        <w:t xml:space="preserve"> </w:t>
+      </w:r>
+      <w:hyperlink r:id="rId90">
+        <w:r>
+          <w:rPr>
+            <w:rStyle w:val="Hyperlink"/>
+          </w:rPr>
+          <w:t xml:space="preserve">Eisvogel</w:t>
+        </w:r>
+      </w:hyperlink>
+      <w:r>
+        <w:t xml:space="preserve"> </w:t>
+      </w:r>
+      <w:r>
+        <w:t xml:space="preserve">verwendet und über die Datei</w:t>
+      </w:r>
+      <w:r>
+        <w:t xml:space="preserve"> </w:t>
+      </w:r>
+      <w:r>
+        <w:rPr>
+          <w:i/>
+        </w:rPr>
+        <w:t xml:space="preserve">metadata.yaml</w:t>
+      </w:r>
+      <w:r>
+        <w:t xml:space="preserve"> </w:t>
+      </w:r>
+      <w:r>
+        <w:t xml:space="preserve">angepasst. Für den Einsatz dieser Vorlage werden bei erstmaligen Verwendung weitere LaTeX-Erweiterungen installiert.</w:t>
+      </w:r>
+    </w:p>
+    <w:p>
+      <w:pPr>
+        <w:pStyle w:val="Heading3"/>
+      </w:pPr>
+      <w:bookmarkStart w:id="91" w:name="mkdocs-material-for-mkdocs"/>
+      <w:r>
+        <w:t xml:space="preserve">MkDocs &amp; Material for MkDocs</w:t>
+      </w:r>
+      <w:bookmarkEnd w:id="91"/>
     </w:p>
     <w:p>
       <w:pPr>
         <w:pStyle w:val="FirstParagraph"/>
       </w:pPr>
-      <w:r>
-        <w:t xml:space="preserve">Zu den von Pandoc unterstützten Formaten gehören u.a.:</w:t>
-      </w:r>
-    </w:p>
-    <w:p>
-      <w:pPr>
-        <w:numPr>
-          <w:ilvl w:val="0"/>
-          <w:numId w:val="1014"/>
-        </w:numPr>
-        <w:pStyle w:val="Compact"/>
-      </w:pPr>
-      <w:r>
-        <w:t xml:space="preserve">Asciidoc</w:t>
-      </w:r>
-    </w:p>
-    <w:p>
-      <w:pPr>
-        <w:numPr>
-          <w:ilvl w:val="0"/>
-          <w:numId w:val="1014"/>
-        </w:numPr>
-        <w:pStyle w:val="Compact"/>
-      </w:pPr>
-      <w:r>
-        <w:t xml:space="preserve">DokuWiki</w:t>
-      </w:r>
-    </w:p>
-    <w:p>
-      <w:pPr>
-        <w:numPr>
-          <w:ilvl w:val="0"/>
-          <w:numId w:val="1014"/>
-        </w:numPr>
-        <w:pStyle w:val="Compact"/>
-      </w:pPr>
-      <w:r>
-        <w:t xml:space="preserve">EPUB (E-Book)</w:t>
-      </w:r>
-    </w:p>
-    <w:p>
-      <w:pPr>
-        <w:numPr>
-          <w:ilvl w:val="0"/>
-          <w:numId w:val="1014"/>
-        </w:numPr>
-        <w:pStyle w:val="Compact"/>
-      </w:pPr>
-      <w:r>
-        <w:t xml:space="preserve">HTML</w:t>
-      </w:r>
-    </w:p>
-    <w:p>
-      <w:pPr>
-        <w:numPr>
-          <w:ilvl w:val="0"/>
-          <w:numId w:val="1014"/>
-        </w:numPr>
-        <w:pStyle w:val="Compact"/>
-      </w:pPr>
-      <w:r>
-        <w:t xml:space="preserve">LaTeX</w:t>
-      </w:r>
-    </w:p>
-    <w:p>
-      <w:pPr>
-        <w:numPr>
-          <w:ilvl w:val="0"/>
-          <w:numId w:val="1014"/>
-        </w:numPr>
-        <w:pStyle w:val="Compact"/>
-      </w:pPr>
-      <w:r>
-        <w:t xml:space="preserve">Markdown</w:t>
-      </w:r>
-    </w:p>
-    <w:p>
-      <w:pPr>
-        <w:numPr>
-          <w:ilvl w:val="0"/>
-          <w:numId w:val="1014"/>
-        </w:numPr>
-        <w:pStyle w:val="Compact"/>
-      </w:pPr>
-      <w:r>
-        <w:t xml:space="preserve">MediaWiki</w:t>
-      </w:r>
-    </w:p>
-    <w:p>
-      <w:pPr>
-        <w:numPr>
-          <w:ilvl w:val="0"/>
-          <w:numId w:val="1014"/>
-        </w:numPr>
-        <w:pStyle w:val="Compact"/>
-      </w:pPr>
-      <w:r>
-        <w:t xml:space="preserve">Microsoft PowerPoint</w:t>
-      </w:r>
-    </w:p>
-    <w:p>
-      <w:pPr>
-        <w:numPr>
-          <w:ilvl w:val="0"/>
-          <w:numId w:val="1014"/>
-        </w:numPr>
-        <w:pStyle w:val="Compact"/>
-      </w:pPr>
-      <w:r>
-        <w:t xml:space="preserve">Microsoft Word (docx)</w:t>
-      </w:r>
-    </w:p>
-    <w:p>
-      <w:pPr>
-        <w:numPr>
-          <w:ilvl w:val="0"/>
-          <w:numId w:val="1014"/>
-        </w:numPr>
-        <w:pStyle w:val="Compact"/>
-      </w:pPr>
-      <w:r>
-        <w:t xml:space="preserve">OpenOffice/LibreOffice (odt)</w:t>
-      </w:r>
-    </w:p>
-    <w:p>
-      <w:pPr>
-        <w:numPr>
-          <w:ilvl w:val="0"/>
-          <w:numId w:val="1014"/>
-        </w:numPr>
-        <w:pStyle w:val="Compact"/>
-      </w:pPr>
-      <w:r>
-        <w:t xml:space="preserve">Reveal.js (Online-Präsentationen)</w:t>
-      </w:r>
-    </w:p>
-    <w:p>
-      <w:pPr>
-        <w:numPr>
-          <w:ilvl w:val="0"/>
-          <w:numId w:val="1014"/>
-        </w:numPr>
-        <w:pStyle w:val="Compact"/>
-      </w:pPr>
-      <w:r>
-        <w:t xml:space="preserve">Textile (z.B. für Confluence)</w:t>
-      </w:r>
-    </w:p>
-    <w:p>
-      <w:pPr>
-        <w:numPr>
-          <w:ilvl w:val="0"/>
-          <w:numId w:val="1014"/>
-        </w:numPr>
-        <w:pStyle w:val="Compact"/>
-      </w:pPr>
-      <w:r>
-        <w:t xml:space="preserve">uvm.</w:t>
-      </w:r>
-    </w:p>
-    <w:p>
-      <w:pPr>
-        <w:pStyle w:val="Heading3"/>
-      </w:pPr>
-      <w:bookmarkStart w:id="82" w:name="github-desktop"/>
-      <w:r>
-        <w:t xml:space="preserve">GitHub Desktop</w:t>
-      </w:r>
-      <w:bookmarkEnd w:id="82"/>
-    </w:p>
-    <w:p>
-      <w:pPr>
-        <w:pStyle w:val="FirstParagraph"/>
-      </w:pPr>
-      <w:hyperlink r:id="rId83">
-        <w:r>
-          <w:rPr>
-            <w:rStyle w:val="Hyperlink"/>
-          </w:rPr>
-          <w:t xml:space="preserve">Github Desktop</w:t>
-        </w:r>
-      </w:hyperlink>
-      <w:r>
-        <w:t xml:space="preserve"> </w:t>
-      </w:r>
-      <w:r>
-        <w:t xml:space="preserve">ist ein Client, der</w:t>
-      </w:r>
-      <w:r>
-        <w:t xml:space="preserve"> </w:t>
-      </w:r>
-      <w:hyperlink r:id="rId65">
-        <w:r>
-          <w:rPr>
-            <w:rStyle w:val="Hyperlink"/>
-          </w:rPr>
-          <w:t xml:space="preserve">GitHub</w:t>
-        </w:r>
-      </w:hyperlink>
-      <w:r>
-        <w:t xml:space="preserve"> </w:t>
-      </w:r>
-      <w:r>
-        <w:t xml:space="preserve">Repositories mit dem lokalen Rechner synchronisieren kann. Somit kann z.B. lokal an Markdown-Inhalten gearbeitet und diese bei Bedarf ins Repository synchronisiert werden. Die Funktionsweise kann man sich ähnlich wie die Synchronisation von Dateien mit Dropbox oder OneDrive vorstellen.</w:t>
-      </w:r>
-    </w:p>
-    <w:p>
-      <w:pPr>
-        <w:pStyle w:val="CaptionedFigure"/>
-      </w:pPr>
-      <w:r>
-        <w:t xml:space="preserve">Github Desktop Screenshot</w:t>
-      </w:r>
-    </w:p>
-    <w:p>
-      <w:pPr>
-        <w:pStyle w:val="ImageCaption"/>
-      </w:pPr>
-      <w:r>
-        <w:t xml:space="preserve">Github Desktop Screenshot</w:t>
-      </w:r>
-    </w:p>
-    <w:p>
-      <w:pPr>
-        <w:pStyle w:val="Heading3"/>
-      </w:pPr>
-      <w:bookmarkStart w:id="84" w:name="latex-co."/>
-      <w:r>
-        <w:t xml:space="preserve">LaTeX &amp; Co.</w:t>
-      </w:r>
-      <w:bookmarkEnd w:id="84"/>
-    </w:p>
-    <w:p>
-      <w:pPr>
-        <w:pStyle w:val="FirstParagraph"/>
-      </w:pPr>
-      <w:hyperlink r:id="rId85">
-        <w:r>
-          <w:rPr>
-            <w:rStyle w:val="Hyperlink"/>
-          </w:rPr>
-          <w:t xml:space="preserve">LaTeX</w:t>
-        </w:r>
-      </w:hyperlink>
-      <w:r>
-        <w:t xml:space="preserve"> </w:t>
-      </w:r>
-      <w:r>
-        <w:t xml:space="preserve">ist ein Programmpaket, um im TeX-Format geschriebene Textdokumente in Formate wie HTML oder PDF zu konvertieren. In der lernOS Produktionskette wird wird eine LaTeX-Distribution (unter Windows</w:t>
-      </w:r>
-      <w:r>
-        <w:t xml:space="preserve"> </w:t>
-      </w:r>
-      <w:hyperlink r:id="rId86">
-        <w:r>
-          <w:rPr>
-            <w:rStyle w:val="Hyperlink"/>
-          </w:rPr>
-          <w:t xml:space="preserve">MiKTeX</w:t>
-        </w:r>
-      </w:hyperlink>
-      <w:r>
-        <w:t xml:space="preserve">) verwendet, um mit pandoc direkt PDF-Dateien generieren zu können. Hierfür ist zusätzlich</w:t>
-      </w:r>
-      <w:r>
-        <w:t xml:space="preserve"> </w:t>
-      </w:r>
-      <w:hyperlink r:id="rId87">
-        <w:r>
-          <w:rPr>
-            <w:rStyle w:val="Hyperlink"/>
-          </w:rPr>
-          <w:t xml:space="preserve">Ghostscript</w:t>
-        </w:r>
-      </w:hyperlink>
-      <w:r>
-        <w:t xml:space="preserve"> </w:t>
-      </w:r>
-      <w:r>
-        <w:t xml:space="preserve">notwendig.</w:t>
-      </w:r>
-    </w:p>
-    <w:p>
-      <w:pPr>
-        <w:pStyle w:val="BodyText"/>
-      </w:pPr>
-      <w:r>
-        <w:t xml:space="preserve">Als Vorlage für die PDF-Erstellung der lernOS Leitfäden wird das pandoc LaTex Template</w:t>
-      </w:r>
-      <w:r>
-        <w:t xml:space="preserve"> </w:t>
-      </w:r>
-      <w:hyperlink r:id="rId88">
-        <w:r>
-          <w:rPr>
-            <w:rStyle w:val="Hyperlink"/>
-          </w:rPr>
-          <w:t xml:space="preserve">Eisvogel</w:t>
-        </w:r>
-      </w:hyperlink>
-      <w:r>
-        <w:t xml:space="preserve"> </w:t>
-      </w:r>
-      <w:r>
-        <w:t xml:space="preserve">verwendet und über die Datei</w:t>
-      </w:r>
-      <w:r>
-        <w:t xml:space="preserve"> </w:t>
-      </w:r>
-      <w:r>
-        <w:rPr>
-          <w:i/>
-        </w:rPr>
-        <w:t xml:space="preserve">metadata.yaml</w:t>
-      </w:r>
-      <w:r>
-        <w:t xml:space="preserve"> </w:t>
-      </w:r>
-      <w:r>
-        <w:t xml:space="preserve">angepasst. Für den Einsatz dieser Vorlage werden bei erstmaligen Verwendung weitere LaTeX-Erweiterungen installiert.</w:t>
-      </w:r>
-    </w:p>
-    <w:p>
-      <w:pPr>
-        <w:pStyle w:val="Heading3"/>
-      </w:pPr>
-      <w:bookmarkStart w:id="89" w:name="mkdocs-material-for-mkdocs"/>
-      <w:r>
-        <w:t xml:space="preserve">MkDocs &amp; Material for MkDocs</w:t>
-      </w:r>
-      <w:bookmarkEnd w:id="89"/>
-    </w:p>
-    <w:p>
-      <w:pPr>
-        <w:pStyle w:val="FirstParagraph"/>
-      </w:pPr>
-      <w:hyperlink r:id="rId90">
+      <w:hyperlink r:id="rId92">
         <w:r>
           <w:rPr>
             <w:rStyle w:val="Hyperlink"/>
@@ -3198,7 +3255,7 @@
                     </pic:cNvPicPr>
                   </pic:nvPicPr>
                   <pic:blipFill>
-                    <a:blip r:embed="rId91"/>
+                    <a:blip r:embed="rId93"/>
                     <a:stretch>
                       <a:fillRect/>
                     </a:stretch>
@@ -3243,7 +3300,7 @@
       <w:r>
         <w:t xml:space="preserve"> </w:t>
       </w:r>
-      <w:hyperlink r:id="rId92">
+      <w:hyperlink r:id="rId94">
         <w:r>
           <w:rPr>
             <w:rStyle w:val="Hyperlink"/>
@@ -3278,7 +3335,7 @@
                     </pic:cNvPicPr>
                   </pic:nvPicPr>
                   <pic:blipFill>
-                    <a:blip r:embed="rId93"/>
+                    <a:blip r:embed="rId95"/>
                     <a:stretch>
                       <a:fillRect/>
                     </a:stretch>
@@ -3317,17 +3374,17 @@
       <w:pPr>
         <w:pStyle w:val="Heading3"/>
       </w:pPr>
-      <w:bookmarkStart w:id="94" w:name="calibre"/>
+      <w:bookmarkStart w:id="96" w:name="calibre"/>
       <w:r>
         <w:t xml:space="preserve">Calibre</w:t>
       </w:r>
-      <w:bookmarkEnd w:id="94"/>
+      <w:bookmarkEnd w:id="96"/>
     </w:p>
     <w:p>
       <w:pPr>
         <w:pStyle w:val="FirstParagraph"/>
       </w:pPr>
-      <w:hyperlink r:id="rId95">
+      <w:hyperlink r:id="rId97">
         <w:r>
           <w:rPr>
             <w:rStyle w:val="Hyperlink"/>
@@ -3344,7 +3401,7 @@
       <w:r>
         <w:t xml:space="preserve"> </w:t>
       </w:r>
-      <w:hyperlink r:id="rId96">
+      <w:hyperlink r:id="rId98">
         <w:r>
           <w:rPr>
             <w:rStyle w:val="Hyperlink"/>
@@ -3361,7 +3418,7 @@
       <w:r>
         <w:t xml:space="preserve"> </w:t>
       </w:r>
-      <w:hyperlink r:id="rId97">
+      <w:hyperlink r:id="rId99">
         <w:r>
           <w:rPr>
             <w:rStyle w:val="Hyperlink"/>
@@ -3378,7 +3435,7 @@
       <w:r>
         <w:t xml:space="preserve"> </w:t>
       </w:r>
-      <w:hyperlink r:id="rId98">
+      <w:hyperlink r:id="rId100">
         <w:r>
           <w:rPr>
             <w:rStyle w:val="Hyperlink"/>
@@ -3413,7 +3470,7 @@
                     </pic:cNvPicPr>
                   </pic:nvPicPr>
                   <pic:blipFill>
-                    <a:blip r:embed="rId99"/>
+                    <a:blip r:embed="rId101"/>
                     <a:stretch>
                       <a:fillRect/>
                     </a:stretch>
@@ -3452,11 +3509,11 @@
       <w:pPr>
         <w:pStyle w:val="Heading1"/>
       </w:pPr>
-      <w:bookmarkStart w:id="100" w:name="lernpfad"/>
+      <w:bookmarkStart w:id="102" w:name="lernpfad"/>
       <w:r>
         <w:t xml:space="preserve">Lernpfad</w:t>
       </w:r>
-      <w:bookmarkEnd w:id="100"/>
+      <w:bookmarkEnd w:id="102"/>
     </w:p>
     <w:p>
       <w:pPr>
@@ -3521,7 +3578,7 @@
       <w:r>
         <w:t xml:space="preserve"> </w:t>
       </w:r>
-      <w:hyperlink r:id="rId101">
+      <w:hyperlink r:id="rId103">
         <w:r>
           <w:rPr>
             <w:rStyle w:val="Hyperlink"/>
@@ -3580,7 +3637,7 @@
       <w:r>
         <w:t xml:space="preserve"> </w:t>
       </w:r>
-      <w:hyperlink r:id="rId102">
+      <w:hyperlink r:id="rId104">
         <w:r>
           <w:rPr>
             <w:rStyle w:val="Hyperlink"/>
@@ -3721,7 +3778,7 @@
       <w:r>
         <w:t xml:space="preserve"> </w:t>
       </w:r>
-      <w:hyperlink r:id="rId103">
+      <w:hyperlink r:id="rId105">
         <w:r>
           <w:rPr>
             <w:rStyle w:val="Hyperlink"/>
@@ -3738,7 +3795,7 @@
       <w:r>
         <w:t xml:space="preserve"> </w:t>
       </w:r>
-      <w:hyperlink r:id="rId104">
+      <w:hyperlink r:id="rId106">
         <w:r>
           <w:rPr>
             <w:rStyle w:val="Hyperlink"/>
@@ -3799,21 +3856,21 @@
       <w:pPr>
         <w:pStyle w:val="Heading1"/>
       </w:pPr>
-      <w:bookmarkStart w:id="105" w:name="anhang"/>
+      <w:bookmarkStart w:id="107" w:name="anhang"/>
       <w:r>
         <w:t xml:space="preserve">Anhang</w:t>
       </w:r>
-      <w:bookmarkEnd w:id="105"/>
+      <w:bookmarkEnd w:id="107"/>
     </w:p>
     <w:p>
       <w:pPr>
         <w:pStyle w:val="Heading2"/>
       </w:pPr>
-      <w:bookmarkStart w:id="106" w:name="danksagungen"/>
+      <w:bookmarkStart w:id="108" w:name="danksagungen"/>
       <w:r>
         <w:t xml:space="preserve">Danksagungen</w:t>
       </w:r>
-      <w:bookmarkEnd w:id="106"/>
+      <w:bookmarkEnd w:id="108"/>
     </w:p>
     <w:p>
       <w:pPr>
@@ -3827,11 +3884,11 @@
       <w:pPr>
         <w:pStyle w:val="Heading2"/>
       </w:pPr>
-      <w:bookmarkStart w:id="107" w:name="änderungshistorie"/>
+      <w:bookmarkStart w:id="109" w:name="änderungshistorie"/>
       <w:r>
         <w:t xml:space="preserve">Änderungshistorie</w:t>
       </w:r>
-      <w:bookmarkEnd w:id="107"/>
+      <w:bookmarkEnd w:id="109"/>
     </w:p>
     <w:tbl>
       <w:tblPr>

</xml_diff>

<commit_message>
Tabelle mit Leitfäden in Liste überführt (nur noch Webversionen verlinkt
</commit_message>
<xml_diff>
--- a/de/lernOS-Leitfaden-schreiben-Guide-de.docx
+++ b/de/lernOS-Leitfaden-schreiben-Guide-de.docx
@@ -2,157 +2,14 @@
 <file path=word/document.xml><?xml version="1.0" encoding="utf-8"?>
 <w:document xmlns:w="http://schemas.openxmlformats.org/wordprocessingml/2006/main" xmlns:m="http://schemas.openxmlformats.org/officeDocument/2006/math" xmlns:r="http://schemas.openxmlformats.org/officeDocument/2006/relationships" xmlns:o="urn:schemas-microsoft-com:office:office" xmlns:v="urn:schemas-microsoft-com:vml" xmlns:w10="urn:schemas-microsoft-com:office:word" xmlns:a="http://schemas.openxmlformats.org/drawingml/2006/main" xmlns:pic="http://schemas.openxmlformats.org/drawingml/2006/picture" xmlns:wp="http://schemas.openxmlformats.org/drawingml/2006/wordprocessingDrawing">
   <w:body>
-    <w:p>
-      <w:pPr>
-        <w:pStyle w:val="Title"/>
-      </w:pPr>
-      <w:r>
-        <w:t xml:space="preserve">Wie</w:t>
-      </w:r>
-      <w:r>
-        <w:t xml:space="preserve"> </w:t>
-      </w:r>
-      <w:r>
-        <w:t xml:space="preserve">schreibt</w:t>
-      </w:r>
-      <w:r>
-        <w:t xml:space="preserve"> </w:t>
-      </w:r>
-      <w:r>
-        <w:t xml:space="preserve">man</w:t>
-      </w:r>
-      <w:r>
-        <w:t xml:space="preserve"> </w:t>
-      </w:r>
-      <w:r>
-        <w:t xml:space="preserve">einen</w:t>
-      </w:r>
-      <w:r>
-        <w:t xml:space="preserve"> </w:t>
-      </w:r>
-      <w:r>
-        <w:t xml:space="preserve">lernOS</w:t>
-      </w:r>
-      <w:r>
-        <w:t xml:space="preserve"> </w:t>
-      </w:r>
-      <w:r>
-        <w:t xml:space="preserve">Leitfaden?</w:t>
-      </w:r>
-    </w:p>
-    <w:p>
-      <w:pPr>
-        <w:pStyle w:val="Subtitle"/>
-      </w:pPr>
-      <w:r>
-        <w:t xml:space="preserve">Dein</w:t>
-      </w:r>
-      <w:r>
-        <w:t xml:space="preserve"> </w:t>
-      </w:r>
-      <w:r>
-        <w:t xml:space="preserve">eigener</w:t>
-      </w:r>
-      <w:r>
-        <w:t xml:space="preserve"> </w:t>
-      </w:r>
-      <w:r>
-        <w:t xml:space="preserve">lernOS</w:t>
-      </w:r>
-      <w:r>
-        <w:t xml:space="preserve"> </w:t>
-      </w:r>
-      <w:r>
-        <w:t xml:space="preserve">Leitfaden</w:t>
-      </w:r>
-      <w:r>
-        <w:t xml:space="preserve"> </w:t>
-      </w:r>
-      <w:r>
-        <w:t xml:space="preserve">in</w:t>
-      </w:r>
-      <w:r>
-        <w:t xml:space="preserve"> </w:t>
-      </w:r>
-      <w:r>
-        <w:t xml:space="preserve">einem</w:t>
-      </w:r>
-      <w:r>
-        <w:t xml:space="preserve"> </w:t>
-      </w:r>
-      <w:r>
-        <w:t xml:space="preserve">Sprint</w:t>
-      </w:r>
-    </w:p>
-    <w:p>
-      <w:pPr>
-        <w:pStyle w:val="Author"/>
-      </w:pPr>
-      <w:r>
-        <w:t xml:space="preserve">Simon</w:t>
-      </w:r>
-      <w:r>
-        <w:t xml:space="preserve"> </w:t>
-      </w:r>
-      <w:r>
-        <w:t xml:space="preserve">Dückert</w:t>
-      </w:r>
-    </w:p>
-    <w:p>
-      <w:pPr>
-        <w:pStyle w:val="Date"/>
-      </w:pPr>
-      <w:r>
-        <w:t xml:space="preserve">Version</w:t>
-      </w:r>
-      <w:r>
-        <w:t xml:space="preserve"> </w:t>
-      </w:r>
-      <w:r>
-        <w:t xml:space="preserve">0.1</w:t>
-      </w:r>
-      <w:r>
-        <w:t xml:space="preserve"> </w:t>
-      </w:r>
-      <w:r>
-        <w:t xml:space="preserve">(xx.xx.2020)</w:t>
-      </w:r>
-    </w:p>
-    <w:sdt>
-      <w:sdtPr>
-        <w:docPartObj>
-          <w:docPartGallery w:val="Table of Contents"/>
-          <w:docPartUnique/>
-        </w:docPartObj>
-      </w:sdtPr>
-      <w:sdtContent>
-        <w:p>
-          <w:pPr>
-            <w:pStyle w:val="TOCHeading"/>
-          </w:pPr>
-          <w:r>
-            <w:t xml:space="preserve">Table of Contents</w:t>
-          </w:r>
-        </w:p>
-        <w:p>
-          <w:r>
-            <w:fldChar w:fldCharType="begin" w:dirty="true"/>
-            <w:instrText xml:space="preserve">TOC \o "1-3" \h \z \u</w:instrText>
-            <w:fldChar w:fldCharType="separate"/>
-            <w:fldChar w:fldCharType="end"/>
-          </w:r>
-        </w:p>
-      </w:sdtContent>
-    </w:sdt>
+    <w:bookmarkStart w:id="22" w:name="über-lernos"/>
     <w:p>
       <w:pPr>
         <w:pStyle w:val="Heading1"/>
       </w:pPr>
-      <w:bookmarkStart w:id="20" w:name="über-lernos"/>
       <w:r>
         <w:t xml:space="preserve">Über lernOS</w:t>
       </w:r>
-      <w:bookmarkEnd w:id="20"/>
     </w:p>
     <w:p>
       <w:pPr>
@@ -172,7 +29,7 @@
       <w:r>
         <w:t xml:space="preserve"> </w:t>
       </w:r>
-      <w:hyperlink r:id="rId21">
+      <w:hyperlink r:id="rId20">
         <w:r>
           <w:rPr>
             <w:rStyle w:val="Hyperlink"/>
@@ -207,7 +64,7 @@
                     </pic:cNvPicPr>
                   </pic:nvPicPr>
                   <pic:blipFill>
-                    <a:blip r:embed="rId22"/>
+                    <a:blip r:embed="rId21"/>
                     <a:stretch>
                       <a:fillRect/>
                     </a:stretch>
@@ -240,6 +97,7 @@
       </w:pPr>
       <w:r>
         <w:rPr>
+          <w:bCs/>
           <w:b/>
         </w:rPr>
         <w:t xml:space="preserve">Du darfst:</w:t>
@@ -255,6 +113,7 @@
       </w:pPr>
       <w:r>
         <w:rPr>
+          <w:bCs/>
           <w:b/>
         </w:rPr>
         <w:t xml:space="preserve">Teilen</w:t>
@@ -276,6 +135,7 @@
       </w:pPr>
       <w:r>
         <w:rPr>
+          <w:bCs/>
           <w:b/>
         </w:rPr>
         <w:t xml:space="preserve">Bearbeiten</w:t>
@@ -293,6 +153,7 @@
       </w:pPr>
       <w:r>
         <w:rPr>
+          <w:bCs/>
           <w:b/>
         </w:rPr>
         <w:t xml:space="preserve">Unter folgenden Bedingungen:</w:t>
@@ -308,6 +169,7 @@
       </w:pPr>
       <w:r>
         <w:rPr>
+          <w:bCs/>
           <w:b/>
         </w:rPr>
         <w:t xml:space="preserve">Namensnennung</w:t>
@@ -329,6 +191,7 @@
       </w:pPr>
       <w:r>
         <w:rPr>
+          <w:bCs/>
           <w:b/>
         </w:rPr>
         <w:t xml:space="preserve">Keine weiteren Einschränkungen</w:t>
@@ -340,25 +203,24 @@
         <w:t xml:space="preserve">- Du darst keine zusätzlichen Klauseln oder technische Verfahren einsetzen, die anderen rechtlich irgendetwas untersagen, was die Lizenz erlaubt.</w:t>
       </w:r>
     </w:p>
+    <w:bookmarkEnd w:id="22"/>
+    <w:bookmarkStart w:id="95" w:name="grundlagen"/>
     <w:p>
       <w:pPr>
         <w:pStyle w:val="Heading1"/>
       </w:pPr>
-      <w:bookmarkStart w:id="23" w:name="grundlagen"/>
       <w:r>
         <w:t xml:space="preserve">Grundlagen</w:t>
       </w:r>
-      <w:bookmarkEnd w:id="23"/>
-    </w:p>
+    </w:p>
+    <w:bookmarkStart w:id="29" w:name="grundidee-der-lernos-leitfäden"/>
     <w:p>
       <w:pPr>
         <w:pStyle w:val="Heading2"/>
       </w:pPr>
-      <w:bookmarkStart w:id="24" w:name="grundidee-der-lernos-leitfäden"/>
       <w:r>
         <w:t xml:space="preserve">Grundidee der lernOS Leitfäden</w:t>
       </w:r>
-      <w:bookmarkEnd w:id="24"/>
     </w:p>
     <w:p>
       <w:pPr>
@@ -378,6 +240,7 @@
       </w:pPr>
       <w:r>
         <w:rPr>
+          <w:bCs/>
           <w:b/>
         </w:rPr>
         <w:t xml:space="preserve">MINDSET</w:t>
@@ -399,6 +262,7 @@
       </w:pPr>
       <w:r>
         <w:rPr>
+          <w:bCs/>
           <w:b/>
         </w:rPr>
         <w:t xml:space="preserve">SKILLSET</w:t>
@@ -420,6 +284,7 @@
       </w:pPr>
       <w:r>
         <w:rPr>
+          <w:bCs/>
           <w:b/>
         </w:rPr>
         <w:t xml:space="preserve">TOOLSET</w:t>
@@ -441,7 +306,7 @@
       <w:r>
         <w:t xml:space="preserve"> </w:t>
       </w:r>
-      <w:hyperlink r:id="rId25">
+      <w:hyperlink r:id="rId23">
         <w:r>
           <w:rPr>
             <w:rStyle w:val="Hyperlink"/>
@@ -466,7 +331,7 @@
       <w:r>
         <w:t xml:space="preserve"> </w:t>
       </w:r>
-      <w:hyperlink r:id="rId21">
+      <w:hyperlink r:id="rId20">
         <w:r>
           <w:rPr>
             <w:rStyle w:val="Hyperlink"/>
@@ -483,7 +348,7 @@
       <w:r>
         <w:t xml:space="preserve"> </w:t>
       </w:r>
-      <w:hyperlink r:id="rId26">
+      <w:hyperlink r:id="rId24">
         <w:r>
           <w:rPr>
             <w:rStyle w:val="Hyperlink"/>
@@ -503,46 +368,7 @@
         <w:pStyle w:val="CaptionedFigure"/>
       </w:pPr>
       <w:r>
-        <w:drawing>
-          <wp:inline>
-            <wp:extent cx="5334000" cy="1880235"/>
-            <wp:effectExtent b="0" l="0" r="0" t="0"/>
-            <wp:docPr descr="Offene Lizenz Creative Commons Namensnennung 4.0 International" title="" id="1" name="Picture"/>
-            <a:graphic>
-              <a:graphicData uri="http://schemas.openxmlformats.org/drawingml/2006/picture">
-                <pic:pic>
-                  <pic:nvPicPr>
-                    <pic:cNvPr descr="./images/CC-BY.png" id="0" name="Picture"/>
-                    <pic:cNvPicPr>
-                      <a:picLocks noChangeArrowheads="1" noChangeAspect="1"/>
-                    </pic:cNvPicPr>
-                  </pic:nvPicPr>
-                  <pic:blipFill>
-                    <a:blip r:embed="rId27"/>
-                    <a:stretch>
-                      <a:fillRect/>
-                    </a:stretch>
-                  </pic:blipFill>
-                  <pic:spPr bwMode="auto">
-                    <a:xfrm>
-                      <a:off x="0" y="0"/>
-                      <a:ext cx="5334000" cy="1880235"/>
-                    </a:xfrm>
-                    <a:prstGeom prst="rect">
-                      <a:avLst/>
-                    </a:prstGeom>
-                    <a:noFill/>
-                    <a:ln w="9525">
-                      <a:noFill/>
-                      <a:headEnd/>
-                      <a:tailEnd/>
-                    </a:ln>
-                  </pic:spPr>
-                </pic:pic>
-              </a:graphicData>
-            </a:graphic>
-          </wp:inline>
-        </w:drawing>
+        <w:t xml:space="preserve">Offene Lizenz Creative Commons Namensnennung 4.0 International</w:t>
       </w:r>
     </w:p>
     <w:p>
@@ -581,7 +407,7 @@
       <w:r>
         <w:t xml:space="preserve"> </w:t>
       </w:r>
-      <w:hyperlink r:id="rId28">
+      <w:hyperlink r:id="rId25">
         <w:r>
           <w:rPr>
             <w:rStyle w:val="Hyperlink"/>
@@ -598,7 +424,7 @@
       <w:r>
         <w:t xml:space="preserve"> </w:t>
       </w:r>
-      <w:hyperlink r:id="rId29">
+      <w:hyperlink r:id="rId26">
         <w:r>
           <w:rPr>
             <w:rStyle w:val="Hyperlink"/>
@@ -612,7 +438,7 @@
       <w:r>
         <w:t xml:space="preserve"> </w:t>
       </w:r>
-      <w:hyperlink r:id="rId30">
+      <w:hyperlink r:id="rId27">
         <w:r>
           <w:rPr>
             <w:rStyle w:val="Hyperlink"/>
@@ -626,7 +452,7 @@
       <w:r>
         <w:t xml:space="preserve"> </w:t>
       </w:r>
-      <w:hyperlink r:id="rId31">
+      <w:hyperlink r:id="rId28">
         <w:r>
           <w:rPr>
             <w:rStyle w:val="Hyperlink"/>
@@ -641,15 +467,15 @@
         <w:t xml:space="preserve">und Brave.</w:t>
       </w:r>
     </w:p>
+    <w:bookmarkEnd w:id="29"/>
+    <w:bookmarkStart w:id="36" w:name="lebenszyklus-eines-leitfadens"/>
     <w:p>
       <w:pPr>
         <w:pStyle w:val="Heading2"/>
       </w:pPr>
-      <w:bookmarkStart w:id="32" w:name="lebenszyklus-eines-leitfadens"/>
       <w:r>
         <w:t xml:space="preserve">Lebenszyklus eines Leitfadens</w:t>
       </w:r>
-      <w:bookmarkEnd w:id="32"/>
     </w:p>
     <w:p>
       <w:pPr>
@@ -661,7 +487,7 @@
       <w:r>
         <w:t xml:space="preserve"> </w:t>
       </w:r>
-      <w:hyperlink r:id="rId33">
+      <w:hyperlink r:id="rId30">
         <w:r>
           <w:rPr>
             <w:rStyle w:val="Hyperlink"/>
@@ -686,6 +512,7 @@
       </w:pPr>
       <w:r>
         <w:rPr>
+          <w:bCs/>
           <w:b/>
         </w:rPr>
         <w:t xml:space="preserve">Idee</w:t>
@@ -707,6 +534,7 @@
       </w:pPr>
       <w:r>
         <w:rPr>
+          <w:bCs/>
           <w:b/>
         </w:rPr>
         <w:t xml:space="preserve">Zieldefinition</w:t>
@@ -728,6 +556,7 @@
       </w:pPr>
       <w:r>
         <w:rPr>
+          <w:bCs/>
           <w:b/>
         </w:rPr>
         <w:t xml:space="preserve">Erstellung</w:t>
@@ -749,6 +578,7 @@
       </w:pPr>
       <w:r>
         <w:rPr>
+          <w:bCs/>
           <w:b/>
         </w:rPr>
         <w:t xml:space="preserve">Veröffentlichung</w:t>
@@ -770,6 +600,7 @@
       </w:pPr>
       <w:r>
         <w:rPr>
+          <w:bCs/>
           <w:b/>
         </w:rPr>
         <w:t xml:space="preserve">Promotion</w:t>
@@ -783,7 +614,7 @@
       <w:r>
         <w:t xml:space="preserve"> </w:t>
       </w:r>
-      <w:hyperlink r:id="rId34">
+      <w:hyperlink r:id="rId31">
         <w:r>
           <w:rPr>
             <w:rStyle w:val="Hyperlink"/>
@@ -814,6 +645,7 @@
       </w:pPr>
       <w:r>
         <w:rPr>
+          <w:bCs/>
           <w:b/>
         </w:rPr>
         <w:t xml:space="preserve">Pflege</w:t>
@@ -827,7 +659,7 @@
       <w:r>
         <w:t xml:space="preserve"> </w:t>
       </w:r>
-      <w:hyperlink r:id="rId35">
+      <w:hyperlink r:id="rId32">
         <w:r>
           <w:rPr>
             <w:rStyle w:val="Hyperlink"/>
@@ -844,7 +676,7 @@
       <w:r>
         <w:t xml:space="preserve"> </w:t>
       </w:r>
-      <w:hyperlink r:id="rId36">
+      <w:hyperlink r:id="rId33">
         <w:r>
           <w:rPr>
             <w:rStyle w:val="Hyperlink"/>
@@ -866,6 +698,7 @@
       </w:pPr>
       <w:r>
         <w:rPr>
+          <w:bCs/>
           <w:b/>
         </w:rPr>
         <w:t xml:space="preserve">Archivierung</w:t>
@@ -883,6 +716,7 @@
       </w:pPr>
       <w:r>
         <w:rPr>
+          <w:bCs/>
           <w:b/>
         </w:rPr>
         <w:t xml:space="preserve">Siehe auch:</w:t>
@@ -902,7 +736,7 @@
       <w:r>
         <w:t xml:space="preserve"> </w:t>
       </w:r>
-      <w:hyperlink r:id="rId37">
+      <w:hyperlink r:id="rId34">
         <w:r>
           <w:rPr>
             <w:rStyle w:val="Hyperlink"/>
@@ -928,7 +762,7 @@
       <w:r>
         <w:t xml:space="preserve"> </w:t>
       </w:r>
-      <w:hyperlink r:id="rId38">
+      <w:hyperlink r:id="rId35">
         <w:r>
           <w:rPr>
             <w:rStyle w:val="Hyperlink"/>
@@ -940,15 +774,15 @@
         <w:t xml:space="preserve">.</w:t>
       </w:r>
     </w:p>
+    <w:bookmarkEnd w:id="36"/>
+    <w:bookmarkStart w:id="43" w:name="inhaltsverzeichnis-und-struktur"/>
     <w:p>
       <w:pPr>
         <w:pStyle w:val="Heading2"/>
       </w:pPr>
-      <w:bookmarkStart w:id="39" w:name="inhaltsverzeichnis-und-struktur"/>
       <w:r>
         <w:t xml:space="preserve">Inhaltsverzeichnis und Struktur</w:t>
       </w:r>
-      <w:bookmarkEnd w:id="39"/>
     </w:p>
     <w:p>
       <w:pPr>
@@ -957,7 +791,7 @@
       <w:r>
         <w:t xml:space="preserve">Zur einfachen Orientierung für die Lernenden haben alle lernOS Leitfäden die gleiche Grundstruktur (</w:t>
       </w:r>
-      <w:hyperlink r:id="rId40">
+      <w:hyperlink r:id="rId37">
         <w:r>
           <w:rPr>
             <w:rStyle w:val="Hyperlink"/>
@@ -969,11 +803,11 @@
         <w:t xml:space="preserve">). Diese besteht aus den vier Kapiteln Über lernOS, Grundlagen, Lernpfad und Anhang, die im Folgenden beschrieben werden.</w:t>
       </w:r>
     </w:p>
+    <w:bookmarkStart w:id="38" w:name="kapitel-über-lernos"/>
     <w:p>
       <w:pPr>
         <w:pStyle w:val="Heading3"/>
       </w:pPr>
-      <w:bookmarkStart w:id="41" w:name="kapitel-über-lernos"/>
       <w:r>
         <w:t xml:space="preserve">Kapitel</w:t>
       </w:r>
@@ -989,7 +823,6 @@
       <w:r>
         <w:t xml:space="preserve">”</w:t>
       </w:r>
-      <w:bookmarkEnd w:id="41"/>
     </w:p>
     <w:p>
       <w:pPr>
@@ -1017,11 +850,12 @@
         <w:t xml:space="preserve">erklärt die Grundlagen von lernOS (in allen Leitfäden gleich).</w:t>
       </w:r>
     </w:p>
+    <w:bookmarkEnd w:id="38"/>
+    <w:bookmarkStart w:id="39" w:name="kapitel-grundlagen"/>
     <w:p>
       <w:pPr>
         <w:pStyle w:val="Heading3"/>
       </w:pPr>
-      <w:bookmarkStart w:id="42" w:name="kapitel-grundlagen"/>
       <w:r>
         <w:t xml:space="preserve">Kapitel</w:t>
       </w:r>
@@ -1037,7 +871,6 @@
       <w:r>
         <w:t xml:space="preserve">”</w:t>
       </w:r>
-      <w:bookmarkEnd w:id="42"/>
     </w:p>
     <w:p>
       <w:pPr>
@@ -1065,11 +898,12 @@
         <w:t xml:space="preserve">enthält theoretische Hintergründe und Informationen, die für das Verständnis des Leitfaden-Themas relevant sind. In diesem Kapitel wird viel auf andere verfügbare Quellen und Literatur verwiesen (Hub- oder Kurationsfunktion).</w:t>
       </w:r>
     </w:p>
+    <w:bookmarkEnd w:id="39"/>
+    <w:bookmarkStart w:id="41" w:name="kapitel-lernpfad"/>
     <w:p>
       <w:pPr>
         <w:pStyle w:val="Heading3"/>
       </w:pPr>
-      <w:bookmarkStart w:id="43" w:name="kapitel-lernpfad"/>
       <w:r>
         <w:t xml:space="preserve">Kapitel</w:t>
       </w:r>
@@ -1085,7 +919,6 @@
       <w:r>
         <w:t xml:space="preserve">”</w:t>
       </w:r>
-      <w:bookmarkEnd w:id="43"/>
     </w:p>
     <w:p>
       <w:pPr>
@@ -1123,7 +956,7 @@
       <w:r>
         <w:t xml:space="preserve"> </w:t>
       </w:r>
-      <w:hyperlink r:id="rId44">
+      <w:hyperlink r:id="rId40">
         <w:r>
           <w:rPr>
             <w:rStyle w:val="Hyperlink"/>
@@ -1135,11 +968,12 @@
         <w:t xml:space="preserve">.</w:t>
       </w:r>
     </w:p>
+    <w:bookmarkEnd w:id="41"/>
+    <w:bookmarkStart w:id="42" w:name="kapitel-anhang"/>
     <w:p>
       <w:pPr>
         <w:pStyle w:val="Heading3"/>
       </w:pPr>
-      <w:bookmarkStart w:id="45" w:name="kapitel-anhang"/>
       <w:r>
         <w:t xml:space="preserve">Kapitel</w:t>
       </w:r>
@@ -1155,7 +989,6 @@
       <w:r>
         <w:t xml:space="preserve">”</w:t>
       </w:r>
-      <w:bookmarkEnd w:id="45"/>
     </w:p>
     <w:p>
       <w:pPr>
@@ -1180,25 +1013,25 @@
         <w:t xml:space="preserve">, oft auch ein Kapitel mit Danksagungen (z.B. um Beitragende zu nennen)</w:t>
       </w:r>
     </w:p>
+    <w:bookmarkEnd w:id="42"/>
+    <w:bookmarkEnd w:id="43"/>
+    <w:bookmarkStart w:id="60" w:name="inhalte-medien-und-quellen"/>
     <w:p>
       <w:pPr>
         <w:pStyle w:val="Heading2"/>
       </w:pPr>
-      <w:bookmarkStart w:id="46" w:name="inhalte-medien-und-quellen"/>
       <w:r>
         <w:t xml:space="preserve">Inhalte, Medien und Quellen</w:t>
       </w:r>
-      <w:bookmarkEnd w:id="46"/>
-    </w:p>
+    </w:p>
+    <w:bookmarkStart w:id="47" w:name="schreibstil"/>
     <w:p>
       <w:pPr>
         <w:pStyle w:val="Heading3"/>
       </w:pPr>
-      <w:bookmarkStart w:id="47" w:name="schreibstil"/>
       <w:r>
         <w:t xml:space="preserve">Schreibstil</w:t>
       </w:r>
-      <w:bookmarkEnd w:id="47"/>
     </w:p>
     <w:p>
       <w:pPr>
@@ -1210,7 +1043,7 @@
       <w:r>
         <w:t xml:space="preserve"> </w:t>
       </w:r>
-      <w:hyperlink r:id="rId48">
+      <w:hyperlink r:id="rId44">
         <w:r>
           <w:rPr>
             <w:rStyle w:val="Hyperlink"/>
@@ -1227,7 +1060,7 @@
       <w:r>
         <w:t xml:space="preserve"> </w:t>
       </w:r>
-      <w:hyperlink r:id="rId49">
+      <w:hyperlink r:id="rId45">
         <w:r>
           <w:rPr>
             <w:rStyle w:val="Hyperlink"/>
@@ -1244,7 +1077,7 @@
       <w:r>
         <w:t xml:space="preserve"> </w:t>
       </w:r>
-      <w:hyperlink r:id="rId50">
+      <w:hyperlink r:id="rId46">
         <w:r>
           <w:rPr>
             <w:rStyle w:val="Hyperlink"/>
@@ -1285,15 +1118,15 @@
         <w:t xml:space="preserve">verwendet, um zu aktivieren.</w:t>
       </w:r>
     </w:p>
+    <w:bookmarkEnd w:id="47"/>
+    <w:bookmarkStart w:id="52" w:name="bilder"/>
     <w:p>
       <w:pPr>
         <w:pStyle w:val="Heading3"/>
       </w:pPr>
-      <w:bookmarkStart w:id="51" w:name="bilder"/>
       <w:r>
         <w:t xml:space="preserve">Bilder</w:t>
       </w:r>
-      <w:bookmarkEnd w:id="51"/>
     </w:p>
     <w:p>
       <w:pPr>
@@ -1305,7 +1138,7 @@
       <w:r>
         <w:t xml:space="preserve"> </w:t>
       </w:r>
-      <w:hyperlink r:id="rId52">
+      <w:hyperlink r:id="rId48">
         <w:r>
           <w:rPr>
             <w:rStyle w:val="Hyperlink"/>
@@ -1322,7 +1155,7 @@
       <w:r>
         <w:t xml:space="preserve"> </w:t>
       </w:r>
-      <w:hyperlink r:id="rId53">
+      <w:hyperlink r:id="rId49">
         <w:r>
           <w:rPr>
             <w:rStyle w:val="Hyperlink"/>
@@ -1336,7 +1169,7 @@
       <w:r>
         <w:t xml:space="preserve"> </w:t>
       </w:r>
-      <w:hyperlink r:id="rId54">
+      <w:hyperlink r:id="rId50">
         <w:r>
           <w:rPr>
             <w:rStyle w:val="Hyperlink"/>
@@ -1353,7 +1186,7 @@
       <w:r>
         <w:t xml:space="preserve"> </w:t>
       </w:r>
-      <w:hyperlink r:id="rId55">
+      <w:hyperlink r:id="rId51">
         <w:r>
           <w:rPr>
             <w:rStyle w:val="Hyperlink"/>
@@ -1365,15 +1198,15 @@
         <w:t xml:space="preserve">.</w:t>
       </w:r>
     </w:p>
+    <w:bookmarkEnd w:id="52"/>
+    <w:bookmarkStart w:id="53" w:name="audio-und-video"/>
     <w:p>
       <w:pPr>
         <w:pStyle w:val="Heading3"/>
       </w:pPr>
-      <w:bookmarkStart w:id="56" w:name="audio-und-video"/>
       <w:r>
         <w:t xml:space="preserve">Audio und Video</w:t>
       </w:r>
-      <w:bookmarkEnd w:id="56"/>
     </w:p>
     <w:p>
       <w:pPr>
@@ -1383,15 +1216,15 @@
         <w:t xml:space="preserve">Da die Produktionskette auch Textdokumente erzeugt, können in lernOS Leitfäden keine Audio- und Video-Inhalte eingebettet werden. Um trotzdem auf Audio- und Videoinhalte zu verweisen, können diese einfach im Text verlinkt werden.</w:t>
       </w:r>
     </w:p>
+    <w:bookmarkEnd w:id="53"/>
+    <w:bookmarkStart w:id="56" w:name="markdown-syntax"/>
     <w:p>
       <w:pPr>
         <w:pStyle w:val="Heading3"/>
       </w:pPr>
-      <w:bookmarkStart w:id="57" w:name="markdown-syntax"/>
       <w:r>
         <w:t xml:space="preserve">Markdown Syntax</w:t>
       </w:r>
-      <w:bookmarkEnd w:id="57"/>
     </w:p>
     <w:p>
       <w:pPr>
@@ -1403,7 +1236,7 @@
       <w:r>
         <w:t xml:space="preserve"> </w:t>
       </w:r>
-      <w:hyperlink r:id="rId58">
+      <w:hyperlink r:id="rId54">
         <w:r>
           <w:rPr>
             <w:rStyle w:val="Hyperlink"/>
@@ -1420,7 +1253,7 @@
       <w:r>
         <w:t xml:space="preserve"> </w:t>
       </w:r>
-      <w:hyperlink r:id="rId59">
+      <w:hyperlink r:id="rId55">
         <w:r>
           <w:rPr>
             <w:rStyle w:val="Hyperlink"/>
@@ -1441,6 +1274,7 @@
       </w:pPr>
       <w:r>
         <w:rPr>
+          <w:bCs/>
           <w:b/>
         </w:rPr>
         <w:t xml:space="preserve">Überschriften:</w:t>
@@ -1481,6 +1315,7 @@
       </w:pPr>
       <w:r>
         <w:rPr>
+          <w:bCs/>
           <w:b/>
         </w:rPr>
         <w:t xml:space="preserve">Fett und kursiv:</w:t>
@@ -1512,6 +1347,7 @@
       </w:pPr>
       <w:r>
         <w:rPr>
+          <w:bCs/>
           <w:b/>
         </w:rPr>
         <w:t xml:space="preserve">Liste (unnummeriert):</w:t>
@@ -1551,6 +1387,7 @@
       </w:pPr>
       <w:r>
         <w:rPr>
+          <w:bCs/>
           <w:b/>
         </w:rPr>
         <w:t xml:space="preserve">Liste (nummeriert):</w:t>
@@ -1590,6 +1427,7 @@
       </w:pPr>
       <w:r>
         <w:rPr>
+          <w:bCs/>
           <w:b/>
         </w:rPr>
         <w:t xml:space="preserve">Links:</w:t>
@@ -1620,6 +1458,7 @@
       </w:pPr>
       <w:r>
         <w:rPr>
+          <w:bCs/>
           <w:b/>
         </w:rPr>
         <w:t xml:space="preserve">Bilder:</w:t>
@@ -1648,6 +1487,7 @@
       </w:r>
       <w:r>
         <w:rPr>
+          <w:iCs/>
           <w:i/>
         </w:rPr>
         <w:t xml:space="preserve">images</w:t>
@@ -1662,6 +1502,7 @@
       </w:pPr>
       <w:r>
         <w:rPr>
+          <w:bCs/>
           <w:b/>
         </w:rPr>
         <w:t xml:space="preserve">Code und Syntax Highlighting:</w:t>
@@ -1681,6 +1522,7 @@
       </w:pPr>
       <w:r>
         <w:rPr>
+          <w:bCs/>
           <w:b/>
         </w:rPr>
         <w:t xml:space="preserve">Tabellen:</w:t>
@@ -1747,6 +1589,7 @@
       </w:pPr>
       <w:r>
         <w:rPr>
+          <w:bCs/>
           <w:b/>
         </w:rPr>
         <w:t xml:space="preserve">Zitate:</w:t>
@@ -1792,6 +1635,7 @@
       </w:pPr>
       <w:r>
         <w:rPr>
+          <w:bCs/>
           <w:b/>
         </w:rPr>
         <w:t xml:space="preserve">Horizontale Linie:</w:t>
@@ -1808,15 +1652,15 @@
         <w:t xml:space="preserve">---</w:t>
       </w:r>
     </w:p>
+    <w:bookmarkEnd w:id="56"/>
+    <w:bookmarkStart w:id="59" w:name="mehrsprachigkeit"/>
     <w:p>
       <w:pPr>
         <w:pStyle w:val="Heading3"/>
       </w:pPr>
-      <w:bookmarkStart w:id="60" w:name="mehrsprachigkeit"/>
       <w:r>
         <w:t xml:space="preserve">Mehrsprachigkeit</w:t>
       </w:r>
-      <w:bookmarkEnd w:id="60"/>
     </w:p>
     <w:p>
       <w:pPr>
@@ -1834,7 +1678,7 @@
         </w:numPr>
         <w:pStyle w:val="Compact"/>
       </w:pPr>
-      <w:hyperlink r:id="rId61">
+      <w:hyperlink r:id="rId57">
         <w:r>
           <w:rPr>
             <w:rStyle w:val="Hyperlink"/>
@@ -1857,7 +1701,7 @@
         </w:numPr>
         <w:pStyle w:val="Compact"/>
       </w:pPr>
-      <w:hyperlink r:id="rId62">
+      <w:hyperlink r:id="rId58">
         <w:r>
           <w:rPr>
             <w:rStyle w:val="Hyperlink"/>
@@ -1872,15 +1716,16 @@
         <w:t xml:space="preserve">- Online-Übersetzungsdienst als Teil von Office 365 (Überprüfen/Übersetzen/Dokument übersetzen)</w:t>
       </w:r>
     </w:p>
+    <w:bookmarkEnd w:id="59"/>
+    <w:bookmarkEnd w:id="60"/>
+    <w:bookmarkStart w:id="73" w:name="leitfaden-produktionskette"/>
     <w:p>
       <w:pPr>
         <w:pStyle w:val="Heading2"/>
       </w:pPr>
-      <w:bookmarkStart w:id="63" w:name="leitfaden-produktionskette"/>
       <w:r>
         <w:t xml:space="preserve">Leitfaden Produktionskette</w:t>
       </w:r>
-      <w:bookmarkEnd w:id="63"/>
     </w:p>
     <w:p>
       <w:pPr>
@@ -1892,7 +1737,7 @@
       <w:r>
         <w:t xml:space="preserve"> </w:t>
       </w:r>
-      <w:hyperlink r:id="rId64">
+      <w:hyperlink r:id="rId61">
         <w:r>
           <w:rPr>
             <w:rStyle w:val="Hyperlink"/>
@@ -1909,7 +1754,7 @@
       <w:r>
         <w:t xml:space="preserve"> </w:t>
       </w:r>
-      <w:hyperlink r:id="rId65">
+      <w:hyperlink r:id="rId62">
         <w:r>
           <w:rPr>
             <w:rStyle w:val="Hyperlink"/>
@@ -1926,7 +1771,7 @@
       <w:r>
         <w:t xml:space="preserve"> </w:t>
       </w:r>
-      <w:hyperlink r:id="rId66">
+      <w:hyperlink r:id="rId63">
         <w:r>
           <w:rPr>
             <w:rStyle w:val="Hyperlink"/>
@@ -1941,15 +1786,14 @@
         <w:t xml:space="preserve">zu verwenden.</w:t>
       </w:r>
     </w:p>
+    <w:bookmarkStart w:id="66" w:name="lernos-leitfaden-verzeichnisstruktur"/>
     <w:p>
       <w:pPr>
         <w:pStyle w:val="Heading3"/>
       </w:pPr>
-      <w:bookmarkStart w:id="67" w:name="lernos-leitfaden-verzeichnisstruktur"/>
       <w:r>
         <w:t xml:space="preserve">lernOS Leitfaden Verzeichnisstruktur</w:t>
       </w:r>
-      <w:bookmarkEnd w:id="67"/>
     </w:p>
     <w:p>
       <w:pPr>
@@ -1968,6 +1812,7 @@
       </w:pPr>
       <w:r>
         <w:rPr>
+          <w:bCs/>
           <w:b/>
         </w:rPr>
         <w:t xml:space="preserve">de</w:t>
@@ -1989,6 +1834,7 @@
       </w:pPr>
       <w:r>
         <w:rPr>
+          <w:bCs/>
           <w:b/>
         </w:rPr>
         <w:t xml:space="preserve">src</w:t>
@@ -2010,6 +1856,7 @@
       </w:pPr>
       <w:r>
         <w:rPr>
+          <w:bCs/>
           <w:b/>
         </w:rPr>
         <w:t xml:space="preserve">css</w:t>
@@ -2031,6 +1878,7 @@
       </w:pPr>
       <w:r>
         <w:rPr>
+          <w:bCs/>
           <w:b/>
         </w:rPr>
         <w:t xml:space="preserve">images</w:t>
@@ -2052,6 +1900,7 @@
       </w:pPr>
       <w:r>
         <w:rPr>
+          <w:bCs/>
           <w:b/>
         </w:rPr>
         <w:t xml:space="preserve">1-Grundlagen.md</w:t>
@@ -2085,6 +1934,7 @@
       </w:pPr>
       <w:r>
         <w:rPr>
+          <w:bCs/>
           <w:b/>
         </w:rPr>
         <w:t xml:space="preserve">2-Lernpfad.md</w:t>
@@ -2118,6 +1968,7 @@
       </w:pPr>
       <w:r>
         <w:rPr>
+          <w:bCs/>
           <w:b/>
         </w:rPr>
         <w:t xml:space="preserve">3-Anhang.md</w:t>
@@ -2151,6 +2002,7 @@
       </w:pPr>
       <w:r>
         <w:rPr>
+          <w:bCs/>
           <w:b/>
         </w:rPr>
         <w:t xml:space="preserve">index.md</w:t>
@@ -2187,6 +2039,7 @@
       </w:pPr>
       <w:r>
         <w:rPr>
+          <w:bCs/>
           <w:b/>
         </w:rPr>
         <w:t xml:space="preserve">make.bat</w:t>
@@ -2200,7 +2053,7 @@
       <w:r>
         <w:t xml:space="preserve"> </w:t>
       </w:r>
-      <w:hyperlink r:id="rId68">
+      <w:hyperlink r:id="rId64">
         <w:r>
           <w:rPr>
             <w:rStyle w:val="Hyperlink"/>
@@ -2225,6 +2078,7 @@
       </w:pPr>
       <w:r>
         <w:rPr>
+          <w:bCs/>
           <w:b/>
         </w:rPr>
         <w:t xml:space="preserve">metadata.yaml</w:t>
@@ -2246,6 +2100,7 @@
       </w:pPr>
       <w:r>
         <w:rPr>
+          <w:bCs/>
           <w:b/>
         </w:rPr>
         <w:t xml:space="preserve">mkdocs.yaml</w:t>
@@ -2266,6 +2121,7 @@
       </w:pPr>
       <w:r>
         <w:rPr>
+          <w:bCs/>
           <w:b/>
         </w:rPr>
         <w:t xml:space="preserve">docs</w:t>
@@ -2281,6 +2137,7 @@
       </w:pPr>
       <w:r>
         <w:rPr>
+          <w:bCs/>
           <w:b/>
         </w:rPr>
         <w:t xml:space="preserve">de</w:t>
@@ -2302,6 +2159,7 @@
       </w:pPr>
       <w:r>
         <w:rPr>
+          <w:bCs/>
           <w:b/>
         </w:rPr>
         <w:t xml:space="preserve">en</w:t>
@@ -2322,6 +2180,7 @@
       </w:pPr>
       <w:r>
         <w:rPr>
+          <w:bCs/>
           <w:b/>
         </w:rPr>
         <w:t xml:space="preserve">en</w:t>
@@ -2351,6 +2210,7 @@
       </w:pPr>
       <w:r>
         <w:rPr>
+          <w:bCs/>
           <w:b/>
         </w:rPr>
         <w:t xml:space="preserve">Hinweis:</w:t>
@@ -2368,6 +2228,7 @@
       </w:pPr>
       <w:r>
         <w:rPr>
+          <w:bCs/>
           <w:b/>
         </w:rPr>
         <w:t xml:space="preserve">Hinweis:</w:t>
@@ -2381,7 +2242,7 @@
       <w:r>
         <w:t xml:space="preserve"> </w:t>
       </w:r>
-      <w:hyperlink r:id="rId69">
+      <w:hyperlink r:id="rId65">
         <w:r>
           <w:rPr>
             <w:rStyle w:val="Hyperlink"/>
@@ -2402,6 +2263,7 @@
       </w:pPr>
       <w:r>
         <w:rPr>
+          <w:bCs/>
           <w:b/>
         </w:rPr>
         <w:t xml:space="preserve">Hinweis:</w:t>
@@ -2413,15 +2275,15 @@
         <w:t xml:space="preserve">Im src-Verzeichnis kann der Leitfaden auch auf Unterkapitelebene in einzelne Markdown-Dateien geteilt werden. Das ist z.B. sinnvoll, wenn mehrere Personen gleichzeitig an den Inhalten arbeiten oder die Inhalte in der Webversion auf Kapitelebene kommentierbar sein sollen.</w:t>
       </w:r>
     </w:p>
+    <w:bookmarkEnd w:id="66"/>
+    <w:bookmarkStart w:id="69" w:name="lernos-produktionskette-auf-windows-10"/>
     <w:p>
       <w:pPr>
         <w:pStyle w:val="Heading3"/>
       </w:pPr>
-      <w:bookmarkStart w:id="70" w:name="lernos-produktionskette-auf-windows-10"/>
       <w:r>
         <w:t xml:space="preserve">lernOS Produktionskette auf Windows 10</w:t>
       </w:r>
-      <w:bookmarkEnd w:id="70"/>
     </w:p>
     <w:p>
       <w:pPr>
@@ -2433,7 +2295,7 @@
       <w:r>
         <w:t xml:space="preserve"> </w:t>
       </w:r>
-      <w:hyperlink r:id="rId71">
+      <w:hyperlink r:id="rId67">
         <w:r>
           <w:rPr>
             <w:rStyle w:val="Hyperlink"/>
@@ -2498,7 +2360,7 @@
       <w:r>
         <w:t xml:space="preserve"> </w:t>
       </w:r>
-      <w:hyperlink r:id="rId72">
+      <w:hyperlink r:id="rId68">
         <w:r>
           <w:rPr>
             <w:rStyle w:val="Hyperlink"/>
@@ -2570,15 +2432,15 @@
         <w:t xml:space="preserve">Fertig :-)</w:t>
       </w:r>
     </w:p>
+    <w:bookmarkEnd w:id="69"/>
+    <w:bookmarkStart w:id="72" w:name="X9f6236887e2ba61b130d81011bd861b2ea1bcac"/>
     <w:p>
       <w:pPr>
         <w:pStyle w:val="Heading3"/>
       </w:pPr>
-      <w:bookmarkStart w:id="73" w:name="X9f6236887e2ba61b130d81011bd861b2ea1bcac"/>
       <w:r>
         <w:t xml:space="preserve">Ideen für die Erweiterung der lernOS Produktionskette</w:t>
       </w:r>
-      <w:bookmarkEnd w:id="73"/>
     </w:p>
     <w:p>
       <w:pPr>
@@ -2598,6 +2460,7 @@
       </w:pPr>
       <w:r>
         <w:rPr>
+          <w:bCs/>
           <w:b/>
         </w:rPr>
         <w:t xml:space="preserve">Github Actions:</w:t>
@@ -2611,7 +2474,7 @@
       <w:r>
         <w:t xml:space="preserve"> </w:t>
       </w:r>
-      <w:hyperlink r:id="rId74">
+      <w:hyperlink r:id="rId70">
         <w:r>
           <w:rPr>
             <w:rStyle w:val="Hyperlink"/>
@@ -2636,6 +2499,7 @@
       </w:pPr>
       <w:r>
         <w:rPr>
+          <w:bCs/>
           <w:b/>
         </w:rPr>
         <w:t xml:space="preserve">OneNote:</w:t>
@@ -2657,6 +2521,7 @@
       </w:pPr>
       <w:r>
         <w:rPr>
+          <w:bCs/>
           <w:b/>
         </w:rPr>
         <w:t xml:space="preserve">Audiobook:</w:t>
@@ -2670,7 +2535,7 @@
       <w:r>
         <w:t xml:space="preserve"> </w:t>
       </w:r>
-      <w:hyperlink r:id="rId75">
+      <w:hyperlink r:id="rId71">
         <w:r>
           <w:rPr>
             <w:rStyle w:val="Hyperlink"/>
@@ -2682,15 +2547,16 @@
         <w:t xml:space="preserve">).</w:t>
       </w:r>
     </w:p>
+    <w:bookmarkEnd w:id="72"/>
+    <w:bookmarkEnd w:id="73"/>
+    <w:bookmarkStart w:id="94" w:name="toolset-für-die-produktionskette"/>
     <w:p>
       <w:pPr>
         <w:pStyle w:val="Heading2"/>
       </w:pPr>
-      <w:bookmarkStart w:id="76" w:name="toolset-für-die-produktionskette"/>
       <w:r>
         <w:t xml:space="preserve">Toolset für die Produktionskette</w:t>
       </w:r>
-      <w:bookmarkEnd w:id="76"/>
     </w:p>
     <w:p>
       <w:pPr>
@@ -2700,21 +2566,20 @@
         <w:t xml:space="preserve">Für die lernOS Produktionskette sind einige Tools auf dem eigenen Rechner oder in der Cloud erforderlich.</w:t>
       </w:r>
     </w:p>
+    <w:bookmarkStart w:id="76" w:name="typora"/>
     <w:p>
       <w:pPr>
         <w:pStyle w:val="Heading3"/>
       </w:pPr>
-      <w:bookmarkStart w:id="77" w:name="typora"/>
       <w:r>
         <w:t xml:space="preserve">Typora</w:t>
       </w:r>
-      <w:bookmarkEnd w:id="77"/>
     </w:p>
     <w:p>
       <w:pPr>
         <w:pStyle w:val="FirstParagraph"/>
       </w:pPr>
-      <w:hyperlink r:id="rId78">
+      <w:hyperlink r:id="rId74">
         <w:r>
           <w:rPr>
             <w:rStyle w:val="Hyperlink"/>
@@ -2731,7 +2596,7 @@
       <w:r>
         <w:t xml:space="preserve"> </w:t>
       </w:r>
-      <w:hyperlink r:id="rId79">
+      <w:hyperlink r:id="rId75">
         <w:r>
           <w:rPr>
             <w:rStyle w:val="Hyperlink"/>
@@ -2748,46 +2613,7 @@
         <w:pStyle w:val="CaptionedFigure"/>
       </w:pPr>
       <w:r>
-        <w:drawing>
-          <wp:inline>
-            <wp:extent cx="5334000" cy="2658665"/>
-            <wp:effectExtent b="0" l="0" r="0" t="0"/>
-            <wp:docPr descr="Typora Screenshot" title="" id="1" name="Picture"/>
-            <a:graphic>
-              <a:graphicData uri="http://schemas.openxmlformats.org/drawingml/2006/picture">
-                <pic:pic>
-                  <pic:nvPicPr>
-                    <pic:cNvPr descr="./images/typora-screenshot.png" id="0" name="Picture"/>
-                    <pic:cNvPicPr>
-                      <a:picLocks noChangeArrowheads="1" noChangeAspect="1"/>
-                    </pic:cNvPicPr>
-                  </pic:nvPicPr>
-                  <pic:blipFill>
-                    <a:blip r:embed="rId80"/>
-                    <a:stretch>
-                      <a:fillRect/>
-                    </a:stretch>
-                  </pic:blipFill>
-                  <pic:spPr bwMode="auto">
-                    <a:xfrm>
-                      <a:off x="0" y="0"/>
-                      <a:ext cx="5334000" cy="2658665"/>
-                    </a:xfrm>
-                    <a:prstGeom prst="rect">
-                      <a:avLst/>
-                    </a:prstGeom>
-                    <a:noFill/>
-                    <a:ln w="9525">
-                      <a:noFill/>
-                      <a:headEnd/>
-                      <a:tailEnd/>
-                    </a:ln>
-                  </pic:spPr>
-                </pic:pic>
-              </a:graphicData>
-            </a:graphic>
-          </wp:inline>
-        </w:drawing>
+        <w:t xml:space="preserve">Typora Screenshot</w:t>
       </w:r>
     </w:p>
     <w:p>
@@ -2798,21 +2624,21 @@
         <w:t xml:space="preserve">Typora Screenshot</w:t>
       </w:r>
     </w:p>
+    <w:bookmarkEnd w:id="76"/>
+    <w:bookmarkStart w:id="78" w:name="pandoc"/>
     <w:p>
       <w:pPr>
         <w:pStyle w:val="Heading3"/>
       </w:pPr>
-      <w:bookmarkStart w:id="81" w:name="pandoc"/>
       <w:r>
         <w:t xml:space="preserve">Pandoc</w:t>
       </w:r>
-      <w:bookmarkEnd w:id="81"/>
     </w:p>
     <w:p>
       <w:pPr>
         <w:pStyle w:val="FirstParagraph"/>
       </w:pPr>
-      <w:hyperlink r:id="rId82">
+      <w:hyperlink r:id="rId77">
         <w:r>
           <w:rPr>
             <w:rStyle w:val="Hyperlink"/>
@@ -3002,21 +2828,21 @@
         <w:t xml:space="preserve">uvm.</w:t>
       </w:r>
     </w:p>
+    <w:bookmarkEnd w:id="78"/>
+    <w:bookmarkStart w:id="80" w:name="github-desktop"/>
     <w:p>
       <w:pPr>
         <w:pStyle w:val="Heading3"/>
       </w:pPr>
-      <w:bookmarkStart w:id="83" w:name="github-desktop"/>
       <w:r>
         <w:t xml:space="preserve">GitHub Desktop</w:t>
       </w:r>
-      <w:bookmarkEnd w:id="83"/>
     </w:p>
     <w:p>
       <w:pPr>
         <w:pStyle w:val="FirstParagraph"/>
       </w:pPr>
-      <w:hyperlink r:id="rId84">
+      <w:hyperlink r:id="rId79">
         <w:r>
           <w:rPr>
             <w:rStyle w:val="Hyperlink"/>
@@ -3033,7 +2859,7 @@
       <w:r>
         <w:t xml:space="preserve"> </w:t>
       </w:r>
-      <w:hyperlink r:id="rId65">
+      <w:hyperlink r:id="rId62">
         <w:r>
           <w:rPr>
             <w:rStyle w:val="Hyperlink"/>
@@ -3053,46 +2879,7 @@
         <w:pStyle w:val="CaptionedFigure"/>
       </w:pPr>
       <w:r>
-        <w:drawing>
-          <wp:inline>
-            <wp:extent cx="5334000" cy="3333749"/>
-            <wp:effectExtent b="0" l="0" r="0" t="0"/>
-            <wp:docPr descr="Github Desktop Screenshot" title="" id="1" name="Picture"/>
-            <a:graphic>
-              <a:graphicData uri="http://schemas.openxmlformats.org/drawingml/2006/picture">
-                <pic:pic>
-                  <pic:nvPicPr>
-                    <pic:cNvPr descr="./images/github-desktop-screenshot.png" id="0" name="Picture"/>
-                    <pic:cNvPicPr>
-                      <a:picLocks noChangeArrowheads="1" noChangeAspect="1"/>
-                    </pic:cNvPicPr>
-                  </pic:nvPicPr>
-                  <pic:blipFill>
-                    <a:blip r:embed="rId85"/>
-                    <a:stretch>
-                      <a:fillRect/>
-                    </a:stretch>
-                  </pic:blipFill>
-                  <pic:spPr bwMode="auto">
-                    <a:xfrm>
-                      <a:off x="0" y="0"/>
-                      <a:ext cx="5334000" cy="3333749"/>
-                    </a:xfrm>
-                    <a:prstGeom prst="rect">
-                      <a:avLst/>
-                    </a:prstGeom>
-                    <a:noFill/>
-                    <a:ln w="9525">
-                      <a:noFill/>
-                      <a:headEnd/>
-                      <a:tailEnd/>
-                    </a:ln>
-                  </pic:spPr>
-                </pic:pic>
-              </a:graphicData>
-            </a:graphic>
-          </wp:inline>
-        </w:drawing>
+        <w:t xml:space="preserve">Github Desktop Screenshot</w:t>
       </w:r>
     </w:p>
     <w:p>
@@ -3103,21 +2890,21 @@
         <w:t xml:space="preserve">Github Desktop Screenshot</w:t>
       </w:r>
     </w:p>
+    <w:bookmarkEnd w:id="80"/>
+    <w:bookmarkStart w:id="85" w:name="latex-co."/>
     <w:p>
       <w:pPr>
         <w:pStyle w:val="Heading3"/>
       </w:pPr>
-      <w:bookmarkStart w:id="86" w:name="latex-co."/>
       <w:r>
         <w:t xml:space="preserve">LaTeX &amp; Co.</w:t>
       </w:r>
-      <w:bookmarkEnd w:id="86"/>
     </w:p>
     <w:p>
       <w:pPr>
         <w:pStyle w:val="FirstParagraph"/>
       </w:pPr>
-      <w:hyperlink r:id="rId87">
+      <w:hyperlink r:id="rId81">
         <w:r>
           <w:rPr>
             <w:rStyle w:val="Hyperlink"/>
@@ -3134,7 +2921,7 @@
       <w:r>
         <w:t xml:space="preserve"> </w:t>
       </w:r>
-      <w:hyperlink r:id="rId88">
+      <w:hyperlink r:id="rId82">
         <w:r>
           <w:rPr>
             <w:rStyle w:val="Hyperlink"/>
@@ -3148,7 +2935,7 @@
       <w:r>
         <w:t xml:space="preserve"> </w:t>
       </w:r>
-      <w:hyperlink r:id="rId89">
+      <w:hyperlink r:id="rId83">
         <w:r>
           <w:rPr>
             <w:rStyle w:val="Hyperlink"/>
@@ -3173,7 +2960,7 @@
       <w:r>
         <w:t xml:space="preserve"> </w:t>
       </w:r>
-      <w:hyperlink r:id="rId90">
+      <w:hyperlink r:id="rId84">
         <w:r>
           <w:rPr>
             <w:rStyle w:val="Hyperlink"/>
@@ -3192,6 +2979,7 @@
       </w:r>
       <w:r>
         <w:rPr>
+          <w:iCs/>
           <w:i/>
         </w:rPr>
         <w:t xml:space="preserve">metadata.yaml</w:t>
@@ -3203,21 +2991,21 @@
         <w:t xml:space="preserve">angepasst. Für den Einsatz dieser Vorlage werden bei erstmaligen Verwendung weitere LaTeX-Erweiterungen installiert.</w:t>
       </w:r>
     </w:p>
+    <w:bookmarkEnd w:id="85"/>
+    <w:bookmarkStart w:id="88" w:name="mkdocs-material-for-mkdocs"/>
     <w:p>
       <w:pPr>
         <w:pStyle w:val="Heading3"/>
       </w:pPr>
-      <w:bookmarkStart w:id="91" w:name="mkdocs-material-for-mkdocs"/>
       <w:r>
         <w:t xml:space="preserve">MkDocs &amp; Material for MkDocs</w:t>
       </w:r>
-      <w:bookmarkEnd w:id="91"/>
     </w:p>
     <w:p>
       <w:pPr>
         <w:pStyle w:val="FirstParagraph"/>
       </w:pPr>
-      <w:hyperlink r:id="rId92">
+      <w:hyperlink r:id="rId86">
         <w:r>
           <w:rPr>
             <w:rStyle w:val="Hyperlink"/>
@@ -3234,7 +3022,7 @@
       <w:r>
         <w:t xml:space="preserve"> </w:t>
       </w:r>
-      <w:hyperlink r:id="rId72">
+      <w:hyperlink r:id="rId68">
         <w:r>
           <w:rPr>
             <w:rStyle w:val="Hyperlink"/>
@@ -3254,46 +3042,7 @@
         <w:pStyle w:val="CaptionedFigure"/>
       </w:pPr>
       <w:r>
-        <w:drawing>
-          <wp:inline>
-            <wp:extent cx="5334000" cy="2521148"/>
-            <wp:effectExtent b="0" l="0" r="0" t="0"/>
-            <wp:docPr descr="lernOS Leitfaden Web-Version" title="" id="1" name="Picture"/>
-            <a:graphic>
-              <a:graphicData uri="http://schemas.openxmlformats.org/drawingml/2006/picture">
-                <pic:pic>
-                  <pic:nvPicPr>
-                    <pic:cNvPr descr="./images/lernos-web-version-screenshot.png" id="0" name="Picture"/>
-                    <pic:cNvPicPr>
-                      <a:picLocks noChangeArrowheads="1" noChangeAspect="1"/>
-                    </pic:cNvPicPr>
-                  </pic:nvPicPr>
-                  <pic:blipFill>
-                    <a:blip r:embed="rId93"/>
-                    <a:stretch>
-                      <a:fillRect/>
-                    </a:stretch>
-                  </pic:blipFill>
-                  <pic:spPr bwMode="auto">
-                    <a:xfrm>
-                      <a:off x="0" y="0"/>
-                      <a:ext cx="5334000" cy="2521148"/>
-                    </a:xfrm>
-                    <a:prstGeom prst="rect">
-                      <a:avLst/>
-                    </a:prstGeom>
-                    <a:noFill/>
-                    <a:ln w="9525">
-                      <a:noFill/>
-                      <a:headEnd/>
-                      <a:tailEnd/>
-                    </a:ln>
-                  </pic:spPr>
-                </pic:pic>
-              </a:graphicData>
-            </a:graphic>
-          </wp:inline>
-        </w:drawing>
+        <w:t xml:space="preserve">lernOS Leitfaden Web-Version</w:t>
       </w:r>
     </w:p>
     <w:p>
@@ -3314,7 +3063,7 @@
       <w:r>
         <w:t xml:space="preserve"> </w:t>
       </w:r>
-      <w:hyperlink r:id="rId94">
+      <w:hyperlink r:id="rId87">
         <w:r>
           <w:rPr>
             <w:rStyle w:val="Hyperlink"/>
@@ -3334,46 +3083,7 @@
         <w:pStyle w:val="CaptionedFigure"/>
       </w:pPr>
       <w:r>
-        <w:drawing>
-          <wp:inline>
-            <wp:extent cx="5334000" cy="3362259"/>
-            <wp:effectExtent b="0" l="0" r="0" t="0"/>
-            <wp:docPr descr="Kommentare mit Disqus Screenshot" title="" id="1" name="Picture"/>
-            <a:graphic>
-              <a:graphicData uri="http://schemas.openxmlformats.org/drawingml/2006/picture">
-                <pic:pic>
-                  <pic:nvPicPr>
-                    <pic:cNvPr descr="./images/disqus-screenshot.png" id="0" name="Picture"/>
-                    <pic:cNvPicPr>
-                      <a:picLocks noChangeArrowheads="1" noChangeAspect="1"/>
-                    </pic:cNvPicPr>
-                  </pic:nvPicPr>
-                  <pic:blipFill>
-                    <a:blip r:embed="rId95"/>
-                    <a:stretch>
-                      <a:fillRect/>
-                    </a:stretch>
-                  </pic:blipFill>
-                  <pic:spPr bwMode="auto">
-                    <a:xfrm>
-                      <a:off x="0" y="0"/>
-                      <a:ext cx="5334000" cy="3362259"/>
-                    </a:xfrm>
-                    <a:prstGeom prst="rect">
-                      <a:avLst/>
-                    </a:prstGeom>
-                    <a:noFill/>
-                    <a:ln w="9525">
-                      <a:noFill/>
-                      <a:headEnd/>
-                      <a:tailEnd/>
-                    </a:ln>
-                  </pic:spPr>
-                </pic:pic>
-              </a:graphicData>
-            </a:graphic>
-          </wp:inline>
-        </w:drawing>
+        <w:t xml:space="preserve">Kommentare mit Disqus Screenshot</w:t>
       </w:r>
     </w:p>
     <w:p>
@@ -3384,21 +3094,21 @@
         <w:t xml:space="preserve">Kommentare mit Disqus Screenshot</w:t>
       </w:r>
     </w:p>
+    <w:bookmarkEnd w:id="88"/>
+    <w:bookmarkStart w:id="93" w:name="calibre"/>
     <w:p>
       <w:pPr>
         <w:pStyle w:val="Heading3"/>
       </w:pPr>
-      <w:bookmarkStart w:id="96" w:name="calibre"/>
       <w:r>
         <w:t xml:space="preserve">Calibre</w:t>
       </w:r>
-      <w:bookmarkEnd w:id="96"/>
     </w:p>
     <w:p>
       <w:pPr>
         <w:pStyle w:val="FirstParagraph"/>
       </w:pPr>
-      <w:hyperlink r:id="rId97">
+      <w:hyperlink r:id="rId89">
         <w:r>
           <w:rPr>
             <w:rStyle w:val="Hyperlink"/>
@@ -3415,7 +3125,7 @@
       <w:r>
         <w:t xml:space="preserve"> </w:t>
       </w:r>
-      <w:hyperlink r:id="rId98">
+      <w:hyperlink r:id="rId90">
         <w:r>
           <w:rPr>
             <w:rStyle w:val="Hyperlink"/>
@@ -3432,7 +3142,7 @@
       <w:r>
         <w:t xml:space="preserve"> </w:t>
       </w:r>
-      <w:hyperlink r:id="rId99">
+      <w:hyperlink r:id="rId91">
         <w:r>
           <w:rPr>
             <w:rStyle w:val="Hyperlink"/>
@@ -3449,7 +3159,7 @@
       <w:r>
         <w:t xml:space="preserve"> </w:t>
       </w:r>
-      <w:hyperlink r:id="rId100">
+      <w:hyperlink r:id="rId92">
         <w:r>
           <w:rPr>
             <w:rStyle w:val="Hyperlink"/>
@@ -3469,46 +3179,7 @@
         <w:pStyle w:val="CaptionedFigure"/>
       </w:pPr>
       <w:r>
-        <w:drawing>
-          <wp:inline>
-            <wp:extent cx="5334000" cy="3823580"/>
-            <wp:effectExtent b="0" l="0" r="0" t="0"/>
-            <wp:docPr descr="Calibre Screenshot" title="" id="1" name="Picture"/>
-            <a:graphic>
-              <a:graphicData uri="http://schemas.openxmlformats.org/drawingml/2006/picture">
-                <pic:pic>
-                  <pic:nvPicPr>
-                    <pic:cNvPr descr="./images/calibre-screenshot.png" id="0" name="Picture"/>
-                    <pic:cNvPicPr>
-                      <a:picLocks noChangeArrowheads="1" noChangeAspect="1"/>
-                    </pic:cNvPicPr>
-                  </pic:nvPicPr>
-                  <pic:blipFill>
-                    <a:blip r:embed="rId101"/>
-                    <a:stretch>
-                      <a:fillRect/>
-                    </a:stretch>
-                  </pic:blipFill>
-                  <pic:spPr bwMode="auto">
-                    <a:xfrm>
-                      <a:off x="0" y="0"/>
-                      <a:ext cx="5334000" cy="3823580"/>
-                    </a:xfrm>
-                    <a:prstGeom prst="rect">
-                      <a:avLst/>
-                    </a:prstGeom>
-                    <a:noFill/>
-                    <a:ln w="9525">
-                      <a:noFill/>
-                      <a:headEnd/>
-                      <a:tailEnd/>
-                    </a:ln>
-                  </pic:spPr>
-                </pic:pic>
-              </a:graphicData>
-            </a:graphic>
-          </wp:inline>
-        </w:drawing>
+        <w:t xml:space="preserve">Calibre Screenshot</w:t>
       </w:r>
     </w:p>
     <w:p>
@@ -3519,15 +3190,17 @@
         <w:t xml:space="preserve">Calibre Screenshot</w:t>
       </w:r>
     </w:p>
+    <w:bookmarkEnd w:id="93"/>
+    <w:bookmarkEnd w:id="94"/>
+    <w:bookmarkEnd w:id="95"/>
+    <w:bookmarkStart w:id="100" w:name="lernpfad"/>
     <w:p>
       <w:pPr>
         <w:pStyle w:val="Heading1"/>
       </w:pPr>
-      <w:bookmarkStart w:id="102" w:name="lernpfad"/>
       <w:r>
         <w:t xml:space="preserve">Lernpfad</w:t>
       </w:r>
-      <w:bookmarkEnd w:id="102"/>
     </w:p>
     <w:p>
       <w:pPr>
@@ -3543,6 +3216,7 @@
       </w:pPr>
       <w:r>
         <w:rPr>
+          <w:bCs/>
           <w:b/>
         </w:rPr>
         <w:t xml:space="preserve">Bis Boxenstopp 1 - Technische Infrastruktur:</w:t>
@@ -3558,6 +3232,7 @@
       </w:pPr>
       <w:r>
         <w:rPr>
+          <w:bCs/>
           <w:b/>
         </w:rPr>
         <w:t xml:space="preserve">Woche 1 - Markdown kennenlernen:</w:t>
@@ -3579,6 +3254,7 @@
       </w:pPr>
       <w:r>
         <w:rPr>
+          <w:bCs/>
           <w:b/>
         </w:rPr>
         <w:t xml:space="preserve">Woche 2 - Vorlage von GitHub herunterladen:</w:t>
@@ -3592,7 +3268,7 @@
       <w:r>
         <w:t xml:space="preserve"> </w:t>
       </w:r>
-      <w:hyperlink r:id="rId103">
+      <w:hyperlink r:id="rId96">
         <w:r>
           <w:rPr>
             <w:rStyle w:val="Hyperlink"/>
@@ -3617,6 +3293,7 @@
       </w:pPr>
       <w:r>
         <w:rPr>
+          <w:bCs/>
           <w:b/>
         </w:rPr>
         <w:t xml:space="preserve">Woche 3 - Produktionskette installieren:</w:t>
@@ -3638,6 +3315,7 @@
       </w:pPr>
       <w:r>
         <w:rPr>
+          <w:bCs/>
           <w:b/>
         </w:rPr>
         <w:t xml:space="preserve">Woche 4 - GitHub Synchronisation einrichten:</w:t>
@@ -3651,7 +3329,7 @@
       <w:r>
         <w:t xml:space="preserve"> </w:t>
       </w:r>
-      <w:hyperlink r:id="rId104">
+      <w:hyperlink r:id="rId97">
         <w:r>
           <w:rPr>
             <w:rStyle w:val="Hyperlink"/>
@@ -3669,6 +3347,7 @@
       </w:pPr>
       <w:r>
         <w:rPr>
+          <w:bCs/>
           <w:b/>
         </w:rPr>
         <w:t xml:space="preserve">Bis Boxenstop 2 - Struktur Inhalt und Quellen:</w:t>
@@ -3684,6 +3363,7 @@
       </w:pPr>
       <w:r>
         <w:rPr>
+          <w:bCs/>
           <w:b/>
         </w:rPr>
         <w:t xml:space="preserve">Woche 5 - Zielfindung:</w:t>
@@ -3705,6 +3385,7 @@
       </w:pPr>
       <w:r>
         <w:rPr>
+          <w:bCs/>
           <w:b/>
         </w:rPr>
         <w:t xml:space="preserve">Woche 6 - Ideenfindung Inhaltsverzeichnis:</w:t>
@@ -3726,6 +3407,7 @@
       </w:pPr>
       <w:r>
         <w:rPr>
+          <w:bCs/>
           <w:b/>
         </w:rPr>
         <w:t xml:space="preserve">Woche 7 - Inhaltsverzeichnis auf drei Ebenen:</w:t>
@@ -3747,6 +3429,7 @@
       </w:pPr>
       <w:r>
         <w:rPr>
+          <w:bCs/>
           <w:b/>
         </w:rPr>
         <w:t xml:space="preserve">Woche 8 - Kuration von Quellen:</w:t>
@@ -3764,6 +3447,7 @@
       </w:pPr>
       <w:r>
         <w:rPr>
+          <w:bCs/>
           <w:b/>
         </w:rPr>
         <w:t xml:space="preserve">Bis Retrospektive - Inhalt:</w:t>
@@ -3779,6 +3463,7 @@
       </w:pPr>
       <w:r>
         <w:rPr>
+          <w:bCs/>
           <w:b/>
         </w:rPr>
         <w:t xml:space="preserve">Woche 9 - Book Sprint</w:t>
@@ -3792,7 +3477,7 @@
       <w:r>
         <w:t xml:space="preserve"> </w:t>
       </w:r>
-      <w:hyperlink r:id="rId105">
+      <w:hyperlink r:id="rId98">
         <w:r>
           <w:rPr>
             <w:rStyle w:val="Hyperlink"/>
@@ -3809,7 +3494,7 @@
       <w:r>
         <w:t xml:space="preserve"> </w:t>
       </w:r>
-      <w:hyperlink r:id="rId106">
+      <w:hyperlink r:id="rId99">
         <w:r>
           <w:rPr>
             <w:rStyle w:val="Hyperlink"/>
@@ -3834,6 +3519,7 @@
       </w:pPr>
       <w:r>
         <w:rPr>
+          <w:bCs/>
           <w:b/>
         </w:rPr>
         <w:t xml:space="preserve">Woche 10 - Feedback und Lektorat:</w:t>
@@ -3855,6 +3541,7 @@
       </w:pPr>
       <w:r>
         <w:rPr>
+          <w:bCs/>
           <w:b/>
         </w:rPr>
         <w:t xml:space="preserve">Woche 11 - Go Live!:</w:t>
@@ -3866,25 +3553,24 @@
         <w:t xml:space="preserve">Die Version 0.2 wird auf GitHub in Form eines weiteren Release veröffentlicht und auf geeigneten Kanälen an die Zielgruppe kommuniziert. Idealerweise probieren einige Learning Circle den Leitfaden im nächsten Sprint aus, geben Feedback auf Basis dessen dann eine Version 1.0 veröffentlicht werden kann.</w:t>
       </w:r>
     </w:p>
+    <w:bookmarkEnd w:id="100"/>
+    <w:bookmarkStart w:id="105" w:name="anhang"/>
     <w:p>
       <w:pPr>
         <w:pStyle w:val="Heading1"/>
       </w:pPr>
-      <w:bookmarkStart w:id="107" w:name="anhang"/>
       <w:r>
         <w:t xml:space="preserve">Anhang</w:t>
       </w:r>
-      <w:bookmarkEnd w:id="107"/>
-    </w:p>
+    </w:p>
+    <w:bookmarkStart w:id="101" w:name="danksagungen"/>
     <w:p>
       <w:pPr>
         <w:pStyle w:val="Heading2"/>
       </w:pPr>
-      <w:bookmarkStart w:id="108" w:name="danksagungen"/>
       <w:r>
         <w:t xml:space="preserve">Danksagungen</w:t>
       </w:r>
-      <w:bookmarkEnd w:id="108"/>
     </w:p>
     <w:p>
       <w:pPr>
@@ -3894,34 +3580,25 @@
         <w:t xml:space="preserve">…</w:t>
       </w:r>
     </w:p>
+    <w:bookmarkEnd w:id="101"/>
+    <w:bookmarkStart w:id="102" w:name="änderungshistorie"/>
     <w:p>
       <w:pPr>
         <w:pStyle w:val="Heading2"/>
       </w:pPr>
-      <w:bookmarkStart w:id="109" w:name="änderungshistorie"/>
       <w:r>
         <w:t xml:space="preserve">Änderungshistorie</w:t>
       </w:r>
-      <w:bookmarkEnd w:id="109"/>
     </w:p>
     <w:tbl>
       <w:tblPr>
         <w:tblStyle w:val="Table"/>
-        <w:tblW w:type="pct" w:w="0.0"/>
-        <w:tblLook w:firstRow="1"/>
+        <w:tblW w:type="pct" w:w="0"/>
+        <w:tblLook w:firstRow="1" w:lastRow="0" w:firstColumn="0" w:lastColumn="0" w:noHBand="0" w:noVBand="0" w:val="0020"/>
       </w:tblPr>
       <w:tblGrid/>
       <w:tr>
-        <w:trPr>
-          <w:cnfStyle w:firstRow="1"/>
-        </w:trPr>
         <w:tc>
-          <w:tcPr>
-            <w:tcBorders>
-              <w:bottom w:val="single"/>
-            </w:tcBorders>
-            <w:vAlign w:val="bottom"/>
-          </w:tcPr>
           <w:p>
             <w:pPr>
               <w:pStyle w:val="Compact"/>
@@ -3933,12 +3610,6 @@
           </w:p>
         </w:tc>
         <w:tc>
-          <w:tcPr>
-            <w:tcBorders>
-              <w:bottom w:val="single"/>
-            </w:tcBorders>
-            <w:vAlign w:val="bottom"/>
-          </w:tcPr>
           <w:p>
             <w:pPr>
               <w:pStyle w:val="Compact"/>
@@ -3950,12 +3621,6 @@
           </w:p>
         </w:tc>
         <w:tc>
-          <w:tcPr>
-            <w:tcBorders>
-              <w:bottom w:val="single"/>
-            </w:tcBorders>
-            <w:vAlign w:val="bottom"/>
-          </w:tcPr>
           <w:p>
             <w:pPr>
               <w:pStyle w:val="Compact"/>
@@ -3967,12 +3632,6 @@
           </w:p>
         </w:tc>
         <w:tc>
-          <w:tcPr>
-            <w:tcBorders>
-              <w:bottom w:val="single"/>
-            </w:tcBorders>
-            <w:vAlign w:val="bottom"/>
-          </w:tcPr>
           <w:p>
             <w:pPr>
               <w:pStyle w:val="Compact"/>
@@ -4031,15 +3690,15 @@
         </w:tc>
       </w:tr>
     </w:tbl>
+    <w:bookmarkEnd w:id="102"/>
+    <w:bookmarkStart w:id="104" w:name="lernos-glossar"/>
     <w:p>
       <w:pPr>
         <w:pStyle w:val="Heading2"/>
       </w:pPr>
-      <w:bookmarkStart w:id="110" w:name="lernos-glossar"/>
       <w:r>
         <w:t xml:space="preserve">lernOS Glossar</w:t>
       </w:r>
-      <w:bookmarkEnd w:id="110"/>
     </w:p>
     <w:p>
       <w:pPr>
@@ -4047,6 +3706,7 @@
       </w:pPr>
       <w:r>
         <w:rPr>
+          <w:bCs/>
           <w:b/>
         </w:rPr>
         <w:t xml:space="preserve">A</w:t>
@@ -4062,6 +3722,7 @@
       </w:pPr>
       <w:r>
         <w:rPr>
+          <w:bCs/>
           <w:b/>
         </w:rPr>
         <w:t xml:space="preserve">Aufgabe</w:t>
@@ -4077,6 +3738,7 @@
       </w:pPr>
       <w:r>
         <w:rPr>
+          <w:bCs/>
           <w:b/>
         </w:rPr>
         <w:t xml:space="preserve">Arbeitsumgebung</w:t>
@@ -4091,6 +3753,7 @@
       </w:pPr>
       <w:r>
         <w:rPr>
+          <w:bCs/>
           <w:b/>
         </w:rPr>
         <w:t xml:space="preserve">C</w:t>
@@ -4106,6 +3769,7 @@
       </w:pPr>
       <w:r>
         <w:rPr>
+          <w:bCs/>
           <w:b/>
         </w:rPr>
         <w:t xml:space="preserve">Change Agent</w:t>
@@ -4121,6 +3785,7 @@
       </w:pPr>
       <w:r>
         <w:rPr>
+          <w:bCs/>
           <w:b/>
         </w:rPr>
         <w:t xml:space="preserve">Change Management</w:t>
@@ -4132,6 +3797,7 @@
       </w:pPr>
       <w:r>
         <w:rPr>
+          <w:bCs/>
           <w:b/>
         </w:rPr>
         <w:t xml:space="preserve">E</w:t>
@@ -4147,6 +3813,7 @@
       </w:pPr>
       <w:r>
         <w:rPr>
+          <w:bCs/>
           <w:b/>
         </w:rPr>
         <w:t xml:space="preserve">E-Portfolio</w:t>
@@ -4161,6 +3828,7 @@
       </w:pPr>
       <w:r>
         <w:rPr>
+          <w:bCs/>
           <w:b/>
         </w:rPr>
         <w:t xml:space="preserve">F</w:t>
@@ -4176,6 +3844,7 @@
       </w:pPr>
       <w:r>
         <w:rPr>
+          <w:bCs/>
           <w:b/>
         </w:rPr>
         <w:t xml:space="preserve">Formale Organisation</w:t>
@@ -4191,6 +3860,7 @@
       </w:pPr>
       <w:r>
         <w:rPr>
+          <w:bCs/>
           <w:b/>
         </w:rPr>
         <w:t xml:space="preserve">Formales Lernen</w:t>
@@ -4209,6 +3879,7 @@
       </w:pPr>
       <w:r>
         <w:rPr>
+          <w:bCs/>
           <w:b/>
         </w:rPr>
         <w:t xml:space="preserve">Führung</w:t>
@@ -4230,6 +3901,7 @@
       </w:pPr>
       <w:r>
         <w:rPr>
+          <w:bCs/>
           <w:b/>
         </w:rPr>
         <w:t xml:space="preserve">Führungskraft</w:t>
@@ -4248,6 +3920,7 @@
       </w:pPr>
       <w:r>
         <w:rPr>
+          <w:bCs/>
           <w:b/>
         </w:rPr>
         <w:t xml:space="preserve">Führungsstil</w:t>
@@ -4262,6 +3935,7 @@
       </w:pPr>
       <w:r>
         <w:rPr>
+          <w:bCs/>
           <w:b/>
         </w:rPr>
         <w:t xml:space="preserve">G</w:t>
@@ -4277,6 +3951,7 @@
       </w:pPr>
       <w:r>
         <w:rPr>
+          <w:bCs/>
           <w:b/>
         </w:rPr>
         <w:t xml:space="preserve">Getting Things Done (GTD)</w:t>
@@ -4288,6 +3963,7 @@
       </w:pPr>
       <w:r>
         <w:rPr>
+          <w:bCs/>
           <w:b/>
         </w:rPr>
         <w:t xml:space="preserve">I</w:t>
@@ -4303,6 +3979,7 @@
       </w:pPr>
       <w:r>
         <w:rPr>
+          <w:bCs/>
           <w:b/>
         </w:rPr>
         <w:t xml:space="preserve">Informale Organisation</w:t>
@@ -4318,6 +3995,7 @@
       </w:pPr>
       <w:r>
         <w:rPr>
+          <w:bCs/>
           <w:b/>
         </w:rPr>
         <w:t xml:space="preserve">Informelles Lernen</w:t>
@@ -4336,6 +4014,7 @@
       </w:pPr>
       <w:r>
         <w:rPr>
+          <w:bCs/>
           <w:b/>
         </w:rPr>
         <w:t xml:space="preserve">Infrastruktur</w:t>
@@ -4347,6 +4026,7 @@
       </w:pPr>
       <w:r>
         <w:rPr>
+          <w:bCs/>
           <w:b/>
         </w:rPr>
         <w:t xml:space="preserve">K</w:t>
@@ -4362,6 +4042,7 @@
       </w:pPr>
       <w:r>
         <w:rPr>
+          <w:bCs/>
           <w:b/>
         </w:rPr>
         <w:t xml:space="preserve">Kollaboration</w:t>
@@ -4380,6 +4061,7 @@
       </w:pPr>
       <w:r>
         <w:rPr>
+          <w:bCs/>
           <w:b/>
         </w:rPr>
         <w:t xml:space="preserve">Kommunikation</w:t>
@@ -4398,6 +4080,7 @@
       </w:pPr>
       <w:r>
         <w:rPr>
+          <w:bCs/>
           <w:b/>
         </w:rPr>
         <w:t xml:space="preserve">Kompetenz</w:t>
@@ -4412,6 +4095,7 @@
       </w:pPr>
       <w:r>
         <w:rPr>
+          <w:bCs/>
           <w:b/>
         </w:rPr>
         <w:t xml:space="preserve">L</w:t>
@@ -4427,6 +4111,7 @@
       </w:pPr>
       <w:r>
         <w:rPr>
+          <w:bCs/>
           <w:b/>
         </w:rPr>
         <w:t xml:space="preserve">Lebenslanges Lernen</w:t>
@@ -4445,6 +4130,7 @@
       </w:pPr>
       <w:r>
         <w:rPr>
+          <w:bCs/>
           <w:b/>
         </w:rPr>
         <w:t xml:space="preserve">Lernen</w:t>
@@ -4463,6 +4149,7 @@
       </w:pPr>
       <w:r>
         <w:rPr>
+          <w:bCs/>
           <w:b/>
         </w:rPr>
         <w:t xml:space="preserve">Lernende Organisation</w:t>
@@ -4481,6 +4168,7 @@
       </w:pPr>
       <w:r>
         <w:rPr>
+          <w:bCs/>
           <w:b/>
         </w:rPr>
         <w:t xml:space="preserve">lernOS</w:t>
@@ -4499,6 +4187,7 @@
       </w:pPr>
       <w:r>
         <w:rPr>
+          <w:bCs/>
           <w:b/>
         </w:rPr>
         <w:t xml:space="preserve">lernOS Canvas</w:t>
@@ -4514,6 +4203,7 @@
       </w:pPr>
       <w:r>
         <w:rPr>
+          <w:bCs/>
           <w:b/>
         </w:rPr>
         <w:t xml:space="preserve">lernOS Rad</w:t>
@@ -4529,6 +4219,7 @@
       </w:pPr>
       <w:r>
         <w:rPr>
+          <w:bCs/>
           <w:b/>
         </w:rPr>
         <w:t xml:space="preserve">Lernpfad</w:t>
@@ -4544,6 +4235,7 @@
       </w:pPr>
       <w:r>
         <w:rPr>
+          <w:bCs/>
           <w:b/>
         </w:rPr>
         <w:t xml:space="preserve">Lernsprint</w:t>
@@ -4559,6 +4251,7 @@
       </w:pPr>
       <w:r>
         <w:rPr>
+          <w:bCs/>
           <w:b/>
         </w:rPr>
         <w:t xml:space="preserve">Lernzirkel</w:t>
@@ -4573,6 +4266,7 @@
       </w:pPr>
       <w:r>
         <w:rPr>
+          <w:bCs/>
           <w:b/>
         </w:rPr>
         <w:t xml:space="preserve">M</w:t>
@@ -4588,6 +4282,7 @@
       </w:pPr>
       <w:r>
         <w:rPr>
+          <w:bCs/>
           <w:b/>
         </w:rPr>
         <w:t xml:space="preserve">Management</w:t>
@@ -4606,6 +4301,7 @@
       </w:pPr>
       <w:r>
         <w:rPr>
+          <w:bCs/>
           <w:b/>
         </w:rPr>
         <w:t xml:space="preserve">Mindset</w:t>
@@ -4621,6 +4317,7 @@
       </w:pPr>
       <w:r>
         <w:rPr>
+          <w:bCs/>
           <w:b/>
         </w:rPr>
         <w:t xml:space="preserve">Mission</w:t>
@@ -4635,6 +4332,7 @@
       </w:pPr>
       <w:r>
         <w:rPr>
+          <w:bCs/>
           <w:b/>
         </w:rPr>
         <w:t xml:space="preserve">O</w:t>
@@ -4650,6 +4348,7 @@
       </w:pPr>
       <w:r>
         <w:rPr>
+          <w:bCs/>
           <w:b/>
         </w:rPr>
         <w:t xml:space="preserve">Objectives &amp; Key Results (OKR)</w:t>
@@ -4665,6 +4364,7 @@
       </w:pPr>
       <w:r>
         <w:rPr>
+          <w:bCs/>
           <w:b/>
         </w:rPr>
         <w:t xml:space="preserve">Organisation</w:t>
@@ -4679,6 +4379,7 @@
       </w:pPr>
       <w:r>
         <w:rPr>
+          <w:bCs/>
           <w:b/>
         </w:rPr>
         <w:t xml:space="preserve">P</w:t>
@@ -4694,6 +4395,7 @@
       </w:pPr>
       <w:r>
         <w:rPr>
+          <w:bCs/>
           <w:b/>
         </w:rPr>
         <w:t xml:space="preserve">Projekt</w:t>
@@ -4709,6 +4411,7 @@
       </w:pPr>
       <w:r>
         <w:rPr>
+          <w:bCs/>
           <w:b/>
         </w:rPr>
         <w:t xml:space="preserve">Prozess</w:t>
@@ -4723,6 +4426,7 @@
       </w:pPr>
       <w:r>
         <w:rPr>
+          <w:bCs/>
           <w:b/>
         </w:rPr>
         <w:t xml:space="preserve">R</w:t>
@@ -4738,6 +4442,7 @@
       </w:pPr>
       <w:r>
         <w:rPr>
+          <w:bCs/>
           <w:b/>
         </w:rPr>
         <w:t xml:space="preserve">Rolle</w:t>
@@ -4749,6 +4454,7 @@
       </w:pPr>
       <w:r>
         <w:rPr>
+          <w:bCs/>
           <w:b/>
         </w:rPr>
         <w:t xml:space="preserve">S</w:t>
@@ -4764,6 +4470,7 @@
       </w:pPr>
       <w:r>
         <w:rPr>
+          <w:bCs/>
           <w:b/>
         </w:rPr>
         <w:t xml:space="preserve">Selbstgesteuertes Lernen:</w:t>
@@ -4779,6 +4486,7 @@
       </w:pPr>
       <w:r>
         <w:rPr>
+          <w:bCs/>
           <w:b/>
         </w:rPr>
         <w:t xml:space="preserve">Selbstorganisation</w:t>
@@ -4794,6 +4502,7 @@
       </w:pPr>
       <w:r>
         <w:rPr>
+          <w:bCs/>
           <w:b/>
         </w:rPr>
         <w:t xml:space="preserve">Sinn</w:t>
@@ -4809,6 +4518,7 @@
       </w:pPr>
       <w:r>
         <w:rPr>
+          <w:bCs/>
           <w:b/>
         </w:rPr>
         <w:t xml:space="preserve">Skillset</w:t>
@@ -4824,6 +4534,7 @@
       </w:pPr>
       <w:r>
         <w:rPr>
+          <w:bCs/>
           <w:b/>
         </w:rPr>
         <w:t xml:space="preserve">Sprint</w:t>
@@ -4839,6 +4550,7 @@
       </w:pPr>
       <w:r>
         <w:rPr>
+          <w:bCs/>
           <w:b/>
         </w:rPr>
         <w:t xml:space="preserve">Strategie</w:t>
@@ -4850,6 +4562,7 @@
       </w:pPr>
       <w:r>
         <w:rPr>
+          <w:bCs/>
           <w:b/>
         </w:rPr>
         <w:t xml:space="preserve">T</w:t>
@@ -4865,6 +4578,7 @@
       </w:pPr>
       <w:r>
         <w:rPr>
+          <w:bCs/>
           <w:b/>
         </w:rPr>
         <w:t xml:space="preserve">Toolset</w:t>
@@ -4880,6 +4594,7 @@
       </w:pPr>
       <w:r>
         <w:rPr>
+          <w:bCs/>
           <w:b/>
         </w:rPr>
         <w:t xml:space="preserve">True North</w:t>
@@ -4912,6 +4627,7 @@
       </w:pPr>
       <w:r>
         <w:rPr>
+          <w:bCs/>
           <w:b/>
         </w:rPr>
         <w:t xml:space="preserve">V</w:t>
@@ -4927,6 +4643,7 @@
       </w:pPr>
       <w:r>
         <w:rPr>
+          <w:bCs/>
           <w:b/>
         </w:rPr>
         <w:t xml:space="preserve">Vision</w:t>
@@ -4945,6 +4662,7 @@
       </w:pPr>
       <w:r>
         <w:rPr>
+          <w:bCs/>
           <w:b/>
         </w:rPr>
         <w:t xml:space="preserve">VUCA</w:t>
@@ -4962,6 +4680,7 @@
       </w:pPr>
       <w:r>
         <w:rPr>
+          <w:bCs/>
           <w:b/>
         </w:rPr>
         <w:t xml:space="preserve">W</w:t>
@@ -4977,6 +4696,7 @@
       </w:pPr>
       <w:r>
         <w:rPr>
+          <w:bCs/>
           <w:b/>
         </w:rPr>
         <w:t xml:space="preserve">Wissen</w:t>
@@ -4992,6 +4712,7 @@
       </w:pPr>
       <w:r>
         <w:rPr>
+          <w:bCs/>
           <w:b/>
         </w:rPr>
         <w:t xml:space="preserve">Wissensmanagement</w:t>
@@ -5013,6 +4734,7 @@
       </w:pPr>
       <w:r>
         <w:rPr>
+          <w:bCs/>
           <w:b/>
         </w:rPr>
         <w:t xml:space="preserve">Working Out Loud</w:t>
@@ -5031,6 +4753,7 @@
       </w:pPr>
       <w:r>
         <w:rPr>
+          <w:bCs/>
           <w:b/>
         </w:rPr>
         <w:t xml:space="preserve">Working Out Loud Lernprogramm</w:t>
@@ -5045,6 +4768,7 @@
       </w:pPr>
       <w:r>
         <w:rPr>
+          <w:bCs/>
           <w:b/>
         </w:rPr>
         <w:t xml:space="preserve">Z</w:t>
@@ -5056,10 +4780,12 @@
           <w:ilvl w:val="0"/>
           <w:numId w:val="1034"/>
         </w:numPr>
-        <w:pStyle w:val="Compact"/>
-      </w:pPr>
-      <w:r>
-        <w:rPr>
+        <w:pStyle w:val="Heading2"/>
+      </w:pPr>
+      <w:bookmarkStart w:id="103" w:name="ziel-result-to-be-achieved-iso-90012015."/>
+      <w:r>
+        <w:rPr>
+          <w:bCs/>
           <w:b/>
         </w:rPr>
         <w:t xml:space="preserve">Ziel</w:t>
@@ -5067,7 +4793,184 @@
       <w:r>
         <w:t xml:space="preserve">Result to be achieved (ISO 9001:2015).</w:t>
       </w:r>
-    </w:p>
+      <w:bookmarkEnd w:id="103"/>
+    </w:p>
+    <w:p>
+      <w:pPr>
+        <w:numPr>
+          <w:ilvl w:val="0"/>
+          <w:numId w:val="1000"/>
+        </w:numPr>
+        <w:pStyle w:val="Compact"/>
+      </w:pPr>
+      <w:r>
+        <w:t xml:space="preserve">title:</w:t>
+      </w:r>
+      <w:r>
+        <w:t xml:space="preserve"> </w:t>
+      </w:r>
+      <w:r>
+        <w:t xml:space="preserve">“</w:t>
+      </w:r>
+      <w:r>
+        <w:t xml:space="preserve">Wie schreibt man einen lernOS Leitfaden?</w:t>
+      </w:r>
+      <w:r>
+        <w:t xml:space="preserve">”</w:t>
+      </w:r>
+      <w:r>
+        <w:t xml:space="preserve"> </w:t>
+      </w:r>
+      <w:r>
+        <w:t xml:space="preserve">subtitle:</w:t>
+      </w:r>
+      <w:r>
+        <w:t xml:space="preserve"> </w:t>
+      </w:r>
+      <w:r>
+        <w:t xml:space="preserve">“</w:t>
+      </w:r>
+      <w:r>
+        <w:t xml:space="preserve">Dein eigener lernOS Leitfaden in einem Sprint</w:t>
+      </w:r>
+      <w:r>
+        <w:t xml:space="preserve">”</w:t>
+      </w:r>
+      <w:r>
+        <w:t xml:space="preserve"> </w:t>
+      </w:r>
+      <w:r>
+        <w:t xml:space="preserve">author: [Simon Dückert]</w:t>
+      </w:r>
+      <w:r>
+        <w:t xml:space="preserve"> </w:t>
+      </w:r>
+      <w:r>
+        <w:t xml:space="preserve">date:</w:t>
+      </w:r>
+      <w:r>
+        <w:t xml:space="preserve"> </w:t>
+      </w:r>
+      <w:r>
+        <w:t xml:space="preserve">“</w:t>
+      </w:r>
+      <w:r>
+        <w:t xml:space="preserve">Version 0.1 (xx.xx.2020)</w:t>
+      </w:r>
+      <w:r>
+        <w:t xml:space="preserve">”</w:t>
+      </w:r>
+      <w:r>
+        <w:t xml:space="preserve"> </w:t>
+      </w:r>
+      <w:r>
+        <w:t xml:space="preserve">titlepage: true</w:t>
+      </w:r>
+      <w:r>
+        <w:t xml:space="preserve"> </w:t>
+      </w:r>
+      <w:r>
+        <w:t xml:space="preserve">titlepage-color:</w:t>
+      </w:r>
+      <w:r>
+        <w:t xml:space="preserve"> </w:t>
+      </w:r>
+      <w:r>
+        <w:t xml:space="preserve">“</w:t>
+      </w:r>
+      <w:r>
+        <w:t xml:space="preserve">ff6600</w:t>
+      </w:r>
+      <w:r>
+        <w:t xml:space="preserve">”</w:t>
+      </w:r>
+      <w:r>
+        <w:t xml:space="preserve"> </w:t>
+      </w:r>
+      <w:r>
+        <w:t xml:space="preserve">titlepage-text-color:</w:t>
+      </w:r>
+      <w:r>
+        <w:t xml:space="preserve"> </w:t>
+      </w:r>
+      <w:r>
+        <w:t xml:space="preserve">“</w:t>
+      </w:r>
+      <w:r>
+        <w:t xml:space="preserve">ffffff</w:t>
+      </w:r>
+      <w:r>
+        <w:t xml:space="preserve">”</w:t>
+      </w:r>
+      <w:r>
+        <w:t xml:space="preserve"> </w:t>
+      </w:r>
+      <w:r>
+        <w:t xml:space="preserve">titlepage-rule-color:</w:t>
+      </w:r>
+      <w:r>
+        <w:t xml:space="preserve"> </w:t>
+      </w:r>
+      <w:r>
+        <w:t xml:space="preserve">“</w:t>
+      </w:r>
+      <w:r>
+        <w:t xml:space="preserve">ffffff</w:t>
+      </w:r>
+      <w:r>
+        <w:t xml:space="preserve">”</w:t>
+      </w:r>
+      <w:r>
+        <w:t xml:space="preserve"> </w:t>
+      </w:r>
+      <w:r>
+        <w:t xml:space="preserve">links-as-notes: true</w:t>
+      </w:r>
+      <w:r>
+        <w:t xml:space="preserve"> </w:t>
+      </w:r>
+      <w:r>
+        <w:t xml:space="preserve">lof: false</w:t>
+      </w:r>
+      <w:r>
+        <w:t xml:space="preserve"> </w:t>
+      </w:r>
+      <w:r>
+        <w:t xml:space="preserve">toc: true</w:t>
+      </w:r>
+      <w:r>
+        <w:t xml:space="preserve"> </w:t>
+      </w:r>
+      <w:r>
+        <w:t xml:space="preserve">toc-own-page: true</w:t>
+      </w:r>
+      <w:r>
+        <w:t xml:space="preserve"> </w:t>
+      </w:r>
+      <w:r>
+        <w:t xml:space="preserve">toc-depth: 3</w:t>
+      </w:r>
+      <w:r>
+        <w:t xml:space="preserve"> </w:t>
+      </w:r>
+      <w:r>
+        <w:t xml:space="preserve">logo: src/images/lernOS-logo-white-4000px.png</w:t>
+      </w:r>
+      <w:r>
+        <w:t xml:space="preserve"> </w:t>
+      </w:r>
+      <w:r>
+        <w:t xml:space="preserve">logo-width: 300</w:t>
+      </w:r>
+      <w:r>
+        <w:t xml:space="preserve"> </w:t>
+      </w:r>
+      <w:r>
+        <w:t xml:space="preserve">—</w:t>
+      </w:r>
+    </w:p>
+    <w:bookmarkEnd w:id="104"/>
+    <w:bookmarkEnd w:id="105"/>
     <w:sectPr/>
   </w:body>
 </w:document>
@@ -5099,17 +5002,14 @@
 <file path=word/numbering.xml><?xml version="1.0" encoding="utf-8"?>
 <w:numbering xmlns:w="http://schemas.openxmlformats.org/wordprocessingml/2006/main">
   <w:abstractNum w:abstractNumId="990">
-    <w:nsid w:val="2c1ae401"/>
+    <w:nsid w:val="A990"/>
     <w:multiLevelType w:val="multilevel"/>
     <w:lvl w:ilvl="0">
       <w:numFmt w:val="bullet"/>
       <w:lvlText w:val=" "/>
       <w:lvlJc w:val="left"/>
       <w:pPr>
-        <w:tabs>
-          <w:tab w:val="num" w:pos="0"/>
-        </w:tabs>
-        <w:ind w:left="480" w:hanging="480"/>
+        <w:ind w:left="720" w:hanging="480"/>
       </w:pPr>
     </w:lvl>
     <w:lvl w:ilvl="1">
@@ -5117,10 +5017,7 @@
       <w:lvlText w:val=" "/>
       <w:lvlJc w:val="left"/>
       <w:pPr>
-        <w:tabs>
-          <w:tab w:val="num" w:pos="720"/>
-        </w:tabs>
-        <w:ind w:left="1200" w:hanging="480"/>
+        <w:ind w:left="1440" w:hanging="480"/>
       </w:pPr>
     </w:lvl>
     <w:lvl w:ilvl="2">
@@ -5128,10 +5025,7 @@
       <w:lvlText w:val=" "/>
       <w:lvlJc w:val="left"/>
       <w:pPr>
-        <w:tabs>
-          <w:tab w:val="num" w:pos="1440"/>
-        </w:tabs>
-        <w:ind w:left="1920" w:hanging="480"/>
+        <w:ind w:left="2160" w:hanging="480"/>
       </w:pPr>
     </w:lvl>
     <w:lvl w:ilvl="3">
@@ -5139,10 +5033,7 @@
       <w:lvlText w:val=" "/>
       <w:lvlJc w:val="left"/>
       <w:pPr>
-        <w:tabs>
-          <w:tab w:val="num" w:pos="2160"/>
-        </w:tabs>
-        <w:ind w:left="2640" w:hanging="480"/>
+        <w:ind w:left="2880" w:hanging="480"/>
       </w:pPr>
     </w:lvl>
     <w:lvl w:ilvl="4">
@@ -5150,10 +5041,7 @@
       <w:lvlText w:val=" "/>
       <w:lvlJc w:val="left"/>
       <w:pPr>
-        <w:tabs>
-          <w:tab w:val="num" w:pos="2880"/>
-        </w:tabs>
-        <w:ind w:left="3360" w:hanging="480"/>
+        <w:ind w:left="3600" w:hanging="480"/>
       </w:pPr>
     </w:lvl>
     <w:lvl w:ilvl="5">
@@ -5161,10 +5049,7 @@
       <w:lvlText w:val=" "/>
       <w:lvlJc w:val="left"/>
       <w:pPr>
-        <w:tabs>
-          <w:tab w:val="num" w:pos="3600"/>
-        </w:tabs>
-        <w:ind w:left="4080" w:hanging="480"/>
+        <w:ind w:left="4320" w:hanging="480"/>
       </w:pPr>
     </w:lvl>
     <w:lvl w:ilvl="6">
@@ -5172,10 +5057,7 @@
       <w:lvlText w:val=" "/>
       <w:lvlJc w:val="left"/>
       <w:pPr>
-        <w:tabs>
-          <w:tab w:val="num" w:pos="4320"/>
-        </w:tabs>
-        <w:ind w:left="4800" w:hanging="480"/>
+        <w:ind w:left="5040" w:hanging="480"/>
       </w:pPr>
     </w:lvl>
     <w:lvl w:ilvl="7">
@@ -5183,10 +5065,7 @@
       <w:lvlText w:val=" "/>
       <w:lvlJc w:val="left"/>
       <w:pPr>
-        <w:tabs>
-          <w:tab w:val="num" w:pos="5040"/>
-        </w:tabs>
-        <w:ind w:left="5520" w:hanging="480"/>
+        <w:ind w:left="5760" w:hanging="480"/>
       </w:pPr>
     </w:lvl>
     <w:lvl w:ilvl="8">
@@ -5194,25 +5073,19 @@
       <w:lvlText w:val=" "/>
       <w:lvlJc w:val="left"/>
       <w:pPr>
-        <w:tabs>
-          <w:tab w:val="num" w:pos="5760"/>
-        </w:tabs>
-        <w:ind w:left="6240" w:hanging="480"/>
+        <w:ind w:left="6480" w:hanging="480"/>
       </w:pPr>
     </w:lvl>
   </w:abstractNum>
   <w:abstractNum w:abstractNumId="991">
-    <w:nsid w:val="ea454b4c"/>
+    <w:nsid w:val="A991"/>
     <w:multiLevelType w:val="multilevel"/>
     <w:lvl w:ilvl="0">
       <w:numFmt w:val="bullet"/>
       <w:lvlText w:val="•"/>
       <w:lvlJc w:val="left"/>
       <w:pPr>
-        <w:tabs>
-          <w:tab w:val="num" w:pos="0"/>
-        </w:tabs>
-        <w:ind w:left="480" w:hanging="480"/>
+        <w:ind w:left="720" w:hanging="480"/>
       </w:pPr>
     </w:lvl>
     <w:lvl w:ilvl="1">
@@ -5220,10 +5093,7 @@
       <w:lvlText w:val="–"/>
       <w:lvlJc w:val="left"/>
       <w:pPr>
-        <w:tabs>
-          <w:tab w:val="num" w:pos="720"/>
-        </w:tabs>
-        <w:ind w:left="1200" w:hanging="480"/>
+        <w:ind w:left="1440" w:hanging="480"/>
       </w:pPr>
     </w:lvl>
     <w:lvl w:ilvl="2">
@@ -5231,10 +5101,7 @@
       <w:lvlText w:val="•"/>
       <w:lvlJc w:val="left"/>
       <w:pPr>
-        <w:tabs>
-          <w:tab w:val="num" w:pos="1440"/>
-        </w:tabs>
-        <w:ind w:left="1920" w:hanging="480"/>
+        <w:ind w:left="2160" w:hanging="480"/>
       </w:pPr>
     </w:lvl>
     <w:lvl w:ilvl="3">
@@ -5242,10 +5109,7 @@
       <w:lvlText w:val="–"/>
       <w:lvlJc w:val="left"/>
       <w:pPr>
-        <w:tabs>
-          <w:tab w:val="num" w:pos="2160"/>
-        </w:tabs>
-        <w:ind w:left="2640" w:hanging="480"/>
+        <w:ind w:left="2880" w:hanging="480"/>
       </w:pPr>
     </w:lvl>
     <w:lvl w:ilvl="4">
@@ -5253,10 +5117,7 @@
       <w:lvlText w:val="•"/>
       <w:lvlJc w:val="left"/>
       <w:pPr>
-        <w:tabs>
-          <w:tab w:val="num" w:pos="2880"/>
-        </w:tabs>
-        <w:ind w:left="3360" w:hanging="480"/>
+        <w:ind w:left="3600" w:hanging="480"/>
       </w:pPr>
     </w:lvl>
     <w:lvl w:ilvl="5">
@@ -5264,10 +5125,7 @@
       <w:lvlText w:val="–"/>
       <w:lvlJc w:val="left"/>
       <w:pPr>
-        <w:tabs>
-          <w:tab w:val="num" w:pos="3600"/>
-        </w:tabs>
-        <w:ind w:left="4080" w:hanging="480"/>
+        <w:ind w:left="4320" w:hanging="480"/>
       </w:pPr>
     </w:lvl>
     <w:lvl w:ilvl="6">
@@ -5275,10 +5133,7 @@
       <w:lvlText w:val="•"/>
       <w:lvlJc w:val="left"/>
       <w:pPr>
-        <w:tabs>
-          <w:tab w:val="num" w:pos="4320"/>
-        </w:tabs>
-        <w:ind w:left="4800" w:hanging="480"/>
+        <w:ind w:left="5040" w:hanging="480"/>
       </w:pPr>
     </w:lvl>
     <w:lvl w:ilvl="7">
@@ -5286,10 +5141,7 @@
       <w:lvlText w:val="–"/>
       <w:lvlJc w:val="left"/>
       <w:pPr>
-        <w:tabs>
-          <w:tab w:val="num" w:pos="5040"/>
-        </w:tabs>
-        <w:ind w:left="5520" w:hanging="480"/>
+        <w:ind w:left="5760" w:hanging="480"/>
       </w:pPr>
     </w:lvl>
     <w:lvl w:ilvl="8">
@@ -5297,15 +5149,12 @@
       <w:lvlText w:val="•"/>
       <w:lvlJc w:val="left"/>
       <w:pPr>
-        <w:tabs>
-          <w:tab w:val="num" w:pos="5760"/>
-        </w:tabs>
-        <w:ind w:left="6240" w:hanging="480"/>
+        <w:ind w:left="6480" w:hanging="480"/>
       </w:pPr>
     </w:lvl>
   </w:abstractNum>
   <w:abstractNum w:abstractNumId="99411">
-    <w:nsid w:val="71315dca"/>
+    <w:nsid w:val="A99411"/>
     <w:multiLevelType w:val="multilevel"/>
     <w:lvl w:ilvl="0">
       <w:start w:val="1"/>
@@ -5313,10 +5162,7 @@
       <w:lvlText w:val="%1."/>
       <w:lvlJc w:val="left"/>
       <w:pPr>
-        <w:tabs>
-          <w:tab w:val="num" w:pos="0"/>
-        </w:tabs>
-        <w:ind w:left="480" w:hanging="480"/>
+        <w:ind w:left="720" w:hanging="480"/>
       </w:pPr>
     </w:lvl>
     <w:lvl w:ilvl="1">
@@ -5325,10 +5171,7 @@
       <w:lvlText w:val="%2."/>
       <w:lvlJc w:val="left"/>
       <w:pPr>
-        <w:tabs>
-          <w:tab w:val="num" w:pos="720"/>
-        </w:tabs>
-        <w:ind w:left="1200" w:hanging="480"/>
+        <w:ind w:left="1440" w:hanging="480"/>
       </w:pPr>
     </w:lvl>
     <w:lvl w:ilvl="2">
@@ -5337,10 +5180,7 @@
       <w:lvlText w:val="%3."/>
       <w:lvlJc w:val="left"/>
       <w:pPr>
-        <w:tabs>
-          <w:tab w:val="num" w:pos="1440"/>
-        </w:tabs>
-        <w:ind w:left="1920" w:hanging="480"/>
+        <w:ind w:left="2160" w:hanging="480"/>
       </w:pPr>
     </w:lvl>
     <w:lvl w:ilvl="3">
@@ -5349,10 +5189,7 @@
       <w:lvlText w:val="%4."/>
       <w:lvlJc w:val="left"/>
       <w:pPr>
-        <w:tabs>
-          <w:tab w:val="num" w:pos="2160"/>
-        </w:tabs>
-        <w:ind w:left="2640" w:hanging="480"/>
+        <w:ind w:left="2880" w:hanging="480"/>
       </w:pPr>
     </w:lvl>
     <w:lvl w:ilvl="4">
@@ -5361,10 +5198,7 @@
       <w:lvlText w:val="%5."/>
       <w:lvlJc w:val="left"/>
       <w:pPr>
-        <w:tabs>
-          <w:tab w:val="num" w:pos="2880"/>
-        </w:tabs>
-        <w:ind w:left="3360" w:hanging="480"/>
+        <w:ind w:left="3600" w:hanging="480"/>
       </w:pPr>
     </w:lvl>
     <w:lvl w:ilvl="5">
@@ -5373,10 +5207,7 @@
       <w:lvlText w:val="%6."/>
       <w:lvlJc w:val="left"/>
       <w:pPr>
-        <w:tabs>
-          <w:tab w:val="num" w:pos="3600"/>
-        </w:tabs>
-        <w:ind w:left="4080" w:hanging="480"/>
+        <w:ind w:left="4320" w:hanging="480"/>
       </w:pPr>
     </w:lvl>
     <w:lvl w:ilvl="6">
@@ -5385,10 +5216,7 @@
       <w:lvlText w:val="%7."/>
       <w:lvlJc w:val="left"/>
       <w:pPr>
-        <w:tabs>
-          <w:tab w:val="num" w:pos="4320"/>
-        </w:tabs>
-        <w:ind w:left="4800" w:hanging="480"/>
+        <w:ind w:left="5040" w:hanging="480"/>
       </w:pPr>
     </w:lvl>
     <w:lvl w:ilvl="7">
@@ -5397,10 +5225,7 @@
       <w:lvlText w:val="%8."/>
       <w:lvlJc w:val="left"/>
       <w:pPr>
-        <w:tabs>
-          <w:tab w:val="num" w:pos="5040"/>
-        </w:tabs>
-        <w:ind w:left="5520" w:hanging="480"/>
+        <w:ind w:left="5760" w:hanging="480"/>
       </w:pPr>
     </w:lvl>
     <w:lvl w:ilvl="8">
@@ -5409,10 +5234,7 @@
       <w:lvlText w:val="%9."/>
       <w:lvlJc w:val="left"/>
       <w:pPr>
-        <w:tabs>
-          <w:tab w:val="num" w:pos="5760"/>
-        </w:tabs>
-        <w:ind w:left="6240" w:hanging="480"/>
+        <w:ind w:left="6480" w:hanging="480"/>
       </w:pPr>
     </w:lvl>
   </w:abstractNum>
@@ -5556,10 +5378,10 @@
   <w:docDefaults>
     <w:rPrDefault>
       <w:rPr>
-        <w:rFonts w:asciiTheme="minorHAnsi" w:eastAsiaTheme="minorHAnsi" w:hAnsiTheme="minorHAnsi" w:cstheme="minorBidi"/>
+        <w:rFonts w:asciiTheme="minorHAnsi" w:cstheme="minorBidi" w:eastAsiaTheme="minorHAnsi" w:hAnsiTheme="minorHAnsi"/>
         <w:sz w:val="24"/>
         <w:szCs w:val="24"/>
-        <w:lang w:val="en-US" w:eastAsia="en-US" w:bidi="ar-SA"/>
+        <w:lang w:bidi="ar-SA" w:eastAsia="en-US" w:val="en-US"/>
       </w:rPr>
     </w:rPrDefault>
     <w:pPrDefault>
@@ -5568,35 +5390,35 @@
       </w:pPr>
     </w:pPrDefault>
   </w:docDefaults>
-  <w:latentStyles w:defLockedState="0" w:defUIPriority="0" w:defSemiHidden="0" w:defUnhideWhenUsed="0" w:defQFormat="0" w:count="276"/>
-  <w:style w:type="paragraph" w:default="1" w:styleId="Normal">
+  <w:latentStyles w:count="276" w:defLockedState="0" w:defQFormat="0" w:defSemiHidden="0" w:defUIPriority="0" w:defUnhideWhenUsed="0"/>
+  <w:style w:default="1" w:styleId="Normal" w:type="paragraph">
     <w:name w:val="Normal"/>
     <w:qFormat/>
   </w:style>
-  <w:style w:type="paragraph" w:styleId="BodyText">
+  <w:style w:styleId="BodyText" w:type="paragraph">
     <w:name w:val="Body Text"/>
     <w:basedOn w:val="Normal"/>
     <w:link w:val="BodyTextChar"/>
     <w:pPr>
-      <w:spacing w:before="180" w:after="180"/>
+      <w:spacing w:after="180" w:before="180"/>
     </w:pPr>
     <w:qFormat/>
   </w:style>
-  <w:style w:type="paragraph" w:customStyle="1" w:styleId="FirstParagraph">
+  <w:style w:customStyle="1" w:styleId="FirstParagraph" w:type="paragraph">
     <w:name w:val="First Paragraph"/>
     <w:basedOn w:val="BodyText"/>
     <w:next w:val="BodyText"/>
     <w:qFormat/>
   </w:style>
-  <w:style w:type="paragraph" w:customStyle="1" w:styleId="Compact">
+  <w:style w:customStyle="1" w:styleId="Compact" w:type="paragraph">
     <w:name w:val="Compact"/>
     <w:basedOn w:val="BodyText"/>
     <w:qFormat/>
     <w:pPr>
-      <w:spacing w:before="36" w:after="36"/>
+      <w:spacing w:after="36" w:before="36"/>
     </w:pPr>
   </w:style>
-  <w:style w:type="paragraph" w:styleId="Title">
+  <w:style w:styleId="Title" w:type="paragraph">
     <w:name w:val="Title"/>
     <w:basedOn w:val="Normal"/>
     <w:next w:val="BodyText"/>
@@ -5604,19 +5426,19 @@
     <w:pPr>
       <w:keepNext/>
       <w:keepLines/>
-      <w:spacing w:before="480" w:after="240"/>
+      <w:spacing w:after="240" w:before="480"/>
       <w:jc w:val="center"/>
     </w:pPr>
     <w:rPr>
-      <w:rFonts w:asciiTheme="majorHAnsi" w:eastAsiaTheme="majorEastAsia" w:hAnsiTheme="majorHAnsi" w:cstheme="majorBidi"/>
+      <w:rFonts w:asciiTheme="majorHAnsi" w:cstheme="majorBidi" w:eastAsiaTheme="majorEastAsia" w:hAnsiTheme="majorHAnsi"/>
       <w:b/>
       <w:bCs/>
-      <w:color w:val="345A8A" w:themeColor="accent1" w:themeShade="B5"/>
+      <w:color w:themeColor="accent1" w:themeShade="B5" w:val="345A8A"/>
       <w:sz w:val="36"/>
       <w:szCs w:val="36"/>
     </w:rPr>
   </w:style>
-  <w:style w:type="paragraph" w:styleId="Subtitle">
+  <w:style w:styleId="Subtitle" w:type="paragraph">
     <w:name w:val="Subtitle"/>
     <w:basedOn w:val="Title"/>
     <w:next w:val="BodyText"/>
@@ -5624,7 +5446,7 @@
     <w:pPr>
       <w:keepNext/>
       <w:keepLines/>
-      <w:spacing w:before="240" w:after="240"/>
+      <w:spacing w:after="240" w:before="240"/>
       <w:jc w:val="center"/>
     </w:pPr>
     <w:rPr>
@@ -5632,7 +5454,7 @@
       <w:szCs w:val="30"/>
     </w:rPr>
   </w:style>
-  <w:style w:type="paragraph" w:customStyle="1" w:styleId="Author">
+  <w:style w:customStyle="1" w:styleId="Author" w:type="paragraph">
     <w:name w:val="Author"/>
     <w:next w:val="BodyText"/>
     <w:qFormat/>
@@ -5642,7 +5464,7 @@
       <w:jc w:val="center"/>
     </w:pPr>
   </w:style>
-  <w:style w:type="paragraph" w:styleId="Date">
+  <w:style w:styleId="Date" w:type="paragraph">
     <w:name w:val="Date"/>
     <w:next w:val="BodyText"/>
     <w:qFormat/>
@@ -5652,7 +5474,7 @@
       <w:jc w:val="center"/>
     </w:pPr>
   </w:style>
-  <w:style w:type="paragraph" w:customStyle="1" w:styleId="Abstract">
+  <w:style w:customStyle="1" w:styleId="Abstract" w:type="paragraph">
     <w:name w:val="Abstract"/>
     <w:basedOn w:val="Normal"/>
     <w:next w:val="BodyText"/>
@@ -5660,14 +5482,14 @@
     <w:pPr>
       <w:keepNext/>
       <w:keepLines/>
-      <w:spacing w:before="300" w:after="300"/>
+      <w:spacing w:after="300" w:before="300"/>
     </w:pPr>
     <w:rPr>
       <w:sz w:val="20"/>
       <w:szCs w:val="20"/>
     </w:rPr>
   </w:style>
-  <w:style w:type="paragraph" w:styleId="Bibliography">
+  <w:style w:styleId="Bibliography" w:type="paragraph">
     <w:name w:val="Bibliography"/>
     <w:basedOn w:val="Normal"/>
     <w:next w:val="Bibliography"/>
@@ -5675,7 +5497,7 @@
     <w:pPr/>
     <w:rPr/>
   </w:style>
-  <w:style w:type="paragraph" w:styleId="Heading1">
+  <w:style w:styleId="Heading1" w:type="paragraph">
     <w:name w:val="Heading 1"/>
     <w:basedOn w:val="Normal"/>
     <w:next w:val="BodyText"/>
@@ -5684,19 +5506,19 @@
     <w:pPr>
       <w:keepNext/>
       <w:keepLines/>
-      <w:spacing w:before="480" w:after="0"/>
+      <w:spacing w:after="0" w:before="480"/>
       <w:outlineLvl w:val="0"/>
     </w:pPr>
     <w:rPr>
-      <w:rFonts w:asciiTheme="majorHAnsi" w:eastAsiaTheme="majorEastAsia" w:hAnsiTheme="majorHAnsi" w:cstheme="majorBidi"/>
+      <w:rFonts w:asciiTheme="majorHAnsi" w:cstheme="majorBidi" w:eastAsiaTheme="majorEastAsia" w:hAnsiTheme="majorHAnsi"/>
       <w:b/>
       <w:bCs/>
-      <w:color w:val="4F81BD" w:themeColor="accent1"/>
+      <w:color w:themeColor="accent1" w:val="4F81BD"/>
       <w:sz w:val="32"/>
       <w:szCs w:val="32"/>
     </w:rPr>
   </w:style>
-  <w:style w:type="paragraph" w:styleId="Heading2">
+  <w:style w:styleId="Heading2" w:type="paragraph">
     <w:name w:val="Heading 2"/>
     <w:basedOn w:val="Normal"/>
     <w:next w:val="BodyText"/>
@@ -5706,19 +5528,19 @@
     <w:pPr>
       <w:keepNext/>
       <w:keepLines/>
-      <w:spacing w:before="200" w:after="0"/>
+      <w:spacing w:after="0" w:before="200"/>
       <w:outlineLvl w:val="1"/>
     </w:pPr>
     <w:rPr>
-      <w:rFonts w:asciiTheme="majorHAnsi" w:eastAsiaTheme="majorEastAsia" w:hAnsiTheme="majorHAnsi" w:cstheme="majorBidi"/>
+      <w:rFonts w:asciiTheme="majorHAnsi" w:cstheme="majorBidi" w:eastAsiaTheme="majorEastAsia" w:hAnsiTheme="majorHAnsi"/>
       <w:b/>
       <w:bCs/>
-      <w:color w:val="4F81BD" w:themeColor="accent1"/>
+      <w:color w:themeColor="accent1" w:val="4F81BD"/>
       <w:sz w:val="28"/>
       <w:szCs w:val="28"/>
     </w:rPr>
   </w:style>
-  <w:style w:type="paragraph" w:styleId="Heading3">
+  <w:style w:styleId="Heading3" w:type="paragraph">
     <w:name w:val="Heading 3"/>
     <w:basedOn w:val="Normal"/>
     <w:next w:val="BodyText"/>
@@ -5728,19 +5550,19 @@
     <w:pPr>
       <w:keepNext/>
       <w:keepLines/>
-      <w:spacing w:before="200" w:after="0"/>
+      <w:spacing w:after="0" w:before="200"/>
       <w:outlineLvl w:val="2"/>
     </w:pPr>
     <w:rPr>
-      <w:rFonts w:asciiTheme="majorHAnsi" w:eastAsiaTheme="majorEastAsia" w:hAnsiTheme="majorHAnsi" w:cstheme="majorBidi"/>
+      <w:rFonts w:asciiTheme="majorHAnsi" w:cstheme="majorBidi" w:eastAsiaTheme="majorEastAsia" w:hAnsiTheme="majorHAnsi"/>
       <w:b/>
       <w:bCs/>
-      <w:color w:val="4F81BD" w:themeColor="accent1"/>
+      <w:color w:themeColor="accent1" w:val="4F81BD"/>
       <w:sz w:val="24"/>
       <w:szCs w:val="24"/>
     </w:rPr>
   </w:style>
-  <w:style w:type="paragraph" w:styleId="Heading4">
+  <w:style w:styleId="Heading4" w:type="paragraph">
     <w:name w:val="Heading 4"/>
     <w:basedOn w:val="Normal"/>
     <w:next w:val="BodyText"/>
@@ -5750,19 +5572,19 @@
     <w:pPr>
       <w:keepNext/>
       <w:keepLines/>
-      <w:spacing w:before="200" w:after="0"/>
+      <w:spacing w:after="0" w:before="200"/>
       <w:outlineLvl w:val="3"/>
     </w:pPr>
     <w:rPr>
-      <w:rFonts w:asciiTheme="majorHAnsi" w:eastAsiaTheme="majorEastAsia" w:hAnsiTheme="majorHAnsi" w:cstheme="majorBidi"/>
+      <w:rFonts w:asciiTheme="majorHAnsi" w:cstheme="majorBidi" w:eastAsiaTheme="majorEastAsia" w:hAnsiTheme="majorHAnsi"/>
       <w:i/>
       <w:bCs/>
-      <w:color w:val="4F81BD" w:themeColor="accent1"/>
+      <w:color w:themeColor="accent1" w:val="4F81BD"/>
       <w:sz w:val="24"/>
       <w:szCs w:val="24"/>
     </w:rPr>
   </w:style>
-  <w:style w:type="paragraph" w:styleId="Heading5">
+  <w:style w:styleId="Heading5" w:type="paragraph">
     <w:name w:val="Heading 5"/>
     <w:basedOn w:val="Normal"/>
     <w:next w:val="BodyText"/>
@@ -5772,18 +5594,18 @@
     <w:pPr>
       <w:keepNext/>
       <w:keepLines/>
-      <w:spacing w:before="200" w:after="0"/>
+      <w:spacing w:after="0" w:before="200"/>
       <w:outlineLvl w:val="4"/>
     </w:pPr>
     <w:rPr>
-      <w:rFonts w:asciiTheme="majorHAnsi" w:eastAsiaTheme="majorEastAsia" w:hAnsiTheme="majorHAnsi" w:cstheme="majorBidi"/>
+      <w:rFonts w:asciiTheme="majorHAnsi" w:cstheme="majorBidi" w:eastAsiaTheme="majorEastAsia" w:hAnsiTheme="majorHAnsi"/>
       <w:iCs/>
-      <w:color w:val="4F81BD" w:themeColor="accent1"/>
+      <w:color w:themeColor="accent1" w:val="4F81BD"/>
       <w:sz w:val="24"/>
       <w:szCs w:val="24"/>
     </w:rPr>
   </w:style>
-  <w:style w:type="paragraph" w:styleId="Heading6">
+  <w:style w:styleId="Heading6" w:type="paragraph">
     <w:name w:val="Heading 6"/>
     <w:basedOn w:val="Normal"/>
     <w:next w:val="BodyText"/>
@@ -5793,17 +5615,17 @@
     <w:pPr>
       <w:keepNext/>
       <w:keepLines/>
-      <w:spacing w:before="200" w:after="0"/>
+      <w:spacing w:after="0" w:before="200"/>
       <w:outlineLvl w:val="5"/>
     </w:pPr>
     <w:rPr>
-      <w:rFonts w:asciiTheme="majorHAnsi" w:eastAsiaTheme="majorEastAsia" w:hAnsiTheme="majorHAnsi" w:cstheme="majorBidi"/>
-      <w:color w:val="4F81BD" w:themeColor="accent1"/>
+      <w:rFonts w:asciiTheme="majorHAnsi" w:cstheme="majorBidi" w:eastAsiaTheme="majorEastAsia" w:hAnsiTheme="majorHAnsi"/>
+      <w:color w:themeColor="accent1" w:val="4F81BD"/>
       <w:sz w:val="24"/>
       <w:szCs w:val="24"/>
     </w:rPr>
   </w:style>
-  <w:style w:type="paragraph" w:styleId="Heading7">
+  <w:style w:styleId="Heading7" w:type="paragraph">
     <w:name w:val="Heading 7"/>
     <w:basedOn w:val="Normal"/>
     <w:next w:val="BodyText"/>
@@ -5813,17 +5635,17 @@
     <w:pPr>
       <w:keepNext/>
       <w:keepLines/>
-      <w:spacing w:before="200" w:after="0"/>
+      <w:spacing w:after="0" w:before="200"/>
       <w:outlineLvl w:val="6"/>
     </w:pPr>
     <w:rPr>
-      <w:rFonts w:asciiTheme="majorHAnsi" w:eastAsiaTheme="majorEastAsia" w:hAnsiTheme="majorHAnsi" w:cstheme="majorBidi"/>
-      <w:color w:val="4F81BD" w:themeColor="accent1"/>
+      <w:rFonts w:asciiTheme="majorHAnsi" w:cstheme="majorBidi" w:eastAsiaTheme="majorEastAsia" w:hAnsiTheme="majorHAnsi"/>
+      <w:color w:themeColor="accent1" w:val="4F81BD"/>
       <w:sz w:val="24"/>
       <w:szCs w:val="24"/>
     </w:rPr>
   </w:style>
-  <w:style w:type="paragraph" w:styleId="Heading8">
+  <w:style w:styleId="Heading8" w:type="paragraph">
     <w:name w:val="Heading 8"/>
     <w:basedOn w:val="Normal"/>
     <w:next w:val="BodyText"/>
@@ -5833,17 +5655,17 @@
     <w:pPr>
       <w:keepNext/>
       <w:keepLines/>
-      <w:spacing w:before="200" w:after="0"/>
+      <w:spacing w:after="0" w:before="200"/>
       <w:outlineLvl w:val="7"/>
     </w:pPr>
     <w:rPr>
-      <w:rFonts w:asciiTheme="majorHAnsi" w:eastAsiaTheme="majorEastAsia" w:hAnsiTheme="majorHAnsi" w:cstheme="majorBidi"/>
-      <w:color w:val="4F81BD" w:themeColor="accent1"/>
+      <w:rFonts w:asciiTheme="majorHAnsi" w:cstheme="majorBidi" w:eastAsiaTheme="majorEastAsia" w:hAnsiTheme="majorHAnsi"/>
+      <w:color w:themeColor="accent1" w:val="4F81BD"/>
       <w:sz w:val="24"/>
       <w:szCs w:val="24"/>
     </w:rPr>
   </w:style>
-  <w:style w:type="paragraph" w:styleId="Heading9">
+  <w:style w:styleId="Heading9" w:type="paragraph">
     <w:name w:val="Heading 9"/>
     <w:basedOn w:val="Normal"/>
     <w:next w:val="BodyText"/>
@@ -5853,17 +5675,17 @@
     <w:pPr>
       <w:keepNext/>
       <w:keepLines/>
-      <w:spacing w:before="200" w:after="0"/>
+      <w:spacing w:after="0" w:before="200"/>
       <w:outlineLvl w:val="8"/>
     </w:pPr>
     <w:rPr>
-      <w:rFonts w:asciiTheme="majorHAnsi" w:eastAsiaTheme="majorEastAsia" w:hAnsiTheme="majorHAnsi" w:cstheme="majorBidi"/>
-      <w:color w:val="4F81BD" w:themeColor="accent1"/>
+      <w:rFonts w:asciiTheme="majorHAnsi" w:cstheme="majorBidi" w:eastAsiaTheme="majorEastAsia" w:hAnsiTheme="majorHAnsi"/>
+      <w:color w:themeColor="accent1" w:val="4F81BD"/>
       <w:sz w:val="24"/>
       <w:szCs w:val="24"/>
     </w:rPr>
   </w:style>
-  <w:style w:type="paragraph" w:styleId="BlockText">
+  <w:style w:styleId="BlockText" w:type="paragraph">
     <w:name w:val="Block Text"/>
     <w:basedOn w:val="BodyText"/>
     <w:next w:val="BodyText"/>
@@ -5871,11 +5693,11 @@
     <w:unhideWhenUsed/>
     <w:qFormat/>
     <w:pPr>
-      <w:spacing w:before="100" w:after="100"/>
+      <w:spacing w:after="100" w:before="100"/>
       <w:ind w:firstLine="0" w:left="480" w:right="480"/>
     </w:pPr>
   </w:style>
-  <w:style w:type="paragraph" w:styleId="FootnoteText">
+  <w:style w:styleId="FootnoteText" w:type="paragraph">
     <w:name w:val="Footnote Text"/>
     <w:basedOn w:val="Normal"/>
     <w:next w:val="FootnoteText"/>
@@ -5883,28 +5705,43 @@
     <w:unhideWhenUsed/>
     <w:qFormat/>
   </w:style>
-  <w:style w:type="character" w:default="1" w:styleId="DefaultParagraphFont">
+  <w:style w:default="1" w:styleId="DefaultParagraphFont" w:type="character">
     <w:name w:val="Default Paragraph Font"/>
     <w:semiHidden/>
     <w:unhideWhenUsed/>
   </w:style>
-  <w:style w:type="table" w:default="1" w:styleId="Table">
+  <w:style w:default="1" w:styleId="Table" w:type="table">
     <w:name w:val="Table"/>
     <w:basedOn w:val="TableNormal"/>
     <w:semiHidden/>
     <w:unhideWhenUsed/>
     <w:qFormat/>
     <w:tblPr>
-      <w:tblInd w:w="0" w:type="dxa"/>
+      <w:tblInd w:type="dxa" w:w="0"/>
       <w:tblCellMar>
-        <w:top w:w="0" w:type="dxa"/>
-        <w:left w:w="108" w:type="dxa"/>
-        <w:bottom w:w="0" w:type="dxa"/>
-        <w:right w:w="108" w:type="dxa"/>
+        <w:top w:type="dxa" w:w="0"/>
+        <w:left w:type="dxa" w:w="108"/>
+        <w:bottom w:type="dxa" w:w="0"/>
+        <w:right w:type="dxa" w:w="108"/>
       </w:tblCellMar>
     </w:tblPr>
-  </w:style>
-  <w:style w:type="paragraph" w:customStyle="1" w:styleId="DefinitionTerm">
+    <w:tblStylePr w:type="firstRow">
+      <w:tblPr>
+        <w:jc w:val="left"/>
+        <w:tblInd w:type="dxa" w:w="0"/>
+      </w:tblPr>
+      <w:trPr>
+        <w:jc w:val="left"/>
+      </w:trPr>
+      <w:tcPr>
+        <w:vAlign w:val="bottom"/>
+        <w:tcBorders>
+          <w:bottom w:val="single"/>
+        </w:tcBorders>
+      </w:tcPr>
+    </w:tblStylePr>
+  </w:style>
+  <w:style w:customStyle="1" w:styleId="DefinitionTerm" w:type="paragraph">
     <w:name w:val="Definition Term"/>
     <w:basedOn w:val="Normal"/>
     <w:next w:val="Definition"/>
@@ -5917,49 +5754,49 @@
       <w:b/>
     </w:rPr>
   </w:style>
-  <w:style w:type="paragraph" w:customStyle="1" w:styleId="Definition">
+  <w:style w:customStyle="1" w:styleId="Definition" w:type="paragraph">
     <w:name w:val="Definition"/>
     <w:basedOn w:val="Normal"/>
   </w:style>
-  <w:style w:type="paragraph" w:styleId="Caption">
+  <w:style w:styleId="Caption" w:type="paragraph">
     <w:name w:val="Caption"/>
     <w:basedOn w:val="Normal"/>
     <w:link w:val="BodyTextChar"/>
     <w:pPr>
-      <w:spacing w:before="0" w:after="120"/>
+      <w:spacing w:after="120" w:before="0"/>
     </w:pPr>
     <w:rPr>
       <w:i/>
     </w:rPr>
   </w:style>
-  <w:style w:type="paragraph" w:customStyle="1" w:styleId="TableCaption">
+  <w:style w:customStyle="1" w:styleId="TableCaption" w:type="paragraph">
     <w:name w:val="Table Caption"/>
     <w:basedOn w:val="Caption"/>
     <w:pPr>
       <w:keepNext/>
     </w:pPr>
   </w:style>
-  <w:style w:type="paragraph" w:customStyle="1" w:styleId="ImageCaption">
+  <w:style w:customStyle="1" w:styleId="ImageCaption" w:type="paragraph">
     <w:name w:val="Image Caption"/>
     <w:basedOn w:val="Caption"/>
   </w:style>
-  <w:style w:type="paragraph" w:customStyle="1" w:styleId="Figure">
+  <w:style w:customStyle="1" w:styleId="Figure" w:type="paragraph">
     <w:name w:val="Figure"/>
     <w:basedOn w:val="Normal"/>
   </w:style>
-  <w:style w:type="paragraph" w:customStyle="1" w:styleId="CaptionedFigure">
+  <w:style w:customStyle="1" w:styleId="CaptionedFigure" w:type="paragraph">
     <w:name w:val="Captioned Figure"/>
     <w:basedOn w:val="Figure"/>
     <w:pPr>
       <w:keepNext/>
     </w:pPr>
   </w:style>
-  <w:style w:type="character" w:customStyle="1" w:styleId="BodyTextChar">
+  <w:style w:customStyle="1" w:styleId="BodyTextChar" w:type="character">
     <w:name w:val="Body Text Char"/>
     <w:basedOn w:val="DefaultParagraphFont"/>
     <w:link w:val="BodyText"/>
   </w:style>
-  <w:style w:type="character" w:customStyle="1" w:styleId="VerbatimChar">
+  <w:style w:customStyle="1" w:styleId="VerbatimChar" w:type="character">
     <w:name w:val="Verbatim Char"/>
     <w:basedOn w:val="BodyTextChar"/>
     <w:rPr>
@@ -5967,21 +5804,25 @@
       <w:sz w:val="22"/>
     </w:rPr>
   </w:style>
-  <w:style w:type="character" w:styleId="FootnoteReference">
+  <w:style w:customStyle="1" w:styleId="SectionNumber" w:type="character">
+    <w:name w:val="Section Number"/>
+    <w:basedOn w:val="BodyTextChar"/>
+  </w:style>
+  <w:style w:styleId="FootnoteReference" w:type="character">
     <w:name w:val="Footnote Reference"/>
     <w:basedOn w:val="BodyTextChar"/>
     <w:rPr>
       <w:vertAlign w:val="superscript"/>
     </w:rPr>
   </w:style>
-  <w:style w:type="character" w:styleId="Hyperlink">
+  <w:style w:styleId="Hyperlink" w:type="character">
     <w:name w:val="Hyperlink"/>
     <w:basedOn w:val="BodyTextChar"/>
     <w:rPr>
-      <w:color w:val="4F81BD" w:themeColor="accent1"/>
+      <w:color w:themeColor="accent1" w:val="4F81BD"/>
     </w:rPr>
   </w:style>
-  <w:style w:type="paragraph" w:styleId="TOCHeading">
+  <w:style w:styleId="TOCHeading" w:type="paragraph">
     <w:name w:val="TOC Heading"/>
     <w:basedOn w:val="Heading1"/>
     <w:next w:val="BodyText"/>
@@ -5993,10 +5834,10 @@
       <w:outlineLvl w:val="9"/>
     </w:pPr>
     <w:rPr>
-      <w:rFonts w:asciiTheme="majorHAnsi" w:eastAsiaTheme="majorEastAsia" w:hAnsiTheme="majorHAnsi" w:cstheme="majorBidi"/>
+      <w:rFonts w:asciiTheme="majorHAnsi" w:cstheme="majorBidi" w:eastAsiaTheme="majorEastAsia" w:hAnsiTheme="majorHAnsi"/>
       <w:b w:val="0"/>
       <w:bCs w:val="0"/>
-      <w:color w:val="365F91" w:themeColor="accent1" w:themeShade="BF"/>
+      <w:color w:themeColor="accent1" w:themeShade="BF" w:val="365F91"/>
     </w:rPr>
   </w:style>
   <w:style w:type="paragraph" w:customStyle="1" w:styleId="SourceCode">

</xml_diff>

<commit_message>
Produktionskette auf Mac zum laufen gebracht
</commit_message>
<xml_diff>
--- a/de/lernOS-Leitfaden-schreiben-Guide-de.docx
+++ b/de/lernOS-Leitfaden-schreiben-Guide-de.docx
@@ -2,11 +2,162 @@
 <file path=word/document.xml><?xml version="1.0" encoding="utf-8"?>
 <w:document xmlns:w="http://schemas.openxmlformats.org/wordprocessingml/2006/main" xmlns:m="http://schemas.openxmlformats.org/officeDocument/2006/math" xmlns:r="http://schemas.openxmlformats.org/officeDocument/2006/relationships" xmlns:o="urn:schemas-microsoft-com:office:office" xmlns:v="urn:schemas-microsoft-com:vml" xmlns:w10="urn:schemas-microsoft-com:office:word" xmlns:a="http://schemas.openxmlformats.org/drawingml/2006/main" xmlns:pic="http://schemas.openxmlformats.org/drawingml/2006/picture" xmlns:wp="http://schemas.openxmlformats.org/drawingml/2006/wordprocessingDrawing">
   <w:body>
+    <w:p>
+      <w:pPr>
+        <w:pStyle w:val="Title"/>
+      </w:pPr>
+      <w:r>
+        <w:t xml:space="preserve">Wie</w:t>
+      </w:r>
+      <w:r>
+        <w:t xml:space="preserve"> </w:t>
+      </w:r>
+      <w:r>
+        <w:t xml:space="preserve">schreibt</w:t>
+      </w:r>
+      <w:r>
+        <w:t xml:space="preserve"> </w:t>
+      </w:r>
+      <w:r>
+        <w:t xml:space="preserve">man</w:t>
+      </w:r>
+      <w:r>
+        <w:t xml:space="preserve"> </w:t>
+      </w:r>
+      <w:r>
+        <w:t xml:space="preserve">einen</w:t>
+      </w:r>
+      <w:r>
+        <w:t xml:space="preserve"> </w:t>
+      </w:r>
+      <w:r>
+        <w:t xml:space="preserve">lernOS</w:t>
+      </w:r>
+      <w:r>
+        <w:t xml:space="preserve"> </w:t>
+      </w:r>
+      <w:r>
+        <w:t xml:space="preserve">Leitfaden?</w:t>
+      </w:r>
+    </w:p>
+    <w:p>
+      <w:pPr>
+        <w:pStyle w:val="Subtitle"/>
+      </w:pPr>
+      <w:r>
+        <w:t xml:space="preserve">Dein</w:t>
+      </w:r>
+      <w:r>
+        <w:t xml:space="preserve"> </w:t>
+      </w:r>
+      <w:r>
+        <w:t xml:space="preserve">eigener</w:t>
+      </w:r>
+      <w:r>
+        <w:t xml:space="preserve"> </w:t>
+      </w:r>
+      <w:r>
+        <w:t xml:space="preserve">lernOS</w:t>
+      </w:r>
+      <w:r>
+        <w:t xml:space="preserve"> </w:t>
+      </w:r>
+      <w:r>
+        <w:t xml:space="preserve">Leitfaden</w:t>
+      </w:r>
+      <w:r>
+        <w:t xml:space="preserve"> </w:t>
+      </w:r>
+      <w:r>
+        <w:t xml:space="preserve">in</w:t>
+      </w:r>
+      <w:r>
+        <w:t xml:space="preserve"> </w:t>
+      </w:r>
+      <w:r>
+        <w:t xml:space="preserve">einem</w:t>
+      </w:r>
+      <w:r>
+        <w:t xml:space="preserve"> </w:t>
+      </w:r>
+      <w:r>
+        <w:t xml:space="preserve">Sprint</w:t>
+      </w:r>
+    </w:p>
+    <w:p>
+      <w:pPr>
+        <w:pStyle w:val="Author"/>
+      </w:pPr>
+      <w:r>
+        <w:t xml:space="preserve">Simon</w:t>
+      </w:r>
+      <w:r>
+        <w:t xml:space="preserve"> </w:t>
+      </w:r>
+      <w:r>
+        <w:t xml:space="preserve">Dückert</w:t>
+      </w:r>
+    </w:p>
+    <w:p>
+      <w:pPr>
+        <w:pStyle w:val="Date"/>
+      </w:pPr>
+      <w:r>
+        <w:t xml:space="preserve">Version</w:t>
+      </w:r>
+      <w:r>
+        <w:t xml:space="preserve"> </w:t>
+      </w:r>
+      <w:r>
+        <w:t xml:space="preserve">0.1</w:t>
+      </w:r>
+      <w:r>
+        <w:t xml:space="preserve"> </w:t>
+      </w:r>
+      <w:r>
+        <w:t xml:space="preserve">(xx.xx.2020)</w:t>
+      </w:r>
+    </w:p>
+    <w:sdt>
+      <w:sdtPr>
+        <w:docPartObj>
+          <w:docPartGallery w:val="Table of Contents"/>
+          <w:docPartUnique/>
+        </w:docPartObj>
+      </w:sdtPr>
+      <w:sdtContent>
+        <w:p>
+          <w:pPr>
+            <w:pStyle w:val="TOCHeading"/>
+          </w:pPr>
+          <w:r>
+            <w:t xml:space="preserve">Table of Contents</w:t>
+          </w:r>
+        </w:p>
+        <w:p>
+          <w:r>
+            <w:fldChar w:fldCharType="begin" w:dirty="true"/>
+            <w:instrText xml:space="preserve">TOC \o "1-3" \h \z \u</w:instrText>
+            <w:fldChar w:fldCharType="separate"/>
+            <w:fldChar w:fldCharType="end"/>
+          </w:r>
+        </w:p>
+      </w:sdtContent>
+    </w:sdt>
     <w:bookmarkStart w:id="22" w:name="über-lernos"/>
     <w:p>
       <w:pPr>
         <w:pStyle w:val="Heading1"/>
       </w:pPr>
+      <w:r>
+        <w:rPr>
+          <w:rStyle w:val="SectionNumber"/>
+        </w:rPr>
+        <w:t xml:space="preserve">1</w:t>
+      </w:r>
+      <w:r>
+        <w:tab/>
+      </w:r>
       <w:r>
         <w:t xml:space="preserve">Über lernOS</w:t>
       </w:r>
@@ -204,20 +355,38 @@
       </w:r>
     </w:p>
     <w:bookmarkEnd w:id="22"/>
-    <w:bookmarkStart w:id="95" w:name="grundlagen"/>
+    <w:bookmarkStart w:id="101" w:name="grundlagen"/>
     <w:p>
       <w:pPr>
         <w:pStyle w:val="Heading1"/>
       </w:pPr>
       <w:r>
+        <w:rPr>
+          <w:rStyle w:val="SectionNumber"/>
+        </w:rPr>
+        <w:t xml:space="preserve">2</w:t>
+      </w:r>
+      <w:r>
+        <w:tab/>
+      </w:r>
+      <w:r>
         <w:t xml:space="preserve">Grundlagen</w:t>
       </w:r>
     </w:p>
-    <w:bookmarkStart w:id="29" w:name="grundidee-der-lernos-leitfäden"/>
+    <w:bookmarkStart w:id="30" w:name="grundidee-der-lernos-leitfäden"/>
     <w:p>
       <w:pPr>
         <w:pStyle w:val="Heading2"/>
       </w:pPr>
+      <w:r>
+        <w:rPr>
+          <w:rStyle w:val="SectionNumber"/>
+        </w:rPr>
+        <w:t xml:space="preserve">2.1</w:t>
+      </w:r>
+      <w:r>
+        <w:tab/>
+      </w:r>
       <w:r>
         <w:t xml:space="preserve">Grundidee der lernOS Leitfäden</w:t>
       </w:r>
@@ -368,19 +537,58 @@
         <w:pStyle w:val="CaptionedFigure"/>
       </w:pPr>
       <w:r>
+        <w:drawing>
+          <wp:inline>
+            <wp:extent cx="5334000" cy="1880235"/>
+            <wp:effectExtent b="0" l="0" r="0" t="0"/>
+            <wp:docPr descr="Offene Lizenz Creative Commons Namensnennung 4.0 International" title="" id="1" name="Picture"/>
+            <a:graphic>
+              <a:graphicData uri="http://schemas.openxmlformats.org/drawingml/2006/picture">
+                <pic:pic>
+                  <pic:nvPicPr>
+                    <pic:cNvPr descr="./images/CC-BY.png" id="0" name="Picture"/>
+                    <pic:cNvPicPr>
+                      <a:picLocks noChangeArrowheads="1" noChangeAspect="1"/>
+                    </pic:cNvPicPr>
+                  </pic:nvPicPr>
+                  <pic:blipFill>
+                    <a:blip r:embed="rId25"/>
+                    <a:stretch>
+                      <a:fillRect/>
+                    </a:stretch>
+                  </pic:blipFill>
+                  <pic:spPr bwMode="auto">
+                    <a:xfrm>
+                      <a:off x="0" y="0"/>
+                      <a:ext cx="5334000" cy="1880235"/>
+                    </a:xfrm>
+                    <a:prstGeom prst="rect">
+                      <a:avLst/>
+                    </a:prstGeom>
+                    <a:noFill/>
+                    <a:ln w="9525">
+                      <a:noFill/>
+                      <a:headEnd/>
+                      <a:tailEnd/>
+                    </a:ln>
+                  </pic:spPr>
+                </pic:pic>
+              </a:graphicData>
+            </a:graphic>
+          </wp:inline>
+        </w:drawing>
+      </w:r>
+    </w:p>
+    <w:p>
+      <w:pPr>
+        <w:pStyle w:val="ImageCaption"/>
+      </w:pPr>
+      <w:r>
         <w:t xml:space="preserve">Offene Lizenz Creative Commons Namensnennung 4.0 International</w:t>
       </w:r>
     </w:p>
     <w:p>
       <w:pPr>
-        <w:pStyle w:val="ImageCaption"/>
-      </w:pPr>
-      <w:r>
-        <w:t xml:space="preserve">Offene Lizenz Creative Commons Namensnennung 4.0 International</w:t>
-      </w:r>
-    </w:p>
-    <w:p>
-      <w:pPr>
         <w:pStyle w:val="BodyText"/>
       </w:pPr>
       <w:r>
@@ -407,7 +615,7 @@
       <w:r>
         <w:t xml:space="preserve"> </w:t>
       </w:r>
-      <w:hyperlink r:id="rId25">
+      <w:hyperlink r:id="rId26">
         <w:r>
           <w:rPr>
             <w:rStyle w:val="Hyperlink"/>
@@ -424,7 +632,7 @@
       <w:r>
         <w:t xml:space="preserve"> </w:t>
       </w:r>
-      <w:hyperlink r:id="rId26">
+      <w:hyperlink r:id="rId27">
         <w:r>
           <w:rPr>
             <w:rStyle w:val="Hyperlink"/>
@@ -438,7 +646,7 @@
       <w:r>
         <w:t xml:space="preserve"> </w:t>
       </w:r>
-      <w:hyperlink r:id="rId27">
+      <w:hyperlink r:id="rId28">
         <w:r>
           <w:rPr>
             <w:rStyle w:val="Hyperlink"/>
@@ -452,7 +660,7 @@
       <w:r>
         <w:t xml:space="preserve"> </w:t>
       </w:r>
-      <w:hyperlink r:id="rId28">
+      <w:hyperlink r:id="rId29">
         <w:r>
           <w:rPr>
             <w:rStyle w:val="Hyperlink"/>
@@ -467,13 +675,22 @@
         <w:t xml:space="preserve">und Brave.</w:t>
       </w:r>
     </w:p>
-    <w:bookmarkEnd w:id="29"/>
-    <w:bookmarkStart w:id="36" w:name="lebenszyklus-eines-leitfadens"/>
+    <w:bookmarkEnd w:id="30"/>
+    <w:bookmarkStart w:id="37" w:name="lebenszyklus-eines-leitfadens"/>
     <w:p>
       <w:pPr>
         <w:pStyle w:val="Heading2"/>
       </w:pPr>
       <w:r>
+        <w:rPr>
+          <w:rStyle w:val="SectionNumber"/>
+        </w:rPr>
+        <w:t xml:space="preserve">2.2</w:t>
+      </w:r>
+      <w:r>
+        <w:tab/>
+      </w:r>
+      <w:r>
         <w:t xml:space="preserve">Lebenszyklus eines Leitfadens</w:t>
       </w:r>
     </w:p>
@@ -487,7 +704,7 @@
       <w:r>
         <w:t xml:space="preserve"> </w:t>
       </w:r>
-      <w:hyperlink r:id="rId30">
+      <w:hyperlink r:id="rId31">
         <w:r>
           <w:rPr>
             <w:rStyle w:val="Hyperlink"/>
@@ -614,7 +831,7 @@
       <w:r>
         <w:t xml:space="preserve"> </w:t>
       </w:r>
-      <w:hyperlink r:id="rId31">
+      <w:hyperlink r:id="rId32">
         <w:r>
           <w:rPr>
             <w:rStyle w:val="Hyperlink"/>
@@ -659,7 +876,7 @@
       <w:r>
         <w:t xml:space="preserve"> </w:t>
       </w:r>
-      <w:hyperlink r:id="rId32">
+      <w:hyperlink r:id="rId33">
         <w:r>
           <w:rPr>
             <w:rStyle w:val="Hyperlink"/>
@@ -676,7 +893,7 @@
       <w:r>
         <w:t xml:space="preserve"> </w:t>
       </w:r>
-      <w:hyperlink r:id="rId33">
+      <w:hyperlink r:id="rId34">
         <w:r>
           <w:rPr>
             <w:rStyle w:val="Hyperlink"/>
@@ -736,7 +953,7 @@
       <w:r>
         <w:t xml:space="preserve"> </w:t>
       </w:r>
-      <w:hyperlink r:id="rId34">
+      <w:hyperlink r:id="rId35">
         <w:r>
           <w:rPr>
             <w:rStyle w:val="Hyperlink"/>
@@ -762,7 +979,7 @@
       <w:r>
         <w:t xml:space="preserve"> </w:t>
       </w:r>
-      <w:hyperlink r:id="rId35">
+      <w:hyperlink r:id="rId36">
         <w:r>
           <w:rPr>
             <w:rStyle w:val="Hyperlink"/>
@@ -774,13 +991,22 @@
         <w:t xml:space="preserve">.</w:t>
       </w:r>
     </w:p>
-    <w:bookmarkEnd w:id="36"/>
-    <w:bookmarkStart w:id="43" w:name="inhaltsverzeichnis-und-struktur"/>
+    <w:bookmarkEnd w:id="37"/>
+    <w:bookmarkStart w:id="44" w:name="inhaltsverzeichnis-und-struktur"/>
     <w:p>
       <w:pPr>
         <w:pStyle w:val="Heading2"/>
       </w:pPr>
       <w:r>
+        <w:rPr>
+          <w:rStyle w:val="SectionNumber"/>
+        </w:rPr>
+        <w:t xml:space="preserve">2.3</w:t>
+      </w:r>
+      <w:r>
+        <w:tab/>
+      </w:r>
+      <w:r>
         <w:t xml:space="preserve">Inhaltsverzeichnis und Struktur</w:t>
       </w:r>
     </w:p>
@@ -791,7 +1017,7 @@
       <w:r>
         <w:t xml:space="preserve">Zur einfachen Orientierung für die Lernenden haben alle lernOS Leitfäden die gleiche Grundstruktur (</w:t>
       </w:r>
-      <w:hyperlink r:id="rId37">
+      <w:hyperlink r:id="rId38">
         <w:r>
           <w:rPr>
             <w:rStyle w:val="Hyperlink"/>
@@ -803,12 +1029,21 @@
         <w:t xml:space="preserve">). Diese besteht aus den vier Kapiteln Über lernOS, Grundlagen, Lernpfad und Anhang, die im Folgenden beschrieben werden.</w:t>
       </w:r>
     </w:p>
-    <w:bookmarkStart w:id="38" w:name="kapitel-über-lernos"/>
+    <w:bookmarkStart w:id="39" w:name="kapitel-über-lernos"/>
     <w:p>
       <w:pPr>
         <w:pStyle w:val="Heading3"/>
       </w:pPr>
       <w:r>
+        <w:rPr>
+          <w:rStyle w:val="SectionNumber"/>
+        </w:rPr>
+        <w:t xml:space="preserve">2.3.1</w:t>
+      </w:r>
+      <w:r>
+        <w:tab/>
+      </w:r>
+      <w:r>
         <w:t xml:space="preserve">Kapitel</w:t>
       </w:r>
       <w:r>
@@ -850,13 +1085,22 @@
         <w:t xml:space="preserve">erklärt die Grundlagen von lernOS (in allen Leitfäden gleich).</w:t>
       </w:r>
     </w:p>
-    <w:bookmarkEnd w:id="38"/>
-    <w:bookmarkStart w:id="39" w:name="kapitel-grundlagen"/>
+    <w:bookmarkEnd w:id="39"/>
+    <w:bookmarkStart w:id="40" w:name="kapitel-grundlagen"/>
     <w:p>
       <w:pPr>
         <w:pStyle w:val="Heading3"/>
       </w:pPr>
       <w:r>
+        <w:rPr>
+          <w:rStyle w:val="SectionNumber"/>
+        </w:rPr>
+        <w:t xml:space="preserve">2.3.2</w:t>
+      </w:r>
+      <w:r>
+        <w:tab/>
+      </w:r>
+      <w:r>
         <w:t xml:space="preserve">Kapitel</w:t>
       </w:r>
       <w:r>
@@ -898,13 +1142,22 @@
         <w:t xml:space="preserve">enthält theoretische Hintergründe und Informationen, die für das Verständnis des Leitfaden-Themas relevant sind. In diesem Kapitel wird viel auf andere verfügbare Quellen und Literatur verwiesen (Hub- oder Kurationsfunktion).</w:t>
       </w:r>
     </w:p>
-    <w:bookmarkEnd w:id="39"/>
-    <w:bookmarkStart w:id="41" w:name="kapitel-lernpfad"/>
+    <w:bookmarkEnd w:id="40"/>
+    <w:bookmarkStart w:id="42" w:name="kapitel-lernpfad"/>
     <w:p>
       <w:pPr>
         <w:pStyle w:val="Heading3"/>
       </w:pPr>
       <w:r>
+        <w:rPr>
+          <w:rStyle w:val="SectionNumber"/>
+        </w:rPr>
+        <w:t xml:space="preserve">2.3.3</w:t>
+      </w:r>
+      <w:r>
+        <w:tab/>
+      </w:r>
+      <w:r>
         <w:t xml:space="preserve">Kapitel</w:t>
       </w:r>
       <w:r>
@@ -956,7 +1209,7 @@
       <w:r>
         <w:t xml:space="preserve"> </w:t>
       </w:r>
-      <w:hyperlink r:id="rId40">
+      <w:hyperlink r:id="rId41">
         <w:r>
           <w:rPr>
             <w:rStyle w:val="Hyperlink"/>
@@ -968,13 +1221,22 @@
         <w:t xml:space="preserve">.</w:t>
       </w:r>
     </w:p>
-    <w:bookmarkEnd w:id="41"/>
-    <w:bookmarkStart w:id="42" w:name="kapitel-anhang"/>
+    <w:bookmarkEnd w:id="42"/>
+    <w:bookmarkStart w:id="43" w:name="kapitel-anhang"/>
     <w:p>
       <w:pPr>
         <w:pStyle w:val="Heading3"/>
       </w:pPr>
       <w:r>
+        <w:rPr>
+          <w:rStyle w:val="SectionNumber"/>
+        </w:rPr>
+        <w:t xml:space="preserve">2.3.4</w:t>
+      </w:r>
+      <w:r>
+        <w:tab/>
+      </w:r>
+      <w:r>
         <w:t xml:space="preserve">Kapitel</w:t>
       </w:r>
       <w:r>
@@ -1013,23 +1275,41 @@
         <w:t xml:space="preserve">, oft auch ein Kapitel mit Danksagungen (z.B. um Beitragende zu nennen)</w:t>
       </w:r>
     </w:p>
-    <w:bookmarkEnd w:id="42"/>
     <w:bookmarkEnd w:id="43"/>
-    <w:bookmarkStart w:id="60" w:name="inhalte-medien-und-quellen"/>
+    <w:bookmarkEnd w:id="44"/>
+    <w:bookmarkStart w:id="61" w:name="inhalte-medien-und-quellen"/>
     <w:p>
       <w:pPr>
         <w:pStyle w:val="Heading2"/>
       </w:pPr>
       <w:r>
+        <w:rPr>
+          <w:rStyle w:val="SectionNumber"/>
+        </w:rPr>
+        <w:t xml:space="preserve">2.4</w:t>
+      </w:r>
+      <w:r>
+        <w:tab/>
+      </w:r>
+      <w:r>
         <w:t xml:space="preserve">Inhalte, Medien und Quellen</w:t>
       </w:r>
     </w:p>
-    <w:bookmarkStart w:id="47" w:name="schreibstil"/>
+    <w:bookmarkStart w:id="48" w:name="schreibstil"/>
     <w:p>
       <w:pPr>
         <w:pStyle w:val="Heading3"/>
       </w:pPr>
       <w:r>
+        <w:rPr>
+          <w:rStyle w:val="SectionNumber"/>
+        </w:rPr>
+        <w:t xml:space="preserve">2.4.1</w:t>
+      </w:r>
+      <w:r>
+        <w:tab/>
+      </w:r>
+      <w:r>
         <w:t xml:space="preserve">Schreibstil</w:t>
       </w:r>
     </w:p>
@@ -1043,7 +1323,7 @@
       <w:r>
         <w:t xml:space="preserve"> </w:t>
       </w:r>
-      <w:hyperlink r:id="rId44">
+      <w:hyperlink r:id="rId45">
         <w:r>
           <w:rPr>
             <w:rStyle w:val="Hyperlink"/>
@@ -1060,7 +1340,7 @@
       <w:r>
         <w:t xml:space="preserve"> </w:t>
       </w:r>
-      <w:hyperlink r:id="rId45">
+      <w:hyperlink r:id="rId46">
         <w:r>
           <w:rPr>
             <w:rStyle w:val="Hyperlink"/>
@@ -1077,7 +1357,7 @@
       <w:r>
         <w:t xml:space="preserve"> </w:t>
       </w:r>
-      <w:hyperlink r:id="rId46">
+      <w:hyperlink r:id="rId47">
         <w:r>
           <w:rPr>
             <w:rStyle w:val="Hyperlink"/>
@@ -1118,13 +1398,22 @@
         <w:t xml:space="preserve">verwendet, um zu aktivieren.</w:t>
       </w:r>
     </w:p>
-    <w:bookmarkEnd w:id="47"/>
-    <w:bookmarkStart w:id="52" w:name="bilder"/>
+    <w:bookmarkEnd w:id="48"/>
+    <w:bookmarkStart w:id="53" w:name="bilder"/>
     <w:p>
       <w:pPr>
         <w:pStyle w:val="Heading3"/>
       </w:pPr>
       <w:r>
+        <w:rPr>
+          <w:rStyle w:val="SectionNumber"/>
+        </w:rPr>
+        <w:t xml:space="preserve">2.4.2</w:t>
+      </w:r>
+      <w:r>
+        <w:tab/>
+      </w:r>
+      <w:r>
         <w:t xml:space="preserve">Bilder</w:t>
       </w:r>
     </w:p>
@@ -1138,7 +1427,7 @@
       <w:r>
         <w:t xml:space="preserve"> </w:t>
       </w:r>
-      <w:hyperlink r:id="rId48">
+      <w:hyperlink r:id="rId49">
         <w:r>
           <w:rPr>
             <w:rStyle w:val="Hyperlink"/>
@@ -1155,7 +1444,7 @@
       <w:r>
         <w:t xml:space="preserve"> </w:t>
       </w:r>
-      <w:hyperlink r:id="rId49">
+      <w:hyperlink r:id="rId50">
         <w:r>
           <w:rPr>
             <w:rStyle w:val="Hyperlink"/>
@@ -1169,7 +1458,7 @@
       <w:r>
         <w:t xml:space="preserve"> </w:t>
       </w:r>
-      <w:hyperlink r:id="rId50">
+      <w:hyperlink r:id="rId51">
         <w:r>
           <w:rPr>
             <w:rStyle w:val="Hyperlink"/>
@@ -1186,7 +1475,7 @@
       <w:r>
         <w:t xml:space="preserve"> </w:t>
       </w:r>
-      <w:hyperlink r:id="rId51">
+      <w:hyperlink r:id="rId52">
         <w:r>
           <w:rPr>
             <w:rStyle w:val="Hyperlink"/>
@@ -1198,13 +1487,22 @@
         <w:t xml:space="preserve">.</w:t>
       </w:r>
     </w:p>
-    <w:bookmarkEnd w:id="52"/>
-    <w:bookmarkStart w:id="53" w:name="audio-und-video"/>
+    <w:bookmarkEnd w:id="53"/>
+    <w:bookmarkStart w:id="54" w:name="audio-und-video"/>
     <w:p>
       <w:pPr>
         <w:pStyle w:val="Heading3"/>
       </w:pPr>
       <w:r>
+        <w:rPr>
+          <w:rStyle w:val="SectionNumber"/>
+        </w:rPr>
+        <w:t xml:space="preserve">2.4.3</w:t>
+      </w:r>
+      <w:r>
+        <w:tab/>
+      </w:r>
+      <w:r>
         <w:t xml:space="preserve">Audio und Video</w:t>
       </w:r>
     </w:p>
@@ -1216,13 +1514,22 @@
         <w:t xml:space="preserve">Da die Produktionskette auch Textdokumente erzeugt, können in lernOS Leitfäden keine Audio- und Video-Inhalte eingebettet werden. Um trotzdem auf Audio- und Videoinhalte zu verweisen, können diese einfach im Text verlinkt werden.</w:t>
       </w:r>
     </w:p>
-    <w:bookmarkEnd w:id="53"/>
-    <w:bookmarkStart w:id="56" w:name="markdown-syntax"/>
+    <w:bookmarkEnd w:id="54"/>
+    <w:bookmarkStart w:id="57" w:name="markdown-syntax"/>
     <w:p>
       <w:pPr>
         <w:pStyle w:val="Heading3"/>
       </w:pPr>
       <w:r>
+        <w:rPr>
+          <w:rStyle w:val="SectionNumber"/>
+        </w:rPr>
+        <w:t xml:space="preserve">2.4.4</w:t>
+      </w:r>
+      <w:r>
+        <w:tab/>
+      </w:r>
+      <w:r>
         <w:t xml:space="preserve">Markdown Syntax</w:t>
       </w:r>
     </w:p>
@@ -1236,7 +1543,7 @@
       <w:r>
         <w:t xml:space="preserve"> </w:t>
       </w:r>
-      <w:hyperlink r:id="rId54">
+      <w:hyperlink r:id="rId55">
         <w:r>
           <w:rPr>
             <w:rStyle w:val="Hyperlink"/>
@@ -1253,7 +1560,7 @@
       <w:r>
         <w:t xml:space="preserve"> </w:t>
       </w:r>
-      <w:hyperlink r:id="rId55">
+      <w:hyperlink r:id="rId56">
         <w:r>
           <w:rPr>
             <w:rStyle w:val="Hyperlink"/>
@@ -1652,13 +1959,22 @@
         <w:t xml:space="preserve">---</w:t>
       </w:r>
     </w:p>
-    <w:bookmarkEnd w:id="56"/>
-    <w:bookmarkStart w:id="59" w:name="mehrsprachigkeit"/>
+    <w:bookmarkEnd w:id="57"/>
+    <w:bookmarkStart w:id="60" w:name="mehrsprachigkeit"/>
     <w:p>
       <w:pPr>
         <w:pStyle w:val="Heading3"/>
       </w:pPr>
       <w:r>
+        <w:rPr>
+          <w:rStyle w:val="SectionNumber"/>
+        </w:rPr>
+        <w:t xml:space="preserve">2.4.5</w:t>
+      </w:r>
+      <w:r>
+        <w:tab/>
+      </w:r>
+      <w:r>
         <w:t xml:space="preserve">Mehrsprachigkeit</w:t>
       </w:r>
     </w:p>
@@ -1678,7 +1994,7 @@
         </w:numPr>
         <w:pStyle w:val="Compact"/>
       </w:pPr>
-      <w:hyperlink r:id="rId57">
+      <w:hyperlink r:id="rId58">
         <w:r>
           <w:rPr>
             <w:rStyle w:val="Hyperlink"/>
@@ -1701,7 +2017,7 @@
         </w:numPr>
         <w:pStyle w:val="Compact"/>
       </w:pPr>
-      <w:hyperlink r:id="rId58">
+      <w:hyperlink r:id="rId59">
         <w:r>
           <w:rPr>
             <w:rStyle w:val="Hyperlink"/>
@@ -1716,14 +2032,23 @@
         <w:t xml:space="preserve">- Online-Übersetzungsdienst als Teil von Office 365 (Überprüfen/Übersetzen/Dokument übersetzen)</w:t>
       </w:r>
     </w:p>
-    <w:bookmarkEnd w:id="59"/>
     <w:bookmarkEnd w:id="60"/>
-    <w:bookmarkStart w:id="73" w:name="leitfaden-produktionskette"/>
+    <w:bookmarkEnd w:id="61"/>
+    <w:bookmarkStart w:id="74" w:name="leitfaden-produktionskette"/>
     <w:p>
       <w:pPr>
         <w:pStyle w:val="Heading2"/>
       </w:pPr>
       <w:r>
+        <w:rPr>
+          <w:rStyle w:val="SectionNumber"/>
+        </w:rPr>
+        <w:t xml:space="preserve">2.5</w:t>
+      </w:r>
+      <w:r>
+        <w:tab/>
+      </w:r>
+      <w:r>
         <w:t xml:space="preserve">Leitfaden Produktionskette</w:t>
       </w:r>
     </w:p>
@@ -1737,7 +2062,7 @@
       <w:r>
         <w:t xml:space="preserve"> </w:t>
       </w:r>
-      <w:hyperlink r:id="rId61">
+      <w:hyperlink r:id="rId62">
         <w:r>
           <w:rPr>
             <w:rStyle w:val="Hyperlink"/>
@@ -1754,7 +2079,7 @@
       <w:r>
         <w:t xml:space="preserve"> </w:t>
       </w:r>
-      <w:hyperlink r:id="rId62">
+      <w:hyperlink r:id="rId63">
         <w:r>
           <w:rPr>
             <w:rStyle w:val="Hyperlink"/>
@@ -1771,7 +2096,7 @@
       <w:r>
         <w:t xml:space="preserve"> </w:t>
       </w:r>
-      <w:hyperlink r:id="rId63">
+      <w:hyperlink r:id="rId64">
         <w:r>
           <w:rPr>
             <w:rStyle w:val="Hyperlink"/>
@@ -1786,11 +2111,20 @@
         <w:t xml:space="preserve">zu verwenden.</w:t>
       </w:r>
     </w:p>
-    <w:bookmarkStart w:id="66" w:name="lernos-leitfaden-verzeichnisstruktur"/>
+    <w:bookmarkStart w:id="67" w:name="lernos-leitfaden-verzeichnisstruktur"/>
     <w:p>
       <w:pPr>
         <w:pStyle w:val="Heading3"/>
       </w:pPr>
+      <w:r>
+        <w:rPr>
+          <w:rStyle w:val="SectionNumber"/>
+        </w:rPr>
+        <w:t xml:space="preserve">2.5.1</w:t>
+      </w:r>
+      <w:r>
+        <w:tab/>
+      </w:r>
       <w:r>
         <w:t xml:space="preserve">lernOS Leitfaden Verzeichnisstruktur</w:t>
       </w:r>
@@ -2053,7 +2387,7 @@
       <w:r>
         <w:t xml:space="preserve"> </w:t>
       </w:r>
-      <w:hyperlink r:id="rId64">
+      <w:hyperlink r:id="rId65">
         <w:r>
           <w:rPr>
             <w:rStyle w:val="Hyperlink"/>
@@ -2242,7 +2576,7 @@
       <w:r>
         <w:t xml:space="preserve"> </w:t>
       </w:r>
-      <w:hyperlink r:id="rId65">
+      <w:hyperlink r:id="rId66">
         <w:r>
           <w:rPr>
             <w:rStyle w:val="Hyperlink"/>
@@ -2275,13 +2609,22 @@
         <w:t xml:space="preserve">Im src-Verzeichnis kann der Leitfaden auch auf Unterkapitelebene in einzelne Markdown-Dateien geteilt werden. Das ist z.B. sinnvoll, wenn mehrere Personen gleichzeitig an den Inhalten arbeiten oder die Inhalte in der Webversion auf Kapitelebene kommentierbar sein sollen.</w:t>
       </w:r>
     </w:p>
-    <w:bookmarkEnd w:id="66"/>
-    <w:bookmarkStart w:id="69" w:name="lernos-produktionskette-auf-windows-10"/>
+    <w:bookmarkEnd w:id="67"/>
+    <w:bookmarkStart w:id="70" w:name="lernos-produktionskette-auf-windows-10"/>
     <w:p>
       <w:pPr>
         <w:pStyle w:val="Heading3"/>
       </w:pPr>
       <w:r>
+        <w:rPr>
+          <w:rStyle w:val="SectionNumber"/>
+        </w:rPr>
+        <w:t xml:space="preserve">2.5.2</w:t>
+      </w:r>
+      <w:r>
+        <w:tab/>
+      </w:r>
+      <w:r>
         <w:t xml:space="preserve">lernOS Produktionskette auf Windows 10</w:t>
       </w:r>
     </w:p>
@@ -2295,7 +2638,7 @@
       <w:r>
         <w:t xml:space="preserve"> </w:t>
       </w:r>
-      <w:hyperlink r:id="rId67">
+      <w:hyperlink r:id="rId68">
         <w:r>
           <w:rPr>
             <w:rStyle w:val="Hyperlink"/>
@@ -2360,7 +2703,7 @@
       <w:r>
         <w:t xml:space="preserve"> </w:t>
       </w:r>
-      <w:hyperlink r:id="rId68">
+      <w:hyperlink r:id="rId69">
         <w:r>
           <w:rPr>
             <w:rStyle w:val="Hyperlink"/>
@@ -2432,13 +2775,22 @@
         <w:t xml:space="preserve">Fertig :-)</w:t>
       </w:r>
     </w:p>
-    <w:bookmarkEnd w:id="69"/>
-    <w:bookmarkStart w:id="72" w:name="X9f6236887e2ba61b130d81011bd861b2ea1bcac"/>
+    <w:bookmarkEnd w:id="70"/>
+    <w:bookmarkStart w:id="73" w:name="X9f6236887e2ba61b130d81011bd861b2ea1bcac"/>
     <w:p>
       <w:pPr>
         <w:pStyle w:val="Heading3"/>
       </w:pPr>
       <w:r>
+        <w:rPr>
+          <w:rStyle w:val="SectionNumber"/>
+        </w:rPr>
+        <w:t xml:space="preserve">2.5.3</w:t>
+      </w:r>
+      <w:r>
+        <w:tab/>
+      </w:r>
+      <w:r>
         <w:t xml:space="preserve">Ideen für die Erweiterung der lernOS Produktionskette</w:t>
       </w:r>
     </w:p>
@@ -2474,7 +2826,7 @@
       <w:r>
         <w:t xml:space="preserve"> </w:t>
       </w:r>
-      <w:hyperlink r:id="rId70">
+      <w:hyperlink r:id="rId71">
         <w:r>
           <w:rPr>
             <w:rStyle w:val="Hyperlink"/>
@@ -2535,7 +2887,7 @@
       <w:r>
         <w:t xml:space="preserve"> </w:t>
       </w:r>
-      <w:hyperlink r:id="rId71">
+      <w:hyperlink r:id="rId72">
         <w:r>
           <w:rPr>
             <w:rStyle w:val="Hyperlink"/>
@@ -2547,14 +2899,23 @@
         <w:t xml:space="preserve">).</w:t>
       </w:r>
     </w:p>
-    <w:bookmarkEnd w:id="72"/>
     <w:bookmarkEnd w:id="73"/>
-    <w:bookmarkStart w:id="94" w:name="toolset-für-die-produktionskette"/>
+    <w:bookmarkEnd w:id="74"/>
+    <w:bookmarkStart w:id="100" w:name="toolset-für-die-produktionskette"/>
     <w:p>
       <w:pPr>
         <w:pStyle w:val="Heading2"/>
       </w:pPr>
       <w:r>
+        <w:rPr>
+          <w:rStyle w:val="SectionNumber"/>
+        </w:rPr>
+        <w:t xml:space="preserve">2.6</w:t>
+      </w:r>
+      <w:r>
+        <w:tab/>
+      </w:r>
+      <w:r>
         <w:t xml:space="preserve">Toolset für die Produktionskette</w:t>
       </w:r>
     </w:p>
@@ -2566,12 +2927,21 @@
         <w:t xml:space="preserve">Für die lernOS Produktionskette sind einige Tools auf dem eigenen Rechner oder in der Cloud erforderlich.</w:t>
       </w:r>
     </w:p>
-    <w:bookmarkStart w:id="76" w:name="typora"/>
+    <w:bookmarkStart w:id="78" w:name="typora"/>
     <w:p>
       <w:pPr>
         <w:pStyle w:val="Heading3"/>
       </w:pPr>
       <w:r>
+        <w:rPr>
+          <w:rStyle w:val="SectionNumber"/>
+        </w:rPr>
+        <w:t xml:space="preserve">2.6.1</w:t>
+      </w:r>
+      <w:r>
+        <w:tab/>
+      </w:r>
+      <w:r>
         <w:t xml:space="preserve">Typora</w:t>
       </w:r>
     </w:p>
@@ -2579,7 +2949,7 @@
       <w:pPr>
         <w:pStyle w:val="FirstParagraph"/>
       </w:pPr>
-      <w:hyperlink r:id="rId74">
+      <w:hyperlink r:id="rId75">
         <w:r>
           <w:rPr>
             <w:rStyle w:val="Hyperlink"/>
@@ -2596,7 +2966,7 @@
       <w:r>
         <w:t xml:space="preserve"> </w:t>
       </w:r>
-      <w:hyperlink r:id="rId75">
+      <w:hyperlink r:id="rId76">
         <w:r>
           <w:rPr>
             <w:rStyle w:val="Hyperlink"/>
@@ -2613,24 +2983,72 @@
         <w:pStyle w:val="CaptionedFigure"/>
       </w:pPr>
       <w:r>
+        <w:drawing>
+          <wp:inline>
+            <wp:extent cx="5334000" cy="2658665"/>
+            <wp:effectExtent b="0" l="0" r="0" t="0"/>
+            <wp:docPr descr="Typora Screenshot" title="" id="1" name="Picture"/>
+            <a:graphic>
+              <a:graphicData uri="http://schemas.openxmlformats.org/drawingml/2006/picture">
+                <pic:pic>
+                  <pic:nvPicPr>
+                    <pic:cNvPr descr="./images/typora-screenshot.png" id="0" name="Picture"/>
+                    <pic:cNvPicPr>
+                      <a:picLocks noChangeArrowheads="1" noChangeAspect="1"/>
+                    </pic:cNvPicPr>
+                  </pic:nvPicPr>
+                  <pic:blipFill>
+                    <a:blip r:embed="rId77"/>
+                    <a:stretch>
+                      <a:fillRect/>
+                    </a:stretch>
+                  </pic:blipFill>
+                  <pic:spPr bwMode="auto">
+                    <a:xfrm>
+                      <a:off x="0" y="0"/>
+                      <a:ext cx="5334000" cy="2658665"/>
+                    </a:xfrm>
+                    <a:prstGeom prst="rect">
+                      <a:avLst/>
+                    </a:prstGeom>
+                    <a:noFill/>
+                    <a:ln w="9525">
+                      <a:noFill/>
+                      <a:headEnd/>
+                      <a:tailEnd/>
+                    </a:ln>
+                  </pic:spPr>
+                </pic:pic>
+              </a:graphicData>
+            </a:graphic>
+          </wp:inline>
+        </w:drawing>
+      </w:r>
+    </w:p>
+    <w:p>
+      <w:pPr>
+        <w:pStyle w:val="ImageCaption"/>
+      </w:pPr>
+      <w:r>
         <w:t xml:space="preserve">Typora Screenshot</w:t>
       </w:r>
     </w:p>
-    <w:p>
-      <w:pPr>
-        <w:pStyle w:val="ImageCaption"/>
-      </w:pPr>
-      <w:r>
-        <w:t xml:space="preserve">Typora Screenshot</w:t>
-      </w:r>
-    </w:p>
-    <w:bookmarkEnd w:id="76"/>
-    <w:bookmarkStart w:id="78" w:name="pandoc"/>
+    <w:bookmarkEnd w:id="78"/>
+    <w:bookmarkStart w:id="80" w:name="pandoc"/>
     <w:p>
       <w:pPr>
         <w:pStyle w:val="Heading3"/>
       </w:pPr>
       <w:r>
+        <w:rPr>
+          <w:rStyle w:val="SectionNumber"/>
+        </w:rPr>
+        <w:t xml:space="preserve">2.6.2</w:t>
+      </w:r>
+      <w:r>
+        <w:tab/>
+      </w:r>
+      <w:r>
         <w:t xml:space="preserve">Pandoc</w:t>
       </w:r>
     </w:p>
@@ -2638,7 +3056,7 @@
       <w:pPr>
         <w:pStyle w:val="FirstParagraph"/>
       </w:pPr>
-      <w:hyperlink r:id="rId77">
+      <w:hyperlink r:id="rId79">
         <w:r>
           <w:rPr>
             <w:rStyle w:val="Hyperlink"/>
@@ -2828,13 +3246,22 @@
         <w:t xml:space="preserve">uvm.</w:t>
       </w:r>
     </w:p>
-    <w:bookmarkEnd w:id="78"/>
-    <w:bookmarkStart w:id="80" w:name="github-desktop"/>
+    <w:bookmarkEnd w:id="80"/>
+    <w:bookmarkStart w:id="83" w:name="github-desktop"/>
     <w:p>
       <w:pPr>
         <w:pStyle w:val="Heading3"/>
       </w:pPr>
       <w:r>
+        <w:rPr>
+          <w:rStyle w:val="SectionNumber"/>
+        </w:rPr>
+        <w:t xml:space="preserve">2.6.3</w:t>
+      </w:r>
+      <w:r>
+        <w:tab/>
+      </w:r>
+      <w:r>
         <w:t xml:space="preserve">GitHub Desktop</w:t>
       </w:r>
     </w:p>
@@ -2842,7 +3269,7 @@
       <w:pPr>
         <w:pStyle w:val="FirstParagraph"/>
       </w:pPr>
-      <w:hyperlink r:id="rId79">
+      <w:hyperlink r:id="rId81">
         <w:r>
           <w:rPr>
             <w:rStyle w:val="Hyperlink"/>
@@ -2859,7 +3286,7 @@
       <w:r>
         <w:t xml:space="preserve"> </w:t>
       </w:r>
-      <w:hyperlink r:id="rId62">
+      <w:hyperlink r:id="rId63">
         <w:r>
           <w:rPr>
             <w:rStyle w:val="Hyperlink"/>
@@ -2879,24 +3306,72 @@
         <w:pStyle w:val="CaptionedFigure"/>
       </w:pPr>
       <w:r>
+        <w:drawing>
+          <wp:inline>
+            <wp:extent cx="5334000" cy="3333749"/>
+            <wp:effectExtent b="0" l="0" r="0" t="0"/>
+            <wp:docPr descr="Github Desktop Screenshot" title="" id="1" name="Picture"/>
+            <a:graphic>
+              <a:graphicData uri="http://schemas.openxmlformats.org/drawingml/2006/picture">
+                <pic:pic>
+                  <pic:nvPicPr>
+                    <pic:cNvPr descr="./images/github-desktop-screenshot.png" id="0" name="Picture"/>
+                    <pic:cNvPicPr>
+                      <a:picLocks noChangeArrowheads="1" noChangeAspect="1"/>
+                    </pic:cNvPicPr>
+                  </pic:nvPicPr>
+                  <pic:blipFill>
+                    <a:blip r:embed="rId82"/>
+                    <a:stretch>
+                      <a:fillRect/>
+                    </a:stretch>
+                  </pic:blipFill>
+                  <pic:spPr bwMode="auto">
+                    <a:xfrm>
+                      <a:off x="0" y="0"/>
+                      <a:ext cx="5334000" cy="3333749"/>
+                    </a:xfrm>
+                    <a:prstGeom prst="rect">
+                      <a:avLst/>
+                    </a:prstGeom>
+                    <a:noFill/>
+                    <a:ln w="9525">
+                      <a:noFill/>
+                      <a:headEnd/>
+                      <a:tailEnd/>
+                    </a:ln>
+                  </pic:spPr>
+                </pic:pic>
+              </a:graphicData>
+            </a:graphic>
+          </wp:inline>
+        </w:drawing>
+      </w:r>
+    </w:p>
+    <w:p>
+      <w:pPr>
+        <w:pStyle w:val="ImageCaption"/>
+      </w:pPr>
+      <w:r>
         <w:t xml:space="preserve">Github Desktop Screenshot</w:t>
       </w:r>
     </w:p>
-    <w:p>
-      <w:pPr>
-        <w:pStyle w:val="ImageCaption"/>
-      </w:pPr>
-      <w:r>
-        <w:t xml:space="preserve">Github Desktop Screenshot</w:t>
-      </w:r>
-    </w:p>
-    <w:bookmarkEnd w:id="80"/>
-    <w:bookmarkStart w:id="85" w:name="latex-co."/>
+    <w:bookmarkEnd w:id="83"/>
+    <w:bookmarkStart w:id="88" w:name="latex-co."/>
     <w:p>
       <w:pPr>
         <w:pStyle w:val="Heading3"/>
       </w:pPr>
       <w:r>
+        <w:rPr>
+          <w:rStyle w:val="SectionNumber"/>
+        </w:rPr>
+        <w:t xml:space="preserve">2.6.4</w:t>
+      </w:r>
+      <w:r>
+        <w:tab/>
+      </w:r>
+      <w:r>
         <w:t xml:space="preserve">LaTeX &amp; Co.</w:t>
       </w:r>
     </w:p>
@@ -2904,7 +3379,7 @@
       <w:pPr>
         <w:pStyle w:val="FirstParagraph"/>
       </w:pPr>
-      <w:hyperlink r:id="rId81">
+      <w:hyperlink r:id="rId84">
         <w:r>
           <w:rPr>
             <w:rStyle w:val="Hyperlink"/>
@@ -2921,7 +3396,7 @@
       <w:r>
         <w:t xml:space="preserve"> </w:t>
       </w:r>
-      <w:hyperlink r:id="rId82">
+      <w:hyperlink r:id="rId85">
         <w:r>
           <w:rPr>
             <w:rStyle w:val="Hyperlink"/>
@@ -2935,7 +3410,7 @@
       <w:r>
         <w:t xml:space="preserve"> </w:t>
       </w:r>
-      <w:hyperlink r:id="rId83">
+      <w:hyperlink r:id="rId86">
         <w:r>
           <w:rPr>
             <w:rStyle w:val="Hyperlink"/>
@@ -2960,7 +3435,7 @@
       <w:r>
         <w:t xml:space="preserve"> </w:t>
       </w:r>
-      <w:hyperlink r:id="rId84">
+      <w:hyperlink r:id="rId87">
         <w:r>
           <w:rPr>
             <w:rStyle w:val="Hyperlink"/>
@@ -2991,13 +3466,22 @@
         <w:t xml:space="preserve">angepasst. Für den Einsatz dieser Vorlage werden bei erstmaligen Verwendung weitere LaTeX-Erweiterungen installiert.</w:t>
       </w:r>
     </w:p>
-    <w:bookmarkEnd w:id="85"/>
-    <w:bookmarkStart w:id="88" w:name="mkdocs-material-for-mkdocs"/>
+    <w:bookmarkEnd w:id="88"/>
+    <w:bookmarkStart w:id="93" w:name="mkdocs-material-for-mkdocs"/>
     <w:p>
       <w:pPr>
         <w:pStyle w:val="Heading3"/>
       </w:pPr>
       <w:r>
+        <w:rPr>
+          <w:rStyle w:val="SectionNumber"/>
+        </w:rPr>
+        <w:t xml:space="preserve">2.6.5</w:t>
+      </w:r>
+      <w:r>
+        <w:tab/>
+      </w:r>
+      <w:r>
         <w:t xml:space="preserve">MkDocs &amp; Material for MkDocs</w:t>
       </w:r>
     </w:p>
@@ -3005,7 +3489,7 @@
       <w:pPr>
         <w:pStyle w:val="FirstParagraph"/>
       </w:pPr>
-      <w:hyperlink r:id="rId86">
+      <w:hyperlink r:id="rId89">
         <w:r>
           <w:rPr>
             <w:rStyle w:val="Hyperlink"/>
@@ -3022,7 +3506,7 @@
       <w:r>
         <w:t xml:space="preserve"> </w:t>
       </w:r>
-      <w:hyperlink r:id="rId68">
+      <w:hyperlink r:id="rId69">
         <w:r>
           <w:rPr>
             <w:rStyle w:val="Hyperlink"/>
@@ -3042,19 +3526,58 @@
         <w:pStyle w:val="CaptionedFigure"/>
       </w:pPr>
       <w:r>
+        <w:drawing>
+          <wp:inline>
+            <wp:extent cx="5334000" cy="2521148"/>
+            <wp:effectExtent b="0" l="0" r="0" t="0"/>
+            <wp:docPr descr="lernOS Leitfaden Web-Version" title="" id="1" name="Picture"/>
+            <a:graphic>
+              <a:graphicData uri="http://schemas.openxmlformats.org/drawingml/2006/picture">
+                <pic:pic>
+                  <pic:nvPicPr>
+                    <pic:cNvPr descr="./images/lernos-web-version-screenshot.png" id="0" name="Picture"/>
+                    <pic:cNvPicPr>
+                      <a:picLocks noChangeArrowheads="1" noChangeAspect="1"/>
+                    </pic:cNvPicPr>
+                  </pic:nvPicPr>
+                  <pic:blipFill>
+                    <a:blip r:embed="rId90"/>
+                    <a:stretch>
+                      <a:fillRect/>
+                    </a:stretch>
+                  </pic:blipFill>
+                  <pic:spPr bwMode="auto">
+                    <a:xfrm>
+                      <a:off x="0" y="0"/>
+                      <a:ext cx="5334000" cy="2521148"/>
+                    </a:xfrm>
+                    <a:prstGeom prst="rect">
+                      <a:avLst/>
+                    </a:prstGeom>
+                    <a:noFill/>
+                    <a:ln w="9525">
+                      <a:noFill/>
+                      <a:headEnd/>
+                      <a:tailEnd/>
+                    </a:ln>
+                  </pic:spPr>
+                </pic:pic>
+              </a:graphicData>
+            </a:graphic>
+          </wp:inline>
+        </w:drawing>
+      </w:r>
+    </w:p>
+    <w:p>
+      <w:pPr>
+        <w:pStyle w:val="ImageCaption"/>
+      </w:pPr>
+      <w:r>
         <w:t xml:space="preserve">lernOS Leitfaden Web-Version</w:t>
       </w:r>
     </w:p>
     <w:p>
       <w:pPr>
-        <w:pStyle w:val="ImageCaption"/>
-      </w:pPr>
-      <w:r>
-        <w:t xml:space="preserve">lernOS Leitfaden Web-Version</w:t>
-      </w:r>
-    </w:p>
-    <w:p>
-      <w:pPr>
         <w:pStyle w:val="BodyText"/>
       </w:pPr>
       <w:r>
@@ -3063,7 +3586,7 @@
       <w:r>
         <w:t xml:space="preserve"> </w:t>
       </w:r>
-      <w:hyperlink r:id="rId87">
+      <w:hyperlink r:id="rId91">
         <w:r>
           <w:rPr>
             <w:rStyle w:val="Hyperlink"/>
@@ -3083,24 +3606,72 @@
         <w:pStyle w:val="CaptionedFigure"/>
       </w:pPr>
       <w:r>
+        <w:drawing>
+          <wp:inline>
+            <wp:extent cx="5334000" cy="3362259"/>
+            <wp:effectExtent b="0" l="0" r="0" t="0"/>
+            <wp:docPr descr="Kommentare mit Disqus Screenshot" title="" id="1" name="Picture"/>
+            <a:graphic>
+              <a:graphicData uri="http://schemas.openxmlformats.org/drawingml/2006/picture">
+                <pic:pic>
+                  <pic:nvPicPr>
+                    <pic:cNvPr descr="./images/disqus-screenshot.png" id="0" name="Picture"/>
+                    <pic:cNvPicPr>
+                      <a:picLocks noChangeArrowheads="1" noChangeAspect="1"/>
+                    </pic:cNvPicPr>
+                  </pic:nvPicPr>
+                  <pic:blipFill>
+                    <a:blip r:embed="rId92"/>
+                    <a:stretch>
+                      <a:fillRect/>
+                    </a:stretch>
+                  </pic:blipFill>
+                  <pic:spPr bwMode="auto">
+                    <a:xfrm>
+                      <a:off x="0" y="0"/>
+                      <a:ext cx="5334000" cy="3362259"/>
+                    </a:xfrm>
+                    <a:prstGeom prst="rect">
+                      <a:avLst/>
+                    </a:prstGeom>
+                    <a:noFill/>
+                    <a:ln w="9525">
+                      <a:noFill/>
+                      <a:headEnd/>
+                      <a:tailEnd/>
+                    </a:ln>
+                  </pic:spPr>
+                </pic:pic>
+              </a:graphicData>
+            </a:graphic>
+          </wp:inline>
+        </w:drawing>
+      </w:r>
+    </w:p>
+    <w:p>
+      <w:pPr>
+        <w:pStyle w:val="ImageCaption"/>
+      </w:pPr>
+      <w:r>
         <w:t xml:space="preserve">Kommentare mit Disqus Screenshot</w:t>
       </w:r>
     </w:p>
-    <w:p>
-      <w:pPr>
-        <w:pStyle w:val="ImageCaption"/>
-      </w:pPr>
-      <w:r>
-        <w:t xml:space="preserve">Kommentare mit Disqus Screenshot</w:t>
-      </w:r>
-    </w:p>
-    <w:bookmarkEnd w:id="88"/>
-    <w:bookmarkStart w:id="93" w:name="calibre"/>
+    <w:bookmarkEnd w:id="93"/>
+    <w:bookmarkStart w:id="99" w:name="calibre"/>
     <w:p>
       <w:pPr>
         <w:pStyle w:val="Heading3"/>
       </w:pPr>
       <w:r>
+        <w:rPr>
+          <w:rStyle w:val="SectionNumber"/>
+        </w:rPr>
+        <w:t xml:space="preserve">2.6.6</w:t>
+      </w:r>
+      <w:r>
+        <w:tab/>
+      </w:r>
+      <w:r>
         <w:t xml:space="preserve">Calibre</w:t>
       </w:r>
     </w:p>
@@ -3108,7 +3679,7 @@
       <w:pPr>
         <w:pStyle w:val="FirstParagraph"/>
       </w:pPr>
-      <w:hyperlink r:id="rId89">
+      <w:hyperlink r:id="rId94">
         <w:r>
           <w:rPr>
             <w:rStyle w:val="Hyperlink"/>
@@ -3125,7 +3696,7 @@
       <w:r>
         <w:t xml:space="preserve"> </w:t>
       </w:r>
-      <w:hyperlink r:id="rId90">
+      <w:hyperlink r:id="rId95">
         <w:r>
           <w:rPr>
             <w:rStyle w:val="Hyperlink"/>
@@ -3142,7 +3713,7 @@
       <w:r>
         <w:t xml:space="preserve"> </w:t>
       </w:r>
-      <w:hyperlink r:id="rId91">
+      <w:hyperlink r:id="rId96">
         <w:r>
           <w:rPr>
             <w:rStyle w:val="Hyperlink"/>
@@ -3159,7 +3730,7 @@
       <w:r>
         <w:t xml:space="preserve"> </w:t>
       </w:r>
-      <w:hyperlink r:id="rId92">
+      <w:hyperlink r:id="rId97">
         <w:r>
           <w:rPr>
             <w:rStyle w:val="Hyperlink"/>
@@ -3179,26 +3750,74 @@
         <w:pStyle w:val="CaptionedFigure"/>
       </w:pPr>
       <w:r>
+        <w:drawing>
+          <wp:inline>
+            <wp:extent cx="5334000" cy="3823580"/>
+            <wp:effectExtent b="0" l="0" r="0" t="0"/>
+            <wp:docPr descr="Calibre Screenshot" title="" id="1" name="Picture"/>
+            <a:graphic>
+              <a:graphicData uri="http://schemas.openxmlformats.org/drawingml/2006/picture">
+                <pic:pic>
+                  <pic:nvPicPr>
+                    <pic:cNvPr descr="./images/calibre-screenshot.png" id="0" name="Picture"/>
+                    <pic:cNvPicPr>
+                      <a:picLocks noChangeArrowheads="1" noChangeAspect="1"/>
+                    </pic:cNvPicPr>
+                  </pic:nvPicPr>
+                  <pic:blipFill>
+                    <a:blip r:embed="rId98"/>
+                    <a:stretch>
+                      <a:fillRect/>
+                    </a:stretch>
+                  </pic:blipFill>
+                  <pic:spPr bwMode="auto">
+                    <a:xfrm>
+                      <a:off x="0" y="0"/>
+                      <a:ext cx="5334000" cy="3823580"/>
+                    </a:xfrm>
+                    <a:prstGeom prst="rect">
+                      <a:avLst/>
+                    </a:prstGeom>
+                    <a:noFill/>
+                    <a:ln w="9525">
+                      <a:noFill/>
+                      <a:headEnd/>
+                      <a:tailEnd/>
+                    </a:ln>
+                  </pic:spPr>
+                </pic:pic>
+              </a:graphicData>
+            </a:graphic>
+          </wp:inline>
+        </w:drawing>
+      </w:r>
+    </w:p>
+    <w:p>
+      <w:pPr>
+        <w:pStyle w:val="ImageCaption"/>
+      </w:pPr>
+      <w:r>
         <w:t xml:space="preserve">Calibre Screenshot</w:t>
       </w:r>
     </w:p>
-    <w:p>
-      <w:pPr>
-        <w:pStyle w:val="ImageCaption"/>
-      </w:pPr>
-      <w:r>
-        <w:t xml:space="preserve">Calibre Screenshot</w:t>
-      </w:r>
-    </w:p>
-    <w:bookmarkEnd w:id="93"/>
-    <w:bookmarkEnd w:id="94"/>
-    <w:bookmarkEnd w:id="95"/>
-    <w:bookmarkStart w:id="100" w:name="lernpfad"/>
+    <w:bookmarkEnd w:id="99"/>
+    <w:bookmarkEnd w:id="100"/>
+    <w:bookmarkEnd w:id="101"/>
+    <w:bookmarkStart w:id="106" w:name="lernpfad"/>
     <w:p>
       <w:pPr>
         <w:pStyle w:val="Heading1"/>
       </w:pPr>
       <w:r>
+        <w:rPr>
+          <w:rStyle w:val="SectionNumber"/>
+        </w:rPr>
+        <w:t xml:space="preserve">3</w:t>
+      </w:r>
+      <w:r>
+        <w:tab/>
+      </w:r>
+      <w:r>
         <w:t xml:space="preserve">Lernpfad</w:t>
       </w:r>
     </w:p>
@@ -3268,7 +3887,7 @@
       <w:r>
         <w:t xml:space="preserve"> </w:t>
       </w:r>
-      <w:hyperlink r:id="rId96">
+      <w:hyperlink r:id="rId102">
         <w:r>
           <w:rPr>
             <w:rStyle w:val="Hyperlink"/>
@@ -3329,7 +3948,7 @@
       <w:r>
         <w:t xml:space="preserve"> </w:t>
       </w:r>
-      <w:hyperlink r:id="rId97">
+      <w:hyperlink r:id="rId103">
         <w:r>
           <w:rPr>
             <w:rStyle w:val="Hyperlink"/>
@@ -3477,7 +4096,7 @@
       <w:r>
         <w:t xml:space="preserve"> </w:t>
       </w:r>
-      <w:hyperlink r:id="rId98">
+      <w:hyperlink r:id="rId104">
         <w:r>
           <w:rPr>
             <w:rStyle w:val="Hyperlink"/>
@@ -3494,7 +4113,7 @@
       <w:r>
         <w:t xml:space="preserve"> </w:t>
       </w:r>
-      <w:hyperlink r:id="rId99">
+      <w:hyperlink r:id="rId105">
         <w:r>
           <w:rPr>
             <w:rStyle w:val="Hyperlink"/>
@@ -3553,22 +4172,40 @@
         <w:t xml:space="preserve">Die Version 0.2 wird auf GitHub in Form eines weiteren Release veröffentlicht und auf geeigneten Kanälen an die Zielgruppe kommuniziert. Idealerweise probieren einige Learning Circle den Leitfaden im nächsten Sprint aus, geben Feedback auf Basis dessen dann eine Version 1.0 veröffentlicht werden kann.</w:t>
       </w:r>
     </w:p>
-    <w:bookmarkEnd w:id="100"/>
-    <w:bookmarkStart w:id="105" w:name="anhang"/>
+    <w:bookmarkEnd w:id="106"/>
+    <w:bookmarkStart w:id="110" w:name="anhang"/>
     <w:p>
       <w:pPr>
         <w:pStyle w:val="Heading1"/>
       </w:pPr>
       <w:r>
+        <w:rPr>
+          <w:rStyle w:val="SectionNumber"/>
+        </w:rPr>
+        <w:t xml:space="preserve">4</w:t>
+      </w:r>
+      <w:r>
+        <w:tab/>
+      </w:r>
+      <w:r>
         <w:t xml:space="preserve">Anhang</w:t>
       </w:r>
     </w:p>
-    <w:bookmarkStart w:id="101" w:name="danksagungen"/>
+    <w:bookmarkStart w:id="107" w:name="danksagungen"/>
     <w:p>
       <w:pPr>
         <w:pStyle w:val="Heading2"/>
       </w:pPr>
       <w:r>
+        <w:rPr>
+          <w:rStyle w:val="SectionNumber"/>
+        </w:rPr>
+        <w:t xml:space="preserve">4.1</w:t>
+      </w:r>
+      <w:r>
+        <w:tab/>
+      </w:r>
+      <w:r>
         <w:t xml:space="preserve">Danksagungen</w:t>
       </w:r>
     </w:p>
@@ -3580,12 +4217,21 @@
         <w:t xml:space="preserve">…</w:t>
       </w:r>
     </w:p>
-    <w:bookmarkEnd w:id="101"/>
-    <w:bookmarkStart w:id="102" w:name="änderungshistorie"/>
+    <w:bookmarkEnd w:id="107"/>
+    <w:bookmarkStart w:id="108" w:name="änderungshistorie"/>
     <w:p>
       <w:pPr>
         <w:pStyle w:val="Heading2"/>
       </w:pPr>
+      <w:r>
+        <w:rPr>
+          <w:rStyle w:val="SectionNumber"/>
+        </w:rPr>
+        <w:t xml:space="preserve">4.2</w:t>
+      </w:r>
+      <w:r>
+        <w:tab/>
+      </w:r>
       <w:r>
         <w:t xml:space="preserve">Änderungshistorie</w:t>
       </w:r>
@@ -3690,13 +4336,22 @@
         </w:tc>
       </w:tr>
     </w:tbl>
-    <w:bookmarkEnd w:id="102"/>
-    <w:bookmarkStart w:id="104" w:name="lernos-glossar"/>
+    <w:bookmarkEnd w:id="108"/>
+    <w:bookmarkStart w:id="109" w:name="lernos-glossar"/>
     <w:p>
       <w:pPr>
         <w:pStyle w:val="Heading2"/>
       </w:pPr>
       <w:r>
+        <w:rPr>
+          <w:rStyle w:val="SectionNumber"/>
+        </w:rPr>
+        <w:t xml:space="preserve">4.3</w:t>
+      </w:r>
+      <w:r>
+        <w:tab/>
+      </w:r>
+      <w:r>
         <w:t xml:space="preserve">lernOS Glossar</w:t>
       </w:r>
     </w:p>
@@ -4780,9 +5435,8 @@
           <w:ilvl w:val="0"/>
           <w:numId w:val="1034"/>
         </w:numPr>
-        <w:pStyle w:val="Heading2"/>
-      </w:pPr>
-      <w:bookmarkStart w:id="103" w:name="ziel-result-to-be-achieved-iso-90012015."/>
+        <w:pStyle w:val="Compact"/>
+      </w:pPr>
       <w:r>
         <w:rPr>
           <w:bCs/>
@@ -4793,184 +5447,9 @@
       <w:r>
         <w:t xml:space="preserve">Result to be achieved (ISO 9001:2015).</w:t>
       </w:r>
-      <w:bookmarkEnd w:id="103"/>
-    </w:p>
-    <w:p>
-      <w:pPr>
-        <w:numPr>
-          <w:ilvl w:val="0"/>
-          <w:numId w:val="1000"/>
-        </w:numPr>
-        <w:pStyle w:val="Compact"/>
-      </w:pPr>
-      <w:r>
-        <w:t xml:space="preserve">title:</w:t>
-      </w:r>
-      <w:r>
-        <w:t xml:space="preserve"> </w:t>
-      </w:r>
-      <w:r>
-        <w:t xml:space="preserve">“</w:t>
-      </w:r>
-      <w:r>
-        <w:t xml:space="preserve">Wie schreibt man einen lernOS Leitfaden?</w:t>
-      </w:r>
-      <w:r>
-        <w:t xml:space="preserve">”</w:t>
-      </w:r>
-      <w:r>
-        <w:t xml:space="preserve"> </w:t>
-      </w:r>
-      <w:r>
-        <w:t xml:space="preserve">subtitle:</w:t>
-      </w:r>
-      <w:r>
-        <w:t xml:space="preserve"> </w:t>
-      </w:r>
-      <w:r>
-        <w:t xml:space="preserve">“</w:t>
-      </w:r>
-      <w:r>
-        <w:t xml:space="preserve">Dein eigener lernOS Leitfaden in einem Sprint</w:t>
-      </w:r>
-      <w:r>
-        <w:t xml:space="preserve">”</w:t>
-      </w:r>
-      <w:r>
-        <w:t xml:space="preserve"> </w:t>
-      </w:r>
-      <w:r>
-        <w:t xml:space="preserve">author: [Simon Dückert]</w:t>
-      </w:r>
-      <w:r>
-        <w:t xml:space="preserve"> </w:t>
-      </w:r>
-      <w:r>
-        <w:t xml:space="preserve">date:</w:t>
-      </w:r>
-      <w:r>
-        <w:t xml:space="preserve"> </w:t>
-      </w:r>
-      <w:r>
-        <w:t xml:space="preserve">“</w:t>
-      </w:r>
-      <w:r>
-        <w:t xml:space="preserve">Version 0.1 (xx.xx.2020)</w:t>
-      </w:r>
-      <w:r>
-        <w:t xml:space="preserve">”</w:t>
-      </w:r>
-      <w:r>
-        <w:t xml:space="preserve"> </w:t>
-      </w:r>
-      <w:r>
-        <w:t xml:space="preserve">titlepage: true</w:t>
-      </w:r>
-      <w:r>
-        <w:t xml:space="preserve"> </w:t>
-      </w:r>
-      <w:r>
-        <w:t xml:space="preserve">titlepage-color:</w:t>
-      </w:r>
-      <w:r>
-        <w:t xml:space="preserve"> </w:t>
-      </w:r>
-      <w:r>
-        <w:t xml:space="preserve">“</w:t>
-      </w:r>
-      <w:r>
-        <w:t xml:space="preserve">ff6600</w:t>
-      </w:r>
-      <w:r>
-        <w:t xml:space="preserve">”</w:t>
-      </w:r>
-      <w:r>
-        <w:t xml:space="preserve"> </w:t>
-      </w:r>
-      <w:r>
-        <w:t xml:space="preserve">titlepage-text-color:</w:t>
-      </w:r>
-      <w:r>
-        <w:t xml:space="preserve"> </w:t>
-      </w:r>
-      <w:r>
-        <w:t xml:space="preserve">“</w:t>
-      </w:r>
-      <w:r>
-        <w:t xml:space="preserve">ffffff</w:t>
-      </w:r>
-      <w:r>
-        <w:t xml:space="preserve">”</w:t>
-      </w:r>
-      <w:r>
-        <w:t xml:space="preserve"> </w:t>
-      </w:r>
-      <w:r>
-        <w:t xml:space="preserve">titlepage-rule-color:</w:t>
-      </w:r>
-      <w:r>
-        <w:t xml:space="preserve"> </w:t>
-      </w:r>
-      <w:r>
-        <w:t xml:space="preserve">“</w:t>
-      </w:r>
-      <w:r>
-        <w:t xml:space="preserve">ffffff</w:t>
-      </w:r>
-      <w:r>
-        <w:t xml:space="preserve">”</w:t>
-      </w:r>
-      <w:r>
-        <w:t xml:space="preserve"> </w:t>
-      </w:r>
-      <w:r>
-        <w:t xml:space="preserve">links-as-notes: true</w:t>
-      </w:r>
-      <w:r>
-        <w:t xml:space="preserve"> </w:t>
-      </w:r>
-      <w:r>
-        <w:t xml:space="preserve">lof: false</w:t>
-      </w:r>
-      <w:r>
-        <w:t xml:space="preserve"> </w:t>
-      </w:r>
-      <w:r>
-        <w:t xml:space="preserve">toc: true</w:t>
-      </w:r>
-      <w:r>
-        <w:t xml:space="preserve"> </w:t>
-      </w:r>
-      <w:r>
-        <w:t xml:space="preserve">toc-own-page: true</w:t>
-      </w:r>
-      <w:r>
-        <w:t xml:space="preserve"> </w:t>
-      </w:r>
-      <w:r>
-        <w:t xml:space="preserve">toc-depth: 3</w:t>
-      </w:r>
-      <w:r>
-        <w:t xml:space="preserve"> </w:t>
-      </w:r>
-      <w:r>
-        <w:t xml:space="preserve">logo: src/images/lernOS-logo-white-4000px.png</w:t>
-      </w:r>
-      <w:r>
-        <w:t xml:space="preserve"> </w:t>
-      </w:r>
-      <w:r>
-        <w:t xml:space="preserve">logo-width: 300</w:t>
-      </w:r>
-      <w:r>
-        <w:t xml:space="preserve"> </w:t>
-      </w:r>
-      <w:r>
-        <w:t xml:space="preserve">—</w:t>
-      </w:r>
-    </w:p>
-    <w:bookmarkEnd w:id="104"/>
-    <w:bookmarkEnd w:id="105"/>
+    </w:p>
+    <w:bookmarkEnd w:id="109"/>
+    <w:bookmarkEnd w:id="110"/>
     <w:sectPr/>
   </w:body>
 </w:document>
@@ -5381,7 +5860,7 @@
         <w:rFonts w:asciiTheme="minorHAnsi" w:cstheme="minorBidi" w:eastAsiaTheme="minorHAnsi" w:hAnsiTheme="minorHAnsi"/>
         <w:sz w:val="24"/>
         <w:szCs w:val="24"/>
-        <w:lang w:bidi="ar-SA" w:eastAsia="en-US" w:val="en-US"/>
+        <w:lang w:bidi="ar-SA" w:eastAsia="en-US" w:val="de-DE"/>
       </w:rPr>
     </w:rPrDefault>
     <w:pPrDefault>

</xml_diff>

<commit_message>
Aufzählung Tools der Produktionskette ergänzt
</commit_message>
<xml_diff>
--- a/de/lernOS-Leitfaden-schreiben-Guide-de.docx
+++ b/de/lernOS-Leitfaden-schreiben-Guide-de.docx
@@ -144,7 +144,7 @@
         </w:p>
       </w:sdtContent>
     </w:sdt>
-    <w:bookmarkStart w:id="22" w:name="über-lernos"/>
+    <w:bookmarkStart w:id="24" w:name="über-lernos"/>
     <w:p>
       <w:pPr>
         <w:pStyle w:val="Heading1"/>
@@ -204,12 +204,12 @@
           <wp:inline>
             <wp:extent cx="1117600" cy="393700"/>
             <wp:effectExtent b="0" l="0" r="0" t="0"/>
-            <wp:docPr descr="" title="" id="1" name="Picture"/>
+            <wp:docPr descr="" title="" id="22" name="Picture"/>
             <a:graphic>
               <a:graphicData uri="http://schemas.openxmlformats.org/drawingml/2006/picture">
                 <pic:pic>
                   <pic:nvPicPr>
-                    <pic:cNvPr descr="https://i.creativecommons.org/l/by/4.0/88x31.png" id="0" name="Picture"/>
+                    <pic:cNvPr descr="https://i.creativecommons.org/l/by/4.0/88x31.png" id="23" name="Picture"/>
                     <pic:cNvPicPr>
                       <a:picLocks noChangeArrowheads="1" noChangeAspect="1"/>
                     </pic:cNvPicPr>
@@ -354,8 +354,8 @@
         <w:t xml:space="preserve">- Du darst keine zusätzlichen Klauseln oder technische Verfahren einsetzen, die anderen rechtlich irgendetwas untersagen, was die Lizenz erlaubt.</w:t>
       </w:r>
     </w:p>
-    <w:bookmarkEnd w:id="22"/>
-    <w:bookmarkStart w:id="101" w:name="grundlagen"/>
+    <w:bookmarkEnd w:id="24"/>
+    <w:bookmarkStart w:id="117" w:name="grundlagen"/>
     <w:p>
       <w:pPr>
         <w:pStyle w:val="Heading1"/>
@@ -373,7 +373,7 @@
         <w:t xml:space="preserve">Grundlagen</w:t>
       </w:r>
     </w:p>
-    <w:bookmarkStart w:id="30" w:name="grundidee-der-lernos-leitfäden"/>
+    <w:bookmarkStart w:id="34" w:name="grundidee-der-lernos-leitfäden"/>
     <w:p>
       <w:pPr>
         <w:pStyle w:val="Heading2"/>
@@ -475,7 +475,7 @@
       <w:r>
         <w:t xml:space="preserve"> </w:t>
       </w:r>
-      <w:hyperlink r:id="rId23">
+      <w:hyperlink r:id="rId25">
         <w:r>
           <w:rPr>
             <w:rStyle w:val="Hyperlink"/>
@@ -517,7 +517,7 @@
       <w:r>
         <w:t xml:space="preserve"> </w:t>
       </w:r>
-      <w:hyperlink r:id="rId24">
+      <w:hyperlink r:id="rId26">
         <w:r>
           <w:rPr>
             <w:rStyle w:val="Hyperlink"/>
@@ -541,18 +541,18 @@
           <wp:inline>
             <wp:extent cx="5334000" cy="1880235"/>
             <wp:effectExtent b="0" l="0" r="0" t="0"/>
-            <wp:docPr descr="Offene Lizenz Creative Commons Namensnennung 4.0 International" title="" id="1" name="Picture"/>
+            <wp:docPr descr="Offene Lizenz Creative Commons Namensnennung 4.0 International" title="" id="28" name="Picture"/>
             <a:graphic>
               <a:graphicData uri="http://schemas.openxmlformats.org/drawingml/2006/picture">
                 <pic:pic>
                   <pic:nvPicPr>
-                    <pic:cNvPr descr="./images/CC-BY.png" id="0" name="Picture"/>
+                    <pic:cNvPr descr="./images/CC-BY.png" id="29" name="Picture"/>
                     <pic:cNvPicPr>
                       <a:picLocks noChangeArrowheads="1" noChangeAspect="1"/>
                     </pic:cNvPicPr>
                   </pic:nvPicPr>
                   <pic:blipFill>
-                    <a:blip r:embed="rId25"/>
+                    <a:blip r:embed="rId27"/>
                     <a:stretch>
                       <a:fillRect/>
                     </a:stretch>
@@ -615,7 +615,7 @@
       <w:r>
         <w:t xml:space="preserve"> </w:t>
       </w:r>
-      <w:hyperlink r:id="rId26">
+      <w:hyperlink r:id="rId30">
         <w:r>
           <w:rPr>
             <w:rStyle w:val="Hyperlink"/>
@@ -632,7 +632,7 @@
       <w:r>
         <w:t xml:space="preserve"> </w:t>
       </w:r>
-      <w:hyperlink r:id="rId27">
+      <w:hyperlink r:id="rId31">
         <w:r>
           <w:rPr>
             <w:rStyle w:val="Hyperlink"/>
@@ -646,7 +646,7 @@
       <w:r>
         <w:t xml:space="preserve"> </w:t>
       </w:r>
-      <w:hyperlink r:id="rId28">
+      <w:hyperlink r:id="rId32">
         <w:r>
           <w:rPr>
             <w:rStyle w:val="Hyperlink"/>
@@ -660,7 +660,7 @@
       <w:r>
         <w:t xml:space="preserve"> </w:t>
       </w:r>
-      <w:hyperlink r:id="rId29">
+      <w:hyperlink r:id="rId33">
         <w:r>
           <w:rPr>
             <w:rStyle w:val="Hyperlink"/>
@@ -675,8 +675,8 @@
         <w:t xml:space="preserve">und Brave.</w:t>
       </w:r>
     </w:p>
-    <w:bookmarkEnd w:id="30"/>
-    <w:bookmarkStart w:id="37" w:name="lebenszyklus-eines-leitfadens"/>
+    <w:bookmarkEnd w:id="34"/>
+    <w:bookmarkStart w:id="42" w:name="lebenszyklus-eines-leitfadens"/>
     <w:p>
       <w:pPr>
         <w:pStyle w:val="Heading2"/>
@@ -704,7 +704,7 @@
       <w:r>
         <w:t xml:space="preserve"> </w:t>
       </w:r>
-      <w:hyperlink r:id="rId31">
+      <w:hyperlink r:id="rId35">
         <w:r>
           <w:rPr>
             <w:rStyle w:val="Hyperlink"/>
@@ -831,7 +831,7 @@
       <w:r>
         <w:t xml:space="preserve"> </w:t>
       </w:r>
-      <w:hyperlink r:id="rId32">
+      <w:hyperlink r:id="rId36">
         <w:r>
           <w:rPr>
             <w:rStyle w:val="Hyperlink"/>
@@ -845,11 +845,19 @@
       <w:r>
         <w:t xml:space="preserve"> </w:t>
       </w:r>
-      <w:r>
-        <w:t xml:space="preserve">[@lern_os]</w:t>
-      </w:r>
-      <w:r>
-        <w:t xml:space="preserve">(https://twitter.com/lern_os) erfolgen.</w:t>
+      <w:hyperlink r:id="rId37">
+        <w:r>
+          <w:rPr>
+            <w:rStyle w:val="Hyperlink"/>
+          </w:rPr>
+          <w:t xml:space="preserve">@lern_os</w:t>
+        </w:r>
+      </w:hyperlink>
+      <w:r>
+        <w:t xml:space="preserve"> </w:t>
+      </w:r>
+      <w:r>
+        <w:t xml:space="preserve">erfolgen.</w:t>
       </w:r>
     </w:p>
     <w:p>
@@ -876,7 +884,7 @@
       <w:r>
         <w:t xml:space="preserve"> </w:t>
       </w:r>
-      <w:hyperlink r:id="rId33">
+      <w:hyperlink r:id="rId38">
         <w:r>
           <w:rPr>
             <w:rStyle w:val="Hyperlink"/>
@@ -893,7 +901,7 @@
       <w:r>
         <w:t xml:space="preserve"> </w:t>
       </w:r>
-      <w:hyperlink r:id="rId34">
+      <w:hyperlink r:id="rId39">
         <w:r>
           <w:rPr>
             <w:rStyle w:val="Hyperlink"/>
@@ -953,7 +961,7 @@
       <w:r>
         <w:t xml:space="preserve"> </w:t>
       </w:r>
-      <w:hyperlink r:id="rId35">
+      <w:hyperlink r:id="rId40">
         <w:r>
           <w:rPr>
             <w:rStyle w:val="Hyperlink"/>
@@ -979,7 +987,7 @@
       <w:r>
         <w:t xml:space="preserve"> </w:t>
       </w:r>
-      <w:hyperlink r:id="rId36">
+      <w:hyperlink r:id="rId41">
         <w:r>
           <w:rPr>
             <w:rStyle w:val="Hyperlink"/>
@@ -991,8 +999,8 @@
         <w:t xml:space="preserve">.</w:t>
       </w:r>
     </w:p>
-    <w:bookmarkEnd w:id="37"/>
-    <w:bookmarkStart w:id="44" w:name="inhaltsverzeichnis-und-struktur"/>
+    <w:bookmarkEnd w:id="42"/>
+    <w:bookmarkStart w:id="49" w:name="inhaltsverzeichnis-und-struktur"/>
     <w:p>
       <w:pPr>
         <w:pStyle w:val="Heading2"/>
@@ -1017,7 +1025,7 @@
       <w:r>
         <w:t xml:space="preserve">Zur einfachen Orientierung für die Lernenden haben alle lernOS Leitfäden die gleiche Grundstruktur (</w:t>
       </w:r>
-      <w:hyperlink r:id="rId38">
+      <w:hyperlink r:id="rId43">
         <w:r>
           <w:rPr>
             <w:rStyle w:val="Hyperlink"/>
@@ -1029,7 +1037,7 @@
         <w:t xml:space="preserve">). Diese besteht aus den vier Kapiteln Über lernOS, Grundlagen, Lernpfad und Anhang, die im Folgenden beschrieben werden.</w:t>
       </w:r>
     </w:p>
-    <w:bookmarkStart w:id="39" w:name="kapitel-über-lernos"/>
+    <w:bookmarkStart w:id="44" w:name="kapitel-über-lernos"/>
     <w:p>
       <w:pPr>
         <w:pStyle w:val="Heading3"/>
@@ -1085,8 +1093,8 @@
         <w:t xml:space="preserve">erklärt die Grundlagen von lernOS (in allen Leitfäden gleich).</w:t>
       </w:r>
     </w:p>
-    <w:bookmarkEnd w:id="39"/>
-    <w:bookmarkStart w:id="40" w:name="kapitel-grundlagen"/>
+    <w:bookmarkEnd w:id="44"/>
+    <w:bookmarkStart w:id="45" w:name="kapitel-grundlagen"/>
     <w:p>
       <w:pPr>
         <w:pStyle w:val="Heading3"/>
@@ -1142,8 +1150,8 @@
         <w:t xml:space="preserve">enthält theoretische Hintergründe und Informationen, die für das Verständnis des Leitfaden-Themas relevant sind. In diesem Kapitel wird viel auf andere verfügbare Quellen und Literatur verwiesen (Hub- oder Kurationsfunktion).</w:t>
       </w:r>
     </w:p>
-    <w:bookmarkEnd w:id="40"/>
-    <w:bookmarkStart w:id="42" w:name="kapitel-lernpfad"/>
+    <w:bookmarkEnd w:id="45"/>
+    <w:bookmarkStart w:id="47" w:name="kapitel-lernpfad"/>
     <w:p>
       <w:pPr>
         <w:pStyle w:val="Heading3"/>
@@ -1209,7 +1217,7 @@
       <w:r>
         <w:t xml:space="preserve"> </w:t>
       </w:r>
-      <w:hyperlink r:id="rId41">
+      <w:hyperlink r:id="rId46">
         <w:r>
           <w:rPr>
             <w:rStyle w:val="Hyperlink"/>
@@ -1221,8 +1229,8 @@
         <w:t xml:space="preserve">.</w:t>
       </w:r>
     </w:p>
-    <w:bookmarkEnd w:id="42"/>
-    <w:bookmarkStart w:id="43" w:name="kapitel-anhang"/>
+    <w:bookmarkEnd w:id="47"/>
+    <w:bookmarkStart w:id="48" w:name="kapitel-anhang"/>
     <w:p>
       <w:pPr>
         <w:pStyle w:val="Heading3"/>
@@ -1275,9 +1283,9 @@
         <w:t xml:space="preserve">, oft auch ein Kapitel mit Danksagungen (z.B. um Beitragende zu nennen)</w:t>
       </w:r>
     </w:p>
-    <w:bookmarkEnd w:id="43"/>
-    <w:bookmarkEnd w:id="44"/>
-    <w:bookmarkStart w:id="61" w:name="inhalte-medien-und-quellen"/>
+    <w:bookmarkEnd w:id="48"/>
+    <w:bookmarkEnd w:id="49"/>
+    <w:bookmarkStart w:id="66" w:name="inhalte-medien-und-quellen"/>
     <w:p>
       <w:pPr>
         <w:pStyle w:val="Heading2"/>
@@ -1295,7 +1303,7 @@
         <w:t xml:space="preserve">Inhalte, Medien und Quellen</w:t>
       </w:r>
     </w:p>
-    <w:bookmarkStart w:id="48" w:name="schreibstil"/>
+    <w:bookmarkStart w:id="53" w:name="schreibstil"/>
     <w:p>
       <w:pPr>
         <w:pStyle w:val="Heading3"/>
@@ -1323,7 +1331,7 @@
       <w:r>
         <w:t xml:space="preserve"> </w:t>
       </w:r>
-      <w:hyperlink r:id="rId45">
+      <w:hyperlink r:id="rId50">
         <w:r>
           <w:rPr>
             <w:rStyle w:val="Hyperlink"/>
@@ -1340,7 +1348,7 @@
       <w:r>
         <w:t xml:space="preserve"> </w:t>
       </w:r>
-      <w:hyperlink r:id="rId46">
+      <w:hyperlink r:id="rId51">
         <w:r>
           <w:rPr>
             <w:rStyle w:val="Hyperlink"/>
@@ -1357,7 +1365,7 @@
       <w:r>
         <w:t xml:space="preserve"> </w:t>
       </w:r>
-      <w:hyperlink r:id="rId47">
+      <w:hyperlink r:id="rId52">
         <w:r>
           <w:rPr>
             <w:rStyle w:val="Hyperlink"/>
@@ -1398,8 +1406,8 @@
         <w:t xml:space="preserve">verwendet, um zu aktivieren.</w:t>
       </w:r>
     </w:p>
-    <w:bookmarkEnd w:id="48"/>
-    <w:bookmarkStart w:id="53" w:name="bilder"/>
+    <w:bookmarkEnd w:id="53"/>
+    <w:bookmarkStart w:id="58" w:name="bilder"/>
     <w:p>
       <w:pPr>
         <w:pStyle w:val="Heading3"/>
@@ -1427,7 +1435,7 @@
       <w:r>
         <w:t xml:space="preserve"> </w:t>
       </w:r>
-      <w:hyperlink r:id="rId49">
+      <w:hyperlink r:id="rId54">
         <w:r>
           <w:rPr>
             <w:rStyle w:val="Hyperlink"/>
@@ -1444,7 +1452,7 @@
       <w:r>
         <w:t xml:space="preserve"> </w:t>
       </w:r>
-      <w:hyperlink r:id="rId50">
+      <w:hyperlink r:id="rId55">
         <w:r>
           <w:rPr>
             <w:rStyle w:val="Hyperlink"/>
@@ -1458,7 +1466,7 @@
       <w:r>
         <w:t xml:space="preserve"> </w:t>
       </w:r>
-      <w:hyperlink r:id="rId51">
+      <w:hyperlink r:id="rId56">
         <w:r>
           <w:rPr>
             <w:rStyle w:val="Hyperlink"/>
@@ -1475,7 +1483,7 @@
       <w:r>
         <w:t xml:space="preserve"> </w:t>
       </w:r>
-      <w:hyperlink r:id="rId52">
+      <w:hyperlink r:id="rId57">
         <w:r>
           <w:rPr>
             <w:rStyle w:val="Hyperlink"/>
@@ -1487,8 +1495,8 @@
         <w:t xml:space="preserve">.</w:t>
       </w:r>
     </w:p>
-    <w:bookmarkEnd w:id="53"/>
-    <w:bookmarkStart w:id="54" w:name="audio-und-video"/>
+    <w:bookmarkEnd w:id="58"/>
+    <w:bookmarkStart w:id="59" w:name="audio-und-video"/>
     <w:p>
       <w:pPr>
         <w:pStyle w:val="Heading3"/>
@@ -1514,8 +1522,8 @@
         <w:t xml:space="preserve">Da die Produktionskette auch Textdokumente erzeugt, können in lernOS Leitfäden keine Audio- und Video-Inhalte eingebettet werden. Um trotzdem auf Audio- und Videoinhalte zu verweisen, können diese einfach im Text verlinkt werden.</w:t>
       </w:r>
     </w:p>
-    <w:bookmarkEnd w:id="54"/>
-    <w:bookmarkStart w:id="57" w:name="markdown-syntax"/>
+    <w:bookmarkEnd w:id="59"/>
+    <w:bookmarkStart w:id="62" w:name="markdown-syntax"/>
     <w:p>
       <w:pPr>
         <w:pStyle w:val="Heading3"/>
@@ -1543,7 +1551,7 @@
       <w:r>
         <w:t xml:space="preserve"> </w:t>
       </w:r>
-      <w:hyperlink r:id="rId55">
+      <w:hyperlink r:id="rId60">
         <w:r>
           <w:rPr>
             <w:rStyle w:val="Hyperlink"/>
@@ -1560,7 +1568,7 @@
       <w:r>
         <w:t xml:space="preserve"> </w:t>
       </w:r>
-      <w:hyperlink r:id="rId56">
+      <w:hyperlink r:id="rId61">
         <w:r>
           <w:rPr>
             <w:rStyle w:val="Hyperlink"/>
@@ -1959,8 +1967,8 @@
         <w:t xml:space="preserve">---</w:t>
       </w:r>
     </w:p>
-    <w:bookmarkEnd w:id="57"/>
-    <w:bookmarkStart w:id="60" w:name="mehrsprachigkeit"/>
+    <w:bookmarkEnd w:id="62"/>
+    <w:bookmarkStart w:id="65" w:name="mehrsprachigkeit"/>
     <w:p>
       <w:pPr>
         <w:pStyle w:val="Heading3"/>
@@ -1994,7 +2002,7 @@
         </w:numPr>
         <w:pStyle w:val="Compact"/>
       </w:pPr>
-      <w:hyperlink r:id="rId58">
+      <w:hyperlink r:id="rId63">
         <w:r>
           <w:rPr>
             <w:rStyle w:val="Hyperlink"/>
@@ -2017,7 +2025,7 @@
         </w:numPr>
         <w:pStyle w:val="Compact"/>
       </w:pPr>
-      <w:hyperlink r:id="rId59">
+      <w:hyperlink r:id="rId64">
         <w:r>
           <w:rPr>
             <w:rStyle w:val="Hyperlink"/>
@@ -2032,9 +2040,9 @@
         <w:t xml:space="preserve">- Online-Übersetzungsdienst als Teil von Office 365 (Überprüfen/Übersetzen/Dokument übersetzen)</w:t>
       </w:r>
     </w:p>
-    <w:bookmarkEnd w:id="60"/>
-    <w:bookmarkEnd w:id="61"/>
-    <w:bookmarkStart w:id="74" w:name="leitfaden-produktionskette"/>
+    <w:bookmarkEnd w:id="65"/>
+    <w:bookmarkEnd w:id="66"/>
+    <w:bookmarkStart w:id="79" w:name="leitfaden-produktionskette"/>
     <w:p>
       <w:pPr>
         <w:pStyle w:val="Heading2"/>
@@ -2062,7 +2070,7 @@
       <w:r>
         <w:t xml:space="preserve"> </w:t>
       </w:r>
-      <w:hyperlink r:id="rId62">
+      <w:hyperlink r:id="rId67">
         <w:r>
           <w:rPr>
             <w:rStyle w:val="Hyperlink"/>
@@ -2079,7 +2087,7 @@
       <w:r>
         <w:t xml:space="preserve"> </w:t>
       </w:r>
-      <w:hyperlink r:id="rId63">
+      <w:hyperlink r:id="rId68">
         <w:r>
           <w:rPr>
             <w:rStyle w:val="Hyperlink"/>
@@ -2096,7 +2104,7 @@
       <w:r>
         <w:t xml:space="preserve"> </w:t>
       </w:r>
-      <w:hyperlink r:id="rId64">
+      <w:hyperlink r:id="rId69">
         <w:r>
           <w:rPr>
             <w:rStyle w:val="Hyperlink"/>
@@ -2111,7 +2119,7 @@
         <w:t xml:space="preserve">zu verwenden.</w:t>
       </w:r>
     </w:p>
-    <w:bookmarkStart w:id="67" w:name="lernos-leitfaden-verzeichnisstruktur"/>
+    <w:bookmarkStart w:id="72" w:name="lernos-leitfaden-verzeichnisstruktur"/>
     <w:p>
       <w:pPr>
         <w:pStyle w:val="Heading3"/>
@@ -2164,7 +2172,6 @@
           <w:ilvl w:val="1"/>
           <w:numId w:val="1008"/>
         </w:numPr>
-        <w:pStyle w:val="Compact"/>
       </w:pPr>
       <w:r>
         <w:rPr>
@@ -2369,7 +2376,6 @@
           <w:ilvl w:val="1"/>
           <w:numId w:val="1008"/>
         </w:numPr>
-        <w:pStyle w:val="Compact"/>
       </w:pPr>
       <w:r>
         <w:rPr>
@@ -2387,7 +2393,7 @@
       <w:r>
         <w:t xml:space="preserve"> </w:t>
       </w:r>
-      <w:hyperlink r:id="rId65">
+      <w:hyperlink r:id="rId70">
         <w:r>
           <w:rPr>
             <w:rStyle w:val="Hyperlink"/>
@@ -2408,7 +2414,6 @@
           <w:ilvl w:val="1"/>
           <w:numId w:val="1008"/>
         </w:numPr>
-        <w:pStyle w:val="Compact"/>
       </w:pPr>
       <w:r>
         <w:rPr>
@@ -2430,7 +2435,6 @@
           <w:ilvl w:val="1"/>
           <w:numId w:val="1008"/>
         </w:numPr>
-        <w:pStyle w:val="Compact"/>
       </w:pPr>
       <w:r>
         <w:rPr>
@@ -2576,7 +2580,7 @@
       <w:r>
         <w:t xml:space="preserve"> </w:t>
       </w:r>
-      <w:hyperlink r:id="rId66">
+      <w:hyperlink r:id="rId71">
         <w:r>
           <w:rPr>
             <w:rStyle w:val="Hyperlink"/>
@@ -2609,8 +2613,8 @@
         <w:t xml:space="preserve">Im src-Verzeichnis kann der Leitfaden auch auf Unterkapitelebene in einzelne Markdown-Dateien geteilt werden. Das ist z.B. sinnvoll, wenn mehrere Personen gleichzeitig an den Inhalten arbeiten oder die Inhalte in der Webversion auf Kapitelebene kommentierbar sein sollen.</w:t>
       </w:r>
     </w:p>
-    <w:bookmarkEnd w:id="67"/>
-    <w:bookmarkStart w:id="70" w:name="lernos-produktionskette-auf-windows-10"/>
+    <w:bookmarkEnd w:id="72"/>
+    <w:bookmarkStart w:id="75" w:name="lernos-produktionskette-auf-windows-10"/>
     <w:p>
       <w:pPr>
         <w:pStyle w:val="Heading3"/>
@@ -2638,7 +2642,7 @@
       <w:r>
         <w:t xml:space="preserve"> </w:t>
       </w:r>
-      <w:hyperlink r:id="rId68">
+      <w:hyperlink r:id="rId73">
         <w:r>
           <w:rPr>
             <w:rStyle w:val="Hyperlink"/>
@@ -2703,7 +2707,7 @@
       <w:r>
         <w:t xml:space="preserve"> </w:t>
       </w:r>
-      <w:hyperlink r:id="rId69">
+      <w:hyperlink r:id="rId74">
         <w:r>
           <w:rPr>
             <w:rStyle w:val="Hyperlink"/>
@@ -2775,8 +2779,8 @@
         <w:t xml:space="preserve">Fertig :-)</w:t>
       </w:r>
     </w:p>
-    <w:bookmarkEnd w:id="70"/>
-    <w:bookmarkStart w:id="73" w:name="X9f6236887e2ba61b130d81011bd861b2ea1bcac"/>
+    <w:bookmarkEnd w:id="75"/>
+    <w:bookmarkStart w:id="78" w:name="X9f6236887e2ba61b130d81011bd861b2ea1bcac"/>
     <w:p>
       <w:pPr>
         <w:pStyle w:val="Heading3"/>
@@ -2826,7 +2830,7 @@
       <w:r>
         <w:t xml:space="preserve"> </w:t>
       </w:r>
-      <w:hyperlink r:id="rId71">
+      <w:hyperlink r:id="rId76">
         <w:r>
           <w:rPr>
             <w:rStyle w:val="Hyperlink"/>
@@ -2887,7 +2891,7 @@
       <w:r>
         <w:t xml:space="preserve"> </w:t>
       </w:r>
-      <w:hyperlink r:id="rId72">
+      <w:hyperlink r:id="rId77">
         <w:r>
           <w:rPr>
             <w:rStyle w:val="Hyperlink"/>
@@ -2899,9 +2903,9 @@
         <w:t xml:space="preserve">).</w:t>
       </w:r>
     </w:p>
-    <w:bookmarkEnd w:id="73"/>
-    <w:bookmarkEnd w:id="74"/>
-    <w:bookmarkStart w:id="100" w:name="toolset-für-die-produktionskette"/>
+    <w:bookmarkEnd w:id="78"/>
+    <w:bookmarkEnd w:id="79"/>
+    <w:bookmarkStart w:id="116" w:name="toolset-für-die-produktionskette"/>
     <w:p>
       <w:pPr>
         <w:pStyle w:val="Heading2"/>
@@ -2924,10 +2928,190 @@
         <w:pStyle w:val="FirstParagraph"/>
       </w:pPr>
       <w:r>
-        <w:t xml:space="preserve">Für die lernOS Produktionskette sind einige Tools auf dem eigenen Rechner oder in der Cloud erforderlich.</w:t>
-      </w:r>
-    </w:p>
-    <w:bookmarkStart w:id="78" w:name="typora"/>
+        <w:t xml:space="preserve">Für die lernOS Produktionskette sind einige Tools auf dem eigenen Rechner oder in der Cloud erforderlich:</w:t>
+      </w:r>
+    </w:p>
+    <w:p>
+      <w:pPr>
+        <w:numPr>
+          <w:ilvl w:val="0"/>
+          <w:numId w:val="1014"/>
+        </w:numPr>
+      </w:pPr>
+      <w:r>
+        <w:rPr>
+          <w:bCs/>
+          <w:b/>
+        </w:rPr>
+        <w:t xml:space="preserve">Markdown-Editor</w:t>
+      </w:r>
+      <w:r>
+        <w:t xml:space="preserve"> </w:t>
+      </w:r>
+      <w:r>
+        <w:t xml:space="preserve">- zum Editieren der Inhalte der Leitfäden, die alle in</w:t>
+      </w:r>
+      <w:r>
+        <w:t xml:space="preserve"> </w:t>
+      </w:r>
+      <w:hyperlink r:id="rId67">
+        <w:r>
+          <w:rPr>
+            <w:rStyle w:val="Hyperlink"/>
+          </w:rPr>
+          <w:t xml:space="preserve">Markdown</w:t>
+        </w:r>
+      </w:hyperlink>
+      <w:r>
+        <w:t xml:space="preserve"> </w:t>
+      </w:r>
+      <w:r>
+        <w:t xml:space="preserve">geschrieben werden (z.B. Typora, Atom oder Mark Text).</w:t>
+      </w:r>
+    </w:p>
+    <w:p>
+      <w:pPr>
+        <w:numPr>
+          <w:ilvl w:val="0"/>
+          <w:numId w:val="1014"/>
+        </w:numPr>
+      </w:pPr>
+      <w:r>
+        <w:rPr>
+          <w:bCs/>
+          <w:b/>
+        </w:rPr>
+        <w:t xml:space="preserve">Github Desktop</w:t>
+      </w:r>
+      <w:r>
+        <w:t xml:space="preserve"> </w:t>
+      </w:r>
+      <w:r>
+        <w:t xml:space="preserve">- um das Repository des Leitfadens auf GitHub mit dem lokalen Rechner synchronisieren zu können.</w:t>
+      </w:r>
+    </w:p>
+    <w:p>
+      <w:pPr>
+        <w:numPr>
+          <w:ilvl w:val="0"/>
+          <w:numId w:val="1014"/>
+        </w:numPr>
+      </w:pPr>
+      <w:r>
+        <w:rPr>
+          <w:bCs/>
+          <w:b/>
+        </w:rPr>
+        <w:t xml:space="preserve">Pandoc</w:t>
+      </w:r>
+      <w:r>
+        <w:t xml:space="preserve"> </w:t>
+      </w:r>
+      <w:r>
+        <w:t xml:space="preserve">- zum Konvertieren von Markdown in die Zielformate der lernOS Produktionskette.</w:t>
+      </w:r>
+    </w:p>
+    <w:p>
+      <w:pPr>
+        <w:numPr>
+          <w:ilvl w:val="0"/>
+          <w:numId w:val="1014"/>
+        </w:numPr>
+      </w:pPr>
+      <w:r>
+        <w:rPr>
+          <w:bCs/>
+          <w:b/>
+        </w:rPr>
+        <w:t xml:space="preserve">LaTeX</w:t>
+      </w:r>
+      <w:r>
+        <w:t xml:space="preserve"> </w:t>
+      </w:r>
+      <w:r>
+        <w:t xml:space="preserve">- wird von Pandoc benötigt, um PDF-Dateien erzeugen zu können.</w:t>
+      </w:r>
+    </w:p>
+    <w:p>
+      <w:pPr>
+        <w:numPr>
+          <w:ilvl w:val="0"/>
+          <w:numId w:val="1014"/>
+        </w:numPr>
+      </w:pPr>
+      <w:r>
+        <w:rPr>
+          <w:bCs/>
+          <w:b/>
+        </w:rPr>
+        <w:t xml:space="preserve">MkDocs</w:t>
+      </w:r>
+      <w:r>
+        <w:t xml:space="preserve"> </w:t>
+      </w:r>
+      <w:r>
+        <w:t xml:space="preserve">und</w:t>
+      </w:r>
+      <w:r>
+        <w:t xml:space="preserve"> </w:t>
+      </w:r>
+      <w:r>
+        <w:rPr>
+          <w:bCs/>
+          <w:b/>
+        </w:rPr>
+        <w:t xml:space="preserve">Material for MkDocs</w:t>
+      </w:r>
+      <w:r>
+        <w:t xml:space="preserve"> </w:t>
+      </w:r>
+      <w:r>
+        <w:t xml:space="preserve">- zum Erzeugen der Webversion des Leitfadens.</w:t>
+      </w:r>
+    </w:p>
+    <w:p>
+      <w:pPr>
+        <w:numPr>
+          <w:ilvl w:val="0"/>
+          <w:numId w:val="1014"/>
+        </w:numPr>
+      </w:pPr>
+      <w:r>
+        <w:rPr>
+          <w:bCs/>
+          <w:b/>
+        </w:rPr>
+        <w:t xml:space="preserve">ImageMagick</w:t>
+      </w:r>
+      <w:r>
+        <w:t xml:space="preserve"> </w:t>
+      </w:r>
+      <w:r>
+        <w:t xml:space="preserve">- zum Erzeugen einer Grafik der Titelseite des Leitfadens zum Einfügen in die E-Book-Version.</w:t>
+      </w:r>
+    </w:p>
+    <w:p>
+      <w:pPr>
+        <w:numPr>
+          <w:ilvl w:val="0"/>
+          <w:numId w:val="1014"/>
+        </w:numPr>
+      </w:pPr>
+      <w:r>
+        <w:rPr>
+          <w:bCs/>
+          <w:b/>
+        </w:rPr>
+        <w:t xml:space="preserve">Calibre</w:t>
+      </w:r>
+      <w:r>
+        <w:t xml:space="preserve"> </w:t>
+      </w:r>
+      <w:r>
+        <w:t xml:space="preserve">- zur Konvertierung der von Pandoc erzeugten E-Book-Version im epub-Format in das mobi-Format.</w:t>
+      </w:r>
+    </w:p>
+    <w:bookmarkStart w:id="85" w:name="typora"/>
     <w:p>
       <w:pPr>
         <w:pStyle w:val="Heading3"/>
@@ -2949,7 +3133,7 @@
       <w:pPr>
         <w:pStyle w:val="FirstParagraph"/>
       </w:pPr>
-      <w:hyperlink r:id="rId75">
+      <w:hyperlink r:id="rId80">
         <w:r>
           <w:rPr>
             <w:rStyle w:val="Hyperlink"/>
@@ -2966,7 +3150,7 @@
       <w:r>
         <w:t xml:space="preserve"> </w:t>
       </w:r>
-      <w:hyperlink r:id="rId76">
+      <w:hyperlink r:id="rId81">
         <w:r>
           <w:rPr>
             <w:rStyle w:val="Hyperlink"/>
@@ -2975,7 +3159,7 @@
         </w:r>
       </w:hyperlink>
       <w:r>
-        <w:t xml:space="preserve">-Inhalten. Typora ist für lernOS Inhalte der empfohlene Markdown-Editor, weil er plattformübergreifend verfügbar ist und Markdown als echtes WYSIWYG (What You See Is What You Get) anzeigt. Markdown kann man prinzipiell auch mit einfachen Texteditoren erstellen und bearbeiten, gerade für Einsteiger ist die WYSIWYG-Ansicht aber von Vorteil.</w:t>
+        <w:t xml:space="preserve">-Inhalten. Typora ist für lernOS Inhalte der empfohlene Markdown-Editor, weil er plattformübergreifend verfügbar ist und Markdown als echtes WYSIWYG (What You See Is What You Get) anzeigt. Markdown kann man prinzipiell auch mit einfac    hen Texteditoren erstellen und bearbeiten, gerade für Einsteiger ist die WYSIWYG-Ansicht aber von Vorteil.</w:t>
       </w:r>
     </w:p>
     <w:p>
@@ -2987,18 +3171,18 @@
           <wp:inline>
             <wp:extent cx="5334000" cy="2658665"/>
             <wp:effectExtent b="0" l="0" r="0" t="0"/>
-            <wp:docPr descr="Typora Screenshot" title="" id="1" name="Picture"/>
+            <wp:docPr descr="Typora Screenshot" title="" id="83" name="Picture"/>
             <a:graphic>
               <a:graphicData uri="http://schemas.openxmlformats.org/drawingml/2006/picture">
                 <pic:pic>
                   <pic:nvPicPr>
-                    <pic:cNvPr descr="./images/typora-screenshot.png" id="0" name="Picture"/>
+                    <pic:cNvPr descr="./images/typora-screenshot.png" id="84" name="Picture"/>
                     <pic:cNvPicPr>
                       <a:picLocks noChangeArrowheads="1" noChangeAspect="1"/>
                     </pic:cNvPicPr>
                   </pic:nvPicPr>
                   <pic:blipFill>
-                    <a:blip r:embed="rId77"/>
+                    <a:blip r:embed="rId82"/>
                     <a:stretch>
                       <a:fillRect/>
                     </a:stretch>
@@ -3033,8 +3217,8 @@
         <w:t xml:space="preserve">Typora Screenshot</w:t>
       </w:r>
     </w:p>
-    <w:bookmarkEnd w:id="78"/>
-    <w:bookmarkStart w:id="80" w:name="pandoc"/>
+    <w:bookmarkEnd w:id="85"/>
+    <w:bookmarkStart w:id="87" w:name="pandoc"/>
     <w:p>
       <w:pPr>
         <w:pStyle w:val="Heading3"/>
@@ -3056,7 +3240,7 @@
       <w:pPr>
         <w:pStyle w:val="FirstParagraph"/>
       </w:pPr>
-      <w:hyperlink r:id="rId79">
+      <w:hyperlink r:id="rId86">
         <w:r>
           <w:rPr>
             <w:rStyle w:val="Hyperlink"/>
@@ -3094,7 +3278,7 @@
       <w:pPr>
         <w:numPr>
           <w:ilvl w:val="0"/>
-          <w:numId w:val="1014"/>
+          <w:numId w:val="1015"/>
         </w:numPr>
         <w:pStyle w:val="Compact"/>
       </w:pPr>
@@ -3106,7 +3290,7 @@
       <w:pPr>
         <w:numPr>
           <w:ilvl w:val="0"/>
-          <w:numId w:val="1014"/>
+          <w:numId w:val="1015"/>
         </w:numPr>
         <w:pStyle w:val="Compact"/>
       </w:pPr>
@@ -3118,7 +3302,7 @@
       <w:pPr>
         <w:numPr>
           <w:ilvl w:val="0"/>
-          <w:numId w:val="1014"/>
+          <w:numId w:val="1015"/>
         </w:numPr>
         <w:pStyle w:val="Compact"/>
       </w:pPr>
@@ -3130,7 +3314,7 @@
       <w:pPr>
         <w:numPr>
           <w:ilvl w:val="0"/>
-          <w:numId w:val="1014"/>
+          <w:numId w:val="1015"/>
         </w:numPr>
         <w:pStyle w:val="Compact"/>
       </w:pPr>
@@ -3142,7 +3326,7 @@
       <w:pPr>
         <w:numPr>
           <w:ilvl w:val="0"/>
-          <w:numId w:val="1014"/>
+          <w:numId w:val="1015"/>
         </w:numPr>
         <w:pStyle w:val="Compact"/>
       </w:pPr>
@@ -3154,7 +3338,7 @@
       <w:pPr>
         <w:numPr>
           <w:ilvl w:val="0"/>
-          <w:numId w:val="1014"/>
+          <w:numId w:val="1015"/>
         </w:numPr>
         <w:pStyle w:val="Compact"/>
       </w:pPr>
@@ -3166,7 +3350,7 @@
       <w:pPr>
         <w:numPr>
           <w:ilvl w:val="0"/>
-          <w:numId w:val="1014"/>
+          <w:numId w:val="1015"/>
         </w:numPr>
         <w:pStyle w:val="Compact"/>
       </w:pPr>
@@ -3178,7 +3362,7 @@
       <w:pPr>
         <w:numPr>
           <w:ilvl w:val="0"/>
-          <w:numId w:val="1014"/>
+          <w:numId w:val="1015"/>
         </w:numPr>
         <w:pStyle w:val="Compact"/>
       </w:pPr>
@@ -3190,7 +3374,7 @@
       <w:pPr>
         <w:numPr>
           <w:ilvl w:val="0"/>
-          <w:numId w:val="1014"/>
+          <w:numId w:val="1015"/>
         </w:numPr>
         <w:pStyle w:val="Compact"/>
       </w:pPr>
@@ -3202,7 +3386,7 @@
       <w:pPr>
         <w:numPr>
           <w:ilvl w:val="0"/>
-          <w:numId w:val="1014"/>
+          <w:numId w:val="1015"/>
         </w:numPr>
         <w:pStyle w:val="Compact"/>
       </w:pPr>
@@ -3214,7 +3398,7 @@
       <w:pPr>
         <w:numPr>
           <w:ilvl w:val="0"/>
-          <w:numId w:val="1014"/>
+          <w:numId w:val="1015"/>
         </w:numPr>
         <w:pStyle w:val="Compact"/>
       </w:pPr>
@@ -3226,7 +3410,7 @@
       <w:pPr>
         <w:numPr>
           <w:ilvl w:val="0"/>
-          <w:numId w:val="1014"/>
+          <w:numId w:val="1015"/>
         </w:numPr>
         <w:pStyle w:val="Compact"/>
       </w:pPr>
@@ -3238,7 +3422,7 @@
       <w:pPr>
         <w:numPr>
           <w:ilvl w:val="0"/>
-          <w:numId w:val="1014"/>
+          <w:numId w:val="1015"/>
         </w:numPr>
         <w:pStyle w:val="Compact"/>
       </w:pPr>
@@ -3246,8 +3430,8 @@
         <w:t xml:space="preserve">uvm.</w:t>
       </w:r>
     </w:p>
-    <w:bookmarkEnd w:id="80"/>
-    <w:bookmarkStart w:id="83" w:name="github-desktop"/>
+    <w:bookmarkEnd w:id="87"/>
+    <w:bookmarkStart w:id="92" w:name="github-desktop"/>
     <w:p>
       <w:pPr>
         <w:pStyle w:val="Heading3"/>
@@ -3269,7 +3453,7 @@
       <w:pPr>
         <w:pStyle w:val="FirstParagraph"/>
       </w:pPr>
-      <w:hyperlink r:id="rId81">
+      <w:hyperlink r:id="rId88">
         <w:r>
           <w:rPr>
             <w:rStyle w:val="Hyperlink"/>
@@ -3286,7 +3470,7 @@
       <w:r>
         <w:t xml:space="preserve"> </w:t>
       </w:r>
-      <w:hyperlink r:id="rId63">
+      <w:hyperlink r:id="rId68">
         <w:r>
           <w:rPr>
             <w:rStyle w:val="Hyperlink"/>
@@ -3310,18 +3494,18 @@
           <wp:inline>
             <wp:extent cx="5334000" cy="3333749"/>
             <wp:effectExtent b="0" l="0" r="0" t="0"/>
-            <wp:docPr descr="Github Desktop Screenshot" title="" id="1" name="Picture"/>
+            <wp:docPr descr="Github Desktop Screenshot" title="" id="90" name="Picture"/>
             <a:graphic>
               <a:graphicData uri="http://schemas.openxmlformats.org/drawingml/2006/picture">
                 <pic:pic>
                   <pic:nvPicPr>
-                    <pic:cNvPr descr="./images/github-desktop-screenshot.png" id="0" name="Picture"/>
+                    <pic:cNvPr descr="./images/github-desktop-screenshot.png" id="91" name="Picture"/>
                     <pic:cNvPicPr>
                       <a:picLocks noChangeArrowheads="1" noChangeAspect="1"/>
                     </pic:cNvPicPr>
                   </pic:nvPicPr>
                   <pic:blipFill>
-                    <a:blip r:embed="rId82"/>
+                    <a:blip r:embed="rId89"/>
                     <a:stretch>
                       <a:fillRect/>
                     </a:stretch>
@@ -3356,8 +3540,8 @@
         <w:t xml:space="preserve">Github Desktop Screenshot</w:t>
       </w:r>
     </w:p>
-    <w:bookmarkEnd w:id="83"/>
-    <w:bookmarkStart w:id="88" w:name="latex-co."/>
+    <w:bookmarkEnd w:id="92"/>
+    <w:bookmarkStart w:id="98" w:name="latex-co."/>
     <w:p>
       <w:pPr>
         <w:pStyle w:val="Heading3"/>
@@ -3379,7 +3563,7 @@
       <w:pPr>
         <w:pStyle w:val="FirstParagraph"/>
       </w:pPr>
-      <w:hyperlink r:id="rId84">
+      <w:hyperlink r:id="rId93">
         <w:r>
           <w:rPr>
             <w:rStyle w:val="Hyperlink"/>
@@ -3396,7 +3580,7 @@
       <w:r>
         <w:t xml:space="preserve"> </w:t>
       </w:r>
-      <w:hyperlink r:id="rId85">
+      <w:hyperlink r:id="rId94">
         <w:r>
           <w:rPr>
             <w:rStyle w:val="Hyperlink"/>
@@ -3405,12 +3589,26 @@
         </w:r>
       </w:hyperlink>
       <w:r>
+        <w:t xml:space="preserve">, auf dem Mac</w:t>
+      </w:r>
+      <w:r>
+        <w:t xml:space="preserve"> </w:t>
+      </w:r>
+      <w:hyperlink r:id="rId95">
+        <w:r>
+          <w:rPr>
+            <w:rStyle w:val="Hyperlink"/>
+          </w:rPr>
+          <w:t xml:space="preserve">MacTeX</w:t>
+        </w:r>
+      </w:hyperlink>
+      <w:r>
         <w:t xml:space="preserve">) verwendet, um mit pandoc direkt PDF-Dateien generieren zu können. Hierfür ist zusätzlich</w:t>
       </w:r>
       <w:r>
         <w:t xml:space="preserve"> </w:t>
       </w:r>
-      <w:hyperlink r:id="rId86">
+      <w:hyperlink r:id="rId96">
         <w:r>
           <w:rPr>
             <w:rStyle w:val="Hyperlink"/>
@@ -3435,7 +3633,7 @@
       <w:r>
         <w:t xml:space="preserve"> </w:t>
       </w:r>
-      <w:hyperlink r:id="rId87">
+      <w:hyperlink r:id="rId97">
         <w:r>
           <w:rPr>
             <w:rStyle w:val="Hyperlink"/>
@@ -3466,8 +3664,8 @@
         <w:t xml:space="preserve">angepasst. Für den Einsatz dieser Vorlage werden bei erstmaligen Verwendung weitere LaTeX-Erweiterungen installiert.</w:t>
       </w:r>
     </w:p>
-    <w:bookmarkEnd w:id="88"/>
-    <w:bookmarkStart w:id="93" w:name="mkdocs-material-for-mkdocs"/>
+    <w:bookmarkEnd w:id="98"/>
+    <w:bookmarkStart w:id="107" w:name="mkdocs-material-for-mkdocs"/>
     <w:p>
       <w:pPr>
         <w:pStyle w:val="Heading3"/>
@@ -3489,7 +3687,7 @@
       <w:pPr>
         <w:pStyle w:val="FirstParagraph"/>
       </w:pPr>
-      <w:hyperlink r:id="rId89">
+      <w:hyperlink r:id="rId99">
         <w:r>
           <w:rPr>
             <w:rStyle w:val="Hyperlink"/>
@@ -3506,7 +3704,7 @@
       <w:r>
         <w:t xml:space="preserve"> </w:t>
       </w:r>
-      <w:hyperlink r:id="rId69">
+      <w:hyperlink r:id="rId74">
         <w:r>
           <w:rPr>
             <w:rStyle w:val="Hyperlink"/>
@@ -3530,18 +3728,18 @@
           <wp:inline>
             <wp:extent cx="5334000" cy="2521148"/>
             <wp:effectExtent b="0" l="0" r="0" t="0"/>
-            <wp:docPr descr="lernOS Leitfaden Web-Version" title="" id="1" name="Picture"/>
+            <wp:docPr descr="lernOS Leitfaden Web-Version" title="" id="101" name="Picture"/>
             <a:graphic>
               <a:graphicData uri="http://schemas.openxmlformats.org/drawingml/2006/picture">
                 <pic:pic>
                   <pic:nvPicPr>
-                    <pic:cNvPr descr="./images/lernos-web-version-screenshot.png" id="0" name="Picture"/>
+                    <pic:cNvPr descr="./images/lernos-web-version-screenshot.png" id="102" name="Picture"/>
                     <pic:cNvPicPr>
                       <a:picLocks noChangeArrowheads="1" noChangeAspect="1"/>
                     </pic:cNvPicPr>
                   </pic:nvPicPr>
                   <pic:blipFill>
-                    <a:blip r:embed="rId90"/>
+                    <a:blip r:embed="rId100"/>
                     <a:stretch>
                       <a:fillRect/>
                     </a:stretch>
@@ -3586,7 +3784,7 @@
       <w:r>
         <w:t xml:space="preserve"> </w:t>
       </w:r>
-      <w:hyperlink r:id="rId91">
+      <w:hyperlink r:id="rId103">
         <w:r>
           <w:rPr>
             <w:rStyle w:val="Hyperlink"/>
@@ -3610,18 +3808,18 @@
           <wp:inline>
             <wp:extent cx="5334000" cy="3362259"/>
             <wp:effectExtent b="0" l="0" r="0" t="0"/>
-            <wp:docPr descr="Kommentare mit Disqus Screenshot" title="" id="1" name="Picture"/>
+            <wp:docPr descr="Kommentare mit Disqus Screenshot" title="" id="105" name="Picture"/>
             <a:graphic>
               <a:graphicData uri="http://schemas.openxmlformats.org/drawingml/2006/picture">
                 <pic:pic>
                   <pic:nvPicPr>
-                    <pic:cNvPr descr="./images/disqus-screenshot.png" id="0" name="Picture"/>
+                    <pic:cNvPr descr="./images/disqus-screenshot.png" id="106" name="Picture"/>
                     <pic:cNvPicPr>
                       <a:picLocks noChangeArrowheads="1" noChangeAspect="1"/>
                     </pic:cNvPicPr>
                   </pic:nvPicPr>
                   <pic:blipFill>
-                    <a:blip r:embed="rId92"/>
+                    <a:blip r:embed="rId104"/>
                     <a:stretch>
                       <a:fillRect/>
                     </a:stretch>
@@ -3656,8 +3854,8 @@
         <w:t xml:space="preserve">Kommentare mit Disqus Screenshot</w:t>
       </w:r>
     </w:p>
-    <w:bookmarkEnd w:id="93"/>
-    <w:bookmarkStart w:id="99" w:name="calibre"/>
+    <w:bookmarkEnd w:id="107"/>
+    <w:bookmarkStart w:id="115" w:name="calibre"/>
     <w:p>
       <w:pPr>
         <w:pStyle w:val="Heading3"/>
@@ -3679,7 +3877,7 @@
       <w:pPr>
         <w:pStyle w:val="FirstParagraph"/>
       </w:pPr>
-      <w:hyperlink r:id="rId94">
+      <w:hyperlink r:id="rId108">
         <w:r>
           <w:rPr>
             <w:rStyle w:val="Hyperlink"/>
@@ -3696,7 +3894,7 @@
       <w:r>
         <w:t xml:space="preserve"> </w:t>
       </w:r>
-      <w:hyperlink r:id="rId95">
+      <w:hyperlink r:id="rId109">
         <w:r>
           <w:rPr>
             <w:rStyle w:val="Hyperlink"/>
@@ -3713,7 +3911,7 @@
       <w:r>
         <w:t xml:space="preserve"> </w:t>
       </w:r>
-      <w:hyperlink r:id="rId96">
+      <w:hyperlink r:id="rId110">
         <w:r>
           <w:rPr>
             <w:rStyle w:val="Hyperlink"/>
@@ -3730,7 +3928,7 @@
       <w:r>
         <w:t xml:space="preserve"> </w:t>
       </w:r>
-      <w:hyperlink r:id="rId97">
+      <w:hyperlink r:id="rId111">
         <w:r>
           <w:rPr>
             <w:rStyle w:val="Hyperlink"/>
@@ -3754,18 +3952,18 @@
           <wp:inline>
             <wp:extent cx="5334000" cy="3823580"/>
             <wp:effectExtent b="0" l="0" r="0" t="0"/>
-            <wp:docPr descr="Calibre Screenshot" title="" id="1" name="Picture"/>
+            <wp:docPr descr="Calibre Screenshot" title="" id="113" name="Picture"/>
             <a:graphic>
               <a:graphicData uri="http://schemas.openxmlformats.org/drawingml/2006/picture">
                 <pic:pic>
                   <pic:nvPicPr>
-                    <pic:cNvPr descr="./images/calibre-screenshot.png" id="0" name="Picture"/>
+                    <pic:cNvPr descr="./images/calibre-screenshot.png" id="114" name="Picture"/>
                     <pic:cNvPicPr>
                       <a:picLocks noChangeArrowheads="1" noChangeAspect="1"/>
                     </pic:cNvPicPr>
                   </pic:nvPicPr>
                   <pic:blipFill>
-                    <a:blip r:embed="rId98"/>
+                    <a:blip r:embed="rId112"/>
                     <a:stretch>
                       <a:fillRect/>
                     </a:stretch>
@@ -3800,10 +3998,10 @@
         <w:t xml:space="preserve">Calibre Screenshot</w:t>
       </w:r>
     </w:p>
-    <w:bookmarkEnd w:id="99"/>
-    <w:bookmarkEnd w:id="100"/>
-    <w:bookmarkEnd w:id="101"/>
-    <w:bookmarkStart w:id="106" w:name="lernpfad"/>
+    <w:bookmarkEnd w:id="115"/>
+    <w:bookmarkEnd w:id="116"/>
+    <w:bookmarkEnd w:id="117"/>
+    <w:bookmarkStart w:id="122" w:name="lernpfad"/>
     <w:p>
       <w:pPr>
         <w:pStyle w:val="Heading1"/>
@@ -3845,7 +4043,7 @@
       <w:pPr>
         <w:numPr>
           <w:ilvl w:val="0"/>
-          <w:numId w:val="1015"/>
+          <w:numId w:val="1016"/>
         </w:numPr>
         <w:pStyle w:val="Compact"/>
       </w:pPr>
@@ -3867,7 +4065,7 @@
       <w:pPr>
         <w:numPr>
           <w:ilvl w:val="0"/>
-          <w:numId w:val="1015"/>
+          <w:numId w:val="1016"/>
         </w:numPr>
         <w:pStyle w:val="Compact"/>
       </w:pPr>
@@ -3887,7 +4085,7 @@
       <w:r>
         <w:t xml:space="preserve"> </w:t>
       </w:r>
-      <w:hyperlink r:id="rId102">
+      <w:hyperlink r:id="rId118">
         <w:r>
           <w:rPr>
             <w:rStyle w:val="Hyperlink"/>
@@ -3906,7 +4104,7 @@
       <w:pPr>
         <w:numPr>
           <w:ilvl w:val="0"/>
-          <w:numId w:val="1015"/>
+          <w:numId w:val="1016"/>
         </w:numPr>
         <w:pStyle w:val="Compact"/>
       </w:pPr>
@@ -3928,7 +4126,7 @@
       <w:pPr>
         <w:numPr>
           <w:ilvl w:val="0"/>
-          <w:numId w:val="1015"/>
+          <w:numId w:val="1016"/>
         </w:numPr>
         <w:pStyle w:val="Compact"/>
       </w:pPr>
@@ -3948,7 +4146,7 @@
       <w:r>
         <w:t xml:space="preserve"> </w:t>
       </w:r>
-      <w:hyperlink r:id="rId103">
+      <w:hyperlink r:id="rId119">
         <w:r>
           <w:rPr>
             <w:rStyle w:val="Hyperlink"/>
@@ -3976,7 +4174,7 @@
       <w:pPr>
         <w:numPr>
           <w:ilvl w:val="0"/>
-          <w:numId w:val="1016"/>
+          <w:numId w:val="1017"/>
         </w:numPr>
         <w:pStyle w:val="Compact"/>
       </w:pPr>
@@ -3998,7 +4196,7 @@
       <w:pPr>
         <w:numPr>
           <w:ilvl w:val="0"/>
-          <w:numId w:val="1016"/>
+          <w:numId w:val="1017"/>
         </w:numPr>
         <w:pStyle w:val="Compact"/>
       </w:pPr>
@@ -4020,7 +4218,7 @@
       <w:pPr>
         <w:numPr>
           <w:ilvl w:val="0"/>
-          <w:numId w:val="1016"/>
+          <w:numId w:val="1017"/>
         </w:numPr>
         <w:pStyle w:val="Compact"/>
       </w:pPr>
@@ -4042,7 +4240,7 @@
       <w:pPr>
         <w:numPr>
           <w:ilvl w:val="0"/>
-          <w:numId w:val="1016"/>
+          <w:numId w:val="1017"/>
         </w:numPr>
         <w:pStyle w:val="Compact"/>
       </w:pPr>
@@ -4076,7 +4274,7 @@
       <w:pPr>
         <w:numPr>
           <w:ilvl w:val="0"/>
-          <w:numId w:val="1017"/>
+          <w:numId w:val="1018"/>
         </w:numPr>
         <w:pStyle w:val="Compact"/>
       </w:pPr>
@@ -4096,7 +4294,7 @@
       <w:r>
         <w:t xml:space="preserve"> </w:t>
       </w:r>
-      <w:hyperlink r:id="rId104">
+      <w:hyperlink r:id="rId120">
         <w:r>
           <w:rPr>
             <w:rStyle w:val="Hyperlink"/>
@@ -4113,7 +4311,7 @@
       <w:r>
         <w:t xml:space="preserve"> </w:t>
       </w:r>
-      <w:hyperlink r:id="rId105">
+      <w:hyperlink r:id="rId121">
         <w:r>
           <w:rPr>
             <w:rStyle w:val="Hyperlink"/>
@@ -4132,7 +4330,7 @@
       <w:pPr>
         <w:numPr>
           <w:ilvl w:val="0"/>
-          <w:numId w:val="1017"/>
+          <w:numId w:val="1018"/>
         </w:numPr>
         <w:pStyle w:val="Compact"/>
       </w:pPr>
@@ -4154,7 +4352,7 @@
       <w:pPr>
         <w:numPr>
           <w:ilvl w:val="0"/>
-          <w:numId w:val="1017"/>
+          <w:numId w:val="1018"/>
         </w:numPr>
         <w:pStyle w:val="Compact"/>
       </w:pPr>
@@ -4172,8 +4370,8 @@
         <w:t xml:space="preserve">Die Version 0.2 wird auf GitHub in Form eines weiteren Release veröffentlicht und auf geeigneten Kanälen an die Zielgruppe kommuniziert. Idealerweise probieren einige Learning Circle den Leitfaden im nächsten Sprint aus, geben Feedback auf Basis dessen dann eine Version 1.0 veröffentlicht werden kann.</w:t>
       </w:r>
     </w:p>
-    <w:bookmarkEnd w:id="106"/>
-    <w:bookmarkStart w:id="110" w:name="anhang"/>
+    <w:bookmarkEnd w:id="122"/>
+    <w:bookmarkStart w:id="126" w:name="anhang"/>
     <w:p>
       <w:pPr>
         <w:pStyle w:val="Heading1"/>
@@ -4191,7 +4389,7 @@
         <w:t xml:space="preserve">Anhang</w:t>
       </w:r>
     </w:p>
-    <w:bookmarkStart w:id="107" w:name="danksagungen"/>
+    <w:bookmarkStart w:id="123" w:name="danksagungen"/>
     <w:p>
       <w:pPr>
         <w:pStyle w:val="Heading2"/>
@@ -4217,8 +4415,8 @@
         <w:t xml:space="preserve">…</w:t>
       </w:r>
     </w:p>
-    <w:bookmarkEnd w:id="107"/>
-    <w:bookmarkStart w:id="108" w:name="änderungshistorie"/>
+    <w:bookmarkEnd w:id="123"/>
+    <w:bookmarkStart w:id="124" w:name="änderungshistorie"/>
     <w:p>
       <w:pPr>
         <w:pStyle w:val="Heading2"/>
@@ -4239,12 +4437,21 @@
     <w:tbl>
       <w:tblPr>
         <w:tblStyle w:val="Table"/>
-        <w:tblW w:type="pct" w:w="0"/>
+        <w:tblW w:type="auto" w:w="0"/>
         <w:tblLook w:firstRow="1" w:lastRow="0" w:firstColumn="0" w:lastColumn="0" w:noHBand="0" w:noVBand="0" w:val="0020"/>
       </w:tblPr>
-      <w:tblGrid/>
+      <w:tblGrid>
+        <w:gridCol w:w="1980"/>
+        <w:gridCol w:w="1980"/>
+        <w:gridCol w:w="1980"/>
+        <w:gridCol w:w="1980"/>
+      </w:tblGrid>
       <w:tr>
+        <w:trPr>
+          <w:tblHeader w:val="true"/>
+        </w:trPr>
         <w:tc>
+          <w:tcPr/>
           <w:p>
             <w:pPr>
               <w:pStyle w:val="Compact"/>
@@ -4256,6 +4463,7 @@
           </w:p>
         </w:tc>
         <w:tc>
+          <w:tcPr/>
           <w:p>
             <w:pPr>
               <w:pStyle w:val="Compact"/>
@@ -4267,6 +4475,7 @@
           </w:p>
         </w:tc>
         <w:tc>
+          <w:tcPr/>
           <w:p>
             <w:pPr>
               <w:pStyle w:val="Compact"/>
@@ -4278,6 +4487,7 @@
           </w:p>
         </w:tc>
         <w:tc>
+          <w:tcPr/>
           <w:p>
             <w:pPr>
               <w:pStyle w:val="Compact"/>
@@ -4291,6 +4501,7 @@
       </w:tr>
       <w:tr>
         <w:tc>
+          <w:tcPr/>
           <w:p>
             <w:pPr>
               <w:pStyle w:val="Compact"/>
@@ -4302,6 +4513,7 @@
           </w:p>
         </w:tc>
         <w:tc>
+          <w:tcPr/>
           <w:p>
             <w:pPr>
               <w:pStyle w:val="Compact"/>
@@ -4313,6 +4525,7 @@
           </w:p>
         </w:tc>
         <w:tc>
+          <w:tcPr/>
           <w:p>
             <w:pPr>
               <w:pStyle w:val="Compact"/>
@@ -4324,6 +4537,7 @@
           </w:p>
         </w:tc>
         <w:tc>
+          <w:tcPr/>
           <w:p>
             <w:pPr>
               <w:pStyle w:val="Compact"/>
@@ -4336,8 +4550,8 @@
         </w:tc>
       </w:tr>
     </w:tbl>
-    <w:bookmarkEnd w:id="108"/>
-    <w:bookmarkStart w:id="109" w:name="lernos-glossar"/>
+    <w:bookmarkEnd w:id="124"/>
+    <w:bookmarkStart w:id="125" w:name="lernos-glossar"/>
     <w:p>
       <w:pPr>
         <w:pStyle w:val="Heading2"/>
@@ -4371,7 +4585,7 @@
       <w:pPr>
         <w:numPr>
           <w:ilvl w:val="0"/>
-          <w:numId w:val="1018"/>
+          <w:numId w:val="1019"/>
         </w:numPr>
         <w:pStyle w:val="Compact"/>
       </w:pPr>
@@ -4387,7 +4601,7 @@
       <w:pPr>
         <w:numPr>
           <w:ilvl w:val="0"/>
-          <w:numId w:val="1018"/>
+          <w:numId w:val="1019"/>
         </w:numPr>
         <w:pStyle w:val="Compact"/>
       </w:pPr>
@@ -4418,7 +4632,7 @@
       <w:pPr>
         <w:numPr>
           <w:ilvl w:val="0"/>
-          <w:numId w:val="1019"/>
+          <w:numId w:val="1020"/>
         </w:numPr>
         <w:pStyle w:val="Compact"/>
       </w:pPr>
@@ -4434,7 +4648,7 @@
       <w:pPr>
         <w:numPr>
           <w:ilvl w:val="0"/>
-          <w:numId w:val="1019"/>
+          <w:numId w:val="1020"/>
         </w:numPr>
         <w:pStyle w:val="Compact"/>
       </w:pPr>
@@ -4462,7 +4676,7 @@
       <w:pPr>
         <w:numPr>
           <w:ilvl w:val="0"/>
-          <w:numId w:val="1020"/>
+          <w:numId w:val="1021"/>
         </w:numPr>
         <w:pStyle w:val="Compact"/>
       </w:pPr>
@@ -4493,7 +4707,7 @@
       <w:pPr>
         <w:numPr>
           <w:ilvl w:val="0"/>
-          <w:numId w:val="1021"/>
+          <w:numId w:val="1022"/>
         </w:numPr>
         <w:pStyle w:val="Compact"/>
       </w:pPr>
@@ -4509,7 +4723,7 @@
       <w:pPr>
         <w:numPr>
           <w:ilvl w:val="0"/>
-          <w:numId w:val="1021"/>
+          <w:numId w:val="1022"/>
         </w:numPr>
         <w:pStyle w:val="Compact"/>
       </w:pPr>
@@ -4528,7 +4742,7 @@
       <w:pPr>
         <w:numPr>
           <w:ilvl w:val="0"/>
-          <w:numId w:val="1021"/>
+          <w:numId w:val="1022"/>
         </w:numPr>
         <w:pStyle w:val="Compact"/>
       </w:pPr>
@@ -4550,7 +4764,7 @@
       <w:pPr>
         <w:numPr>
           <w:ilvl w:val="0"/>
-          <w:numId w:val="1021"/>
+          <w:numId w:val="1022"/>
         </w:numPr>
         <w:pStyle w:val="Compact"/>
       </w:pPr>
@@ -4569,7 +4783,7 @@
       <w:pPr>
         <w:numPr>
           <w:ilvl w:val="0"/>
-          <w:numId w:val="1021"/>
+          <w:numId w:val="1022"/>
         </w:numPr>
         <w:pStyle w:val="Compact"/>
       </w:pPr>
@@ -4600,7 +4814,7 @@
       <w:pPr>
         <w:numPr>
           <w:ilvl w:val="0"/>
-          <w:numId w:val="1022"/>
+          <w:numId w:val="1023"/>
         </w:numPr>
         <w:pStyle w:val="Compact"/>
       </w:pPr>
@@ -4628,7 +4842,7 @@
       <w:pPr>
         <w:numPr>
           <w:ilvl w:val="0"/>
-          <w:numId w:val="1023"/>
+          <w:numId w:val="1024"/>
         </w:numPr>
         <w:pStyle w:val="Compact"/>
       </w:pPr>
@@ -4644,7 +4858,7 @@
       <w:pPr>
         <w:numPr>
           <w:ilvl w:val="0"/>
-          <w:numId w:val="1023"/>
+          <w:numId w:val="1024"/>
         </w:numPr>
         <w:pStyle w:val="Compact"/>
       </w:pPr>
@@ -4663,7 +4877,7 @@
       <w:pPr>
         <w:numPr>
           <w:ilvl w:val="0"/>
-          <w:numId w:val="1023"/>
+          <w:numId w:val="1024"/>
         </w:numPr>
         <w:pStyle w:val="Compact"/>
       </w:pPr>
@@ -4691,7 +4905,7 @@
       <w:pPr>
         <w:numPr>
           <w:ilvl w:val="0"/>
-          <w:numId w:val="1024"/>
+          <w:numId w:val="1025"/>
         </w:numPr>
         <w:pStyle w:val="Compact"/>
       </w:pPr>
@@ -4710,7 +4924,7 @@
       <w:pPr>
         <w:numPr>
           <w:ilvl w:val="0"/>
-          <w:numId w:val="1024"/>
+          <w:numId w:val="1025"/>
         </w:numPr>
         <w:pStyle w:val="Compact"/>
       </w:pPr>
@@ -4729,7 +4943,7 @@
       <w:pPr>
         <w:numPr>
           <w:ilvl w:val="0"/>
-          <w:numId w:val="1024"/>
+          <w:numId w:val="1025"/>
         </w:numPr>
         <w:pStyle w:val="Compact"/>
       </w:pPr>
@@ -4760,7 +4974,7 @@
       <w:pPr>
         <w:numPr>
           <w:ilvl w:val="0"/>
-          <w:numId w:val="1025"/>
+          <w:numId w:val="1026"/>
         </w:numPr>
         <w:pStyle w:val="Compact"/>
       </w:pPr>
@@ -4779,7 +4993,7 @@
       <w:pPr>
         <w:numPr>
           <w:ilvl w:val="0"/>
-          <w:numId w:val="1025"/>
+          <w:numId w:val="1026"/>
         </w:numPr>
         <w:pStyle w:val="Compact"/>
       </w:pPr>
@@ -4798,7 +5012,7 @@
       <w:pPr>
         <w:numPr>
           <w:ilvl w:val="0"/>
-          <w:numId w:val="1025"/>
+          <w:numId w:val="1026"/>
         </w:numPr>
         <w:pStyle w:val="Compact"/>
       </w:pPr>
@@ -4817,7 +5031,7 @@
       <w:pPr>
         <w:numPr>
           <w:ilvl w:val="0"/>
-          <w:numId w:val="1025"/>
+          <w:numId w:val="1026"/>
         </w:numPr>
         <w:pStyle w:val="Compact"/>
       </w:pPr>
@@ -4836,7 +5050,7 @@
       <w:pPr>
         <w:numPr>
           <w:ilvl w:val="0"/>
-          <w:numId w:val="1025"/>
+          <w:numId w:val="1026"/>
         </w:numPr>
         <w:pStyle w:val="Compact"/>
       </w:pPr>
@@ -4852,7 +5066,7 @@
       <w:pPr>
         <w:numPr>
           <w:ilvl w:val="0"/>
-          <w:numId w:val="1025"/>
+          <w:numId w:val="1026"/>
         </w:numPr>
         <w:pStyle w:val="Compact"/>
       </w:pPr>
@@ -4868,7 +5082,7 @@
       <w:pPr>
         <w:numPr>
           <w:ilvl w:val="0"/>
-          <w:numId w:val="1025"/>
+          <w:numId w:val="1026"/>
         </w:numPr>
         <w:pStyle w:val="Compact"/>
       </w:pPr>
@@ -4884,7 +5098,7 @@
       <w:pPr>
         <w:numPr>
           <w:ilvl w:val="0"/>
-          <w:numId w:val="1025"/>
+          <w:numId w:val="1026"/>
         </w:numPr>
         <w:pStyle w:val="Compact"/>
       </w:pPr>
@@ -4900,7 +5114,7 @@
       <w:pPr>
         <w:numPr>
           <w:ilvl w:val="0"/>
-          <w:numId w:val="1025"/>
+          <w:numId w:val="1026"/>
         </w:numPr>
         <w:pStyle w:val="Compact"/>
       </w:pPr>
@@ -4931,7 +5145,7 @@
       <w:pPr>
         <w:numPr>
           <w:ilvl w:val="0"/>
-          <w:numId w:val="1026"/>
+          <w:numId w:val="1027"/>
         </w:numPr>
         <w:pStyle w:val="Compact"/>
       </w:pPr>
@@ -4950,7 +5164,7 @@
       <w:pPr>
         <w:numPr>
           <w:ilvl w:val="0"/>
-          <w:numId w:val="1026"/>
+          <w:numId w:val="1027"/>
         </w:numPr>
         <w:pStyle w:val="Compact"/>
       </w:pPr>
@@ -4966,7 +5180,7 @@
       <w:pPr>
         <w:numPr>
           <w:ilvl w:val="0"/>
-          <w:numId w:val="1026"/>
+          <w:numId w:val="1027"/>
         </w:numPr>
         <w:pStyle w:val="Compact"/>
       </w:pPr>
@@ -4997,7 +5211,7 @@
       <w:pPr>
         <w:numPr>
           <w:ilvl w:val="0"/>
-          <w:numId w:val="1027"/>
+          <w:numId w:val="1028"/>
         </w:numPr>
         <w:pStyle w:val="Compact"/>
       </w:pPr>
@@ -5013,7 +5227,7 @@
       <w:pPr>
         <w:numPr>
           <w:ilvl w:val="0"/>
-          <w:numId w:val="1027"/>
+          <w:numId w:val="1028"/>
         </w:numPr>
         <w:pStyle w:val="Compact"/>
       </w:pPr>
@@ -5044,7 +5258,7 @@
       <w:pPr>
         <w:numPr>
           <w:ilvl w:val="0"/>
-          <w:numId w:val="1028"/>
+          <w:numId w:val="1029"/>
         </w:numPr>
         <w:pStyle w:val="Compact"/>
       </w:pPr>
@@ -5060,7 +5274,7 @@
       <w:pPr>
         <w:numPr>
           <w:ilvl w:val="0"/>
-          <w:numId w:val="1028"/>
+          <w:numId w:val="1029"/>
         </w:numPr>
         <w:pStyle w:val="Compact"/>
       </w:pPr>
@@ -5091,7 +5305,7 @@
       <w:pPr>
         <w:numPr>
           <w:ilvl w:val="0"/>
-          <w:numId w:val="1029"/>
+          <w:numId w:val="1030"/>
         </w:numPr>
         <w:pStyle w:val="Compact"/>
       </w:pPr>
@@ -5119,7 +5333,7 @@
       <w:pPr>
         <w:numPr>
           <w:ilvl w:val="0"/>
-          <w:numId w:val="1030"/>
+          <w:numId w:val="1031"/>
         </w:numPr>
         <w:pStyle w:val="Compact"/>
       </w:pPr>
@@ -5135,7 +5349,7 @@
       <w:pPr>
         <w:numPr>
           <w:ilvl w:val="0"/>
-          <w:numId w:val="1030"/>
+          <w:numId w:val="1031"/>
         </w:numPr>
         <w:pStyle w:val="Compact"/>
       </w:pPr>
@@ -5151,7 +5365,7 @@
       <w:pPr>
         <w:numPr>
           <w:ilvl w:val="0"/>
-          <w:numId w:val="1030"/>
+          <w:numId w:val="1031"/>
         </w:numPr>
         <w:pStyle w:val="Compact"/>
       </w:pPr>
@@ -5167,7 +5381,7 @@
       <w:pPr>
         <w:numPr>
           <w:ilvl w:val="0"/>
-          <w:numId w:val="1030"/>
+          <w:numId w:val="1031"/>
         </w:numPr>
         <w:pStyle w:val="Compact"/>
       </w:pPr>
@@ -5183,7 +5397,7 @@
       <w:pPr>
         <w:numPr>
           <w:ilvl w:val="0"/>
-          <w:numId w:val="1030"/>
+          <w:numId w:val="1031"/>
         </w:numPr>
         <w:pStyle w:val="Compact"/>
       </w:pPr>
@@ -5199,7 +5413,7 @@
       <w:pPr>
         <w:numPr>
           <w:ilvl w:val="0"/>
-          <w:numId w:val="1030"/>
+          <w:numId w:val="1031"/>
         </w:numPr>
         <w:pStyle w:val="Compact"/>
       </w:pPr>
@@ -5227,7 +5441,7 @@
       <w:pPr>
         <w:numPr>
           <w:ilvl w:val="0"/>
-          <w:numId w:val="1031"/>
+          <w:numId w:val="1032"/>
         </w:numPr>
         <w:pStyle w:val="Compact"/>
       </w:pPr>
@@ -5243,7 +5457,7 @@
       <w:pPr>
         <w:numPr>
           <w:ilvl w:val="0"/>
-          <w:numId w:val="1031"/>
+          <w:numId w:val="1032"/>
         </w:numPr>
         <w:pStyle w:val="Compact"/>
       </w:pPr>
@@ -5292,7 +5506,7 @@
       <w:pPr>
         <w:numPr>
           <w:ilvl w:val="0"/>
-          <w:numId w:val="1032"/>
+          <w:numId w:val="1033"/>
         </w:numPr>
         <w:pStyle w:val="Compact"/>
       </w:pPr>
@@ -5311,7 +5525,7 @@
       <w:pPr>
         <w:numPr>
           <w:ilvl w:val="0"/>
-          <w:numId w:val="1032"/>
+          <w:numId w:val="1033"/>
         </w:numPr>
         <w:pStyle w:val="Compact"/>
       </w:pPr>
@@ -5345,7 +5559,7 @@
       <w:pPr>
         <w:numPr>
           <w:ilvl w:val="0"/>
-          <w:numId w:val="1033"/>
+          <w:numId w:val="1034"/>
         </w:numPr>
         <w:pStyle w:val="Compact"/>
       </w:pPr>
@@ -5361,7 +5575,7 @@
       <w:pPr>
         <w:numPr>
           <w:ilvl w:val="0"/>
-          <w:numId w:val="1033"/>
+          <w:numId w:val="1034"/>
         </w:numPr>
         <w:pStyle w:val="Compact"/>
       </w:pPr>
@@ -5383,7 +5597,7 @@
       <w:pPr>
         <w:numPr>
           <w:ilvl w:val="0"/>
-          <w:numId w:val="1033"/>
+          <w:numId w:val="1034"/>
         </w:numPr>
         <w:pStyle w:val="Compact"/>
       </w:pPr>
@@ -5402,7 +5616,7 @@
       <w:pPr>
         <w:numPr>
           <w:ilvl w:val="0"/>
-          <w:numId w:val="1033"/>
+          <w:numId w:val="1034"/>
         </w:numPr>
         <w:pStyle w:val="Compact"/>
       </w:pPr>
@@ -5433,7 +5647,7 @@
       <w:pPr>
         <w:numPr>
           <w:ilvl w:val="0"/>
-          <w:numId w:val="1034"/>
+          <w:numId w:val="1035"/>
         </w:numPr>
         <w:pStyle w:val="Compact"/>
       </w:pPr>
@@ -5448,8 +5662,8 @@
         <w:t xml:space="preserve">Result to be achieved (ISO 9001:2015).</w:t>
       </w:r>
     </w:p>
-    <w:bookmarkEnd w:id="109"/>
-    <w:bookmarkEnd w:id="110"/>
+    <w:bookmarkEnd w:id="125"/>
+    <w:bookmarkEnd w:id="126"/>
     <w:sectPr/>
   </w:body>
 </w:document>
@@ -5787,7 +6001,34 @@
     <w:abstractNumId w:val="991"/>
   </w:num>
   <w:num w:numId="1014">
-    <w:abstractNumId w:val="991"/>
+    <w:abstractNumId w:val="99411"/>
+    <w:lvlOverride w:ilvl="0">
+      <w:startOverride w:val="1"/>
+    </w:lvlOverride>
+    <w:lvlOverride w:ilvl="1">
+      <w:startOverride w:val="1"/>
+    </w:lvlOverride>
+    <w:lvlOverride w:ilvl="2">
+      <w:startOverride w:val="1"/>
+    </w:lvlOverride>
+    <w:lvlOverride w:ilvl="3">
+      <w:startOverride w:val="1"/>
+    </w:lvlOverride>
+    <w:lvlOverride w:ilvl="4">
+      <w:startOverride w:val="1"/>
+    </w:lvlOverride>
+    <w:lvlOverride w:ilvl="5">
+      <w:startOverride w:val="1"/>
+    </w:lvlOverride>
+    <w:lvlOverride w:ilvl="6">
+      <w:startOverride w:val="1"/>
+    </w:lvlOverride>
+    <w:lvlOverride w:ilvl="7">
+      <w:startOverride w:val="1"/>
+    </w:lvlOverride>
+    <w:lvlOverride w:ilvl="8">
+      <w:startOverride w:val="1"/>
+    </w:lvlOverride>
   </w:num>
   <w:num w:numId="1015">
     <w:abstractNumId w:val="991"/>
@@ -5847,6 +6088,9 @@
     <w:abstractNumId w:val="991"/>
   </w:num>
   <w:num w:numId="1034">
+    <w:abstractNumId w:val="991"/>
+  </w:num>
+  <w:num w:numId="1035">
     <w:abstractNumId w:val="991"/>
   </w:num>
 </w:numbering>

</xml_diff>

<commit_message>
Produktionskette (Mac) und Navigation Webversion gefixt
</commit_message>
<xml_diff>
--- a/de/lernOS-Leitfaden-schreiben-Guide-de.docx
+++ b/de/lernOS-Leitfaden-schreiben-Guide-de.docx
@@ -7,37 +7,19 @@
         <w:pStyle w:val="Title"/>
       </w:pPr>
       <w:r>
-        <w:t xml:space="preserve">Wie</w:t>
-      </w:r>
-      <w:r>
-        <w:t xml:space="preserve"> </w:t>
-      </w:r>
-      <w:r>
-        <w:t xml:space="preserve">schreibt</w:t>
-      </w:r>
-      <w:r>
-        <w:t xml:space="preserve"> </w:t>
-      </w:r>
-      <w:r>
-        <w:t xml:space="preserve">man</w:t>
-      </w:r>
-      <w:r>
-        <w:t xml:space="preserve"> </w:t>
-      </w:r>
-      <w:r>
-        <w:t xml:space="preserve">einen</w:t>
-      </w:r>
-      <w:r>
-        <w:t xml:space="preserve"> </w:t>
-      </w:r>
-      <w:r>
         <w:t xml:space="preserve">lernOS</w:t>
       </w:r>
       <w:r>
         <w:t xml:space="preserve"> </w:t>
       </w:r>
       <w:r>
-        <w:t xml:space="preserve">Leitfaden?</w:t>
+        <w:t xml:space="preserve">Template</w:t>
+      </w:r>
+      <w:r>
+        <w:t xml:space="preserve"> </w:t>
+      </w:r>
+      <w:r>
+        <w:t xml:space="preserve">Leitfaden</w:t>
       </w:r>
     </w:p>
     <w:p>
@@ -115,7 +97,7 @@
         <w:t xml:space="preserve"> </w:t>
       </w:r>
       <w:r>
-        <w:t xml:space="preserve">(xx.xx.2020)</w:t>
+        <w:t xml:space="preserve">(09.12.2021)</w:t>
       </w:r>
     </w:p>
     <w:sdt>
@@ -355,7 +337,7 @@
       </w:r>
     </w:p>
     <w:bookmarkEnd w:id="24"/>
-    <w:bookmarkStart w:id="117" w:name="grundlagen"/>
+    <w:bookmarkStart w:id="118" w:name="grundlagen"/>
     <w:p>
       <w:pPr>
         <w:pStyle w:val="Heading1"/>
@@ -1000,7 +982,7 @@
       </w:r>
     </w:p>
     <w:bookmarkEnd w:id="42"/>
-    <w:bookmarkStart w:id="49" w:name="inhaltsverzeichnis-und-struktur"/>
+    <w:bookmarkStart w:id="43" w:name="lebenszyklus-eines-leitfadens-1"/>
     <w:p>
       <w:pPr>
         <w:pStyle w:val="Heading2"/>
@@ -1015,6 +997,330 @@
         <w:tab/>
       </w:r>
       <w:r>
+        <w:t xml:space="preserve">Lebenszyklus eines Leitfadens</w:t>
+      </w:r>
+    </w:p>
+    <w:p>
+      <w:pPr>
+        <w:pStyle w:val="FirstParagraph"/>
+      </w:pPr>
+      <w:r>
+        <w:t xml:space="preserve">Von der Idee bis zur Fertigstellung durchläuft ein lernOS Leitfaden verschiedene Phasen, die wir als</w:t>
+      </w:r>
+      <w:r>
+        <w:t xml:space="preserve"> </w:t>
+      </w:r>
+      <w:hyperlink r:id="rId35">
+        <w:r>
+          <w:rPr>
+            <w:rStyle w:val="Hyperlink"/>
+          </w:rPr>
+          <w:t xml:space="preserve">Lebenszyklus</w:t>
+        </w:r>
+      </w:hyperlink>
+      <w:r>
+        <w:t xml:space="preserve"> </w:t>
+      </w:r>
+      <w:r>
+        <w:t xml:space="preserve">des Leitfadens bezeichnen. Auch wenn die Geschichte jedes Leitfadens anders verläuft, lassen sich grob folgende Phasen benennen:</w:t>
+      </w:r>
+    </w:p>
+    <w:p>
+      <w:pPr>
+        <w:numPr>
+          <w:ilvl w:val="0"/>
+          <w:numId w:val="1006"/>
+        </w:numPr>
+        <w:pStyle w:val="Compact"/>
+      </w:pPr>
+      <w:r>
+        <w:rPr>
+          <w:bCs/>
+          <w:b/>
+        </w:rPr>
+        <w:t xml:space="preserve">Idee</w:t>
+      </w:r>
+      <w:r>
+        <w:t xml:space="preserve"> </w:t>
+      </w:r>
+      <w:r>
+        <w:t xml:space="preserve">- dine Einzelperson oder eine Gruppe von Personen hat die Idee für einen lernOS Lernpfad oder einen lernOS Leitfaden.</w:t>
+      </w:r>
+    </w:p>
+    <w:p>
+      <w:pPr>
+        <w:numPr>
+          <w:ilvl w:val="0"/>
+          <w:numId w:val="1006"/>
+        </w:numPr>
+        <w:pStyle w:val="Compact"/>
+      </w:pPr>
+      <w:r>
+        <w:rPr>
+          <w:bCs/>
+          <w:b/>
+        </w:rPr>
+        <w:t xml:space="preserve">Zieldefinition</w:t>
+      </w:r>
+      <w:r>
+        <w:t xml:space="preserve"> </w:t>
+      </w:r>
+      <w:r>
+        <w:t xml:space="preserve">- die Idee konkretisierte sich, Lernziel und Zielgruppe der Lernenden werden klarer. Oft entstehen hier auch schon erste Inhalte z.B. in Form von Skizzen, Mitschriften, Mailverkehr etc.</w:t>
+      </w:r>
+    </w:p>
+    <w:p>
+      <w:pPr>
+        <w:numPr>
+          <w:ilvl w:val="0"/>
+          <w:numId w:val="1006"/>
+        </w:numPr>
+        <w:pStyle w:val="Compact"/>
+      </w:pPr>
+      <w:r>
+        <w:rPr>
+          <w:bCs/>
+          <w:b/>
+        </w:rPr>
+        <w:t xml:space="preserve">Erstellung</w:t>
+      </w:r>
+      <w:r>
+        <w:t xml:space="preserve"> </w:t>
+      </w:r>
+      <w:r>
+        <w:t xml:space="preserve">- in dieser Phase werden Struktur und Inhalte erstellt. Lernpfade können in Formaten wie Word, als Google Doc oder PowerPoint entstehen, lernOS Leitfäden haben immer Markdown als Quellformat.</w:t>
+      </w:r>
+    </w:p>
+    <w:p>
+      <w:pPr>
+        <w:numPr>
+          <w:ilvl w:val="0"/>
+          <w:numId w:val="1006"/>
+        </w:numPr>
+        <w:pStyle w:val="Compact"/>
+      </w:pPr>
+      <w:r>
+        <w:rPr>
+          <w:bCs/>
+          <w:b/>
+        </w:rPr>
+        <w:t xml:space="preserve">Veröffentlichung</w:t>
+      </w:r>
+      <w:r>
+        <w:t xml:space="preserve"> </w:t>
+      </w:r>
+      <w:r>
+        <w:t xml:space="preserve">- der Leitfaden wir als Repository auf GitHub veröffentlicht. Standardmäßig werden neben Markdown die Formate PDF, Word, HTML, und E-Book (EPUB, Mobipocket) produziert. Ist der Lernpfad eines Leitfaden noch nicht in der Praxis getestet, empfehlen wir 0.x Versionsnummer. Nach absolviertem Praxistest erhält der Leitfaden dann die Versionsnummer 1.0. Diese sollte dann mindestens in Deutsch und Englisch vorliegen, um internationale Nutzung zu ermöglichen.</w:t>
+      </w:r>
+    </w:p>
+    <w:p>
+      <w:pPr>
+        <w:numPr>
+          <w:ilvl w:val="0"/>
+          <w:numId w:val="1006"/>
+        </w:numPr>
+        <w:pStyle w:val="Compact"/>
+      </w:pPr>
+      <w:r>
+        <w:rPr>
+          <w:bCs/>
+          <w:b/>
+        </w:rPr>
+        <w:t xml:space="preserve">Promotion</w:t>
+      </w:r>
+      <w:r>
+        <w:t xml:space="preserve"> </w:t>
+      </w:r>
+      <w:r>
+        <w:t xml:space="preserve">- der Leitfaden wird bekannt gemacht und Lernende zur Nutzung animiert (wichtig für die Erhebung von Feedback). Das kann z.B. über die lernOS Community-Plattform</w:t>
+      </w:r>
+      <w:r>
+        <w:t xml:space="preserve"> </w:t>
+      </w:r>
+      <w:hyperlink r:id="rId36">
+        <w:r>
+          <w:rPr>
+            <w:rStyle w:val="Hyperlink"/>
+          </w:rPr>
+          <w:t xml:space="preserve">CONNECT</w:t>
+        </w:r>
+      </w:hyperlink>
+      <w:r>
+        <w:t xml:space="preserve">, den lernOS Community Call und den Twitter-Account</w:t>
+      </w:r>
+      <w:r>
+        <w:t xml:space="preserve"> </w:t>
+      </w:r>
+      <w:hyperlink r:id="rId37">
+        <w:r>
+          <w:rPr>
+            <w:rStyle w:val="Hyperlink"/>
+          </w:rPr>
+          <w:t xml:space="preserve">@lern_os</w:t>
+        </w:r>
+      </w:hyperlink>
+      <w:r>
+        <w:t xml:space="preserve"> </w:t>
+      </w:r>
+      <w:r>
+        <w:t xml:space="preserve">erfolgen.</w:t>
+      </w:r>
+    </w:p>
+    <w:p>
+      <w:pPr>
+        <w:numPr>
+          <w:ilvl w:val="0"/>
+          <w:numId w:val="1006"/>
+        </w:numPr>
+        <w:pStyle w:val="Compact"/>
+      </w:pPr>
+      <w:r>
+        <w:rPr>
+          <w:bCs/>
+          <w:b/>
+        </w:rPr>
+        <w:t xml:space="preserve">Pflege</w:t>
+      </w:r>
+      <w:r>
+        <w:t xml:space="preserve"> </w:t>
+      </w:r>
+      <w:r>
+        <w:t xml:space="preserve">- in dieser Phase kümmert sich der Autor (Maintainer) - idealerweise mit einem Team von Mit-Autoren - um die Pflege des Leitfadens, den Ausbau der Inhalte und die Einarbeitung von Feedback. Wir empfehlen, Leitfäden in regelmäßigen Abständen zu aktualisieren und dadurch kontinuierlich zu verbessern (z.B. vierteljährlich oder halbjährlich). Für die Planung der Weiterentwicklung eignet sich ein Knaben-Board z.B. als</w:t>
+      </w:r>
+      <w:r>
+        <w:t xml:space="preserve"> </w:t>
+      </w:r>
+      <w:hyperlink r:id="rId38">
+        <w:r>
+          <w:rPr>
+            <w:rStyle w:val="Hyperlink"/>
+          </w:rPr>
+          <w:t xml:space="preserve">GitHub Projekt Board</w:t>
+        </w:r>
+      </w:hyperlink>
+      <w:r>
+        <w:t xml:space="preserve"> </w:t>
+      </w:r>
+      <w:r>
+        <w:t xml:space="preserve">oder</w:t>
+      </w:r>
+      <w:r>
+        <w:t xml:space="preserve"> </w:t>
+      </w:r>
+      <w:hyperlink r:id="rId39">
+        <w:r>
+          <w:rPr>
+            <w:rStyle w:val="Hyperlink"/>
+          </w:rPr>
+          <w:t xml:space="preserve">Trello Board</w:t>
+        </w:r>
+      </w:hyperlink>
+      <w:r>
+        <w:t xml:space="preserve">.</w:t>
+      </w:r>
+    </w:p>
+    <w:p>
+      <w:pPr>
+        <w:numPr>
+          <w:ilvl w:val="0"/>
+          <w:numId w:val="1006"/>
+        </w:numPr>
+        <w:pStyle w:val="Compact"/>
+      </w:pPr>
+      <w:r>
+        <w:rPr>
+          <w:bCs/>
+          <w:b/>
+        </w:rPr>
+        <w:t xml:space="preserve">Archivierung</w:t>
+      </w:r>
+      <w:r>
+        <w:t xml:space="preserve"> </w:t>
+      </w:r>
+      <w:r>
+        <w:t xml:space="preserve">- wenn der Leitfaden nicht weiter gepflegt wird und die Inhalte veraltet und nicht mehr nutzbar sind, werden die Inhalte archiviert, bleiben aber weiterhin verfügbar.</w:t>
+      </w:r>
+    </w:p>
+    <w:p>
+      <w:pPr>
+        <w:pStyle w:val="FirstParagraph"/>
+      </w:pPr>
+      <w:r>
+        <w:rPr>
+          <w:bCs/>
+          <w:b/>
+        </w:rPr>
+        <w:t xml:space="preserve">Siehe auch:</w:t>
+      </w:r>
+    </w:p>
+    <w:p>
+      <w:pPr>
+        <w:numPr>
+          <w:ilvl w:val="0"/>
+          <w:numId w:val="1007"/>
+        </w:numPr>
+        <w:pStyle w:val="Compact"/>
+      </w:pPr>
+      <w:r>
+        <w:t xml:space="preserve">Wiki-Seite</w:t>
+      </w:r>
+      <w:r>
+        <w:t xml:space="preserve"> </w:t>
+      </w:r>
+      <w:hyperlink r:id="rId40">
+        <w:r>
+          <w:rPr>
+            <w:rStyle w:val="Hyperlink"/>
+          </w:rPr>
+          <w:t xml:space="preserve">How to release a new guide version</w:t>
+        </w:r>
+      </w:hyperlink>
+      <w:r>
+        <w:t xml:space="preserve">.</w:t>
+      </w:r>
+    </w:p>
+    <w:p>
+      <w:pPr>
+        <w:numPr>
+          <w:ilvl w:val="0"/>
+          <w:numId w:val="1007"/>
+        </w:numPr>
+        <w:pStyle w:val="Compact"/>
+      </w:pPr>
+      <w:r>
+        <w:t xml:space="preserve">Wiki-Seite</w:t>
+      </w:r>
+      <w:r>
+        <w:t xml:space="preserve"> </w:t>
+      </w:r>
+      <w:hyperlink r:id="rId41">
+        <w:r>
+          <w:rPr>
+            <w:rStyle w:val="Hyperlink"/>
+          </w:rPr>
+          <w:t xml:space="preserve">How to fork a lernOS Guide</w:t>
+        </w:r>
+      </w:hyperlink>
+      <w:r>
+        <w:t xml:space="preserve">.</w:t>
+      </w:r>
+    </w:p>
+    <w:bookmarkEnd w:id="43"/>
+    <w:bookmarkStart w:id="50" w:name="inhaltsverzeichnis-und-struktur"/>
+    <w:p>
+      <w:pPr>
+        <w:pStyle w:val="Heading2"/>
+      </w:pPr>
+      <w:r>
+        <w:rPr>
+          <w:rStyle w:val="SectionNumber"/>
+        </w:rPr>
+        <w:t xml:space="preserve">2.4</w:t>
+      </w:r>
+      <w:r>
+        <w:tab/>
+      </w:r>
+      <w:r>
         <w:t xml:space="preserve">Inhaltsverzeichnis und Struktur</w:t>
       </w:r>
     </w:p>
@@ -1025,7 +1331,7 @@
       <w:r>
         <w:t xml:space="preserve">Zur einfachen Orientierung für die Lernenden haben alle lernOS Leitfäden die gleiche Grundstruktur (</w:t>
       </w:r>
-      <w:hyperlink r:id="rId43">
+      <w:hyperlink r:id="rId44">
         <w:r>
           <w:rPr>
             <w:rStyle w:val="Hyperlink"/>
@@ -1037,7 +1343,7 @@
         <w:t xml:space="preserve">). Diese besteht aus den vier Kapiteln Über lernOS, Grundlagen, Lernpfad und Anhang, die im Folgenden beschrieben werden.</w:t>
       </w:r>
     </w:p>
-    <w:bookmarkStart w:id="44" w:name="kapitel-über-lernos"/>
+    <w:bookmarkStart w:id="45" w:name="kapitel-über-lernos"/>
     <w:p>
       <w:pPr>
         <w:pStyle w:val="Heading3"/>
@@ -1046,7 +1352,7 @@
         <w:rPr>
           <w:rStyle w:val="SectionNumber"/>
         </w:rPr>
-        <w:t xml:space="preserve">2.3.1</w:t>
+        <w:t xml:space="preserve">2.4.1</w:t>
       </w:r>
       <w:r>
         <w:tab/>
@@ -1093,8 +1399,8 @@
         <w:t xml:space="preserve">erklärt die Grundlagen von lernOS (in allen Leitfäden gleich).</w:t>
       </w:r>
     </w:p>
-    <w:bookmarkEnd w:id="44"/>
-    <w:bookmarkStart w:id="45" w:name="kapitel-grundlagen"/>
+    <w:bookmarkEnd w:id="45"/>
+    <w:bookmarkStart w:id="46" w:name="kapitel-grundlagen"/>
     <w:p>
       <w:pPr>
         <w:pStyle w:val="Heading3"/>
@@ -1103,7 +1409,7 @@
         <w:rPr>
           <w:rStyle w:val="SectionNumber"/>
         </w:rPr>
-        <w:t xml:space="preserve">2.3.2</w:t>
+        <w:t xml:space="preserve">2.4.2</w:t>
       </w:r>
       <w:r>
         <w:tab/>
@@ -1150,8 +1456,8 @@
         <w:t xml:space="preserve">enthält theoretische Hintergründe und Informationen, die für das Verständnis des Leitfaden-Themas relevant sind. In diesem Kapitel wird viel auf andere verfügbare Quellen und Literatur verwiesen (Hub- oder Kurationsfunktion).</w:t>
       </w:r>
     </w:p>
-    <w:bookmarkEnd w:id="45"/>
-    <w:bookmarkStart w:id="47" w:name="kapitel-lernpfad"/>
+    <w:bookmarkEnd w:id="46"/>
+    <w:bookmarkStart w:id="48" w:name="kapitel-lernpfad"/>
     <w:p>
       <w:pPr>
         <w:pStyle w:val="Heading3"/>
@@ -1160,7 +1466,7 @@
         <w:rPr>
           <w:rStyle w:val="SectionNumber"/>
         </w:rPr>
-        <w:t xml:space="preserve">2.3.3</w:t>
+        <w:t xml:space="preserve">2.4.3</w:t>
       </w:r>
       <w:r>
         <w:tab/>
@@ -1217,7 +1523,7 @@
       <w:r>
         <w:t xml:space="preserve"> </w:t>
       </w:r>
-      <w:hyperlink r:id="rId46">
+      <w:hyperlink r:id="rId47">
         <w:r>
           <w:rPr>
             <w:rStyle w:val="Hyperlink"/>
@@ -1229,8 +1535,8 @@
         <w:t xml:space="preserve">.</w:t>
       </w:r>
     </w:p>
-    <w:bookmarkEnd w:id="47"/>
-    <w:bookmarkStart w:id="48" w:name="kapitel-anhang"/>
+    <w:bookmarkEnd w:id="48"/>
+    <w:bookmarkStart w:id="49" w:name="kapitel-anhang"/>
     <w:p>
       <w:pPr>
         <w:pStyle w:val="Heading3"/>
@@ -1239,7 +1545,7 @@
         <w:rPr>
           <w:rStyle w:val="SectionNumber"/>
         </w:rPr>
-        <w:t xml:space="preserve">2.3.4</w:t>
+        <w:t xml:space="preserve">2.4.4</w:t>
       </w:r>
       <w:r>
         <w:tab/>
@@ -1280,12 +1586,12 @@
         <w:t xml:space="preserve">”</w:t>
       </w:r>
       <w:r>
-        <w:t xml:space="preserve">, oft auch ein Kapitel mit Danksagungen (z.B. um Beitragende zu nennen)</w:t>
-      </w:r>
-    </w:p>
-    <w:bookmarkEnd w:id="48"/>
+        <w:t xml:space="preserve">, oft auch ein Kapitel mit Danksagungen (z.B. um Beitragende zu nennen).</w:t>
+      </w:r>
+    </w:p>
     <w:bookmarkEnd w:id="49"/>
-    <w:bookmarkStart w:id="66" w:name="inhalte-medien-und-quellen"/>
+    <w:bookmarkEnd w:id="50"/>
+    <w:bookmarkStart w:id="67" w:name="inhalte-medien-und-quellen"/>
     <w:p>
       <w:pPr>
         <w:pStyle w:val="Heading2"/>
@@ -1294,7 +1600,7 @@
         <w:rPr>
           <w:rStyle w:val="SectionNumber"/>
         </w:rPr>
-        <w:t xml:space="preserve">2.4</w:t>
+        <w:t xml:space="preserve">2.5</w:t>
       </w:r>
       <w:r>
         <w:tab/>
@@ -1303,7 +1609,7 @@
         <w:t xml:space="preserve">Inhalte, Medien und Quellen</w:t>
       </w:r>
     </w:p>
-    <w:bookmarkStart w:id="53" w:name="schreibstil"/>
+    <w:bookmarkStart w:id="54" w:name="schreibstil"/>
     <w:p>
       <w:pPr>
         <w:pStyle w:val="Heading3"/>
@@ -1312,7 +1618,7 @@
         <w:rPr>
           <w:rStyle w:val="SectionNumber"/>
         </w:rPr>
-        <w:t xml:space="preserve">2.4.1</w:t>
+        <w:t xml:space="preserve">2.5.1</w:t>
       </w:r>
       <w:r>
         <w:tab/>
@@ -1331,7 +1637,7 @@
       <w:r>
         <w:t xml:space="preserve"> </w:t>
       </w:r>
-      <w:hyperlink r:id="rId50">
+      <w:hyperlink r:id="rId51">
         <w:r>
           <w:rPr>
             <w:rStyle w:val="Hyperlink"/>
@@ -1348,7 +1654,7 @@
       <w:r>
         <w:t xml:space="preserve"> </w:t>
       </w:r>
-      <w:hyperlink r:id="rId51">
+      <w:hyperlink r:id="rId52">
         <w:r>
           <w:rPr>
             <w:rStyle w:val="Hyperlink"/>
@@ -1365,7 +1671,7 @@
       <w:r>
         <w:t xml:space="preserve"> </w:t>
       </w:r>
-      <w:hyperlink r:id="rId52">
+      <w:hyperlink r:id="rId53">
         <w:r>
           <w:rPr>
             <w:rStyle w:val="Hyperlink"/>
@@ -1406,8 +1712,8 @@
         <w:t xml:space="preserve">verwendet, um zu aktivieren.</w:t>
       </w:r>
     </w:p>
-    <w:bookmarkEnd w:id="53"/>
-    <w:bookmarkStart w:id="58" w:name="bilder"/>
+    <w:bookmarkEnd w:id="54"/>
+    <w:bookmarkStart w:id="59" w:name="bilder"/>
     <w:p>
       <w:pPr>
         <w:pStyle w:val="Heading3"/>
@@ -1416,7 +1722,7 @@
         <w:rPr>
           <w:rStyle w:val="SectionNumber"/>
         </w:rPr>
-        <w:t xml:space="preserve">2.4.2</w:t>
+        <w:t xml:space="preserve">2.5.2</w:t>
       </w:r>
       <w:r>
         <w:tab/>
@@ -1435,7 +1741,7 @@
       <w:r>
         <w:t xml:space="preserve"> </w:t>
       </w:r>
-      <w:hyperlink r:id="rId54">
+      <w:hyperlink r:id="rId55">
         <w:r>
           <w:rPr>
             <w:rStyle w:val="Hyperlink"/>
@@ -1452,7 +1758,7 @@
       <w:r>
         <w:t xml:space="preserve"> </w:t>
       </w:r>
-      <w:hyperlink r:id="rId55">
+      <w:hyperlink r:id="rId56">
         <w:r>
           <w:rPr>
             <w:rStyle w:val="Hyperlink"/>
@@ -1466,7 +1772,7 @@
       <w:r>
         <w:t xml:space="preserve"> </w:t>
       </w:r>
-      <w:hyperlink r:id="rId56">
+      <w:hyperlink r:id="rId57">
         <w:r>
           <w:rPr>
             <w:rStyle w:val="Hyperlink"/>
@@ -1483,7 +1789,7 @@
       <w:r>
         <w:t xml:space="preserve"> </w:t>
       </w:r>
-      <w:hyperlink r:id="rId57">
+      <w:hyperlink r:id="rId58">
         <w:r>
           <w:rPr>
             <w:rStyle w:val="Hyperlink"/>
@@ -1495,8 +1801,8 @@
         <w:t xml:space="preserve">.</w:t>
       </w:r>
     </w:p>
-    <w:bookmarkEnd w:id="58"/>
-    <w:bookmarkStart w:id="59" w:name="audio-und-video"/>
+    <w:bookmarkEnd w:id="59"/>
+    <w:bookmarkStart w:id="60" w:name="audio-und-video"/>
     <w:p>
       <w:pPr>
         <w:pStyle w:val="Heading3"/>
@@ -1505,7 +1811,7 @@
         <w:rPr>
           <w:rStyle w:val="SectionNumber"/>
         </w:rPr>
-        <w:t xml:space="preserve">2.4.3</w:t>
+        <w:t xml:space="preserve">2.5.3</w:t>
       </w:r>
       <w:r>
         <w:tab/>
@@ -1522,8 +1828,8 @@
         <w:t xml:space="preserve">Da die Produktionskette auch Textdokumente erzeugt, können in lernOS Leitfäden keine Audio- und Video-Inhalte eingebettet werden. Um trotzdem auf Audio- und Videoinhalte zu verweisen, können diese einfach im Text verlinkt werden.</w:t>
       </w:r>
     </w:p>
-    <w:bookmarkEnd w:id="59"/>
-    <w:bookmarkStart w:id="62" w:name="markdown-syntax"/>
+    <w:bookmarkEnd w:id="60"/>
+    <w:bookmarkStart w:id="63" w:name="markdown-syntax"/>
     <w:p>
       <w:pPr>
         <w:pStyle w:val="Heading3"/>
@@ -1532,7 +1838,7 @@
         <w:rPr>
           <w:rStyle w:val="SectionNumber"/>
         </w:rPr>
-        <w:t xml:space="preserve">2.4.4</w:t>
+        <w:t xml:space="preserve">2.5.4</w:t>
       </w:r>
       <w:r>
         <w:tab/>
@@ -1551,7 +1857,7 @@
       <w:r>
         <w:t xml:space="preserve"> </w:t>
       </w:r>
-      <w:hyperlink r:id="rId60">
+      <w:hyperlink r:id="rId61">
         <w:r>
           <w:rPr>
             <w:rStyle w:val="Hyperlink"/>
@@ -1568,7 +1874,7 @@
       <w:r>
         <w:t xml:space="preserve"> </w:t>
       </w:r>
-      <w:hyperlink r:id="rId61">
+      <w:hyperlink r:id="rId62">
         <w:r>
           <w:rPr>
             <w:rStyle w:val="Hyperlink"/>
@@ -1967,8 +2273,8 @@
         <w:t xml:space="preserve">---</w:t>
       </w:r>
     </w:p>
-    <w:bookmarkEnd w:id="62"/>
-    <w:bookmarkStart w:id="65" w:name="mehrsprachigkeit"/>
+    <w:bookmarkEnd w:id="63"/>
+    <w:bookmarkStart w:id="66" w:name="mehrsprachigkeit"/>
     <w:p>
       <w:pPr>
         <w:pStyle w:val="Heading3"/>
@@ -1977,7 +2283,7 @@
         <w:rPr>
           <w:rStyle w:val="SectionNumber"/>
         </w:rPr>
-        <w:t xml:space="preserve">2.4.5</w:t>
+        <w:t xml:space="preserve">2.5.5</w:t>
       </w:r>
       <w:r>
         <w:tab/>
@@ -1998,11 +2304,11 @@
       <w:pPr>
         <w:numPr>
           <w:ilvl w:val="0"/>
-          <w:numId w:val="1006"/>
-        </w:numPr>
-        <w:pStyle w:val="Compact"/>
-      </w:pPr>
-      <w:hyperlink r:id="rId63">
+          <w:numId w:val="1008"/>
+        </w:numPr>
+        <w:pStyle w:val="Compact"/>
+      </w:pPr>
+      <w:hyperlink r:id="rId64">
         <w:r>
           <w:rPr>
             <w:rStyle w:val="Hyperlink"/>
@@ -2021,11 +2327,11 @@
       <w:pPr>
         <w:numPr>
           <w:ilvl w:val="0"/>
-          <w:numId w:val="1006"/>
-        </w:numPr>
-        <w:pStyle w:val="Compact"/>
-      </w:pPr>
-      <w:hyperlink r:id="rId64">
+          <w:numId w:val="1008"/>
+        </w:numPr>
+        <w:pStyle w:val="Compact"/>
+      </w:pPr>
+      <w:hyperlink r:id="rId65">
         <w:r>
           <w:rPr>
             <w:rStyle w:val="Hyperlink"/>
@@ -2040,9 +2346,9 @@
         <w:t xml:space="preserve">- Online-Übersetzungsdienst als Teil von Office 365 (Überprüfen/Übersetzen/Dokument übersetzen)</w:t>
       </w:r>
     </w:p>
-    <w:bookmarkEnd w:id="65"/>
     <w:bookmarkEnd w:id="66"/>
-    <w:bookmarkStart w:id="79" w:name="leitfaden-produktionskette"/>
+    <w:bookmarkEnd w:id="67"/>
+    <w:bookmarkStart w:id="80" w:name="leitfaden-produktionskette"/>
     <w:p>
       <w:pPr>
         <w:pStyle w:val="Heading2"/>
@@ -2051,7 +2357,7 @@
         <w:rPr>
           <w:rStyle w:val="SectionNumber"/>
         </w:rPr>
-        <w:t xml:space="preserve">2.5</w:t>
+        <w:t xml:space="preserve">2.6</w:t>
       </w:r>
       <w:r>
         <w:tab/>
@@ -2070,7 +2376,7 @@
       <w:r>
         <w:t xml:space="preserve"> </w:t>
       </w:r>
-      <w:hyperlink r:id="rId67">
+      <w:hyperlink r:id="rId68">
         <w:r>
           <w:rPr>
             <w:rStyle w:val="Hyperlink"/>
@@ -2087,7 +2393,7 @@
       <w:r>
         <w:t xml:space="preserve"> </w:t>
       </w:r>
-      <w:hyperlink r:id="rId68">
+      <w:hyperlink r:id="rId69">
         <w:r>
           <w:rPr>
             <w:rStyle w:val="Hyperlink"/>
@@ -2104,7 +2410,7 @@
       <w:r>
         <w:t xml:space="preserve"> </w:t>
       </w:r>
-      <w:hyperlink r:id="rId69">
+      <w:hyperlink r:id="rId70">
         <w:r>
           <w:rPr>
             <w:rStyle w:val="Hyperlink"/>
@@ -2119,7 +2425,7 @@
         <w:t xml:space="preserve">zu verwenden.</w:t>
       </w:r>
     </w:p>
-    <w:bookmarkStart w:id="72" w:name="lernos-leitfaden-verzeichnisstruktur"/>
+    <w:bookmarkStart w:id="73" w:name="lernos-leitfaden-verzeichnisstruktur"/>
     <w:p>
       <w:pPr>
         <w:pStyle w:val="Heading3"/>
@@ -2128,7 +2434,7 @@
         <w:rPr>
           <w:rStyle w:val="SectionNumber"/>
         </w:rPr>
-        <w:t xml:space="preserve">2.5.1</w:t>
+        <w:t xml:space="preserve">2.6.1</w:t>
       </w:r>
       <w:r>
         <w:tab/>
@@ -2149,7 +2455,7 @@
       <w:pPr>
         <w:numPr>
           <w:ilvl w:val="0"/>
-          <w:numId w:val="1007"/>
+          <w:numId w:val="1009"/>
         </w:numPr>
       </w:pPr>
       <w:r>
@@ -2170,7 +2476,7 @@
       <w:pPr>
         <w:numPr>
           <w:ilvl w:val="1"/>
-          <w:numId w:val="1008"/>
+          <w:numId w:val="1010"/>
         </w:numPr>
       </w:pPr>
       <w:r>
@@ -2191,7 +2497,7 @@
       <w:pPr>
         <w:numPr>
           <w:ilvl w:val="2"/>
-          <w:numId w:val="1009"/>
+          <w:numId w:val="1011"/>
         </w:numPr>
         <w:pStyle w:val="Compact"/>
       </w:pPr>
@@ -2213,7 +2519,7 @@
       <w:pPr>
         <w:numPr>
           <w:ilvl w:val="2"/>
-          <w:numId w:val="1009"/>
+          <w:numId w:val="1011"/>
         </w:numPr>
         <w:pStyle w:val="Compact"/>
       </w:pPr>
@@ -2235,7 +2541,7 @@
       <w:pPr>
         <w:numPr>
           <w:ilvl w:val="2"/>
-          <w:numId w:val="1009"/>
+          <w:numId w:val="1011"/>
         </w:numPr>
         <w:pStyle w:val="Compact"/>
       </w:pPr>
@@ -2269,7 +2575,7 @@
       <w:pPr>
         <w:numPr>
           <w:ilvl w:val="2"/>
-          <w:numId w:val="1009"/>
+          <w:numId w:val="1011"/>
         </w:numPr>
         <w:pStyle w:val="Compact"/>
       </w:pPr>
@@ -2303,7 +2609,7 @@
       <w:pPr>
         <w:numPr>
           <w:ilvl w:val="2"/>
-          <w:numId w:val="1009"/>
+          <w:numId w:val="1011"/>
         </w:numPr>
         <w:pStyle w:val="Compact"/>
       </w:pPr>
@@ -2337,7 +2643,7 @@
       <w:pPr>
         <w:numPr>
           <w:ilvl w:val="2"/>
-          <w:numId w:val="1009"/>
+          <w:numId w:val="1011"/>
         </w:numPr>
         <w:pStyle w:val="Compact"/>
       </w:pPr>
@@ -2374,7 +2680,7 @@
       <w:pPr>
         <w:numPr>
           <w:ilvl w:val="1"/>
-          <w:numId w:val="1008"/>
+          <w:numId w:val="1010"/>
         </w:numPr>
       </w:pPr>
       <w:r>
@@ -2393,7 +2699,7 @@
       <w:r>
         <w:t xml:space="preserve"> </w:t>
       </w:r>
-      <w:hyperlink r:id="rId70">
+      <w:hyperlink r:id="rId71">
         <w:r>
           <w:rPr>
             <w:rStyle w:val="Hyperlink"/>
@@ -2412,7 +2718,7 @@
       <w:pPr>
         <w:numPr>
           <w:ilvl w:val="1"/>
-          <w:numId w:val="1008"/>
+          <w:numId w:val="1010"/>
         </w:numPr>
       </w:pPr>
       <w:r>
@@ -2427,42 +2733,6 @@
       </w:r>
       <w:r>
         <w:t xml:space="preserve">- Metadaten für Pandoc (z.B. Titel, Untertitel, Autor(en), Version etc.)</w:t>
-      </w:r>
-    </w:p>
-    <w:p>
-      <w:pPr>
-        <w:numPr>
-          <w:ilvl w:val="1"/>
-          <w:numId w:val="1008"/>
-        </w:numPr>
-      </w:pPr>
-      <w:r>
-        <w:rPr>
-          <w:bCs/>
-          <w:b/>
-        </w:rPr>
-        <w:t xml:space="preserve">mkdocs.yaml</w:t>
-      </w:r>
-      <w:r>
-        <w:t xml:space="preserve"> </w:t>
-      </w:r>
-      <w:r>
-        <w:t xml:space="preserve">- Einstellungen für die Generierung der Web-Version mit mkdocs</w:t>
-      </w:r>
-    </w:p>
-    <w:p>
-      <w:pPr>
-        <w:numPr>
-          <w:ilvl w:val="0"/>
-          <w:numId w:val="1007"/>
-        </w:numPr>
-      </w:pPr>
-      <w:r>
-        <w:rPr>
-          <w:bCs/>
-          <w:b/>
-        </w:rPr>
-        <w:t xml:space="preserve">docs</w:t>
       </w:r>
     </w:p>
     <w:p>
@@ -2471,6 +2741,42 @@
           <w:ilvl w:val="1"/>
           <w:numId w:val="1010"/>
         </w:numPr>
+      </w:pPr>
+      <w:r>
+        <w:rPr>
+          <w:bCs/>
+          <w:b/>
+        </w:rPr>
+        <w:t xml:space="preserve">mkdocs.yaml</w:t>
+      </w:r>
+      <w:r>
+        <w:t xml:space="preserve"> </w:t>
+      </w:r>
+      <w:r>
+        <w:t xml:space="preserve">- Einstellungen für die Generierung der Web-Version mit mkdocs</w:t>
+      </w:r>
+    </w:p>
+    <w:p>
+      <w:pPr>
+        <w:numPr>
+          <w:ilvl w:val="0"/>
+          <w:numId w:val="1009"/>
+        </w:numPr>
+      </w:pPr>
+      <w:r>
+        <w:rPr>
+          <w:bCs/>
+          <w:b/>
+        </w:rPr>
+        <w:t xml:space="preserve">docs</w:t>
+      </w:r>
+    </w:p>
+    <w:p>
+      <w:pPr>
+        <w:numPr>
+          <w:ilvl w:val="1"/>
+          <w:numId w:val="1012"/>
+        </w:numPr>
         <w:pStyle w:val="Compact"/>
       </w:pPr>
       <w:r>
@@ -2491,7 +2797,7 @@
       <w:pPr>
         <w:numPr>
           <w:ilvl w:val="1"/>
-          <w:numId w:val="1010"/>
+          <w:numId w:val="1012"/>
         </w:numPr>
         <w:pStyle w:val="Compact"/>
       </w:pPr>
@@ -2513,7 +2819,7 @@
       <w:pPr>
         <w:numPr>
           <w:ilvl w:val="0"/>
-          <w:numId w:val="1007"/>
+          <w:numId w:val="1009"/>
         </w:numPr>
       </w:pPr>
       <w:r>
@@ -2534,7 +2840,7 @@
       <w:pPr>
         <w:numPr>
           <w:ilvl w:val="1"/>
-          <w:numId w:val="1011"/>
+          <w:numId w:val="1013"/>
         </w:numPr>
         <w:pStyle w:val="Compact"/>
       </w:pPr>
@@ -2580,7 +2886,7 @@
       <w:r>
         <w:t xml:space="preserve"> </w:t>
       </w:r>
-      <w:hyperlink r:id="rId71">
+      <w:hyperlink r:id="rId72">
         <w:r>
           <w:rPr>
             <w:rStyle w:val="Hyperlink"/>
@@ -2613,8 +2919,8 @@
         <w:t xml:space="preserve">Im src-Verzeichnis kann der Leitfaden auch auf Unterkapitelebene in einzelne Markdown-Dateien geteilt werden. Das ist z.B. sinnvoll, wenn mehrere Personen gleichzeitig an den Inhalten arbeiten oder die Inhalte in der Webversion auf Kapitelebene kommentierbar sein sollen.</w:t>
       </w:r>
     </w:p>
-    <w:bookmarkEnd w:id="72"/>
-    <w:bookmarkStart w:id="75" w:name="lernos-produktionskette-auf-windows-10"/>
+    <w:bookmarkEnd w:id="73"/>
+    <w:bookmarkStart w:id="76" w:name="lernos-produktionskette-auf-windows-10"/>
     <w:p>
       <w:pPr>
         <w:pStyle w:val="Heading3"/>
@@ -2623,7 +2929,7 @@
         <w:rPr>
           <w:rStyle w:val="SectionNumber"/>
         </w:rPr>
-        <w:t xml:space="preserve">2.5.2</w:t>
+        <w:t xml:space="preserve">2.6.2</w:t>
       </w:r>
       <w:r>
         <w:tab/>
@@ -2642,7 +2948,7 @@
       <w:r>
         <w:t xml:space="preserve"> </w:t>
       </w:r>
-      <w:hyperlink r:id="rId73">
+      <w:hyperlink r:id="rId74">
         <w:r>
           <w:rPr>
             <w:rStyle w:val="Hyperlink"/>
@@ -2661,7 +2967,7 @@
       <w:pPr>
         <w:numPr>
           <w:ilvl w:val="0"/>
-          <w:numId w:val="1012"/>
+          <w:numId w:val="1014"/>
         </w:numPr>
         <w:pStyle w:val="Compact"/>
       </w:pPr>
@@ -2673,7 +2979,7 @@
       <w:pPr>
         <w:numPr>
           <w:ilvl w:val="0"/>
-          <w:numId w:val="1012"/>
+          <w:numId w:val="1014"/>
         </w:numPr>
         <w:pStyle w:val="Compact"/>
       </w:pPr>
@@ -2685,7 +2991,7 @@
       <w:pPr>
         <w:numPr>
           <w:ilvl w:val="0"/>
-          <w:numId w:val="1012"/>
+          <w:numId w:val="1014"/>
         </w:numPr>
         <w:pStyle w:val="Compact"/>
       </w:pPr>
@@ -2697,7 +3003,7 @@
       <w:pPr>
         <w:numPr>
           <w:ilvl w:val="0"/>
-          <w:numId w:val="1012"/>
+          <w:numId w:val="1014"/>
         </w:numPr>
         <w:pStyle w:val="Compact"/>
       </w:pPr>
@@ -2707,7 +3013,7 @@
       <w:r>
         <w:t xml:space="preserve"> </w:t>
       </w:r>
-      <w:hyperlink r:id="rId74">
+      <w:hyperlink r:id="rId75">
         <w:r>
           <w:rPr>
             <w:rStyle w:val="Hyperlink"/>
@@ -2723,7 +3029,7 @@
       <w:pPr>
         <w:numPr>
           <w:ilvl w:val="0"/>
-          <w:numId w:val="1012"/>
+          <w:numId w:val="1014"/>
         </w:numPr>
         <w:pStyle w:val="Compact"/>
       </w:pPr>
@@ -2735,7 +3041,7 @@
       <w:pPr>
         <w:numPr>
           <w:ilvl w:val="0"/>
-          <w:numId w:val="1012"/>
+          <w:numId w:val="1014"/>
         </w:numPr>
         <w:pStyle w:val="Compact"/>
       </w:pPr>
@@ -2747,7 +3053,7 @@
       <w:pPr>
         <w:numPr>
           <w:ilvl w:val="0"/>
-          <w:numId w:val="1012"/>
+          <w:numId w:val="1014"/>
         </w:numPr>
         <w:pStyle w:val="Compact"/>
       </w:pPr>
@@ -2759,7 +3065,7 @@
       <w:pPr>
         <w:numPr>
           <w:ilvl w:val="0"/>
-          <w:numId w:val="1012"/>
+          <w:numId w:val="1014"/>
         </w:numPr>
         <w:pStyle w:val="Compact"/>
       </w:pPr>
@@ -2771,7 +3077,7 @@
       <w:pPr>
         <w:numPr>
           <w:ilvl w:val="0"/>
-          <w:numId w:val="1012"/>
+          <w:numId w:val="1014"/>
         </w:numPr>
         <w:pStyle w:val="Compact"/>
       </w:pPr>
@@ -2779,8 +3085,8 @@
         <w:t xml:space="preserve">Fertig :-)</w:t>
       </w:r>
     </w:p>
-    <w:bookmarkEnd w:id="75"/>
-    <w:bookmarkStart w:id="78" w:name="X9f6236887e2ba61b130d81011bd861b2ea1bcac"/>
+    <w:bookmarkEnd w:id="76"/>
+    <w:bookmarkStart w:id="79" w:name="X9f6236887e2ba61b130d81011bd861b2ea1bcac"/>
     <w:p>
       <w:pPr>
         <w:pStyle w:val="Heading3"/>
@@ -2789,7 +3095,7 @@
         <w:rPr>
           <w:rStyle w:val="SectionNumber"/>
         </w:rPr>
-        <w:t xml:space="preserve">2.5.3</w:t>
+        <w:t xml:space="preserve">2.6.3</w:t>
       </w:r>
       <w:r>
         <w:tab/>
@@ -2810,7 +3116,7 @@
       <w:pPr>
         <w:numPr>
           <w:ilvl w:val="0"/>
-          <w:numId w:val="1013"/>
+          <w:numId w:val="1015"/>
         </w:numPr>
         <w:pStyle w:val="Compact"/>
       </w:pPr>
@@ -2830,7 +3136,7 @@
       <w:r>
         <w:t xml:space="preserve"> </w:t>
       </w:r>
-      <w:hyperlink r:id="rId76">
+      <w:hyperlink r:id="rId77">
         <w:r>
           <w:rPr>
             <w:rStyle w:val="Hyperlink"/>
@@ -2849,7 +3155,7 @@
       <w:pPr>
         <w:numPr>
           <w:ilvl w:val="0"/>
-          <w:numId w:val="1013"/>
+          <w:numId w:val="1015"/>
         </w:numPr>
         <w:pStyle w:val="Compact"/>
       </w:pPr>
@@ -2871,7 +3177,7 @@
       <w:pPr>
         <w:numPr>
           <w:ilvl w:val="0"/>
-          <w:numId w:val="1013"/>
+          <w:numId w:val="1015"/>
         </w:numPr>
         <w:pStyle w:val="Compact"/>
       </w:pPr>
@@ -2891,7 +3197,7 @@
       <w:r>
         <w:t xml:space="preserve"> </w:t>
       </w:r>
-      <w:hyperlink r:id="rId77">
+      <w:hyperlink r:id="rId78">
         <w:r>
           <w:rPr>
             <w:rStyle w:val="Hyperlink"/>
@@ -2903,9 +3209,9 @@
         <w:t xml:space="preserve">).</w:t>
       </w:r>
     </w:p>
-    <w:bookmarkEnd w:id="78"/>
     <w:bookmarkEnd w:id="79"/>
-    <w:bookmarkStart w:id="116" w:name="toolset-für-die-produktionskette"/>
+    <w:bookmarkEnd w:id="80"/>
+    <w:bookmarkStart w:id="117" w:name="toolset-für-die-produktionskette"/>
     <w:p>
       <w:pPr>
         <w:pStyle w:val="Heading2"/>
@@ -2914,7 +3220,7 @@
         <w:rPr>
           <w:rStyle w:val="SectionNumber"/>
         </w:rPr>
-        <w:t xml:space="preserve">2.6</w:t>
+        <w:t xml:space="preserve">2.7</w:t>
       </w:r>
       <w:r>
         <w:tab/>
@@ -2935,7 +3241,7 @@
       <w:pPr>
         <w:numPr>
           <w:ilvl w:val="0"/>
-          <w:numId w:val="1014"/>
+          <w:numId w:val="1016"/>
         </w:numPr>
       </w:pPr>
       <w:r>
@@ -2954,7 +3260,7 @@
       <w:r>
         <w:t xml:space="preserve"> </w:t>
       </w:r>
-      <w:hyperlink r:id="rId67">
+      <w:hyperlink r:id="rId68">
         <w:r>
           <w:rPr>
             <w:rStyle w:val="Hyperlink"/>
@@ -2973,7 +3279,7 @@
       <w:pPr>
         <w:numPr>
           <w:ilvl w:val="0"/>
-          <w:numId w:val="1014"/>
+          <w:numId w:val="1016"/>
         </w:numPr>
       </w:pPr>
       <w:r>
@@ -2994,7 +3300,7 @@
       <w:pPr>
         <w:numPr>
           <w:ilvl w:val="0"/>
-          <w:numId w:val="1014"/>
+          <w:numId w:val="1016"/>
         </w:numPr>
       </w:pPr>
       <w:r>
@@ -3015,7 +3321,7 @@
       <w:pPr>
         <w:numPr>
           <w:ilvl w:val="0"/>
-          <w:numId w:val="1014"/>
+          <w:numId w:val="1016"/>
         </w:numPr>
       </w:pPr>
       <w:r>
@@ -3036,7 +3342,7 @@
       <w:pPr>
         <w:numPr>
           <w:ilvl w:val="0"/>
-          <w:numId w:val="1014"/>
+          <w:numId w:val="1016"/>
         </w:numPr>
       </w:pPr>
       <w:r>
@@ -3073,7 +3379,7 @@
       <w:pPr>
         <w:numPr>
           <w:ilvl w:val="0"/>
-          <w:numId w:val="1014"/>
+          <w:numId w:val="1016"/>
         </w:numPr>
       </w:pPr>
       <w:r>
@@ -3094,7 +3400,7 @@
       <w:pPr>
         <w:numPr>
           <w:ilvl w:val="0"/>
-          <w:numId w:val="1014"/>
+          <w:numId w:val="1016"/>
         </w:numPr>
       </w:pPr>
       <w:r>
@@ -3111,7 +3417,7 @@
         <w:t xml:space="preserve">- zur Konvertierung der von Pandoc erzeugten E-Book-Version im epub-Format in das mobi-Format.</w:t>
       </w:r>
     </w:p>
-    <w:bookmarkStart w:id="85" w:name="typora"/>
+    <w:bookmarkStart w:id="86" w:name="typora"/>
     <w:p>
       <w:pPr>
         <w:pStyle w:val="Heading3"/>
@@ -3120,7 +3426,7 @@
         <w:rPr>
           <w:rStyle w:val="SectionNumber"/>
         </w:rPr>
-        <w:t xml:space="preserve">2.6.1</w:t>
+        <w:t xml:space="preserve">2.7.1</w:t>
       </w:r>
       <w:r>
         <w:tab/>
@@ -3133,7 +3439,7 @@
       <w:pPr>
         <w:pStyle w:val="FirstParagraph"/>
       </w:pPr>
-      <w:hyperlink r:id="rId80">
+      <w:hyperlink r:id="rId81">
         <w:r>
           <w:rPr>
             <w:rStyle w:val="Hyperlink"/>
@@ -3150,7 +3456,7 @@
       <w:r>
         <w:t xml:space="preserve"> </w:t>
       </w:r>
-      <w:hyperlink r:id="rId81">
+      <w:hyperlink r:id="rId82">
         <w:r>
           <w:rPr>
             <w:rStyle w:val="Hyperlink"/>
@@ -3171,18 +3477,18 @@
           <wp:inline>
             <wp:extent cx="5334000" cy="2658665"/>
             <wp:effectExtent b="0" l="0" r="0" t="0"/>
-            <wp:docPr descr="Typora Screenshot" title="" id="83" name="Picture"/>
+            <wp:docPr descr="Typora Screenshot" title="" id="84" name="Picture"/>
             <a:graphic>
               <a:graphicData uri="http://schemas.openxmlformats.org/drawingml/2006/picture">
                 <pic:pic>
                   <pic:nvPicPr>
-                    <pic:cNvPr descr="./images/typora-screenshot.png" id="84" name="Picture"/>
+                    <pic:cNvPr descr="./images/typora-screenshot.png" id="85" name="Picture"/>
                     <pic:cNvPicPr>
                       <a:picLocks noChangeArrowheads="1" noChangeAspect="1"/>
                     </pic:cNvPicPr>
                   </pic:nvPicPr>
                   <pic:blipFill>
-                    <a:blip r:embed="rId82"/>
+                    <a:blip r:embed="rId83"/>
                     <a:stretch>
                       <a:fillRect/>
                     </a:stretch>
@@ -3217,8 +3523,8 @@
         <w:t xml:space="preserve">Typora Screenshot</w:t>
       </w:r>
     </w:p>
-    <w:bookmarkEnd w:id="85"/>
-    <w:bookmarkStart w:id="87" w:name="pandoc"/>
+    <w:bookmarkEnd w:id="86"/>
+    <w:bookmarkStart w:id="88" w:name="pandoc"/>
     <w:p>
       <w:pPr>
         <w:pStyle w:val="Heading3"/>
@@ -3227,7 +3533,7 @@
         <w:rPr>
           <w:rStyle w:val="SectionNumber"/>
         </w:rPr>
-        <w:t xml:space="preserve">2.6.2</w:t>
+        <w:t xml:space="preserve">2.7.2</w:t>
       </w:r>
       <w:r>
         <w:tab/>
@@ -3240,7 +3546,7 @@
       <w:pPr>
         <w:pStyle w:val="FirstParagraph"/>
       </w:pPr>
-      <w:hyperlink r:id="rId86">
+      <w:hyperlink r:id="rId87">
         <w:r>
           <w:rPr>
             <w:rStyle w:val="Hyperlink"/>
@@ -3278,7 +3584,7 @@
       <w:pPr>
         <w:numPr>
           <w:ilvl w:val="0"/>
-          <w:numId w:val="1015"/>
+          <w:numId w:val="1017"/>
         </w:numPr>
         <w:pStyle w:val="Compact"/>
       </w:pPr>
@@ -3290,7 +3596,7 @@
       <w:pPr>
         <w:numPr>
           <w:ilvl w:val="0"/>
-          <w:numId w:val="1015"/>
+          <w:numId w:val="1017"/>
         </w:numPr>
         <w:pStyle w:val="Compact"/>
       </w:pPr>
@@ -3302,7 +3608,7 @@
       <w:pPr>
         <w:numPr>
           <w:ilvl w:val="0"/>
-          <w:numId w:val="1015"/>
+          <w:numId w:val="1017"/>
         </w:numPr>
         <w:pStyle w:val="Compact"/>
       </w:pPr>
@@ -3314,7 +3620,7 @@
       <w:pPr>
         <w:numPr>
           <w:ilvl w:val="0"/>
-          <w:numId w:val="1015"/>
+          <w:numId w:val="1017"/>
         </w:numPr>
         <w:pStyle w:val="Compact"/>
       </w:pPr>
@@ -3326,7 +3632,7 @@
       <w:pPr>
         <w:numPr>
           <w:ilvl w:val="0"/>
-          <w:numId w:val="1015"/>
+          <w:numId w:val="1017"/>
         </w:numPr>
         <w:pStyle w:val="Compact"/>
       </w:pPr>
@@ -3338,7 +3644,7 @@
       <w:pPr>
         <w:numPr>
           <w:ilvl w:val="0"/>
-          <w:numId w:val="1015"/>
+          <w:numId w:val="1017"/>
         </w:numPr>
         <w:pStyle w:val="Compact"/>
       </w:pPr>
@@ -3350,7 +3656,7 @@
       <w:pPr>
         <w:numPr>
           <w:ilvl w:val="0"/>
-          <w:numId w:val="1015"/>
+          <w:numId w:val="1017"/>
         </w:numPr>
         <w:pStyle w:val="Compact"/>
       </w:pPr>
@@ -3362,7 +3668,7 @@
       <w:pPr>
         <w:numPr>
           <w:ilvl w:val="0"/>
-          <w:numId w:val="1015"/>
+          <w:numId w:val="1017"/>
         </w:numPr>
         <w:pStyle w:val="Compact"/>
       </w:pPr>
@@ -3374,7 +3680,7 @@
       <w:pPr>
         <w:numPr>
           <w:ilvl w:val="0"/>
-          <w:numId w:val="1015"/>
+          <w:numId w:val="1017"/>
         </w:numPr>
         <w:pStyle w:val="Compact"/>
       </w:pPr>
@@ -3386,7 +3692,7 @@
       <w:pPr>
         <w:numPr>
           <w:ilvl w:val="0"/>
-          <w:numId w:val="1015"/>
+          <w:numId w:val="1017"/>
         </w:numPr>
         <w:pStyle w:val="Compact"/>
       </w:pPr>
@@ -3398,7 +3704,7 @@
       <w:pPr>
         <w:numPr>
           <w:ilvl w:val="0"/>
-          <w:numId w:val="1015"/>
+          <w:numId w:val="1017"/>
         </w:numPr>
         <w:pStyle w:val="Compact"/>
       </w:pPr>
@@ -3410,7 +3716,7 @@
       <w:pPr>
         <w:numPr>
           <w:ilvl w:val="0"/>
-          <w:numId w:val="1015"/>
+          <w:numId w:val="1017"/>
         </w:numPr>
         <w:pStyle w:val="Compact"/>
       </w:pPr>
@@ -3422,7 +3728,7 @@
       <w:pPr>
         <w:numPr>
           <w:ilvl w:val="0"/>
-          <w:numId w:val="1015"/>
+          <w:numId w:val="1017"/>
         </w:numPr>
         <w:pStyle w:val="Compact"/>
       </w:pPr>
@@ -3430,8 +3736,8 @@
         <w:t xml:space="preserve">uvm.</w:t>
       </w:r>
     </w:p>
-    <w:bookmarkEnd w:id="87"/>
-    <w:bookmarkStart w:id="92" w:name="github-desktop"/>
+    <w:bookmarkEnd w:id="88"/>
+    <w:bookmarkStart w:id="93" w:name="github-desktop"/>
     <w:p>
       <w:pPr>
         <w:pStyle w:val="Heading3"/>
@@ -3440,7 +3746,7 @@
         <w:rPr>
           <w:rStyle w:val="SectionNumber"/>
         </w:rPr>
-        <w:t xml:space="preserve">2.6.3</w:t>
+        <w:t xml:space="preserve">2.7.3</w:t>
       </w:r>
       <w:r>
         <w:tab/>
@@ -3453,7 +3759,7 @@
       <w:pPr>
         <w:pStyle w:val="FirstParagraph"/>
       </w:pPr>
-      <w:hyperlink r:id="rId88">
+      <w:hyperlink r:id="rId89">
         <w:r>
           <w:rPr>
             <w:rStyle w:val="Hyperlink"/>
@@ -3470,7 +3776,7 @@
       <w:r>
         <w:t xml:space="preserve"> </w:t>
       </w:r>
-      <w:hyperlink r:id="rId68">
+      <w:hyperlink r:id="rId69">
         <w:r>
           <w:rPr>
             <w:rStyle w:val="Hyperlink"/>
@@ -3494,18 +3800,18 @@
           <wp:inline>
             <wp:extent cx="5334000" cy="3333749"/>
             <wp:effectExtent b="0" l="0" r="0" t="0"/>
-            <wp:docPr descr="Github Desktop Screenshot" title="" id="90" name="Picture"/>
+            <wp:docPr descr="Github Desktop Screenshot" title="" id="91" name="Picture"/>
             <a:graphic>
               <a:graphicData uri="http://schemas.openxmlformats.org/drawingml/2006/picture">
                 <pic:pic>
                   <pic:nvPicPr>
-                    <pic:cNvPr descr="./images/github-desktop-screenshot.png" id="91" name="Picture"/>
+                    <pic:cNvPr descr="./images/github-desktop-screenshot.png" id="92" name="Picture"/>
                     <pic:cNvPicPr>
                       <a:picLocks noChangeArrowheads="1" noChangeAspect="1"/>
                     </pic:cNvPicPr>
                   </pic:nvPicPr>
                   <pic:blipFill>
-                    <a:blip r:embed="rId89"/>
+                    <a:blip r:embed="rId90"/>
                     <a:stretch>
                       <a:fillRect/>
                     </a:stretch>
@@ -3540,8 +3846,8 @@
         <w:t xml:space="preserve">Github Desktop Screenshot</w:t>
       </w:r>
     </w:p>
-    <w:bookmarkEnd w:id="92"/>
-    <w:bookmarkStart w:id="98" w:name="latex-co."/>
+    <w:bookmarkEnd w:id="93"/>
+    <w:bookmarkStart w:id="99" w:name="latex-co."/>
     <w:p>
       <w:pPr>
         <w:pStyle w:val="Heading3"/>
@@ -3550,7 +3856,7 @@
         <w:rPr>
           <w:rStyle w:val="SectionNumber"/>
         </w:rPr>
-        <w:t xml:space="preserve">2.6.4</w:t>
+        <w:t xml:space="preserve">2.7.4</w:t>
       </w:r>
       <w:r>
         <w:tab/>
@@ -3563,7 +3869,7 @@
       <w:pPr>
         <w:pStyle w:val="FirstParagraph"/>
       </w:pPr>
-      <w:hyperlink r:id="rId93">
+      <w:hyperlink r:id="rId94">
         <w:r>
           <w:rPr>
             <w:rStyle w:val="Hyperlink"/>
@@ -3580,7 +3886,7 @@
       <w:r>
         <w:t xml:space="preserve"> </w:t>
       </w:r>
-      <w:hyperlink r:id="rId94">
+      <w:hyperlink r:id="rId95">
         <w:r>
           <w:rPr>
             <w:rStyle w:val="Hyperlink"/>
@@ -3594,7 +3900,7 @@
       <w:r>
         <w:t xml:space="preserve"> </w:t>
       </w:r>
-      <w:hyperlink r:id="rId95">
+      <w:hyperlink r:id="rId96">
         <w:r>
           <w:rPr>
             <w:rStyle w:val="Hyperlink"/>
@@ -3608,7 +3914,7 @@
       <w:r>
         <w:t xml:space="preserve"> </w:t>
       </w:r>
-      <w:hyperlink r:id="rId96">
+      <w:hyperlink r:id="rId97">
         <w:r>
           <w:rPr>
             <w:rStyle w:val="Hyperlink"/>
@@ -3633,7 +3939,7 @@
       <w:r>
         <w:t xml:space="preserve"> </w:t>
       </w:r>
-      <w:hyperlink r:id="rId97">
+      <w:hyperlink r:id="rId98">
         <w:r>
           <w:rPr>
             <w:rStyle w:val="Hyperlink"/>
@@ -3664,8 +3970,8 @@
         <w:t xml:space="preserve">angepasst. Für den Einsatz dieser Vorlage werden bei erstmaligen Verwendung weitere LaTeX-Erweiterungen installiert.</w:t>
       </w:r>
     </w:p>
-    <w:bookmarkEnd w:id="98"/>
-    <w:bookmarkStart w:id="107" w:name="mkdocs-material-for-mkdocs"/>
+    <w:bookmarkEnd w:id="99"/>
+    <w:bookmarkStart w:id="108" w:name="mkdocs-material-for-mkdocs"/>
     <w:p>
       <w:pPr>
         <w:pStyle w:val="Heading3"/>
@@ -3674,7 +3980,7 @@
         <w:rPr>
           <w:rStyle w:val="SectionNumber"/>
         </w:rPr>
-        <w:t xml:space="preserve">2.6.5</w:t>
+        <w:t xml:space="preserve">2.7.5</w:t>
       </w:r>
       <w:r>
         <w:tab/>
@@ -3687,7 +3993,7 @@
       <w:pPr>
         <w:pStyle w:val="FirstParagraph"/>
       </w:pPr>
-      <w:hyperlink r:id="rId99">
+      <w:hyperlink r:id="rId100">
         <w:r>
           <w:rPr>
             <w:rStyle w:val="Hyperlink"/>
@@ -3704,7 +4010,7 @@
       <w:r>
         <w:t xml:space="preserve"> </w:t>
       </w:r>
-      <w:hyperlink r:id="rId74">
+      <w:hyperlink r:id="rId75">
         <w:r>
           <w:rPr>
             <w:rStyle w:val="Hyperlink"/>
@@ -3728,18 +4034,18 @@
           <wp:inline>
             <wp:extent cx="5334000" cy="2521148"/>
             <wp:effectExtent b="0" l="0" r="0" t="0"/>
-            <wp:docPr descr="lernOS Leitfaden Web-Version" title="" id="101" name="Picture"/>
+            <wp:docPr descr="lernOS Leitfaden Web-Version" title="" id="102" name="Picture"/>
             <a:graphic>
               <a:graphicData uri="http://schemas.openxmlformats.org/drawingml/2006/picture">
                 <pic:pic>
                   <pic:nvPicPr>
-                    <pic:cNvPr descr="./images/lernos-web-version-screenshot.png" id="102" name="Picture"/>
+                    <pic:cNvPr descr="./images/lernos-web-version-screenshot.png" id="103" name="Picture"/>
                     <pic:cNvPicPr>
                       <a:picLocks noChangeArrowheads="1" noChangeAspect="1"/>
                     </pic:cNvPicPr>
                   </pic:nvPicPr>
                   <pic:blipFill>
-                    <a:blip r:embed="rId100"/>
+                    <a:blip r:embed="rId101"/>
                     <a:stretch>
                       <a:fillRect/>
                     </a:stretch>
@@ -3784,7 +4090,7 @@
       <w:r>
         <w:t xml:space="preserve"> </w:t>
       </w:r>
-      <w:hyperlink r:id="rId103">
+      <w:hyperlink r:id="rId104">
         <w:r>
           <w:rPr>
             <w:rStyle w:val="Hyperlink"/>
@@ -3808,18 +4114,18 @@
           <wp:inline>
             <wp:extent cx="5334000" cy="3362259"/>
             <wp:effectExtent b="0" l="0" r="0" t="0"/>
-            <wp:docPr descr="Kommentare mit Disqus Screenshot" title="" id="105" name="Picture"/>
+            <wp:docPr descr="Kommentare mit Disqus Screenshot" title="" id="106" name="Picture"/>
             <a:graphic>
               <a:graphicData uri="http://schemas.openxmlformats.org/drawingml/2006/picture">
                 <pic:pic>
                   <pic:nvPicPr>
-                    <pic:cNvPr descr="./images/disqus-screenshot.png" id="106" name="Picture"/>
+                    <pic:cNvPr descr="./images/disqus-screenshot.png" id="107" name="Picture"/>
                     <pic:cNvPicPr>
                       <a:picLocks noChangeArrowheads="1" noChangeAspect="1"/>
                     </pic:cNvPicPr>
                   </pic:nvPicPr>
                   <pic:blipFill>
-                    <a:blip r:embed="rId104"/>
+                    <a:blip r:embed="rId105"/>
                     <a:stretch>
                       <a:fillRect/>
                     </a:stretch>
@@ -3854,8 +4160,8 @@
         <w:t xml:space="preserve">Kommentare mit Disqus Screenshot</w:t>
       </w:r>
     </w:p>
-    <w:bookmarkEnd w:id="107"/>
-    <w:bookmarkStart w:id="115" w:name="calibre"/>
+    <w:bookmarkEnd w:id="108"/>
+    <w:bookmarkStart w:id="116" w:name="calibre"/>
     <w:p>
       <w:pPr>
         <w:pStyle w:val="Heading3"/>
@@ -3864,7 +4170,7 @@
         <w:rPr>
           <w:rStyle w:val="SectionNumber"/>
         </w:rPr>
-        <w:t xml:space="preserve">2.6.6</w:t>
+        <w:t xml:space="preserve">2.7.6</w:t>
       </w:r>
       <w:r>
         <w:tab/>
@@ -3877,7 +4183,7 @@
       <w:pPr>
         <w:pStyle w:val="FirstParagraph"/>
       </w:pPr>
-      <w:hyperlink r:id="rId108">
+      <w:hyperlink r:id="rId109">
         <w:r>
           <w:rPr>
             <w:rStyle w:val="Hyperlink"/>
@@ -3894,7 +4200,7 @@
       <w:r>
         <w:t xml:space="preserve"> </w:t>
       </w:r>
-      <w:hyperlink r:id="rId109">
+      <w:hyperlink r:id="rId110">
         <w:r>
           <w:rPr>
             <w:rStyle w:val="Hyperlink"/>
@@ -3911,7 +4217,7 @@
       <w:r>
         <w:t xml:space="preserve"> </w:t>
       </w:r>
-      <w:hyperlink r:id="rId110">
+      <w:hyperlink r:id="rId111">
         <w:r>
           <w:rPr>
             <w:rStyle w:val="Hyperlink"/>
@@ -3928,7 +4234,7 @@
       <w:r>
         <w:t xml:space="preserve"> </w:t>
       </w:r>
-      <w:hyperlink r:id="rId111">
+      <w:hyperlink r:id="rId112">
         <w:r>
           <w:rPr>
             <w:rStyle w:val="Hyperlink"/>
@@ -3952,18 +4258,18 @@
           <wp:inline>
             <wp:extent cx="5334000" cy="3823580"/>
             <wp:effectExtent b="0" l="0" r="0" t="0"/>
-            <wp:docPr descr="Calibre Screenshot" title="" id="113" name="Picture"/>
+            <wp:docPr descr="Calibre Screenshot" title="" id="114" name="Picture"/>
             <a:graphic>
               <a:graphicData uri="http://schemas.openxmlformats.org/drawingml/2006/picture">
                 <pic:pic>
                   <pic:nvPicPr>
-                    <pic:cNvPr descr="./images/calibre-screenshot.png" id="114" name="Picture"/>
+                    <pic:cNvPr descr="./images/calibre-screenshot.png" id="115" name="Picture"/>
                     <pic:cNvPicPr>
                       <a:picLocks noChangeArrowheads="1" noChangeAspect="1"/>
                     </pic:cNvPicPr>
                   </pic:nvPicPr>
                   <pic:blipFill>
-                    <a:blip r:embed="rId112"/>
+                    <a:blip r:embed="rId113"/>
                     <a:stretch>
                       <a:fillRect/>
                     </a:stretch>
@@ -3998,10 +4304,10 @@
         <w:t xml:space="preserve">Calibre Screenshot</w:t>
       </w:r>
     </w:p>
-    <w:bookmarkEnd w:id="115"/>
     <w:bookmarkEnd w:id="116"/>
     <w:bookmarkEnd w:id="117"/>
-    <w:bookmarkStart w:id="122" w:name="lernpfad"/>
+    <w:bookmarkEnd w:id="118"/>
+    <w:bookmarkStart w:id="123" w:name="lernpfad"/>
     <w:p>
       <w:pPr>
         <w:pStyle w:val="Heading1"/>
@@ -4043,7 +4349,7 @@
       <w:pPr>
         <w:numPr>
           <w:ilvl w:val="0"/>
-          <w:numId w:val="1016"/>
+          <w:numId w:val="1018"/>
         </w:numPr>
         <w:pStyle w:val="Compact"/>
       </w:pPr>
@@ -4065,7 +4371,7 @@
       <w:pPr>
         <w:numPr>
           <w:ilvl w:val="0"/>
-          <w:numId w:val="1016"/>
+          <w:numId w:val="1018"/>
         </w:numPr>
         <w:pStyle w:val="Compact"/>
       </w:pPr>
@@ -4085,7 +4391,7 @@
       <w:r>
         <w:t xml:space="preserve"> </w:t>
       </w:r>
-      <w:hyperlink r:id="rId118">
+      <w:hyperlink r:id="rId119">
         <w:r>
           <w:rPr>
             <w:rStyle w:val="Hyperlink"/>
@@ -4104,7 +4410,7 @@
       <w:pPr>
         <w:numPr>
           <w:ilvl w:val="0"/>
-          <w:numId w:val="1016"/>
+          <w:numId w:val="1018"/>
         </w:numPr>
         <w:pStyle w:val="Compact"/>
       </w:pPr>
@@ -4126,7 +4432,7 @@
       <w:pPr>
         <w:numPr>
           <w:ilvl w:val="0"/>
-          <w:numId w:val="1016"/>
+          <w:numId w:val="1018"/>
         </w:numPr>
         <w:pStyle w:val="Compact"/>
       </w:pPr>
@@ -4146,7 +4452,7 @@
       <w:r>
         <w:t xml:space="preserve"> </w:t>
       </w:r>
-      <w:hyperlink r:id="rId119">
+      <w:hyperlink r:id="rId120">
         <w:r>
           <w:rPr>
             <w:rStyle w:val="Hyperlink"/>
@@ -4174,7 +4480,7 @@
       <w:pPr>
         <w:numPr>
           <w:ilvl w:val="0"/>
-          <w:numId w:val="1017"/>
+          <w:numId w:val="1019"/>
         </w:numPr>
         <w:pStyle w:val="Compact"/>
       </w:pPr>
@@ -4196,7 +4502,7 @@
       <w:pPr>
         <w:numPr>
           <w:ilvl w:val="0"/>
-          <w:numId w:val="1017"/>
+          <w:numId w:val="1019"/>
         </w:numPr>
         <w:pStyle w:val="Compact"/>
       </w:pPr>
@@ -4218,7 +4524,7 @@
       <w:pPr>
         <w:numPr>
           <w:ilvl w:val="0"/>
-          <w:numId w:val="1017"/>
+          <w:numId w:val="1019"/>
         </w:numPr>
         <w:pStyle w:val="Compact"/>
       </w:pPr>
@@ -4240,7 +4546,7 @@
       <w:pPr>
         <w:numPr>
           <w:ilvl w:val="0"/>
-          <w:numId w:val="1017"/>
+          <w:numId w:val="1019"/>
         </w:numPr>
         <w:pStyle w:val="Compact"/>
       </w:pPr>
@@ -4274,7 +4580,7 @@
       <w:pPr>
         <w:numPr>
           <w:ilvl w:val="0"/>
-          <w:numId w:val="1018"/>
+          <w:numId w:val="1020"/>
         </w:numPr>
         <w:pStyle w:val="Compact"/>
       </w:pPr>
@@ -4294,7 +4600,7 @@
       <w:r>
         <w:t xml:space="preserve"> </w:t>
       </w:r>
-      <w:hyperlink r:id="rId120">
+      <w:hyperlink r:id="rId121">
         <w:r>
           <w:rPr>
             <w:rStyle w:val="Hyperlink"/>
@@ -4311,7 +4617,7 @@
       <w:r>
         <w:t xml:space="preserve"> </w:t>
       </w:r>
-      <w:hyperlink r:id="rId121">
+      <w:hyperlink r:id="rId122">
         <w:r>
           <w:rPr>
             <w:rStyle w:val="Hyperlink"/>
@@ -4330,7 +4636,7 @@
       <w:pPr>
         <w:numPr>
           <w:ilvl w:val="0"/>
-          <w:numId w:val="1018"/>
+          <w:numId w:val="1020"/>
         </w:numPr>
         <w:pStyle w:val="Compact"/>
       </w:pPr>
@@ -4352,7 +4658,7 @@
       <w:pPr>
         <w:numPr>
           <w:ilvl w:val="0"/>
-          <w:numId w:val="1018"/>
+          <w:numId w:val="1020"/>
         </w:numPr>
         <w:pStyle w:val="Compact"/>
       </w:pPr>
@@ -4370,8 +4676,8 @@
         <w:t xml:space="preserve">Die Version 0.2 wird auf GitHub in Form eines weiteren Release veröffentlicht und auf geeigneten Kanälen an die Zielgruppe kommuniziert. Idealerweise probieren einige Learning Circle den Leitfaden im nächsten Sprint aus, geben Feedback auf Basis dessen dann eine Version 1.0 veröffentlicht werden kann.</w:t>
       </w:r>
     </w:p>
-    <w:bookmarkEnd w:id="122"/>
-    <w:bookmarkStart w:id="126" w:name="anhang"/>
+    <w:bookmarkEnd w:id="123"/>
+    <w:bookmarkStart w:id="127" w:name="anhang"/>
     <w:p>
       <w:pPr>
         <w:pStyle w:val="Heading1"/>
@@ -4389,7 +4695,7 @@
         <w:t xml:space="preserve">Anhang</w:t>
       </w:r>
     </w:p>
-    <w:bookmarkStart w:id="123" w:name="danksagungen"/>
+    <w:bookmarkStart w:id="124" w:name="danksagungen"/>
     <w:p>
       <w:pPr>
         <w:pStyle w:val="Heading2"/>
@@ -4415,8 +4721,8 @@
         <w:t xml:space="preserve">…</w:t>
       </w:r>
     </w:p>
-    <w:bookmarkEnd w:id="123"/>
-    <w:bookmarkStart w:id="124" w:name="änderungshistorie"/>
+    <w:bookmarkEnd w:id="124"/>
+    <w:bookmarkStart w:id="125" w:name="änderungshistorie"/>
     <w:p>
       <w:pPr>
         <w:pStyle w:val="Heading2"/>
@@ -4550,8 +4856,8 @@
         </w:tc>
       </w:tr>
     </w:tbl>
-    <w:bookmarkEnd w:id="124"/>
-    <w:bookmarkStart w:id="125" w:name="lernos-glossar"/>
+    <w:bookmarkEnd w:id="125"/>
+    <w:bookmarkStart w:id="126" w:name="lernos-glossar"/>
     <w:p>
       <w:pPr>
         <w:pStyle w:val="Heading2"/>
@@ -4585,7 +4891,7 @@
       <w:pPr>
         <w:numPr>
           <w:ilvl w:val="0"/>
-          <w:numId w:val="1019"/>
+          <w:numId w:val="1021"/>
         </w:numPr>
         <w:pStyle w:val="Compact"/>
       </w:pPr>
@@ -4601,7 +4907,7 @@
       <w:pPr>
         <w:numPr>
           <w:ilvl w:val="0"/>
-          <w:numId w:val="1019"/>
+          <w:numId w:val="1021"/>
         </w:numPr>
         <w:pStyle w:val="Compact"/>
       </w:pPr>
@@ -4632,7 +4938,7 @@
       <w:pPr>
         <w:numPr>
           <w:ilvl w:val="0"/>
-          <w:numId w:val="1020"/>
+          <w:numId w:val="1022"/>
         </w:numPr>
         <w:pStyle w:val="Compact"/>
       </w:pPr>
@@ -4648,7 +4954,7 @@
       <w:pPr>
         <w:numPr>
           <w:ilvl w:val="0"/>
-          <w:numId w:val="1020"/>
+          <w:numId w:val="1022"/>
         </w:numPr>
         <w:pStyle w:val="Compact"/>
       </w:pPr>
@@ -4676,7 +4982,7 @@
       <w:pPr>
         <w:numPr>
           <w:ilvl w:val="0"/>
-          <w:numId w:val="1021"/>
+          <w:numId w:val="1023"/>
         </w:numPr>
         <w:pStyle w:val="Compact"/>
       </w:pPr>
@@ -4707,7 +5013,7 @@
       <w:pPr>
         <w:numPr>
           <w:ilvl w:val="0"/>
-          <w:numId w:val="1022"/>
+          <w:numId w:val="1024"/>
         </w:numPr>
         <w:pStyle w:val="Compact"/>
       </w:pPr>
@@ -4723,7 +5029,7 @@
       <w:pPr>
         <w:numPr>
           <w:ilvl w:val="0"/>
-          <w:numId w:val="1022"/>
+          <w:numId w:val="1024"/>
         </w:numPr>
         <w:pStyle w:val="Compact"/>
       </w:pPr>
@@ -4742,7 +5048,7 @@
       <w:pPr>
         <w:numPr>
           <w:ilvl w:val="0"/>
-          <w:numId w:val="1022"/>
+          <w:numId w:val="1024"/>
         </w:numPr>
         <w:pStyle w:val="Compact"/>
       </w:pPr>
@@ -4764,7 +5070,7 @@
       <w:pPr>
         <w:numPr>
           <w:ilvl w:val="0"/>
-          <w:numId w:val="1022"/>
+          <w:numId w:val="1024"/>
         </w:numPr>
         <w:pStyle w:val="Compact"/>
       </w:pPr>
@@ -4783,7 +5089,7 @@
       <w:pPr>
         <w:numPr>
           <w:ilvl w:val="0"/>
-          <w:numId w:val="1022"/>
+          <w:numId w:val="1024"/>
         </w:numPr>
         <w:pStyle w:val="Compact"/>
       </w:pPr>
@@ -4814,7 +5120,7 @@
       <w:pPr>
         <w:numPr>
           <w:ilvl w:val="0"/>
-          <w:numId w:val="1023"/>
+          <w:numId w:val="1025"/>
         </w:numPr>
         <w:pStyle w:val="Compact"/>
       </w:pPr>
@@ -4842,7 +5148,7 @@
       <w:pPr>
         <w:numPr>
           <w:ilvl w:val="0"/>
-          <w:numId w:val="1024"/>
+          <w:numId w:val="1026"/>
         </w:numPr>
         <w:pStyle w:val="Compact"/>
       </w:pPr>
@@ -4858,7 +5164,7 @@
       <w:pPr>
         <w:numPr>
           <w:ilvl w:val="0"/>
-          <w:numId w:val="1024"/>
+          <w:numId w:val="1026"/>
         </w:numPr>
         <w:pStyle w:val="Compact"/>
       </w:pPr>
@@ -4877,7 +5183,7 @@
       <w:pPr>
         <w:numPr>
           <w:ilvl w:val="0"/>
-          <w:numId w:val="1024"/>
+          <w:numId w:val="1026"/>
         </w:numPr>
         <w:pStyle w:val="Compact"/>
       </w:pPr>
@@ -4905,7 +5211,7 @@
       <w:pPr>
         <w:numPr>
           <w:ilvl w:val="0"/>
-          <w:numId w:val="1025"/>
+          <w:numId w:val="1027"/>
         </w:numPr>
         <w:pStyle w:val="Compact"/>
       </w:pPr>
@@ -4924,7 +5230,7 @@
       <w:pPr>
         <w:numPr>
           <w:ilvl w:val="0"/>
-          <w:numId w:val="1025"/>
+          <w:numId w:val="1027"/>
         </w:numPr>
         <w:pStyle w:val="Compact"/>
       </w:pPr>
@@ -4943,7 +5249,7 @@
       <w:pPr>
         <w:numPr>
           <w:ilvl w:val="0"/>
-          <w:numId w:val="1025"/>
+          <w:numId w:val="1027"/>
         </w:numPr>
         <w:pStyle w:val="Compact"/>
       </w:pPr>
@@ -4974,7 +5280,7 @@
       <w:pPr>
         <w:numPr>
           <w:ilvl w:val="0"/>
-          <w:numId w:val="1026"/>
+          <w:numId w:val="1028"/>
         </w:numPr>
         <w:pStyle w:val="Compact"/>
       </w:pPr>
@@ -4993,7 +5299,7 @@
       <w:pPr>
         <w:numPr>
           <w:ilvl w:val="0"/>
-          <w:numId w:val="1026"/>
+          <w:numId w:val="1028"/>
         </w:numPr>
         <w:pStyle w:val="Compact"/>
       </w:pPr>
@@ -5012,7 +5318,7 @@
       <w:pPr>
         <w:numPr>
           <w:ilvl w:val="0"/>
-          <w:numId w:val="1026"/>
+          <w:numId w:val="1028"/>
         </w:numPr>
         <w:pStyle w:val="Compact"/>
       </w:pPr>
@@ -5031,7 +5337,7 @@
       <w:pPr>
         <w:numPr>
           <w:ilvl w:val="0"/>
-          <w:numId w:val="1026"/>
+          <w:numId w:val="1028"/>
         </w:numPr>
         <w:pStyle w:val="Compact"/>
       </w:pPr>
@@ -5050,7 +5356,7 @@
       <w:pPr>
         <w:numPr>
           <w:ilvl w:val="0"/>
-          <w:numId w:val="1026"/>
+          <w:numId w:val="1028"/>
         </w:numPr>
         <w:pStyle w:val="Compact"/>
       </w:pPr>
@@ -5066,7 +5372,7 @@
       <w:pPr>
         <w:numPr>
           <w:ilvl w:val="0"/>
-          <w:numId w:val="1026"/>
+          <w:numId w:val="1028"/>
         </w:numPr>
         <w:pStyle w:val="Compact"/>
       </w:pPr>
@@ -5082,7 +5388,7 @@
       <w:pPr>
         <w:numPr>
           <w:ilvl w:val="0"/>
-          <w:numId w:val="1026"/>
+          <w:numId w:val="1028"/>
         </w:numPr>
         <w:pStyle w:val="Compact"/>
       </w:pPr>
@@ -5098,7 +5404,7 @@
       <w:pPr>
         <w:numPr>
           <w:ilvl w:val="0"/>
-          <w:numId w:val="1026"/>
+          <w:numId w:val="1028"/>
         </w:numPr>
         <w:pStyle w:val="Compact"/>
       </w:pPr>
@@ -5114,7 +5420,7 @@
       <w:pPr>
         <w:numPr>
           <w:ilvl w:val="0"/>
-          <w:numId w:val="1026"/>
+          <w:numId w:val="1028"/>
         </w:numPr>
         <w:pStyle w:val="Compact"/>
       </w:pPr>
@@ -5145,7 +5451,7 @@
       <w:pPr>
         <w:numPr>
           <w:ilvl w:val="0"/>
-          <w:numId w:val="1027"/>
+          <w:numId w:val="1029"/>
         </w:numPr>
         <w:pStyle w:val="Compact"/>
       </w:pPr>
@@ -5164,7 +5470,7 @@
       <w:pPr>
         <w:numPr>
           <w:ilvl w:val="0"/>
-          <w:numId w:val="1027"/>
+          <w:numId w:val="1029"/>
         </w:numPr>
         <w:pStyle w:val="Compact"/>
       </w:pPr>
@@ -5180,7 +5486,7 @@
       <w:pPr>
         <w:numPr>
           <w:ilvl w:val="0"/>
-          <w:numId w:val="1027"/>
+          <w:numId w:val="1029"/>
         </w:numPr>
         <w:pStyle w:val="Compact"/>
       </w:pPr>
@@ -5211,7 +5517,7 @@
       <w:pPr>
         <w:numPr>
           <w:ilvl w:val="0"/>
-          <w:numId w:val="1028"/>
+          <w:numId w:val="1030"/>
         </w:numPr>
         <w:pStyle w:val="Compact"/>
       </w:pPr>
@@ -5227,7 +5533,7 @@
       <w:pPr>
         <w:numPr>
           <w:ilvl w:val="0"/>
-          <w:numId w:val="1028"/>
+          <w:numId w:val="1030"/>
         </w:numPr>
         <w:pStyle w:val="Compact"/>
       </w:pPr>
@@ -5258,7 +5564,7 @@
       <w:pPr>
         <w:numPr>
           <w:ilvl w:val="0"/>
-          <w:numId w:val="1029"/>
+          <w:numId w:val="1031"/>
         </w:numPr>
         <w:pStyle w:val="Compact"/>
       </w:pPr>
@@ -5274,7 +5580,7 @@
       <w:pPr>
         <w:numPr>
           <w:ilvl w:val="0"/>
-          <w:numId w:val="1029"/>
+          <w:numId w:val="1031"/>
         </w:numPr>
         <w:pStyle w:val="Compact"/>
       </w:pPr>
@@ -5305,7 +5611,7 @@
       <w:pPr>
         <w:numPr>
           <w:ilvl w:val="0"/>
-          <w:numId w:val="1030"/>
+          <w:numId w:val="1032"/>
         </w:numPr>
         <w:pStyle w:val="Compact"/>
       </w:pPr>
@@ -5333,7 +5639,7 @@
       <w:pPr>
         <w:numPr>
           <w:ilvl w:val="0"/>
-          <w:numId w:val="1031"/>
+          <w:numId w:val="1033"/>
         </w:numPr>
         <w:pStyle w:val="Compact"/>
       </w:pPr>
@@ -5349,7 +5655,7 @@
       <w:pPr>
         <w:numPr>
           <w:ilvl w:val="0"/>
-          <w:numId w:val="1031"/>
+          <w:numId w:val="1033"/>
         </w:numPr>
         <w:pStyle w:val="Compact"/>
       </w:pPr>
@@ -5365,7 +5671,7 @@
       <w:pPr>
         <w:numPr>
           <w:ilvl w:val="0"/>
-          <w:numId w:val="1031"/>
+          <w:numId w:val="1033"/>
         </w:numPr>
         <w:pStyle w:val="Compact"/>
       </w:pPr>
@@ -5381,7 +5687,7 @@
       <w:pPr>
         <w:numPr>
           <w:ilvl w:val="0"/>
-          <w:numId w:val="1031"/>
+          <w:numId w:val="1033"/>
         </w:numPr>
         <w:pStyle w:val="Compact"/>
       </w:pPr>
@@ -5397,7 +5703,7 @@
       <w:pPr>
         <w:numPr>
           <w:ilvl w:val="0"/>
-          <w:numId w:val="1031"/>
+          <w:numId w:val="1033"/>
         </w:numPr>
         <w:pStyle w:val="Compact"/>
       </w:pPr>
@@ -5413,7 +5719,7 @@
       <w:pPr>
         <w:numPr>
           <w:ilvl w:val="0"/>
-          <w:numId w:val="1031"/>
+          <w:numId w:val="1033"/>
         </w:numPr>
         <w:pStyle w:val="Compact"/>
       </w:pPr>
@@ -5441,7 +5747,7 @@
       <w:pPr>
         <w:numPr>
           <w:ilvl w:val="0"/>
-          <w:numId w:val="1032"/>
+          <w:numId w:val="1034"/>
         </w:numPr>
         <w:pStyle w:val="Compact"/>
       </w:pPr>
@@ -5457,7 +5763,7 @@
       <w:pPr>
         <w:numPr>
           <w:ilvl w:val="0"/>
-          <w:numId w:val="1032"/>
+          <w:numId w:val="1034"/>
         </w:numPr>
         <w:pStyle w:val="Compact"/>
       </w:pPr>
@@ -5506,7 +5812,7 @@
       <w:pPr>
         <w:numPr>
           <w:ilvl w:val="0"/>
-          <w:numId w:val="1033"/>
+          <w:numId w:val="1035"/>
         </w:numPr>
         <w:pStyle w:val="Compact"/>
       </w:pPr>
@@ -5525,7 +5831,7 @@
       <w:pPr>
         <w:numPr>
           <w:ilvl w:val="0"/>
-          <w:numId w:val="1033"/>
+          <w:numId w:val="1035"/>
         </w:numPr>
         <w:pStyle w:val="Compact"/>
       </w:pPr>
@@ -5559,7 +5865,7 @@
       <w:pPr>
         <w:numPr>
           <w:ilvl w:val="0"/>
-          <w:numId w:val="1034"/>
+          <w:numId w:val="1036"/>
         </w:numPr>
         <w:pStyle w:val="Compact"/>
       </w:pPr>
@@ -5575,7 +5881,7 @@
       <w:pPr>
         <w:numPr>
           <w:ilvl w:val="0"/>
-          <w:numId w:val="1034"/>
+          <w:numId w:val="1036"/>
         </w:numPr>
         <w:pStyle w:val="Compact"/>
       </w:pPr>
@@ -5597,7 +5903,7 @@
       <w:pPr>
         <w:numPr>
           <w:ilvl w:val="0"/>
-          <w:numId w:val="1034"/>
+          <w:numId w:val="1036"/>
         </w:numPr>
         <w:pStyle w:val="Compact"/>
       </w:pPr>
@@ -5616,7 +5922,7 @@
       <w:pPr>
         <w:numPr>
           <w:ilvl w:val="0"/>
-          <w:numId w:val="1034"/>
+          <w:numId w:val="1036"/>
         </w:numPr>
         <w:pStyle w:val="Compact"/>
       </w:pPr>
@@ -5647,7 +5953,7 @@
       <w:pPr>
         <w:numPr>
           <w:ilvl w:val="0"/>
-          <w:numId w:val="1035"/>
+          <w:numId w:val="1037"/>
         </w:numPr>
         <w:pStyle w:val="Compact"/>
       </w:pPr>
@@ -5662,8 +5968,8 @@
         <w:t xml:space="preserve">Result to be achieved (ISO 9001:2015).</w:t>
       </w:r>
     </w:p>
-    <w:bookmarkEnd w:id="125"/>
     <w:bookmarkEnd w:id="126"/>
+    <w:bookmarkEnd w:id="127"/>
     <w:sectPr/>
   </w:body>
 </w:document>
@@ -5968,34 +6274,7 @@
     <w:abstractNumId w:val="991"/>
   </w:num>
   <w:num w:numId="1012">
-    <w:abstractNumId w:val="99411"/>
-    <w:lvlOverride w:ilvl="0">
-      <w:startOverride w:val="1"/>
-    </w:lvlOverride>
-    <w:lvlOverride w:ilvl="1">
-      <w:startOverride w:val="1"/>
-    </w:lvlOverride>
-    <w:lvlOverride w:ilvl="2">
-      <w:startOverride w:val="1"/>
-    </w:lvlOverride>
-    <w:lvlOverride w:ilvl="3">
-      <w:startOverride w:val="1"/>
-    </w:lvlOverride>
-    <w:lvlOverride w:ilvl="4">
-      <w:startOverride w:val="1"/>
-    </w:lvlOverride>
-    <w:lvlOverride w:ilvl="5">
-      <w:startOverride w:val="1"/>
-    </w:lvlOverride>
-    <w:lvlOverride w:ilvl="6">
-      <w:startOverride w:val="1"/>
-    </w:lvlOverride>
-    <w:lvlOverride w:ilvl="7">
-      <w:startOverride w:val="1"/>
-    </w:lvlOverride>
-    <w:lvlOverride w:ilvl="8">
-      <w:startOverride w:val="1"/>
-    </w:lvlOverride>
+    <w:abstractNumId w:val="991"/>
   </w:num>
   <w:num w:numId="1013">
     <w:abstractNumId w:val="991"/>
@@ -6034,7 +6313,34 @@
     <w:abstractNumId w:val="991"/>
   </w:num>
   <w:num w:numId="1016">
-    <w:abstractNumId w:val="991"/>
+    <w:abstractNumId w:val="99411"/>
+    <w:lvlOverride w:ilvl="0">
+      <w:startOverride w:val="1"/>
+    </w:lvlOverride>
+    <w:lvlOverride w:ilvl="1">
+      <w:startOverride w:val="1"/>
+    </w:lvlOverride>
+    <w:lvlOverride w:ilvl="2">
+      <w:startOverride w:val="1"/>
+    </w:lvlOverride>
+    <w:lvlOverride w:ilvl="3">
+      <w:startOverride w:val="1"/>
+    </w:lvlOverride>
+    <w:lvlOverride w:ilvl="4">
+      <w:startOverride w:val="1"/>
+    </w:lvlOverride>
+    <w:lvlOverride w:ilvl="5">
+      <w:startOverride w:val="1"/>
+    </w:lvlOverride>
+    <w:lvlOverride w:ilvl="6">
+      <w:startOverride w:val="1"/>
+    </w:lvlOverride>
+    <w:lvlOverride w:ilvl="7">
+      <w:startOverride w:val="1"/>
+    </w:lvlOverride>
+    <w:lvlOverride w:ilvl="8">
+      <w:startOverride w:val="1"/>
+    </w:lvlOverride>
   </w:num>
   <w:num w:numId="1017">
     <w:abstractNumId w:val="991"/>
@@ -6091,6 +6397,12 @@
     <w:abstractNumId w:val="991"/>
   </w:num>
   <w:num w:numId="1035">
+    <w:abstractNumId w:val="991"/>
+  </w:num>
+  <w:num w:numId="1036">
+    <w:abstractNumId w:val="991"/>
+  </w:num>
+  <w:num w:numId="1037">
     <w:abstractNumId w:val="991"/>
   </w:num>
 </w:numbering>

</xml_diff>